<commit_message>
Proof read, fixed figures, fonts, and reworked conclusion.
</commit_message>
<xml_diff>
--- a/SPIE/Coaxial/3D Reconstruction from images taken with a coaxial camera rig.docx
+++ b/SPIE/Coaxial/3D Reconstruction from images taken with a coaxial camera rig.docx
@@ -179,7 +179,13 @@
         <w:t xml:space="preserve">from such image pairs </w:t>
       </w:r>
       <w:r>
-        <w:t>has not been possible in the center region due to the very small disparity between corresponding points.  This characteristic of coaxial image pairs has been called the unrecoverable point problem.  We introduce a novel method to overcome the unrecoverable point problem, using a variational methods optimization algorithm to map pairs of optical flow fields from different focal length cameras in a coaxial camera rig.  Instead of using pixel based correspondences our method uses the ratio of the optical flow fields at each pixel location to perform 3D reconstruction.  This not only results in accurate image pair alignment but also produces accurate dense depth maps throughout the field of view.  We test our method on synthetic optical flow fields and on real image sequences taken with a coaxial camera rig.  We demonstrate our method's accuracy by evaluating our results against a ground-truth.  Accuracy is comparable to a traditional binocular stereo camera rig, but without the need for the traditional stereo baseline and with substantially smaller occlusions.</w:t>
+        <w:t>has not been possible in the center region due to the very small disparity between corresponding points.  This characteristic of coaxial image pairs has been called the unrecoverable point problem.  We introduce a novel method to overcome the unrecoverable point problem</w:t>
+      </w:r>
+      <w:r>
+        <w:t xml:space="preserve"> in coaxial camera rigs</w:t>
+      </w:r>
+      <w:r>
+        <w:t>, using a variational methods optimization algorithm to map pairs of optical flow fields from different focal length cameras in a coaxial camera rig.  Instead of using pixel based correspondences our method uses the ratio of the optical flow fields at each pixel location to perform 3D reconstruction.  This not only results in accurate image pair alignment but also produces accurate dense depth maps throughout the field of view.  We test our method on synthetic optical flow fields and on real image sequences taken with a coaxial camera rig.  We demonstrate our method's accuracy by evaluating our results against a ground-truth.  Accuracy is comparable to a traditional binocular stereo camera rig, but without the need for the traditional stereo baseline and with substantially smaller occlusions.</w:t>
       </w:r>
     </w:p>
     <w:p>
@@ -267,7 +273,10 @@
         <w:t xml:space="preserve">.  </w:t>
       </w:r>
       <w:r>
-        <w:t xml:space="preserve">The most common two camera rig is the binocular stereo rig where the cameras are oriented with their optical axes parallel and separated by a baseline.  </w:t>
+        <w:t>The most common two-</w:t>
+      </w:r>
+      <w:r>
+        <w:t xml:space="preserve">camera rig is the binocular stereo rig where the cameras are oriented with their optical axes parallel and separated by a baseline.  </w:t>
       </w:r>
       <w:r>
         <w:t xml:space="preserve">3D reconstruction from </w:t>
@@ -297,6 +306,9 @@
         <w:t>, that are a projection of the same point in the scene</w:t>
       </w:r>
       <w:r>
+        <w:t xml:space="preserve"> </w:t>
+      </w:r>
+      <w:r>
         <w:fldChar w:fldCharType="begin"/>
       </w:r>
       <w:r>
@@ -408,7 +420,13 @@
         <w:t>) and</w:t>
       </w:r>
       <w:r>
-        <w:t xml:space="preserve"> 2) the larger the baseline, the larger the stereo camera rig.</w:t>
+        <w:t xml:space="preserve"> 2) the larger the </w:t>
+      </w:r>
+      <w:r>
+        <w:t xml:space="preserve">baseline, the larger the </w:t>
+      </w:r>
+      <w:r>
+        <w:t>camera rig.</w:t>
       </w:r>
     </w:p>
     <w:p>
@@ -502,18 +520,45 @@
         <w:pStyle w:val="SPIEbodytext"/>
       </w:pPr>
       <w:r>
-        <w:t>One alternative to a traditional binocular stereo rig is a</w:t>
-      </w:r>
-      <w:r>
-        <w:t xml:space="preserve"> zero baseline camera, sometimes called</w:t>
-      </w:r>
-      <w:r>
-        <w:t xml:space="preserve"> depth from zooming </w:t>
+        <w:t xml:space="preserve">One alternative to a traditional binocular stereo rig is </w:t>
+      </w:r>
+      <w:r>
+        <w:t>a</w:t>
+      </w:r>
+      <w:r>
+        <w:t xml:space="preserve"> </w:t>
+      </w:r>
+      <w:r>
+        <w:t xml:space="preserve">coaxial </w:t>
       </w:r>
       <w:r>
         <w:fldChar w:fldCharType="begin"/>
       </w:r>
       <w:r>
+        <w:instrText xml:space="preserve"> ADDIN EN.CITE &lt;EndNote&gt;&lt;Cite&gt;&lt;Author&gt;Kirby&lt;/Author&gt;&lt;Year&gt;2012&lt;/Year&gt;&lt;RecNum&gt;9&lt;/RecNum&gt;&lt;DisplayText&gt;[7]&lt;/DisplayText&gt;&lt;record&gt;&lt;rec-number&gt;9&lt;/rec-number&gt;&lt;foreign-keys&gt;&lt;key app="EN" db-id="adawp0ewfdwt06eewv75ddwxa9vs0vttxwdz" timestamp="1407949027"&gt;9&lt;/key&gt;&lt;key app="ENWeb" db-id=""&gt;0&lt;/key&gt;&lt;/foreign-keys&gt;&lt;ref-type name="Patent"&gt;25&lt;/ref-type&gt;&lt;contributors&gt;&lt;authors&gt;&lt;author&gt;Kirby, Richard&lt;/author&gt;&lt;/authors&gt;&lt;secondary-authors&gt;&lt;author&gt;USPTO&lt;/author&gt;&lt;/secondary-authors&gt;&lt;/contributors&gt;&lt;titles&gt;&lt;title&gt;Three Dimensional Surface Mapping System Using Optical Flow US2013321790A1&lt;/title&gt;&lt;/titles&gt;&lt;number&gt;US2013321790A1&lt;/number&gt;&lt;dates&gt;&lt;year&gt;2012&lt;/year&gt;&lt;/dates&gt;&lt;pub-location&gt;USA&lt;/pub-location&gt;&lt;urls&gt;&lt;/urls&gt;&lt;/record&gt;&lt;/Cite&gt;&lt;/EndNote&gt;</w:instrText>
+      </w:r>
+      <w:r>
+        <w:fldChar w:fldCharType="separate"/>
+      </w:r>
+      <w:r>
+        <w:rPr>
+          <w:noProof/>
+        </w:rPr>
+        <w:t>[7]</w:t>
+      </w:r>
+      <w:r>
+        <w:fldChar w:fldCharType="end"/>
+      </w:r>
+      <w:r>
+        <w:t xml:space="preserve"> camera rig</w:t>
+      </w:r>
+      <w:r>
+        <w:t xml:space="preserve"> which is a way of doing simultaneous depth from zooming </w:t>
+      </w:r>
+      <w:r>
+        <w:fldChar w:fldCharType="begin"/>
+      </w:r>
+      <w:r>
         <w:instrText xml:space="preserve"> ADDIN EN.CITE &lt;EndNote&gt;&lt;Cite&gt;&lt;Author&gt;Ma&lt;/Author&gt;&lt;Year&gt;1990&lt;/Year&gt;&lt;RecNum&gt;5&lt;/RecNum&gt;&lt;DisplayText&gt;[10]&lt;/DisplayText&gt;&lt;record&gt;&lt;rec-number&gt;5&lt;/rec-number&gt;&lt;foreign-keys&gt;&lt;key app="EN" db-id="adawp0ewfdwt06eewv75ddwxa9vs0vttxwdz" timestamp="1407848823"&gt;5&lt;/key&gt;&lt;key app="ENWeb" db-id=""&gt;0&lt;/key&gt;&lt;/foreign-keys&gt;&lt;ref-type name="Journal Article"&gt;17&lt;/ref-type&gt;&lt;contributors&gt;&lt;authors&gt;&lt;author&gt;Ma, Jun&lt;/author&gt;&lt;author&gt;Olsen, S. I.&lt;/author&gt;&lt;/authors&gt;&lt;/contributors&gt;&lt;titles&gt;&lt;title&gt;Depth from Zooming&lt;/title&gt;&lt;secondary-title&gt;J. Opt. Soc. Am. A &lt;/secondary-title&gt;&lt;/titles&gt;&lt;periodical&gt;&lt;full-title&gt;J. Opt. Soc. Am. A&lt;/full-title&gt;&lt;/periodical&gt;&lt;volume&gt;7&lt;/volume&gt;&lt;number&gt;10&lt;/number&gt;&lt;dates&gt;&lt;year&gt;1990&lt;/year&gt;&lt;pub-dates&gt;&lt;date&gt;October 1990&lt;/date&gt;&lt;/pub-dates&gt;&lt;/dates&gt;&lt;urls&gt;&lt;/urls&gt;&lt;/record&gt;&lt;/Cite&gt;&lt;/EndNote&gt;</w:instrText>
       </w:r>
       <w:r>
@@ -529,33 +574,6 @@
         <w:fldChar w:fldCharType="end"/>
       </w:r>
       <w:r>
-        <w:t xml:space="preserve"> or </w:t>
-      </w:r>
-      <w:r>
-        <w:t xml:space="preserve">coaxial </w:t>
-      </w:r>
-      <w:r>
-        <w:fldChar w:fldCharType="begin"/>
-      </w:r>
-      <w:r>
-        <w:instrText xml:space="preserve"> ADDIN EN.CITE &lt;EndNote&gt;&lt;Cite&gt;&lt;Author&gt;Kirby&lt;/Author&gt;&lt;Year&gt;2012&lt;/Year&gt;&lt;RecNum&gt;9&lt;/RecNum&gt;&lt;DisplayText&gt;[7]&lt;/DisplayText&gt;&lt;record&gt;&lt;rec-number&gt;9&lt;/rec-number&gt;&lt;foreign-keys&gt;&lt;key app="EN" db-id="adawp0ewfdwt06eewv75ddwxa9vs0vttxwdz" timestamp="1407949027"&gt;9&lt;/key&gt;&lt;key app="ENWeb" db-id=""&gt;0&lt;/key&gt;&lt;/foreign-keys&gt;&lt;ref-type name="Patent"&gt;25&lt;/ref-type&gt;&lt;contributors&gt;&lt;authors&gt;&lt;author&gt;Kirby, Richard&lt;/author&gt;&lt;/authors&gt;&lt;secondary-authors&gt;&lt;author&gt;USPTO&lt;/author&gt;&lt;/secondary-authors&gt;&lt;/contributors&gt;&lt;titles&gt;&lt;title&gt;Three Dimensional Surface Mapping System Using Optical Flow US2013321790A1&lt;/title&gt;&lt;/titles&gt;&lt;number&gt;US2013321790A1&lt;/number&gt;&lt;dates&gt;&lt;year&gt;2012&lt;/year&gt;&lt;/dates&gt;&lt;pub-location&gt;USA&lt;/pub-location&gt;&lt;urls&gt;&lt;/urls&gt;&lt;/record&gt;&lt;/Cite&gt;&lt;/EndNote&gt;</w:instrText>
-      </w:r>
-      <w:r>
-        <w:fldChar w:fldCharType="separate"/>
-      </w:r>
-      <w:r>
-        <w:rPr>
-          <w:noProof/>
-        </w:rPr>
-        <w:t>[7]</w:t>
-      </w:r>
-      <w:r>
-        <w:fldChar w:fldCharType="end"/>
-      </w:r>
-      <w:r>
-        <w:t xml:space="preserve"> camera rig</w:t>
-      </w:r>
-      <w:r>
         <w:t xml:space="preserve">.  </w:t>
       </w:r>
       <w:r>
@@ -583,7 +601,13 @@
         <w:t>h</w:t>
       </w:r>
       <w:r>
-        <w:t>e point in the scene being imaged as well as t</w:t>
+        <w:t xml:space="preserve">e </w:t>
+      </w:r>
+      <w:r>
+        <w:t>point in the scene being and</w:t>
+      </w:r>
+      <w:r>
+        <w:t xml:space="preserve"> t</w:t>
       </w:r>
       <w:r>
         <w:t>he dist</w:t>
@@ -622,7 +646,13 @@
         <w:t>ities are too small to produce accepta</w:t>
       </w:r>
       <w:r>
-        <w:t>ble resolution</w:t>
+        <w:t xml:space="preserve">ble </w:t>
+      </w:r>
+      <w:r>
+        <w:t xml:space="preserve">depth </w:t>
+      </w:r>
+      <w:r>
+        <w:t>resolution</w:t>
       </w:r>
       <w:r>
         <w:t>.</w:t>
@@ -868,22 +898,25 @@
         <w:ind w:firstLine="0"/>
       </w:pPr>
       <w:r>
-        <w:t xml:space="preserve">The </w:t>
-      </w:r>
-      <w:r>
-        <w:t>original</w:t>
-      </w:r>
-      <w:r>
-        <w:t xml:space="preserve"> reason</w:t>
-      </w:r>
-      <w:r>
-        <w:t xml:space="preserve"> researchers</w:t>
+        <w:t>T</w:t>
+      </w:r>
+      <w:r>
+        <w:t xml:space="preserve">raditionally, </w:t>
+      </w:r>
+      <w:r>
+        <w:t>researchers</w:t>
       </w:r>
       <w:r>
         <w:t xml:space="preserve"> </w:t>
       </w:r>
       <w:r>
-        <w:t>were interested in acquiring image pairs along a common optical axes was cost, because image pairs could be acquired with a single stationary camera by changing the focal length of a zoom lens.</w:t>
+        <w:t xml:space="preserve">were interested in </w:t>
+      </w:r>
+      <w:r>
+        <w:t xml:space="preserve">3D reconstruction from images taken along the same optical axis at different focal lengths was because it only requires one camera with a </w:t>
+      </w:r>
+      <w:r>
+        <w:t>zoom lens.</w:t>
       </w:r>
       <w:r>
         <w:t xml:space="preserve"> </w:t>
@@ -2091,7 +2124,7 @@
     <w:p>
       <w:pPr>
         <w:pStyle w:val="Caption"/>
-        <w:jc w:val="center"/>
+        <w:jc w:val="both"/>
         <w:rPr>
           <w:b w:val="0"/>
           <w:sz w:val="18"/>
@@ -2104,7 +2137,7 @@
           <w:sz w:val="18"/>
           <w:szCs w:val="18"/>
         </w:rPr>
-        <w:t xml:space="preserve">Figure </w:t>
+        <w:t xml:space="preserve">     </w:t>
       </w:r>
       <w:r>
         <w:rPr>
@@ -2112,7 +2145,7 @@
           <w:sz w:val="18"/>
           <w:szCs w:val="18"/>
         </w:rPr>
-        <w:t>1</w:t>
+        <w:t xml:space="preserve">Figure </w:t>
       </w:r>
       <w:r>
         <w:rPr>
@@ -2120,7 +2153,39 @@
           <w:sz w:val="18"/>
           <w:szCs w:val="18"/>
         </w:rPr>
-        <w:t>: Coaxial camera rig geometry.</w:t>
+        <w:t>1</w:t>
+      </w:r>
+      <w:r>
+        <w:rPr>
+          <w:b w:val="0"/>
+          <w:sz w:val="18"/>
+          <w:szCs w:val="18"/>
+        </w:rPr>
+        <w:t>.</w:t>
+      </w:r>
+      <w:r>
+        <w:rPr>
+          <w:b w:val="0"/>
+          <w:sz w:val="18"/>
+          <w:szCs w:val="18"/>
+        </w:rPr>
+        <w:t xml:space="preserve"> </w:t>
+      </w:r>
+      <w:r>
+        <w:rPr>
+          <w:b w:val="0"/>
+          <w:sz w:val="18"/>
+          <w:szCs w:val="18"/>
+        </w:rPr>
+        <w:t xml:space="preserve"> </w:t>
+      </w:r>
+      <w:r>
+        <w:rPr>
+          <w:b w:val="0"/>
+          <w:sz w:val="18"/>
+          <w:szCs w:val="18"/>
+        </w:rPr>
+        <w:t>Coaxial camera rig geometry.</w:t>
       </w:r>
     </w:p>
     <w:p>
@@ -8224,7 +8289,7 @@
     <w:p>
       <w:pPr>
         <w:pStyle w:val="Caption"/>
-        <w:jc w:val="center"/>
+        <w:jc w:val="both"/>
         <w:rPr>
           <w:b w:val="0"/>
           <w:sz w:val="18"/>
@@ -8237,7 +8302,7 @@
           <w:sz w:val="18"/>
           <w:szCs w:val="18"/>
         </w:rPr>
-        <w:t xml:space="preserve">Figure </w:t>
+        <w:t xml:space="preserve">     </w:t>
       </w:r>
       <w:r>
         <w:rPr>
@@ -8245,7 +8310,7 @@
           <w:sz w:val="18"/>
           <w:szCs w:val="18"/>
         </w:rPr>
-        <w:t>2</w:t>
+        <w:t xml:space="preserve">Figure </w:t>
       </w:r>
       <w:r>
         <w:rPr>
@@ -8253,7 +8318,39 @@
           <w:sz w:val="18"/>
           <w:szCs w:val="18"/>
         </w:rPr>
-        <w:t>: Parallax caused by ΔZ in a coaxial camera rig.</w:t>
+        <w:t>2</w:t>
+      </w:r>
+      <w:r>
+        <w:rPr>
+          <w:b w:val="0"/>
+          <w:sz w:val="18"/>
+          <w:szCs w:val="18"/>
+        </w:rPr>
+        <w:t>.</w:t>
+      </w:r>
+      <w:r>
+        <w:rPr>
+          <w:b w:val="0"/>
+          <w:sz w:val="18"/>
+          <w:szCs w:val="18"/>
+        </w:rPr>
+        <w:t xml:space="preserve"> </w:t>
+      </w:r>
+      <w:r>
+        <w:rPr>
+          <w:b w:val="0"/>
+          <w:sz w:val="18"/>
+          <w:szCs w:val="18"/>
+        </w:rPr>
+        <w:t xml:space="preserve"> </w:t>
+      </w:r>
+      <w:r>
+        <w:rPr>
+          <w:b w:val="0"/>
+          <w:sz w:val="18"/>
+          <w:szCs w:val="18"/>
+        </w:rPr>
+        <w:t>Parallax caused by ΔZ in a coaxial camera rig.</w:t>
       </w:r>
     </w:p>
     <w:p/>
@@ -9303,7 +9400,13 @@
         <w:t>along the radial line and the other perpendicular to the radial line</w:t>
       </w:r>
       <w:r>
-        <w:t xml:space="preserve">) are solved using the gradient decent method.  </w:t>
+        <w:t>) are solved using the gradient de</w:t>
+      </w:r>
+      <w:r>
+        <w:t>s</w:t>
+      </w:r>
+      <w:r>
+        <w:t xml:space="preserve">cent method.  </w:t>
       </w:r>
     </w:p>
     <w:p>
@@ -10216,7 +10319,13 @@
         <w:t>optimal solution to the Euler-La</w:t>
       </w:r>
       <w:r>
-        <w:t>grange equations if the optical flow fields are equivalent to the motion fields.  Where there is ΔZ and/or where the scene is not rigid, this produces a good starting point for the fixed point iterations.</w:t>
+        <w:t xml:space="preserve">grange equations if the optical flow fields are equivalent to the motion fields.  Where there is ΔZ and/or where the scene is not rigid, this produces a good starting point for the </w:t>
+      </w:r>
+      <w:r>
+        <w:t>gradient descent</w:t>
+      </w:r>
+      <w:r>
+        <w:t xml:space="preserve"> iterations.</w:t>
       </w:r>
     </w:p>
     <w:p>
@@ -10256,6 +10365,9 @@
           <m:t>t=n+1</m:t>
         </m:r>
       </m:oMath>
+      <w:r>
+        <w:t xml:space="preserve"> after each step</w:t>
+      </w:r>
       <w:r>
         <w:t xml:space="preserve">, which is offset spatially in the image domain from the previous estimate of Z by the optical flow.  Since optical flow algorithms produces sub-pixel flow values, the new Z values are rarely on integer pixel locations.  This requires </w:t>
       </w:r>
@@ -10836,7 +10948,10 @@
         <w:t>Figures 3 and 4</w:t>
       </w:r>
       <w:r>
-        <w:t xml:space="preserve"> show the results for a smooth scene for a horizontal line.  With the exception of the slowest XY displacement (0.5 m/s) and highest Z displacements, RMS depth error is &lt; 0.15%.  The shape of the curves suggest that there may be limitation on how large the Z displacement can be relative to the camera geometry and the XY displacement and still produce good results.  We believe that this limitation may be due to cancellation which can occur between optical flow produced by lateral translation and the flow produced by forward translation in certain areas in the image.  Flow due to forward translation results in radial flow and where a radial line is parallel to the direction of translational motion the flows are summed.</w:t>
+        <w:t xml:space="preserve"> show the results for a smooth scene for a horizontal line.  With the exception of the slowest XY displacement (0.5 m/s) and highest Z displacements, RMS depth error is &lt; 0.15%.  The shape of the curves suggest that there may be limitation on how large the Z displacement can be relative to the camera geometry and the XY displacement and still produce good results.  We believe that this limitation may be due to cancellation which can occur between optical flow produced by lateral translation and the flow produced by forward translation.  Flow due to forward translation results in radial flow and where a radial line is parallel to the direction of translational motion the flows are summed.</w:t>
+      </w:r>
+      <w:r>
+        <w:t xml:space="preserve">  This occurs only on one radial line and the smoothing term reduces the impact.</w:t>
       </w:r>
     </w:p>
     <w:p>
@@ -10905,7 +11020,7 @@
     <w:p>
       <w:pPr>
         <w:pStyle w:val="Caption"/>
-        <w:jc w:val="center"/>
+        <w:jc w:val="both"/>
         <w:rPr>
           <w:b w:val="0"/>
           <w:sz w:val="18"/>
@@ -10918,7 +11033,7 @@
           <w:sz w:val="18"/>
           <w:szCs w:val="18"/>
         </w:rPr>
-        <w:t xml:space="preserve">Figure </w:t>
+        <w:t xml:space="preserve">     </w:t>
       </w:r>
       <w:r>
         <w:rPr>
@@ -10926,7 +11041,7 @@
           <w:sz w:val="18"/>
           <w:szCs w:val="18"/>
         </w:rPr>
-        <w:t>3</w:t>
+        <w:t xml:space="preserve">Figure </w:t>
       </w:r>
       <w:r>
         <w:rPr>
@@ -10934,7 +11049,7 @@
           <w:sz w:val="18"/>
           <w:szCs w:val="18"/>
         </w:rPr>
-        <w:t>: RMS Z error,</w:t>
+        <w:t>3</w:t>
       </w:r>
       <w:r>
         <w:rPr>
@@ -10942,7 +11057,7 @@
           <w:sz w:val="18"/>
           <w:szCs w:val="18"/>
         </w:rPr>
-        <w:t xml:space="preserve"> </w:t>
+        <w:t>.</w:t>
       </w:r>
       <w:r>
         <w:rPr>
@@ -10950,7 +11065,7 @@
           <w:sz w:val="18"/>
           <w:szCs w:val="18"/>
         </w:rPr>
-        <w:t>coaxial</w:t>
+        <w:t xml:space="preserve"> </w:t>
       </w:r>
       <w:r>
         <w:rPr>
@@ -10966,9 +11081,42 @@
           <w:sz w:val="18"/>
           <w:szCs w:val="18"/>
         </w:rPr>
+        <w:t>RMS Z error,</w:t>
+      </w:r>
+      <w:r>
+        <w:rPr>
+          <w:b w:val="0"/>
+          <w:sz w:val="18"/>
+          <w:szCs w:val="18"/>
+        </w:rPr>
+        <w:t xml:space="preserve"> </w:t>
+      </w:r>
+      <w:r>
+        <w:rPr>
+          <w:b w:val="0"/>
+          <w:sz w:val="18"/>
+          <w:szCs w:val="18"/>
+        </w:rPr>
+        <w:t>coaxial</w:t>
+      </w:r>
+      <w:r>
+        <w:rPr>
+          <w:b w:val="0"/>
+          <w:sz w:val="18"/>
+          <w:szCs w:val="18"/>
+        </w:rPr>
+        <w:t xml:space="preserve"> </w:t>
+      </w:r>
+      <w:r>
+        <w:rPr>
+          <w:b w:val="0"/>
+          <w:sz w:val="18"/>
+          <w:szCs w:val="18"/>
+        </w:rPr>
         <w:t>camera rig, synthetic images, smooth surface.</w:t>
       </w:r>
     </w:p>
+    <w:p/>
     <w:p>
       <w:pPr>
         <w:pStyle w:val="Normalparagrah"/>
@@ -11035,7 +11183,7 @@
     <w:p>
       <w:pPr>
         <w:pStyle w:val="Caption"/>
-        <w:jc w:val="center"/>
+        <w:jc w:val="both"/>
         <w:rPr>
           <w:b w:val="0"/>
           <w:sz w:val="18"/>
@@ -11048,7 +11196,7 @@
           <w:sz w:val="18"/>
           <w:szCs w:val="18"/>
         </w:rPr>
-        <w:t xml:space="preserve">Figure </w:t>
+        <w:t xml:space="preserve">     </w:t>
       </w:r>
       <w:r>
         <w:rPr>
@@ -11056,7 +11204,7 @@
           <w:sz w:val="18"/>
           <w:szCs w:val="18"/>
         </w:rPr>
-        <w:t>4</w:t>
+        <w:t xml:space="preserve">Figure </w:t>
       </w:r>
       <w:r>
         <w:rPr>
@@ -11064,7 +11212,7 @@
           <w:sz w:val="18"/>
           <w:szCs w:val="18"/>
         </w:rPr>
-        <w:t>: RMS disparity error,</w:t>
+        <w:t>4</w:t>
       </w:r>
       <w:r>
         <w:rPr>
@@ -11072,7 +11220,7 @@
           <w:sz w:val="18"/>
           <w:szCs w:val="18"/>
         </w:rPr>
-        <w:t xml:space="preserve"> </w:t>
+        <w:t xml:space="preserve">.  </w:t>
       </w:r>
       <w:r>
         <w:rPr>
@@ -11080,7 +11228,7 @@
           <w:sz w:val="18"/>
           <w:szCs w:val="18"/>
         </w:rPr>
-        <w:t>coaxial</w:t>
+        <w:t>RMS disparity error,</w:t>
       </w:r>
       <w:r>
         <w:rPr>
@@ -11096,29 +11244,52 @@
           <w:sz w:val="18"/>
           <w:szCs w:val="18"/>
         </w:rPr>
-        <w:t>camera rig, synthetic images, smooth surface.</w:t>
-      </w:r>
-    </w:p>
-    <w:p>
-      <w:pPr>
-        <w:pStyle w:val="Caption"/>
-        <w:jc w:val="both"/>
+        <w:t>coaxial</w:t>
+      </w:r>
+      <w:r>
         <w:rPr>
           <w:b w:val="0"/>
           <w:sz w:val="18"/>
           <w:szCs w:val="18"/>
         </w:rPr>
+        <w:t xml:space="preserve"> </w:t>
+      </w:r>
+      <w:r>
+        <w:rPr>
+          <w:b w:val="0"/>
+          <w:sz w:val="18"/>
+          <w:szCs w:val="18"/>
+        </w:rPr>
+        <w:t>camera rig, synthetic images, smooth surface.</w:t>
+      </w:r>
+    </w:p>
+    <w:p>
+      <w:pPr>
+        <w:pStyle w:val="Caption"/>
+        <w:jc w:val="both"/>
+        <w:rPr>
+          <w:b w:val="0"/>
+          <w:sz w:val="18"/>
+          <w:szCs w:val="18"/>
+        </w:rPr>
       </w:pPr>
     </w:p>
     <w:p>
       <w:pPr>
         <w:pStyle w:val="Normalparagrah"/>
+        <w:ind w:firstLine="0"/>
       </w:pPr>
       <w:r>
         <w:t>Figures 5 and 6</w:t>
       </w:r>
       <w:r>
-        <w:t xml:space="preserve"> show the results for a scene with a large (8 m) discontinuity.  The RMS error increases, but is still within acceptable levels for a wide range of applications.  </w:t>
+        <w:t xml:space="preserve"> show the results for a scene with a large (8 m) discontinuity.  The RMS error increases, but is still </w:t>
+      </w:r>
+      <w:r>
+        <w:t xml:space="preserve">well </w:t>
+      </w:r>
+      <w:r>
+        <w:t xml:space="preserve">within acceptable levels for a wide range of applications.  </w:t>
       </w:r>
     </w:p>
     <w:p>
@@ -11137,7 +11308,6 @@
         <w:rPr>
           <w:noProof/>
         </w:rPr>
-        <w:lastRenderedPageBreak/>
         <w:drawing>
           <wp:inline distT="0" distB="0" distL="0" distR="0">
             <wp:extent cx="3557016" cy="2671615"/>
@@ -11188,7 +11358,7 @@
     <w:p>
       <w:pPr>
         <w:pStyle w:val="Caption"/>
-        <w:jc w:val="center"/>
+        <w:jc w:val="both"/>
         <w:rPr>
           <w:b w:val="0"/>
           <w:sz w:val="18"/>
@@ -11201,7 +11371,7 @@
           <w:sz w:val="18"/>
           <w:szCs w:val="18"/>
         </w:rPr>
-        <w:t>Figure</w:t>
+        <w:t xml:space="preserve">     </w:t>
       </w:r>
       <w:r>
         <w:rPr>
@@ -11209,7 +11379,7 @@
           <w:sz w:val="18"/>
           <w:szCs w:val="18"/>
         </w:rPr>
-        <w:t xml:space="preserve"> </w:t>
+        <w:t>Figure</w:t>
       </w:r>
       <w:r>
         <w:rPr>
@@ -11217,7 +11387,7 @@
           <w:sz w:val="18"/>
           <w:szCs w:val="18"/>
         </w:rPr>
-        <w:t>5: RMS Z error,</w:t>
+        <w:t xml:space="preserve"> </w:t>
       </w:r>
       <w:r>
         <w:rPr>
@@ -11225,7 +11395,7 @@
           <w:sz w:val="18"/>
           <w:szCs w:val="18"/>
         </w:rPr>
-        <w:t xml:space="preserve"> </w:t>
+        <w:t>5</w:t>
       </w:r>
       <w:r>
         <w:rPr>
@@ -11233,7 +11403,7 @@
           <w:sz w:val="18"/>
           <w:szCs w:val="18"/>
         </w:rPr>
-        <w:t>coaxial</w:t>
+        <w:t xml:space="preserve">.  </w:t>
       </w:r>
       <w:r>
         <w:rPr>
@@ -11241,7 +11411,7 @@
           <w:sz w:val="18"/>
           <w:szCs w:val="18"/>
         </w:rPr>
-        <w:t xml:space="preserve"> </w:t>
+        <w:t>RMS Z error,</w:t>
       </w:r>
       <w:r>
         <w:rPr>
@@ -11249,26 +11419,31 @@
           <w:sz w:val="18"/>
           <w:szCs w:val="18"/>
         </w:rPr>
-        <w:t xml:space="preserve">camera rig, </w:t>
-      </w:r>
-    </w:p>
-    <w:p>
-      <w:pPr>
-        <w:pStyle w:val="Caption"/>
-        <w:jc w:val="center"/>
+        <w:t xml:space="preserve"> </w:t>
+      </w:r>
+      <w:r>
         <w:rPr>
           <w:b w:val="0"/>
           <w:sz w:val="18"/>
           <w:szCs w:val="18"/>
         </w:rPr>
-      </w:pPr>
+        <w:t>coaxial</w:t>
+      </w:r>
       <w:r>
         <w:rPr>
           <w:b w:val="0"/>
           <w:sz w:val="18"/>
           <w:szCs w:val="18"/>
         </w:rPr>
-        <w:t>synthetic images, surface with discontinuities.</w:t>
+        <w:t xml:space="preserve"> </w:t>
+      </w:r>
+      <w:r>
+        <w:rPr>
+          <w:b w:val="0"/>
+          <w:sz w:val="18"/>
+          <w:szCs w:val="18"/>
+        </w:rPr>
+        <w:t>camera rig, synthetic images, surface with discontinuities.</w:t>
       </w:r>
     </w:p>
     <w:p>
@@ -11353,7 +11528,7 @@
     <w:p>
       <w:pPr>
         <w:pStyle w:val="Caption"/>
-        <w:jc w:val="center"/>
+        <w:jc w:val="both"/>
         <w:rPr>
           <w:b w:val="0"/>
           <w:sz w:val="18"/>
@@ -11366,7 +11541,7 @@
           <w:sz w:val="18"/>
           <w:szCs w:val="18"/>
         </w:rPr>
-        <w:t>Figure</w:t>
+        <w:t xml:space="preserve">     </w:t>
       </w:r>
       <w:r>
         <w:rPr>
@@ -11374,7 +11549,7 @@
           <w:sz w:val="18"/>
           <w:szCs w:val="18"/>
         </w:rPr>
-        <w:t xml:space="preserve"> </w:t>
+        <w:t>Figure</w:t>
       </w:r>
       <w:r>
         <w:rPr>
@@ -11382,7 +11557,7 @@
           <w:sz w:val="18"/>
           <w:szCs w:val="18"/>
         </w:rPr>
-        <w:t>6: RMS Z disparity,</w:t>
+        <w:t xml:space="preserve"> </w:t>
       </w:r>
       <w:r>
         <w:rPr>
@@ -11390,7 +11565,7 @@
           <w:sz w:val="18"/>
           <w:szCs w:val="18"/>
         </w:rPr>
-        <w:t xml:space="preserve"> </w:t>
+        <w:t>6</w:t>
       </w:r>
       <w:r>
         <w:rPr>
@@ -11398,7 +11573,7 @@
           <w:sz w:val="18"/>
           <w:szCs w:val="18"/>
         </w:rPr>
-        <w:t>coaxial</w:t>
+        <w:t xml:space="preserve">.  </w:t>
       </w:r>
       <w:r>
         <w:rPr>
@@ -11406,7 +11581,7 @@
           <w:sz w:val="18"/>
           <w:szCs w:val="18"/>
         </w:rPr>
-        <w:t xml:space="preserve"> </w:t>
+        <w:t>RMS Z disparity,</w:t>
       </w:r>
       <w:r>
         <w:rPr>
@@ -11414,32 +11589,32 @@
           <w:sz w:val="18"/>
           <w:szCs w:val="18"/>
         </w:rPr>
-        <w:t xml:space="preserve">camera rig, </w:t>
-      </w:r>
-    </w:p>
-    <w:p>
-      <w:pPr>
-        <w:pStyle w:val="Caption"/>
-        <w:jc w:val="center"/>
+        <w:t xml:space="preserve"> </w:t>
+      </w:r>
+      <w:r>
         <w:rPr>
           <w:b w:val="0"/>
           <w:sz w:val="18"/>
           <w:szCs w:val="18"/>
         </w:rPr>
-      </w:pPr>
+        <w:t>coaxial</w:t>
+      </w:r>
       <w:r>
         <w:rPr>
           <w:b w:val="0"/>
           <w:sz w:val="18"/>
           <w:szCs w:val="18"/>
         </w:rPr>
-        <w:t>synthetic images, surface with discontinuities.</w:t>
-      </w:r>
-    </w:p>
-    <w:p>
-      <w:pPr>
-        <w:pStyle w:val="SPIEbodytext"/>
-      </w:pPr>
+        <w:t xml:space="preserve"> </w:t>
+      </w:r>
+      <w:r>
+        <w:rPr>
+          <w:b w:val="0"/>
+          <w:sz w:val="18"/>
+          <w:szCs w:val="18"/>
+        </w:rPr>
+        <w:t>camera rig, synthetic images, surface with discontinuities.</w:t>
+      </w:r>
     </w:p>
     <w:p>
       <w:pPr>
@@ -11478,19 +11653,19 @@
         <w:t xml:space="preserve">mounted on a precision </w:t>
       </w:r>
       <w:r>
-        <w:t>XY table.  The camera a</w:t>
+        <w:t>XY table</w:t>
+      </w:r>
+      <w:r>
+        <w:t xml:space="preserve"> and the camera rig was translated a known distance between frames.  Accuracy was determined by comparing the estimated camera rig displacement to the known camera rig displacement and converting to disparity.  </w:t>
+      </w:r>
+      <w:r>
+        <w:t>The camera a</w:t>
       </w:r>
       <w:r>
         <w:t>rrangement is shown in Figure 7</w:t>
       </w:r>
       <w:r>
-        <w:t xml:space="preserve">.  </w:t>
-      </w:r>
-      <w:r>
-        <w:t>Depth accuracy was</w:t>
-      </w:r>
-      <w:r>
-        <w:t xml:space="preserve"> determined by estimating the camera movement using the estimated depth map and optical flow field and comparing the estimated camera rig displacement to the actual displacement.</w:t>
+        <w:t xml:space="preserve">. </w:t>
       </w:r>
     </w:p>
     <w:p>
@@ -11508,11 +11683,11 @@
         <w:t>Our scene (Figure 8</w:t>
       </w:r>
       <w:r>
-        <w:t xml:space="preserve">) consisted of a 10 cm diameter by 17 cm tall cylinder located 75 cm from the optical center of the front camera in the camera rig and a planar background located 115 cm from the optical center of the front camera.  </w:t>
+        <w:t xml:space="preserve">) consisted of a 10 cm diameter by 17 cm tall cylinder located 75 cm from the optical center of the front camera in the camera rig and a planar background located 115 cm from the optical center of the front camera.  There is a relatively large discontinuity between the cylinder and the planar background similar in scale to that of our second set of synthetic experiments.  Velocity in the XY plane was 0.3 m/s, which when scaled to match our synthetic </w:t>
       </w:r>
       <w:r>
         <w:lastRenderedPageBreak/>
-        <w:t xml:space="preserve">There is a relatively large discontinuity between the cylinder and the planar background similar in scale to that of our second set of synthetic experiments.  Velocity in the XY plane was 0.3 m/s, which when scaled to match our synthetic images would be 4 m/s.  The cameras have 0.006 mm square pixels, focal lengths of 7.7 mm and 5.8 mm (front and back respectively), and b = 143.3 mm.  </w:t>
+        <w:t xml:space="preserve">images would be 4 m/s.  The cameras have 0.006 mm square pixels, focal lengths of 7.7 mm and 5.8 mm (front and back respectively), and b = 143.3 mm.  </w:t>
       </w:r>
       <w:r>
         <w:t xml:space="preserve">We set </w:t>
@@ -11609,7 +11784,31 @@
         <w:fldChar w:fldCharType="end"/>
       </w:r>
       <w:r>
-        <w:t xml:space="preserve">.  </w:t>
+        <w:t xml:space="preserve">. </w:t>
+      </w:r>
+    </w:p>
+    <w:p>
+      <w:pPr>
+        <w:pStyle w:val="Normalparagrah"/>
+        <w:ind w:firstLine="0"/>
+      </w:pPr>
+    </w:p>
+    <w:p>
+      <w:pPr>
+        <w:pStyle w:val="Normalparagrah"/>
+        <w:ind w:firstLine="0"/>
+      </w:pPr>
+      <w:r>
+        <w:t>Figure 9 shows the disparity errors.  The RMS disparity error is typically less than 1% except where we get the cancellation in the flow fields between the forward translation and the lateral translation.</w:t>
+      </w:r>
+    </w:p>
+    <w:p>
+      <w:pPr>
+        <w:pStyle w:val="Normalparagrah"/>
+        <w:ind w:firstLine="0"/>
+      </w:pPr>
+      <w:r>
+        <w:t xml:space="preserve"> </w:t>
       </w:r>
     </w:p>
     <w:p>
@@ -11678,7 +11877,7 @@
     <w:p>
       <w:pPr>
         <w:pStyle w:val="Caption"/>
-        <w:jc w:val="center"/>
+        <w:jc w:val="both"/>
         <w:rPr>
           <w:b w:val="0"/>
           <w:sz w:val="18"/>
@@ -11691,7 +11890,7 @@
           <w:sz w:val="18"/>
           <w:szCs w:val="18"/>
         </w:rPr>
-        <w:t>Figure</w:t>
+        <w:t xml:space="preserve">     </w:t>
       </w:r>
       <w:r>
         <w:rPr>
@@ -11699,7 +11898,7 @@
           <w:sz w:val="18"/>
           <w:szCs w:val="18"/>
         </w:rPr>
-        <w:t xml:space="preserve"> 7</w:t>
+        <w:t>Figure</w:t>
       </w:r>
       <w:r>
         <w:rPr>
@@ -11707,26 +11906,40 @@
           <w:sz w:val="18"/>
           <w:szCs w:val="18"/>
         </w:rPr>
-        <w:t>: Coaxial camera rig..</w:t>
-      </w:r>
-    </w:p>
-    <w:p/>
-    <w:p>
-      <w:pPr>
-        <w:pStyle w:val="Normalparagrah"/>
-        <w:ind w:firstLine="0"/>
-      </w:pPr>
-      <w:r>
-        <w:t>Figure 9</w:t>
-      </w:r>
-      <w:r>
-        <w:t xml:space="preserve"> shows the disparity errors.  The RMS disparity error is typically less than 1% except where we get the cancellation in the flow fields between the forward translation and the lateral translation.</w:t>
-      </w:r>
-    </w:p>
-    <w:p>
-      <w:pPr>
-        <w:pStyle w:val="Normalparagrah"/>
-      </w:pPr>
+        <w:t xml:space="preserve"> 7</w:t>
+      </w:r>
+      <w:r>
+        <w:rPr>
+          <w:b w:val="0"/>
+          <w:sz w:val="18"/>
+          <w:szCs w:val="18"/>
+        </w:rPr>
+        <w:t>.</w:t>
+      </w:r>
+      <w:r>
+        <w:rPr>
+          <w:b w:val="0"/>
+          <w:sz w:val="18"/>
+          <w:szCs w:val="18"/>
+        </w:rPr>
+        <w:t xml:space="preserve"> </w:t>
+      </w:r>
+      <w:r>
+        <w:rPr>
+          <w:b w:val="0"/>
+          <w:sz w:val="18"/>
+          <w:szCs w:val="18"/>
+        </w:rPr>
+        <w:t xml:space="preserve"> </w:t>
+      </w:r>
+      <w:r>
+        <w:rPr>
+          <w:b w:val="0"/>
+          <w:sz w:val="18"/>
+          <w:szCs w:val="18"/>
+        </w:rPr>
+        <w:t>Coaxial camera rig.</w:t>
+      </w:r>
     </w:p>
     <w:p>
       <w:pPr>
@@ -11749,7 +11962,19 @@
         <w:ind w:firstLine="0"/>
       </w:pPr>
       <w:r>
-        <w:t>Our results provide solid evidence that it's possible to find image correspondence using the optical flow fields provided that there is sufficient motion between the camera and the scene and that the scene has sufficient texture to produce optical flow.  One advantage of our method is that images that don't have common pixel intensities or features can be aligned.  Another advantage is that highly accurate sub-pixel alignment is possible in the center region of a coaxial camera.  Both cases permit the estimation of dense disparity maps which can be converted into dense depth maps for 3D reconstruction and the relative velocity estimation between the scene and the camera rig.</w:t>
+        <w:t>Provided that there is sufficient motion between the camera and the scene and that the scene has sufficient texture to produce optical flow, o</w:t>
+      </w:r>
+      <w:r>
+        <w:t xml:space="preserve">ur results provide solid evidence that </w:t>
+      </w:r>
+      <w:r>
+        <w:t>depth can be estimated in the center region of a coaxial camera by aligning</w:t>
+      </w:r>
+      <w:r>
+        <w:t xml:space="preserve"> the optical flow fields </w:t>
+      </w:r>
+      <w:r>
+        <w:t>produced by the two cameras using a variational methods approach and then estimating depth using the ratio of the flow fields.  This approach overcomes the unrecoverable point problem first reported by Ma and Olsen over 25 years ago.</w:t>
       </w:r>
     </w:p>
     <w:p>
@@ -11764,7 +11989,7 @@
         <w:ind w:firstLine="0"/>
       </w:pPr>
       <w:r>
-        <w:t xml:space="preserve">With sufficient motion between the cameras and the scene and a scene that produces sufficient optical flow, our technique produces image alignment for a multimodal camera rig which is comparable to feature and pixel intensity based methods that align pairs of visible light images. </w:t>
+        <w:t xml:space="preserve">Our technique appears to be robust to flow fields that are not a good representation of the motion field as long as the flow fields in the two cameras reflect the same errors (e.g. the aperture problem and variation in illumination).  This suggests that the intra-camera images might be used as an additional term in the optical flow computation (e.g. intra-camera image smoothing) to improve both the optical flow computation and the results intra-camera image alignment. </w:t>
       </w:r>
     </w:p>
     <w:p>
@@ -11772,27 +11997,50 @@
         <w:pStyle w:val="Normalparagrah"/>
         <w:ind w:firstLine="0"/>
       </w:pPr>
-    </w:p>
-    <w:p>
-      <w:pPr>
-        <w:pStyle w:val="Normalparagrah"/>
-        <w:ind w:firstLine="0"/>
-      </w:pPr>
-      <w:r>
-        <w:t xml:space="preserve">Our technique appears to be robust to flow fields that are not a good representation of the motion field as long as the flow fields in the two cameras reflect the same errors (e.g. the aperture problem and variation in illumination).  This suggests that the intra-camera images might be used as an additional term in the optical flow computation (e.g. intra-camera image smoothing) to improve both the optical flow computation and the results intra-camera image alignment. </w:t>
-      </w:r>
-    </w:p>
-    <w:p>
-      <w:pPr>
-        <w:pStyle w:val="Normalparagrah"/>
-        <w:ind w:firstLine="0"/>
-      </w:pPr>
-      <w:r>
-        <w:t xml:space="preserve">Our results suggest that our technique could produce good results on moving multimodal camera rig (scanning security </w:t>
-      </w:r>
-      <w:r>
-        <w:lastRenderedPageBreak/>
-        <w:t>camera or vehicle mounted camera) and for a coaxial camera rig, allow stereo reconstruction in situations where a standard stereo baseline isn't feasible (e.g. endoscope or bore-scope).</w:t>
+      <w:r>
+        <w:t xml:space="preserve">Our results </w:t>
+      </w:r>
+      <w:r>
+        <w:t>also suggest that the</w:t>
+      </w:r>
+      <w:r>
+        <w:t xml:space="preserve"> technique </w:t>
+      </w:r>
+      <w:r>
+        <w:t>could</w:t>
+      </w:r>
+      <w:r>
+        <w:t xml:space="preserve"> produce good results </w:t>
+      </w:r>
+      <w:r>
+        <w:t xml:space="preserve">with a </w:t>
+      </w:r>
+      <w:r>
+        <w:t>multimodal camera rig</w:t>
+      </w:r>
+      <w:r>
+        <w:t xml:space="preserve"> (a camera rig where the two cameras image different frequency li</w:t>
+      </w:r>
+      <w:r>
+        <w:t>ght</w:t>
+      </w:r>
+      <w:r>
+        <w:t>) because optical</w:t>
+      </w:r>
+      <w:r>
+        <w:t xml:space="preserve"> should</w:t>
+      </w:r>
+      <w:r>
+        <w:t xml:space="preserve"> should be </w:t>
+      </w:r>
+      <w:r>
+        <w:t>invariant</w:t>
+      </w:r>
+      <w:r>
+        <w:t xml:space="preserve"> to </w:t>
+      </w:r>
+      <w:r>
+        <w:t xml:space="preserve">the imaged wavelength.  </w:t>
       </w:r>
     </w:p>
     <w:p>
@@ -11811,6 +12059,7 @@
         <w:rPr>
           <w:noProof/>
         </w:rPr>
+        <w:lastRenderedPageBreak/>
         <w:drawing>
           <wp:inline distT="0" distB="0" distL="0" distR="0">
             <wp:extent cx="3557016" cy="2665744"/>
@@ -11861,7 +12110,7 @@
     <w:p>
       <w:pPr>
         <w:pStyle w:val="Caption"/>
-        <w:jc w:val="center"/>
+        <w:jc w:val="both"/>
         <w:rPr>
           <w:b w:val="0"/>
           <w:sz w:val="18"/>
@@ -11874,7 +12123,7 @@
           <w:sz w:val="18"/>
           <w:szCs w:val="18"/>
         </w:rPr>
-        <w:t>Figure</w:t>
+        <w:t xml:space="preserve">     </w:t>
       </w:r>
       <w:r>
         <w:rPr>
@@ -11882,7 +12131,7 @@
           <w:sz w:val="18"/>
           <w:szCs w:val="18"/>
         </w:rPr>
-        <w:t xml:space="preserve"> 8</w:t>
+        <w:t>Figure</w:t>
       </w:r>
       <w:r>
         <w:rPr>
@@ -11890,7 +12139,23 @@
           <w:sz w:val="18"/>
           <w:szCs w:val="18"/>
         </w:rPr>
-        <w:t>: Coaxial camera rig scene.</w:t>
+        <w:t xml:space="preserve"> 8</w:t>
+      </w:r>
+      <w:r>
+        <w:rPr>
+          <w:b w:val="0"/>
+          <w:sz w:val="18"/>
+          <w:szCs w:val="18"/>
+        </w:rPr>
+        <w:t xml:space="preserve">.  </w:t>
+      </w:r>
+      <w:r>
+        <w:rPr>
+          <w:b w:val="0"/>
+          <w:sz w:val="18"/>
+          <w:szCs w:val="18"/>
+        </w:rPr>
+        <w:t>Coaxial camera rig scene.</w:t>
       </w:r>
     </w:p>
     <w:p>
@@ -11959,7 +12224,7 @@
     <w:p>
       <w:pPr>
         <w:pStyle w:val="Caption"/>
-        <w:jc w:val="center"/>
+        <w:jc w:val="both"/>
       </w:pPr>
       <w:r>
         <w:rPr>
@@ -11967,7 +12232,7 @@
           <w:sz w:val="18"/>
           <w:szCs w:val="18"/>
         </w:rPr>
-        <w:t>Figure</w:t>
+        <w:t xml:space="preserve">     </w:t>
       </w:r>
       <w:r>
         <w:rPr>
@@ -11975,7 +12240,7 @@
           <w:sz w:val="18"/>
           <w:szCs w:val="18"/>
         </w:rPr>
-        <w:t>9</w:t>
+        <w:t>Figure</w:t>
       </w:r>
       <w:r>
         <w:rPr>
@@ -11983,7 +12248,31 @@
           <w:sz w:val="18"/>
           <w:szCs w:val="18"/>
         </w:rPr>
-        <w:t>: Disparity errors, real images, multimodal stereo camera rig.</w:t>
+        <w:t xml:space="preserve"> </w:t>
+      </w:r>
+      <w:r>
+        <w:rPr>
+          <w:b w:val="0"/>
+          <w:sz w:val="18"/>
+          <w:szCs w:val="18"/>
+        </w:rPr>
+        <w:t>9</w:t>
+      </w:r>
+      <w:r>
+        <w:rPr>
+          <w:b w:val="0"/>
+          <w:sz w:val="18"/>
+          <w:szCs w:val="18"/>
+        </w:rPr>
+        <w:t xml:space="preserve">.  </w:t>
+      </w:r>
+      <w:r>
+        <w:rPr>
+          <w:b w:val="0"/>
+          <w:sz w:val="18"/>
+          <w:szCs w:val="18"/>
+        </w:rPr>
+        <w:t>Disparity errors, real images, multimodal stereo camera rig.</w:t>
       </w:r>
     </w:p>
     <w:p>
@@ -12010,18 +12299,13 @@
     </w:p>
     <w:p>
       <w:pPr>
-        <w:pStyle w:val="Heading1"/>
-        <w:numPr>
-          <w:ilvl w:val="0"/>
-          <w:numId w:val="0"/>
-        </w:numPr>
-      </w:pPr>
-    </w:p>
-    <w:p>
-      <w:pPr>
         <w:pStyle w:val="EndNoteBibliography"/>
         <w:ind w:left="720" w:hanging="720"/>
         <w:jc w:val="left"/>
+        <w:rPr>
+          <w:sz w:val="20"/>
+          <w:szCs w:val="20"/>
+        </w:rPr>
       </w:pPr>
       <w:r>
         <w:fldChar w:fldCharType="begin"/>
@@ -12037,15 +12321,28 @@
       </w:r>
       <w:r>
         <w:tab/>
-        <w:t xml:space="preserve">N. Asada, m. Baba, and A. Oda, "Depth from Blur by Zooming," in </w:t>
+        <w:t>N. Asada, m. Bab</w:t>
+      </w:r>
+      <w:r>
+        <w:rPr>
+          <w:sz w:val="20"/>
+          <w:szCs w:val="20"/>
+        </w:rPr>
+        <w:t xml:space="preserve">a, and A. Oda, "Depth from Blur by Zooming," in </w:t>
       </w:r>
       <w:r>
         <w:rPr>
           <w:i/>
+          <w:sz w:val="20"/>
+          <w:szCs w:val="20"/>
         </w:rPr>
         <w:t>Proceedings of the Vision Interface Annual Conference</w:t>
       </w:r>
       <w:r>
+        <w:rPr>
+          <w:sz w:val="20"/>
+          <w:szCs w:val="20"/>
+        </w:rPr>
         <w:t>, Ottawa, Canada, 2001.</w:t>
       </w:r>
     </w:p>
@@ -12054,22 +12351,39 @@
         <w:pStyle w:val="EndNoteBibliography"/>
         <w:ind w:left="720" w:hanging="720"/>
         <w:jc w:val="left"/>
-      </w:pPr>
-      <w:r>
-        <w:lastRenderedPageBreak/>
+        <w:rPr>
+          <w:sz w:val="20"/>
+          <w:szCs w:val="20"/>
+        </w:rPr>
+      </w:pPr>
+      <w:r>
+        <w:rPr>
+          <w:sz w:val="20"/>
+          <w:szCs w:val="20"/>
+        </w:rPr>
         <w:t>[2]</w:t>
       </w:r>
       <w:r>
+        <w:rPr>
+          <w:sz w:val="20"/>
+          <w:szCs w:val="20"/>
+        </w:rPr>
         <w:tab/>
         <w:t xml:space="preserve">M. Baba, N. Asada, and T. Migita, "A Thin Lens Based Camera Model for Depth Estimation from Defocus and Translation by zooming," in </w:t>
       </w:r>
       <w:r>
         <w:rPr>
           <w:i/>
+          <w:sz w:val="20"/>
+          <w:szCs w:val="20"/>
         </w:rPr>
         <w:t>Proc. 15th International Conference on Vision Interface</w:t>
       </w:r>
       <w:r>
+        <w:rPr>
+          <w:sz w:val="20"/>
+          <w:szCs w:val="20"/>
+        </w:rPr>
         <w:t>, Calgary, Canada, 2002.</w:t>
       </w:r>
     </w:p>
@@ -12078,21 +12392,39 @@
         <w:pStyle w:val="EndNoteBibliography"/>
         <w:ind w:left="720" w:hanging="720"/>
         <w:jc w:val="left"/>
-      </w:pPr>
-      <w:r>
+        <w:rPr>
+          <w:sz w:val="20"/>
+          <w:szCs w:val="20"/>
+        </w:rPr>
+      </w:pPr>
+      <w:r>
+        <w:rPr>
+          <w:sz w:val="20"/>
+          <w:szCs w:val="20"/>
+        </w:rPr>
         <w:t>[3]</w:t>
       </w:r>
       <w:r>
+        <w:rPr>
+          <w:sz w:val="20"/>
+          <w:szCs w:val="20"/>
+        </w:rPr>
         <w:tab/>
         <w:t xml:space="preserve">T. Brox and J. Malik, "Large Displacement Optical Flow Desriptor Matching in Variational Motion Estimation," </w:t>
       </w:r>
       <w:r>
         <w:rPr>
           <w:i/>
+          <w:sz w:val="20"/>
+          <w:szCs w:val="20"/>
         </w:rPr>
         <w:t xml:space="preserve">IEEE Transactions on Pattern Analysis and Machine Intelligence, </w:t>
       </w:r>
       <w:r>
+        <w:rPr>
+          <w:sz w:val="20"/>
+          <w:szCs w:val="20"/>
+        </w:rPr>
         <w:t>2010.</w:t>
       </w:r>
     </w:p>
@@ -12101,21 +12433,39 @@
         <w:pStyle w:val="EndNoteBibliography"/>
         <w:ind w:left="720" w:hanging="720"/>
         <w:jc w:val="left"/>
-      </w:pPr>
-      <w:r>
+        <w:rPr>
+          <w:sz w:val="20"/>
+          <w:szCs w:val="20"/>
+        </w:rPr>
+      </w:pPr>
+      <w:r>
+        <w:rPr>
+          <w:sz w:val="20"/>
+          <w:szCs w:val="20"/>
+        </w:rPr>
         <w:t>[4]</w:t>
       </w:r>
       <w:r>
+        <w:rPr>
+          <w:sz w:val="20"/>
+          <w:szCs w:val="20"/>
+        </w:rPr>
         <w:tab/>
         <w:t xml:space="preserve">H. Gao, J. Liu, Y. Yu, and Y. Li, "Distance measurement of zooming image for a mobile robot," </w:t>
       </w:r>
       <w:r>
         <w:rPr>
           <w:i/>
+          <w:sz w:val="20"/>
+          <w:szCs w:val="20"/>
         </w:rPr>
         <w:t xml:space="preserve">International Journal of Control, Automation and Systems, </w:t>
       </w:r>
       <w:r>
+        <w:rPr>
+          <w:sz w:val="20"/>
+          <w:szCs w:val="20"/>
+        </w:rPr>
         <w:t>vol. 11, pp. 782-789, 2013.</w:t>
       </w:r>
     </w:p>
@@ -12124,21 +12474,39 @@
         <w:pStyle w:val="EndNoteBibliography"/>
         <w:ind w:left="720" w:hanging="720"/>
         <w:jc w:val="left"/>
-      </w:pPr>
-      <w:r>
+        <w:rPr>
+          <w:sz w:val="20"/>
+          <w:szCs w:val="20"/>
+        </w:rPr>
+      </w:pPr>
+      <w:r>
+        <w:rPr>
+          <w:sz w:val="20"/>
+          <w:szCs w:val="20"/>
+        </w:rPr>
         <w:t>[5]</w:t>
       </w:r>
       <w:r>
+        <w:rPr>
+          <w:sz w:val="20"/>
+          <w:szCs w:val="20"/>
+        </w:rPr>
         <w:tab/>
         <w:t xml:space="preserve">A. A. Goshtasby, </w:t>
       </w:r>
       <w:r>
         <w:rPr>
           <w:i/>
+          <w:sz w:val="20"/>
+          <w:szCs w:val="20"/>
         </w:rPr>
         <w:t>Image registration principles tools methods</w:t>
       </w:r>
       <w:r>
+        <w:rPr>
+          <w:sz w:val="20"/>
+          <w:szCs w:val="20"/>
+        </w:rPr>
         <w:t>: Springer, 2012.</w:t>
       </w:r>
     </w:p>
@@ -12147,21 +12515,39 @@
         <w:pStyle w:val="EndNoteBibliography"/>
         <w:ind w:left="720" w:hanging="720"/>
         <w:jc w:val="left"/>
-      </w:pPr>
-      <w:r>
+        <w:rPr>
+          <w:sz w:val="20"/>
+          <w:szCs w:val="20"/>
+        </w:rPr>
+      </w:pPr>
+      <w:r>
+        <w:rPr>
+          <w:sz w:val="20"/>
+          <w:szCs w:val="20"/>
+        </w:rPr>
         <w:t>[6]</w:t>
       </w:r>
       <w:r>
+        <w:rPr>
+          <w:sz w:val="20"/>
+          <w:szCs w:val="20"/>
+        </w:rPr>
         <w:tab/>
         <w:t xml:space="preserve">R. Hartly and A. Zisserman, </w:t>
       </w:r>
       <w:r>
         <w:rPr>
           <w:i/>
+          <w:sz w:val="20"/>
+          <w:szCs w:val="20"/>
         </w:rPr>
         <w:t>Multiple View Geometry in computer vision</w:t>
       </w:r>
       <w:r>
+        <w:rPr>
+          <w:sz w:val="20"/>
+          <w:szCs w:val="20"/>
+        </w:rPr>
         <w:t>: Cambridge University Press, 2003.</w:t>
       </w:r>
     </w:p>
@@ -12170,11 +12556,24 @@
         <w:pStyle w:val="EndNoteBibliography"/>
         <w:ind w:left="720" w:hanging="720"/>
         <w:jc w:val="left"/>
-      </w:pPr>
-      <w:r>
+        <w:rPr>
+          <w:sz w:val="20"/>
+          <w:szCs w:val="20"/>
+        </w:rPr>
+      </w:pPr>
+      <w:r>
+        <w:rPr>
+          <w:sz w:val="20"/>
+          <w:szCs w:val="20"/>
+        </w:rPr>
+        <w:lastRenderedPageBreak/>
         <w:t>[7]</w:t>
       </w:r>
       <w:r>
+        <w:rPr>
+          <w:sz w:val="20"/>
+          <w:szCs w:val="20"/>
+        </w:rPr>
         <w:tab/>
         <w:t>R. Kirby, "Three Dimensional Surface Mapping System Using Optical Flow US2013321790A1," USA Patent, 2012.</w:t>
       </w:r>
@@ -12184,21 +12583,39 @@
         <w:pStyle w:val="EndNoteBibliography"/>
         <w:ind w:left="720" w:hanging="720"/>
         <w:jc w:val="left"/>
-      </w:pPr>
-      <w:r>
+        <w:rPr>
+          <w:sz w:val="20"/>
+          <w:szCs w:val="20"/>
+        </w:rPr>
+      </w:pPr>
+      <w:r>
+        <w:rPr>
+          <w:sz w:val="20"/>
+          <w:szCs w:val="20"/>
+        </w:rPr>
         <w:t>[8]</w:t>
       </w:r>
       <w:r>
+        <w:rPr>
+          <w:sz w:val="20"/>
+          <w:szCs w:val="20"/>
+        </w:rPr>
         <w:tab/>
         <w:t xml:space="preserve">J. Lavest, G. Rives, and M. Dhome, "Three Dimensional Reconstruction by Zooming," </w:t>
       </w:r>
       <w:r>
         <w:rPr>
           <w:i/>
+          <w:sz w:val="20"/>
+          <w:szCs w:val="20"/>
         </w:rPr>
         <w:t xml:space="preserve">IEEE Transactions on Robotics and Automation, </w:t>
       </w:r>
       <w:r>
+        <w:rPr>
+          <w:sz w:val="20"/>
+          <w:szCs w:val="20"/>
+        </w:rPr>
         <w:t>vol. 9, pp. 196-207, 1993.</w:t>
       </w:r>
     </w:p>
@@ -12207,21 +12624,39 @@
         <w:pStyle w:val="EndNoteBibliography"/>
         <w:ind w:left="720" w:hanging="720"/>
         <w:jc w:val="left"/>
-      </w:pPr>
-      <w:r>
+        <w:rPr>
+          <w:sz w:val="20"/>
+          <w:szCs w:val="20"/>
+        </w:rPr>
+      </w:pPr>
+      <w:r>
+        <w:rPr>
+          <w:sz w:val="20"/>
+          <w:szCs w:val="20"/>
+        </w:rPr>
         <w:t>[9]</w:t>
       </w:r>
       <w:r>
+        <w:rPr>
+          <w:sz w:val="20"/>
+          <w:szCs w:val="20"/>
+        </w:rPr>
         <w:tab/>
         <w:t xml:space="preserve">J. Lavest, G. Reves, and M. Dhome, "Modeling an Object of Revolution by Zooming," </w:t>
       </w:r>
       <w:r>
         <w:rPr>
           <w:i/>
+          <w:sz w:val="20"/>
+          <w:szCs w:val="20"/>
         </w:rPr>
         <w:t xml:space="preserve">IEEE Transactions on Robotics and Automation, </w:t>
       </w:r>
       <w:r>
+        <w:rPr>
+          <w:sz w:val="20"/>
+          <w:szCs w:val="20"/>
+        </w:rPr>
         <w:t>vol. VOL. II, NO. 2, April 1995, 1995.</w:t>
       </w:r>
     </w:p>
@@ -12230,21 +12665,39 @@
         <w:pStyle w:val="EndNoteBibliography"/>
         <w:ind w:left="720" w:hanging="720"/>
         <w:jc w:val="left"/>
-      </w:pPr>
-      <w:r>
+        <w:rPr>
+          <w:sz w:val="20"/>
+          <w:szCs w:val="20"/>
+        </w:rPr>
+      </w:pPr>
+      <w:r>
+        <w:rPr>
+          <w:sz w:val="20"/>
+          <w:szCs w:val="20"/>
+        </w:rPr>
         <w:t>[10]</w:t>
       </w:r>
       <w:r>
+        <w:rPr>
+          <w:sz w:val="20"/>
+          <w:szCs w:val="20"/>
+        </w:rPr>
         <w:tab/>
         <w:t xml:space="preserve">J. Ma and S. I. Olsen, "Depth from Zooming," </w:t>
       </w:r>
       <w:r>
         <w:rPr>
           <w:i/>
+          <w:sz w:val="20"/>
+          <w:szCs w:val="20"/>
         </w:rPr>
         <w:t xml:space="preserve">J. Opt. Soc. Am. A </w:t>
       </w:r>
       <w:r>
+        <w:rPr>
+          <w:sz w:val="20"/>
+          <w:szCs w:val="20"/>
+        </w:rPr>
         <w:t>vol. 7, October 1990 1990.</w:t>
       </w:r>
     </w:p>
@@ -12253,21 +12706,39 @@
         <w:pStyle w:val="EndNoteBibliography"/>
         <w:ind w:left="720" w:hanging="720"/>
         <w:jc w:val="left"/>
-      </w:pPr>
-      <w:r>
+        <w:rPr>
+          <w:sz w:val="20"/>
+          <w:szCs w:val="20"/>
+        </w:rPr>
+      </w:pPr>
+      <w:r>
+        <w:rPr>
+          <w:sz w:val="20"/>
+          <w:szCs w:val="20"/>
+        </w:rPr>
         <w:t>[11]</w:t>
       </w:r>
       <w:r>
+        <w:rPr>
+          <w:sz w:val="20"/>
+          <w:szCs w:val="20"/>
+        </w:rPr>
         <w:tab/>
         <w:t xml:space="preserve">D. Scharstein and R. Szeliski, "A taxonomy and evaluation of dense two frame stereo correspondance agorithms," in </w:t>
       </w:r>
       <w:r>
         <w:rPr>
           <w:i/>
+          <w:sz w:val="20"/>
+          <w:szCs w:val="20"/>
         </w:rPr>
         <w:t>IJCV</w:t>
       </w:r>
       <w:r>
+        <w:rPr>
+          <w:sz w:val="20"/>
+          <w:szCs w:val="20"/>
+        </w:rPr>
         <w:t>, 2001.</w:t>
       </w:r>
     </w:p>
@@ -12276,21 +12747,39 @@
         <w:pStyle w:val="EndNoteBibliography"/>
         <w:ind w:left="720" w:hanging="720"/>
         <w:jc w:val="left"/>
-      </w:pPr>
-      <w:r>
+        <w:rPr>
+          <w:sz w:val="20"/>
+          <w:szCs w:val="20"/>
+        </w:rPr>
+      </w:pPr>
+      <w:r>
+        <w:rPr>
+          <w:sz w:val="20"/>
+          <w:szCs w:val="20"/>
+        </w:rPr>
         <w:t>[12]</w:t>
       </w:r>
       <w:r>
+        <w:rPr>
+          <w:sz w:val="20"/>
+          <w:szCs w:val="20"/>
+        </w:rPr>
         <w:tab/>
         <w:t xml:space="preserve">R. Szeliski, </w:t>
       </w:r>
       <w:r>
         <w:rPr>
           <w:i/>
+          <w:sz w:val="20"/>
+          <w:szCs w:val="20"/>
         </w:rPr>
         <w:t>Computer Vision.  Algorithms and Applications</w:t>
       </w:r>
       <w:r>
+        <w:rPr>
+          <w:sz w:val="20"/>
+          <w:szCs w:val="20"/>
+        </w:rPr>
         <w:t>. New York: Springer, 2011.</w:t>
       </w:r>
     </w:p>
@@ -12299,11 +12788,23 @@
         <w:pStyle w:val="EndNoteBibliography"/>
         <w:ind w:left="720" w:hanging="720"/>
         <w:jc w:val="left"/>
-      </w:pPr>
-      <w:r>
+        <w:rPr>
+          <w:sz w:val="20"/>
+          <w:szCs w:val="20"/>
+        </w:rPr>
+      </w:pPr>
+      <w:r>
+        <w:rPr>
+          <w:sz w:val="20"/>
+          <w:szCs w:val="20"/>
+        </w:rPr>
         <w:t>[13]</w:t>
       </w:r>
       <w:r>
+        <w:rPr>
+          <w:sz w:val="20"/>
+          <w:szCs w:val="20"/>
+        </w:rPr>
         <w:tab/>
         <w:t>Y. Zhang and K. Qi, "Snake-Search Algorithm for Stereo Vision Reconstruction via Monocular System," presented at the The 5th Annual IEEE Conference on Cyber Technology in Automation, and Control, Intelligent Systems, Shenyang, China, 2015.</w:t>
       </w:r>
@@ -12313,21 +12814,39 @@
         <w:pStyle w:val="EndNoteBibliography"/>
         <w:ind w:left="720" w:hanging="720"/>
         <w:jc w:val="left"/>
-      </w:pPr>
-      <w:r>
+        <w:rPr>
+          <w:sz w:val="20"/>
+          <w:szCs w:val="20"/>
+        </w:rPr>
+      </w:pPr>
+      <w:r>
+        <w:rPr>
+          <w:sz w:val="20"/>
+          <w:szCs w:val="20"/>
+        </w:rPr>
         <w:t>[14]</w:t>
       </w:r>
       <w:r>
+        <w:rPr>
+          <w:sz w:val="20"/>
+          <w:szCs w:val="20"/>
+        </w:rPr>
         <w:tab/>
         <w:t xml:space="preserve">B. Zitová and J. Flusser, "Image registration methods: a survey," </w:t>
       </w:r>
       <w:r>
         <w:rPr>
           <w:i/>
+          <w:sz w:val="20"/>
+          <w:szCs w:val="20"/>
         </w:rPr>
         <w:t xml:space="preserve">Image and Vision Computing, </w:t>
       </w:r>
       <w:r>
+        <w:rPr>
+          <w:sz w:val="20"/>
+          <w:szCs w:val="20"/>
+        </w:rPr>
         <w:t>vol. 21, pp. 977-1000, 2003.</w:t>
       </w:r>
     </w:p>
@@ -14611,7 +15130,7 @@
 </file>
 
 <file path=customXml/itemProps1.xml><?xml version="1.0" encoding="utf-8"?>
-<ds:datastoreItem xmlns:ds="http://schemas.openxmlformats.org/officeDocument/2006/customXml" ds:itemID="{E10D442B-51C9-456C-A6E1-2069E1F34815}">
+<ds:datastoreItem xmlns:ds="http://schemas.openxmlformats.org/officeDocument/2006/customXml" ds:itemID="{1BB4D033-83AE-479B-99A4-3F05503E86F5}">
   <ds:schemaRefs>
     <ds:schemaRef ds:uri="http://schemas.openxmlformats.org/officeDocument/2006/bibliography"/>
   </ds:schemaRefs>

</xml_diff>

<commit_message>
Finial edits before submission and initial commit for supporting docs.
</commit_message>
<xml_diff>
--- a/SPIE/Coaxial/3D Reconstruction from images taken with a coaxial camera rig.docx
+++ b/SPIE/Coaxial/3D Reconstruction from images taken with a coaxial camera rig.docx
@@ -62,130 +62,205 @@
       <w:r>
         <w:t>Abstract</w:t>
       </w:r>
+    </w:p>
+    <w:p>
+      <w:pPr>
+        <w:pStyle w:val="SPIEabstractbodytext"/>
+      </w:pPr>
+      <w:r>
+        <w:t xml:space="preserve">A coaxial camera rig consists of a pair of cameras which </w:t>
+      </w:r>
+      <w:r>
+        <w:t xml:space="preserve">acquire </w:t>
+      </w:r>
+      <w:r>
+        <w:t>image</w:t>
+      </w:r>
+      <w:r>
+        <w:t>s</w:t>
+      </w:r>
+      <w:r>
+        <w:t xml:space="preserve"> along the same optical axis</w:t>
+      </w:r>
+      <w:r>
+        <w:t xml:space="preserve"> but at different distances from the scene </w:t>
+      </w:r>
+      <w:r>
+        <w:t>using</w:t>
+      </w:r>
+      <w:r>
+        <w:t xml:space="preserve"> different focal length </w:t>
+      </w:r>
+      <w:r>
+        <w:t>optics</w:t>
+      </w:r>
+      <w:r>
+        <w:t xml:space="preserve">. </w:t>
+      </w:r>
+      <w:r>
+        <w:t>The coaxial geometry permits the acquisition of image</w:t>
+      </w:r>
+      <w:r>
+        <w:t xml:space="preserve"> pair</w:t>
+      </w:r>
+      <w:r>
+        <w:t xml:space="preserve">s through a </w:t>
+      </w:r>
+      <w:r>
+        <w:t xml:space="preserve">substantially </w:t>
+      </w:r>
+      <w:r>
+        <w:t>smaller opening than would be required by a tradition</w:t>
+      </w:r>
+      <w:r>
+        <w:t xml:space="preserve">al binocular stereo camera rig. </w:t>
+      </w:r>
+      <w:r>
+        <w:t>This is advantageous i</w:t>
+      </w:r>
+      <w:r>
+        <w:t xml:space="preserve">n applications </w:t>
+      </w:r>
+      <w:r>
+        <w:t xml:space="preserve">where </w:t>
+      </w:r>
+      <w:r>
+        <w:t>physical space</w:t>
+      </w:r>
+      <w:r>
+        <w:t xml:space="preserve"> is limited</w:t>
+      </w:r>
+      <w:r>
+        <w:t xml:space="preserve">, such as </w:t>
+      </w:r>
+      <w:r>
+        <w:t>in</w:t>
+      </w:r>
+      <w:r>
+        <w:t xml:space="preserve"> an endoscope</w:t>
+      </w:r>
+      <w:r>
+        <w:t xml:space="preserve">. </w:t>
+      </w:r>
+      <w:r>
+        <w:t xml:space="preserve">3D </w:t>
+      </w:r>
+      <w:r>
+        <w:t>images acquired</w:t>
+      </w:r>
+      <w:r>
+        <w:t xml:space="preserve"> throu</w:t>
+      </w:r>
+      <w:r>
+        <w:t xml:space="preserve">gh an endoscope </w:t>
+      </w:r>
+      <w:r>
+        <w:t>are desirable</w:t>
+      </w:r>
+      <w:r>
+        <w:t xml:space="preserve">, </w:t>
+      </w:r>
+      <w:r>
+        <w:t xml:space="preserve">but </w:t>
+      </w:r>
+      <w:r>
+        <w:t xml:space="preserve">the lack of </w:t>
+      </w:r>
+      <w:r>
+        <w:t xml:space="preserve">physical </w:t>
+      </w:r>
+      <w:r>
+        <w:t>space for a tradition</w:t>
+      </w:r>
+      <w:r>
+        <w:t>al stereo baseline</w:t>
+      </w:r>
+      <w:r>
+        <w:t xml:space="preserve"> is problematic</w:t>
+      </w:r>
+      <w:r>
+        <w:t>.</w:t>
+      </w:r>
+      <w:r>
+        <w:t xml:space="preserve"> While image acquisition </w:t>
+      </w:r>
+      <w:r>
+        <w:t xml:space="preserve">along a common optical axis </w:t>
+      </w:r>
+      <w:r>
+        <w:t xml:space="preserve">has been known for many years; </w:t>
+      </w:r>
+      <w:r>
+        <w:t xml:space="preserve">3D reconstruction </w:t>
+      </w:r>
+      <w:r>
+        <w:t xml:space="preserve">from such image pairs </w:t>
+      </w:r>
+      <w:r>
+        <w:t>has not been possible in the center region due to the very small disparit</w:t>
+      </w:r>
+      <w:r>
+        <w:t>y between corresponding points.</w:t>
+      </w:r>
+      <w:r>
+        <w:t xml:space="preserve"> This characteristic of coaxial image pairs has been called th</w:t>
+      </w:r>
+      <w:r>
+        <w:t xml:space="preserve">e unrecoverable point problem. </w:t>
+      </w:r>
+      <w:r>
+        <w:t>We introduce a novel method to overcome the unrecoverable point problem</w:t>
+      </w:r>
+      <w:r>
+        <w:t xml:space="preserve"> in coaxial camera rigs</w:t>
+      </w:r>
+      <w:r>
+        <w:t>, using a variational methods optimization algorithm to map pairs of optical flow fields from different focal length c</w:t>
+      </w:r>
+      <w:r>
+        <w:t>ameras in a coaxial camera rig.</w:t>
+      </w:r>
       <w:r>
         <w:t xml:space="preserve"> </w:t>
       </w:r>
-    </w:p>
-    <w:p>
-      <w:pPr>
-        <w:pStyle w:val="SPIEabstractbodytext"/>
-      </w:pPr>
-      <w:r>
-        <w:t xml:space="preserve">A coaxial camera rig consists of a pair of cameras which </w:t>
-      </w:r>
-      <w:r>
-        <w:t xml:space="preserve">acquire </w:t>
-      </w:r>
-      <w:r>
-        <w:t>image</w:t>
-      </w:r>
-      <w:r>
-        <w:t>s</w:t>
-      </w:r>
-      <w:r>
-        <w:t xml:space="preserve"> along the same optical axis</w:t>
-      </w:r>
-      <w:r>
-        <w:t xml:space="preserve"> but at different distances from the scene </w:t>
-      </w:r>
-      <w:r>
-        <w:t>using</w:t>
-      </w:r>
-      <w:r>
-        <w:t xml:space="preserve"> different focal length </w:t>
-      </w:r>
-      <w:r>
-        <w:t>optics</w:t>
-      </w:r>
-      <w:r>
-        <w:t xml:space="preserve">.  </w:t>
-      </w:r>
-      <w:r>
-        <w:t>The coaxial geometry permits the acquisition of image</w:t>
-      </w:r>
-      <w:r>
-        <w:t xml:space="preserve"> pair</w:t>
-      </w:r>
-      <w:r>
-        <w:t xml:space="preserve">s through a </w:t>
-      </w:r>
-      <w:r>
-        <w:t xml:space="preserve">substantially </w:t>
-      </w:r>
-      <w:r>
-        <w:t xml:space="preserve">smaller opening than would be required by a traditional binocular stereo camera rig. </w:t>
-      </w:r>
-      <w:r>
-        <w:t>This is advantageous i</w:t>
-      </w:r>
-      <w:r>
-        <w:t xml:space="preserve">n applications </w:t>
-      </w:r>
-      <w:r>
-        <w:t xml:space="preserve">where </w:t>
-      </w:r>
-      <w:r>
-        <w:t>physical space</w:t>
-      </w:r>
-      <w:r>
-        <w:t xml:space="preserve"> is limited</w:t>
-      </w:r>
-      <w:r>
-        <w:t xml:space="preserve">, such as </w:t>
-      </w:r>
-      <w:r>
-        <w:t>in</w:t>
-      </w:r>
-      <w:r>
-        <w:t xml:space="preserve"> an endoscope or borescope</w:t>
-      </w:r>
-      <w:r>
-        <w:t xml:space="preserve">.  </w:t>
-      </w:r>
-      <w:r>
-        <w:t>3D reconstruction from images taken throu</w:t>
-      </w:r>
-      <w:r>
-        <w:t>gh an endoscope or borescope has</w:t>
-      </w:r>
-      <w:r>
-        <w:t xml:space="preserve"> numerous medical and industrial applications, </w:t>
-      </w:r>
-      <w:r>
-        <w:t>but until now has not found</w:t>
-      </w:r>
-      <w:r>
-        <w:t xml:space="preserve"> acceptance due to the lack of </w:t>
-      </w:r>
-      <w:r>
-        <w:t xml:space="preserve">physical </w:t>
-      </w:r>
-      <w:r>
-        <w:t>space for a tradition</w:t>
-      </w:r>
-      <w:r>
-        <w:t xml:space="preserve">al stereo baseline.  While image acquisition </w:t>
-      </w:r>
-      <w:r>
-        <w:t xml:space="preserve">along a common optical axis </w:t>
-      </w:r>
-      <w:r>
-        <w:t xml:space="preserve">has been known for many years; </w:t>
-      </w:r>
-      <w:r>
-        <w:t xml:space="preserve">3D reconstruction </w:t>
-      </w:r>
-      <w:r>
-        <w:t xml:space="preserve">from such image pairs </w:t>
-      </w:r>
-      <w:r>
-        <w:t>has not been possible in the center region due to the very small disparity between corresponding points.  This characteristic of coaxial image pairs has been called the unrecoverable point problem.  We introduce a novel method to overcome the unrecoverable point problem</w:t>
-      </w:r>
-      <w:r>
-        <w:t xml:space="preserve"> in coaxial camera rigs</w:t>
-      </w:r>
-      <w:r>
-        <w:t>, using a variational methods optimization algorithm to map pairs of optical flow fields from different focal length cameras in a coaxial camera rig.  Instead of using pixel based correspondences our method uses the ratio of the optical flow fields at each pixel location to perform 3D reconstruction.  This not only results in accurate image pair alignment but also produces accurate dense depth maps throughout the field of view.  We test our method on synthetic optical flow fields and on real image sequences taken with a coaxial camera rig.  We demonstrate our method's accuracy by evaluating our results against a ground-truth.  Accuracy is comparable to a traditional binocular stereo camera rig, but without the need for the traditional stereo baseline and with substantially smaller occlusions.</w:t>
+      <w:r>
+        <w:t>O</w:t>
+      </w:r>
+      <w:r>
+        <w:t xml:space="preserve">ur method uses the ratio of the optical flow fields </w:t>
+      </w:r>
+      <w:r>
+        <w:t>for</w:t>
+      </w:r>
+      <w:r>
+        <w:t xml:space="preserve"> 3D reconstruction. </w:t>
+      </w:r>
+      <w:r>
+        <w:t xml:space="preserve">This results in accurate image pair alignment </w:t>
+      </w:r>
+      <w:r>
+        <w:t>and</w:t>
+      </w:r>
+      <w:r>
+        <w:t xml:space="preserve"> produces accurate dense depth m</w:t>
+      </w:r>
+      <w:r>
+        <w:t>aps</w:t>
+      </w:r>
+      <w:r>
+        <w:t>.  We test our method on synthetic optical</w:t>
+      </w:r>
+      <w:r>
+        <w:t xml:space="preserve"> flow fields and on real images.</w:t>
+      </w:r>
+      <w:r>
+        <w:t xml:space="preserve"> We demonstrate our method's accuracy by eva</w:t>
+      </w:r>
+      <w:r>
+        <w:t>luating against a ground-truth.</w:t>
+      </w:r>
+      <w:r>
+        <w:t xml:space="preserve"> Accuracy is comparable to a traditional binocular stereo camera rig, but without the traditional stereo baseline and with substantially smaller occlusions.</w:t>
       </w:r>
     </w:p>
     <w:p>
@@ -255,7 +330,7 @@
         <w:fldChar w:fldCharType="begin"/>
       </w:r>
       <w:r>
-        <w:instrText xml:space="preserve"> ADDIN EN.CITE &lt;EndNote&gt;&lt;Cite&gt;&lt;Author&gt;Hartly&lt;/Author&gt;&lt;Year&gt;2003&lt;/Year&gt;&lt;RecNum&gt;59&lt;/RecNum&gt;&lt;DisplayText&gt;[6, 11, 12]&lt;/DisplayText&gt;&lt;record&gt;&lt;rec-number&gt;59&lt;/rec-number&gt;&lt;foreign-keys&gt;&lt;key app="EN" db-id="adawp0ewfdwt06eewv75ddwxa9vs0vttxwdz" timestamp="1409416793"&gt;59&lt;/key&gt;&lt;/foreign-keys&gt;&lt;ref-type name="Book"&gt;6&lt;/ref-type&gt;&lt;contributors&gt;&lt;authors&gt;&lt;author&gt;Hartly, Richard&lt;/author&gt;&lt;author&gt;Zisserman, Andrew&lt;/author&gt;&lt;/authors&gt;&lt;/contributors&gt;&lt;titles&gt;&lt;title&gt;Multiple View Geometry in computer vision&lt;/title&gt;&lt;/titles&gt;&lt;dates&gt;&lt;year&gt;2003&lt;/year&gt;&lt;/dates&gt;&lt;publisher&gt;Cambridge University Press&lt;/publisher&gt;&lt;urls&gt;&lt;/urls&gt;&lt;/record&gt;&lt;/Cite&gt;&lt;Cite&gt;&lt;Author&gt;Scharstein&lt;/Author&gt;&lt;Year&gt;2001&lt;/Year&gt;&lt;RecNum&gt;26&lt;/RecNum&gt;&lt;record&gt;&lt;rec-number&gt;26&lt;/rec-number&gt;&lt;foreign-keys&gt;&lt;key app="EN" db-id="adawp0ewfdwt06eewv75ddwxa9vs0vttxwdz" timestamp="1408282036"&gt;26&lt;/key&gt;&lt;key app="ENWeb" db-id=""&gt;0&lt;/key&gt;&lt;/foreign-keys&gt;&lt;ref-type name="Conference Proceedings"&gt;10&lt;/ref-type&gt;&lt;contributors&gt;&lt;authors&gt;&lt;author&gt;Scharstein, Daniel&lt;/author&gt;&lt;author&gt;Szeliski, Richard&lt;/author&gt;&lt;/authors&gt;&lt;/contributors&gt;&lt;titles&gt;&lt;title&gt;A taxonomy and evaluation of dense two frame stereo correspondance agorithms&lt;/title&gt;&lt;secondary-title&gt;IJCV&lt;/secondary-title&gt;&lt;/titles&gt;&lt;periodical&gt;&lt;full-title&gt;IJCV&lt;/full-title&gt;&lt;/periodical&gt;&lt;dates&gt;&lt;year&gt;2001&lt;/year&gt;&lt;/dates&gt;&lt;urls&gt;&lt;/urls&gt;&lt;/record&gt;&lt;/Cite&gt;&lt;Cite&gt;&lt;Author&gt;Szeliski&lt;/Author&gt;&lt;Year&gt;2011&lt;/Year&gt;&lt;RecNum&gt;131&lt;/RecNum&gt;&lt;record&gt;&lt;rec-number&gt;131&lt;/rec-number&gt;&lt;foreign-keys&gt;&lt;key app="EN" db-id="adawp0ewfdwt06eewv75ddwxa9vs0vttxwdz" timestamp="1441479897"&gt;131&lt;/key&gt;&lt;/foreign-keys&gt;&lt;ref-type name="Book"&gt;6&lt;/ref-type&gt;&lt;contributors&gt;&lt;authors&gt;&lt;author&gt;Szeliski, Richard&lt;/author&gt;&lt;/authors&gt;&lt;/contributors&gt;&lt;titles&gt;&lt;title&gt;Computer Vision.  Algorithms and Applications&lt;/title&gt;&lt;/titles&gt;&lt;dates&gt;&lt;year&gt;2011&lt;/year&gt;&lt;/dates&gt;&lt;pub-location&gt;New York&lt;/pub-location&gt;&lt;publisher&gt;Springer&lt;/publisher&gt;&lt;urls&gt;&lt;/urls&gt;&lt;/record&gt;&lt;/Cite&gt;&lt;/EndNote&gt;</w:instrText>
+        <w:instrText xml:space="preserve"> ADDIN EN.CITE &lt;EndNote&gt;&lt;Cite&gt;&lt;Author&gt;Hartly&lt;/Author&gt;&lt;Year&gt;2003&lt;/Year&gt;&lt;RecNum&gt;59&lt;/RecNum&gt;&lt;DisplayText&gt;[6, 13, 14]&lt;/DisplayText&gt;&lt;record&gt;&lt;rec-number&gt;59&lt;/rec-number&gt;&lt;foreign-keys&gt;&lt;key app="EN" db-id="adawp0ewfdwt06eewv75ddwxa9vs0vttxwdz" timestamp="1409416793"&gt;59&lt;/key&gt;&lt;/foreign-keys&gt;&lt;ref-type name="Book"&gt;6&lt;/ref-type&gt;&lt;contributors&gt;&lt;authors&gt;&lt;author&gt;Hartly, Richard&lt;/author&gt;&lt;author&gt;Zisserman, Andrew&lt;/author&gt;&lt;/authors&gt;&lt;/contributors&gt;&lt;titles&gt;&lt;title&gt;Multiple View Geometry in computer vision&lt;/title&gt;&lt;/titles&gt;&lt;dates&gt;&lt;year&gt;2003&lt;/year&gt;&lt;/dates&gt;&lt;publisher&gt;Cambridge University Press&lt;/publisher&gt;&lt;urls&gt;&lt;/urls&gt;&lt;/record&gt;&lt;/Cite&gt;&lt;Cite&gt;&lt;Author&gt;Scharstein&lt;/Author&gt;&lt;Year&gt;2001&lt;/Year&gt;&lt;RecNum&gt;26&lt;/RecNum&gt;&lt;record&gt;&lt;rec-number&gt;26&lt;/rec-number&gt;&lt;foreign-keys&gt;&lt;key app="EN" db-id="adawp0ewfdwt06eewv75ddwxa9vs0vttxwdz" timestamp="1408282036"&gt;26&lt;/key&gt;&lt;key app="ENWeb" db-id=""&gt;0&lt;/key&gt;&lt;/foreign-keys&gt;&lt;ref-type name="Conference Proceedings"&gt;10&lt;/ref-type&gt;&lt;contributors&gt;&lt;authors&gt;&lt;author&gt;Scharstein, Daniel&lt;/author&gt;&lt;author&gt;Szeliski, Richard&lt;/author&gt;&lt;/authors&gt;&lt;/contributors&gt;&lt;titles&gt;&lt;title&gt;A taxonomy and evaluation of dense two frame stereo correspondance agorithms&lt;/title&gt;&lt;secondary-title&gt;IJCV&lt;/secondary-title&gt;&lt;/titles&gt;&lt;periodical&gt;&lt;full-title&gt;IJCV&lt;/full-title&gt;&lt;/periodical&gt;&lt;dates&gt;&lt;year&gt;2001&lt;/year&gt;&lt;/dates&gt;&lt;urls&gt;&lt;/urls&gt;&lt;/record&gt;&lt;/Cite&gt;&lt;Cite&gt;&lt;Author&gt;Szeliski&lt;/Author&gt;&lt;Year&gt;2011&lt;/Year&gt;&lt;RecNum&gt;131&lt;/RecNum&gt;&lt;record&gt;&lt;rec-number&gt;131&lt;/rec-number&gt;&lt;foreign-keys&gt;&lt;key app="EN" db-id="adawp0ewfdwt06eewv75ddwxa9vs0vttxwdz" timestamp="1441479897"&gt;131&lt;/key&gt;&lt;/foreign-keys&gt;&lt;ref-type name="Book"&gt;6&lt;/ref-type&gt;&lt;contributors&gt;&lt;authors&gt;&lt;author&gt;Szeliski, Richard&lt;/author&gt;&lt;/authors&gt;&lt;/contributors&gt;&lt;titles&gt;&lt;title&gt;Computer Vision.  Algorithms and Applications&lt;/title&gt;&lt;/titles&gt;&lt;dates&gt;&lt;year&gt;2011&lt;/year&gt;&lt;/dates&gt;&lt;pub-location&gt;New York&lt;/pub-location&gt;&lt;publisher&gt;Springer&lt;/publisher&gt;&lt;urls&gt;&lt;/urls&gt;&lt;/record&gt;&lt;/Cite&gt;&lt;/EndNote&gt;</w:instrText>
       </w:r>
       <w:r>
         <w:fldChar w:fldCharType="separate"/>
@@ -264,19 +339,28 @@
         <w:rPr>
           <w:noProof/>
         </w:rPr>
-        <w:t>[6, 11, 12]</w:t>
+        <w:t>[6, 13, 14]</w:t>
       </w:r>
       <w:r>
         <w:fldChar w:fldCharType="end"/>
       </w:r>
       <w:r>
-        <w:t xml:space="preserve">.  </w:t>
+        <w:t>.</w:t>
+      </w:r>
+      <w:r>
+        <w:t xml:space="preserve"> </w:t>
       </w:r>
       <w:r>
         <w:t>The most common two-</w:t>
       </w:r>
       <w:r>
-        <w:t xml:space="preserve">camera rig is the binocular stereo rig where the cameras are oriented with their optical axes parallel and separated by a baseline.  </w:t>
+        <w:t>camera rig is the binocular stereo rig where the cameras are oriented with their optical axes parallel and separat</w:t>
+      </w:r>
+      <w:r>
+        <w:t>ed by a baseline.</w:t>
+      </w:r>
+      <w:r>
+        <w:t xml:space="preserve"> </w:t>
       </w:r>
       <w:r>
         <w:t xml:space="preserve">3D reconstruction from </w:t>
@@ -312,7 +396,7 @@
         <w:fldChar w:fldCharType="begin"/>
       </w:r>
       <w:r>
-        <w:instrText xml:space="preserve"> ADDIN EN.CITE &lt;EndNote&gt;&lt;Cite&gt;&lt;Author&gt;Goshtasby&lt;/Author&gt;&lt;Year&gt;2012&lt;/Year&gt;&lt;RecNum&gt;128&lt;/RecNum&gt;&lt;DisplayText&gt;[5, 14]&lt;/DisplayText&gt;&lt;record&gt;&lt;rec-number&gt;128&lt;/rec-number&gt;&lt;foreign-keys&gt;&lt;key app="EN" db-id="adawp0ewfdwt06eewv75ddwxa9vs0vttxwdz" timestamp="1440281348"&gt;128&lt;/key&gt;&lt;key app="ENWeb" db-id=""&gt;0&lt;/key&gt;&lt;/foreign-keys&gt;&lt;ref-type name="Book"&gt;6&lt;/ref-type&gt;&lt;contributors&gt;&lt;authors&gt;&lt;author&gt;Goshtasby, A. A.&lt;/author&gt;&lt;/authors&gt;&lt;/contributors&gt;&lt;titles&gt;&lt;title&gt;Image registration principles tools methods&lt;/title&gt;&lt;/titles&gt;&lt;dates&gt;&lt;year&gt;2012&lt;/year&gt;&lt;/dates&gt;&lt;publisher&gt;Springer&lt;/publisher&gt;&lt;urls&gt;&lt;/urls&gt;&lt;/record&gt;&lt;/Cite&gt;&lt;Cite&gt;&lt;Author&gt;Zitová&lt;/Author&gt;&lt;Year&gt;2003&lt;/Year&gt;&lt;RecNum&gt;126&lt;/RecNum&gt;&lt;record&gt;&lt;rec-number&gt;126&lt;/rec-number&gt;&lt;foreign-keys&gt;&lt;key app="EN" db-id="adawp0ewfdwt06eewv75ddwxa9vs0vttxwdz" timestamp="1440280254"&gt;126&lt;/key&gt;&lt;key app="ENWeb" db-id=""&gt;0&lt;/key&gt;&lt;/foreign-keys&gt;&lt;ref-type name="Journal Article"&gt;17&lt;/ref-type&gt;&lt;contributors&gt;&lt;authors&gt;&lt;author&gt;Zitová, Barbara&lt;/author&gt;&lt;author&gt;Flusser, Jan&lt;/author&gt;&lt;/authors&gt;&lt;/contributors&gt;&lt;titles&gt;&lt;title&gt;Image registration methods: a survey&lt;/title&gt;&lt;secondary-title&gt;Image and Vision Computing&lt;/secondary-title&gt;&lt;/titles&gt;&lt;periodical&gt;&lt;full-title&gt;Image and Vision Computing&lt;/full-title&gt;&lt;/periodical&gt;&lt;pages&gt;977-1000&lt;/pages&gt;&lt;volume&gt;21&lt;/volume&gt;&lt;number&gt;11&lt;/number&gt;&lt;dates&gt;&lt;year&gt;2003&lt;/year&gt;&lt;/dates&gt;&lt;isbn&gt;02628856&lt;/isbn&gt;&lt;urls&gt;&lt;/urls&gt;&lt;electronic-resource-num&gt;10.1016/s0262-8856(03)00137-9&lt;/electronic-resource-num&gt;&lt;/record&gt;&lt;/Cite&gt;&lt;/EndNote&gt;</w:instrText>
+        <w:instrText xml:space="preserve"> ADDIN EN.CITE &lt;EndNote&gt;&lt;Cite&gt;&lt;Author&gt;Goshtasby&lt;/Author&gt;&lt;Year&gt;2012&lt;/Year&gt;&lt;RecNum&gt;128&lt;/RecNum&gt;&lt;DisplayText&gt;[5, 16]&lt;/DisplayText&gt;&lt;record&gt;&lt;rec-number&gt;128&lt;/rec-number&gt;&lt;foreign-keys&gt;&lt;key app="EN" db-id="adawp0ewfdwt06eewv75ddwxa9vs0vttxwdz" timestamp="1440281348"&gt;128&lt;/key&gt;&lt;key app="ENWeb" db-id=""&gt;0&lt;/key&gt;&lt;/foreign-keys&gt;&lt;ref-type name="Book"&gt;6&lt;/ref-type&gt;&lt;contributors&gt;&lt;authors&gt;&lt;author&gt;Goshtasby, A. A.&lt;/author&gt;&lt;/authors&gt;&lt;/contributors&gt;&lt;titles&gt;&lt;title&gt;Image registration principles tools methods&lt;/title&gt;&lt;/titles&gt;&lt;dates&gt;&lt;year&gt;2012&lt;/year&gt;&lt;/dates&gt;&lt;publisher&gt;Springer&lt;/publisher&gt;&lt;urls&gt;&lt;/urls&gt;&lt;/record&gt;&lt;/Cite&gt;&lt;Cite&gt;&lt;Author&gt;Zitová&lt;/Author&gt;&lt;Year&gt;2003&lt;/Year&gt;&lt;RecNum&gt;126&lt;/RecNum&gt;&lt;record&gt;&lt;rec-number&gt;126&lt;/rec-number&gt;&lt;foreign-keys&gt;&lt;key app="EN" db-id="adawp0ewfdwt06eewv75ddwxa9vs0vttxwdz" timestamp="1440280254"&gt;126&lt;/key&gt;&lt;key app="ENWeb" db-id=""&gt;0&lt;/key&gt;&lt;/foreign-keys&gt;&lt;ref-type name="Journal Article"&gt;17&lt;/ref-type&gt;&lt;contributors&gt;&lt;authors&gt;&lt;author&gt;Zitová, Barbara&lt;/author&gt;&lt;author&gt;Flusser, Jan&lt;/author&gt;&lt;/authors&gt;&lt;/contributors&gt;&lt;titles&gt;&lt;title&gt;Image registration methods: a survey&lt;/title&gt;&lt;secondary-title&gt;Image and Vision Computing&lt;/secondary-title&gt;&lt;/titles&gt;&lt;periodical&gt;&lt;full-title&gt;Image and Vision Computing&lt;/full-title&gt;&lt;/periodical&gt;&lt;pages&gt;977-1000&lt;/pages&gt;&lt;volume&gt;21&lt;/volume&gt;&lt;number&gt;11&lt;/number&gt;&lt;dates&gt;&lt;year&gt;2003&lt;/year&gt;&lt;/dates&gt;&lt;isbn&gt;02628856&lt;/isbn&gt;&lt;urls&gt;&lt;/urls&gt;&lt;electronic-resource-num&gt;10.1016/s0262-8856(03)00137-9&lt;/electronic-resource-num&gt;&lt;/record&gt;&lt;/Cite&gt;&lt;/EndNote&gt;</w:instrText>
       </w:r>
       <w:r>
         <w:fldChar w:fldCharType="separate"/>
@@ -321,13 +405,16 @@
         <w:rPr>
           <w:noProof/>
         </w:rPr>
-        <w:t>[5, 14]</w:t>
+        <w:t>[5, 16]</w:t>
       </w:r>
       <w:r>
         <w:fldChar w:fldCharType="end"/>
       </w:r>
       <w:r>
-        <w:t xml:space="preserve">.  </w:t>
+        <w:t>.</w:t>
+      </w:r>
+      <w:r>
+        <w:t xml:space="preserve"> </w:t>
       </w:r>
       <w:r>
         <w:t>W</w:t>
@@ -357,305 +444,429 @@
         <w:t>the disparity between the pixel pairs</w:t>
       </w:r>
       <w:r>
-        <w:t xml:space="preserve">.  </w:t>
-      </w:r>
-      <w:r>
-        <w:t>However, pixels are finite in size, resulting in discrete disparity steps and discrete steps in the depth estimate.  Thus the resolution of the depth</w:t>
+        <w:t>.</w:t>
       </w:r>
       <w:r>
         <w:t xml:space="preserve"> </w:t>
       </w:r>
       <w:r>
-        <w:t xml:space="preserve">estimate is a function of the </w:t>
-      </w:r>
-      <w:r>
-        <w:t>camera baseline</w:t>
+        <w:t xml:space="preserve">The resolution of the depth estimate is a function of the pixel size, distance to the scene, and </w:t>
+      </w:r>
+      <w:r>
+        <w:t xml:space="preserve">the </w:t>
+      </w:r>
+      <w:r>
+        <w:t xml:space="preserve">baseline between the cameras. </w:t>
+      </w:r>
+      <w:r>
+        <w:t>The larger the baseline, the higher the resolution of the depth estimate.</w:t>
+      </w:r>
+      <w:r>
+        <w:t xml:space="preserve"> </w:t>
+      </w:r>
+      <w:r>
+        <w:t>However, l</w:t>
+      </w:r>
+      <w:r>
+        <w:t>arge</w:t>
+      </w:r>
+      <w:r>
+        <w:t>r</w:t>
+      </w:r>
+      <w:r>
+        <w:t xml:space="preserve"> baseline</w:t>
+      </w:r>
+      <w:r>
+        <w:t>s</w:t>
+      </w:r>
+      <w:r>
+        <w:t xml:space="preserve"> </w:t>
+      </w:r>
+      <w:r>
+        <w:t xml:space="preserve">create two well know problems: 1) The larger the </w:t>
+      </w:r>
+      <w:r>
+        <w:t>baseline, the greater the</w:t>
+      </w:r>
+      <w:r>
+        <w:t xml:space="preserve"> </w:t>
+      </w:r>
+      <w:r>
+        <w:t xml:space="preserve">likelihood and extent of </w:t>
+      </w:r>
+      <w:r>
+        <w:t xml:space="preserve">occlusions </w:t>
+      </w:r>
+      <w:r>
+        <w:t xml:space="preserve">(areas </w:t>
+      </w:r>
+      <w:r>
+        <w:t xml:space="preserve">of the scene </w:t>
+      </w:r>
+      <w:r>
+        <w:t>where one camera</w:t>
+      </w:r>
+      <w:r>
+        <w:t xml:space="preserve"> cannot see what the other camera sees</w:t>
+      </w:r>
+      <w:r>
+        <w:t>) and</w:t>
+      </w:r>
+      <w:r>
+        <w:t xml:space="preserve"> 2) the larger the </w:t>
+      </w:r>
+      <w:r>
+        <w:t xml:space="preserve">baseline, the larger the </w:t>
+      </w:r>
+      <w:r>
+        <w:t>camera rig</w:t>
+      </w:r>
+      <w:r>
+        <w:t>'s horizontal form factor</w:t>
       </w:r>
       <w:r>
         <w:t>.</w:t>
       </w:r>
-      <w:r>
-        <w:t xml:space="preserve">  The larger the baseline, the higher the resolution of the depth estimate.</w:t>
-      </w:r>
-      <w:r>
-        <w:t xml:space="preserve">  L</w:t>
-      </w:r>
-      <w:r>
-        <w:t>arge</w:t>
+    </w:p>
+    <w:p>
+      <w:pPr>
+        <w:pStyle w:val="SPIEbodytext"/>
+      </w:pPr>
+      <w:r>
+        <w:t>There are computer vision ap</w:t>
+      </w:r>
+      <w:r>
+        <w:t>plications</w:t>
+      </w:r>
+      <w:r>
+        <w:t xml:space="preserve"> where </w:t>
+      </w:r>
+      <w:r>
+        <w:t>the</w:t>
+      </w:r>
+      <w:r>
+        <w:t xml:space="preserve"> form factor of a</w:t>
+      </w:r>
+      <w:r>
+        <w:t xml:space="preserve"> </w:t>
+      </w:r>
+      <w:r>
+        <w:t xml:space="preserve">traditional </w:t>
+      </w:r>
+      <w:r>
+        <w:t xml:space="preserve">binocular stereo baseline </w:t>
+      </w:r>
+      <w:r>
+        <w:t xml:space="preserve">is problematic, </w:t>
+      </w:r>
+      <w:r>
+        <w:t xml:space="preserve">most notably in </w:t>
+      </w:r>
+      <w:r>
+        <w:t>applications requiring that the camera rig be inserted into</w:t>
+      </w:r>
+      <w:r>
+        <w:t xml:space="preserve"> a small opening</w:t>
+      </w:r>
+      <w:r>
+        <w:t xml:space="preserve">, </w:t>
+      </w:r>
+      <w:r>
+        <w:t>like the barrel of</w:t>
+      </w:r>
+      <w:r>
+        <w:t xml:space="preserve"> an </w:t>
+      </w:r>
+      <w:r>
+        <w:t xml:space="preserve">endoscope or </w:t>
+      </w:r>
+      <w:r>
+        <w:t>borescope</w:t>
+      </w:r>
+      <w:r>
+        <w:t xml:space="preserve"> </w:t>
+      </w:r>
+      <w:r>
+        <w:t>or in applications where the surface being analyzed is so close to the cameras that sufficient overlap between images is impossible</w:t>
+      </w:r>
+      <w:r>
+        <w:t xml:space="preserve"> </w:t>
+      </w:r>
+      <w:r>
+        <w:fldChar w:fldCharType="begin"/>
+      </w:r>
+      <w:r>
+        <w:instrText xml:space="preserve"> ADDIN EN.CITE &lt;EndNote&gt;&lt;Cite&gt;&lt;Author&gt;Kirby&lt;/Author&gt;&lt;Year&gt;2009a&lt;/Year&gt;&lt;RecNum&gt;24&lt;/RecNum&gt;&lt;DisplayText&gt;[7]&lt;/DisplayText&gt;&lt;record&gt;&lt;rec-number&gt;24&lt;/rec-number&gt;&lt;foreign-keys&gt;&lt;key app="EN" db-id="adawp0ewfdwt06eewv75ddwxa9vs0vttxwdz" timestamp="1408242750"&gt;24&lt;/key&gt;&lt;key app="ENWeb" db-id=""&gt;0&lt;/key&gt;&lt;/foreign-keys&gt;&lt;ref-type name="Journal Article"&gt;17&lt;/ref-type&gt;&lt;contributors&gt;&lt;authors&gt;&lt;author&gt;Kirby, Richard&lt;/author&gt;&lt;/authors&gt;&lt;/contributors&gt;&lt;titles&gt;&lt;title&gt;Development of a Real-Time Performance Measurement and Feedback System for Alpine Skiers&lt;/title&gt;&lt;secondary-title&gt;Sports Technology&lt;/secondary-title&gt;&lt;/titles&gt;&lt;periodical&gt;&lt;full-title&gt;Sports Technology&lt;/full-title&gt;&lt;/periodical&gt;&lt;pages&gt;43-52&lt;/pages&gt;&lt;volume&gt;2&lt;/volume&gt;&lt;number&gt;1-2&lt;/number&gt;&lt;dates&gt;&lt;year&gt;2009a&lt;/year&gt;&lt;/dates&gt;&lt;isbn&gt;19346182&amp;#xD;19346190&lt;/isbn&gt;&lt;urls&gt;&lt;/urls&gt;&lt;electronic-resource-num&gt;10.1002/jst.85&lt;/electronic-resource-num&gt;&lt;/record&gt;&lt;/Cite&gt;&lt;/EndNote&gt;</w:instrText>
+      </w:r>
+      <w:r>
+        <w:fldChar w:fldCharType="separate"/>
+      </w:r>
+      <w:r>
+        <w:rPr>
+          <w:noProof/>
+        </w:rPr>
+        <w:t>[7]</w:t>
+      </w:r>
+      <w:r>
+        <w:fldChar w:fldCharType="end"/>
+      </w:r>
+      <w:r>
+        <w:t>.</w:t>
+      </w:r>
+      <w:r>
+        <w:t xml:space="preserve"> </w:t>
+      </w:r>
+      <w:r>
+        <w:t xml:space="preserve">Traditional binocular stereo endoscopes exist, but either the cameras are so close together </w:t>
+      </w:r>
+      <w:r>
+        <w:t>that the depth resolution is</w:t>
+      </w:r>
+      <w:r>
+        <w:t xml:space="preserve"> low, or the instrument is too large </w:t>
+      </w:r>
+      <w:r>
+        <w:t>for some</w:t>
+      </w:r>
+      <w:r>
+        <w:t xml:space="preserve"> applications</w:t>
+      </w:r>
+      <w:r>
+        <w:t>.</w:t>
+      </w:r>
+    </w:p>
+    <w:p>
+      <w:pPr>
+        <w:pStyle w:val="SPIEbodytext"/>
+      </w:pPr>
+      <w:r>
+        <w:t xml:space="preserve">One alternative to a traditional binocular stereo rig is </w:t>
+      </w:r>
+      <w:r>
+        <w:t>a</w:t>
+      </w:r>
+      <w:r>
+        <w:t xml:space="preserve"> </w:t>
+      </w:r>
+      <w:r>
+        <w:t xml:space="preserve">coaxial </w:t>
+      </w:r>
+      <w:r>
+        <w:fldChar w:fldCharType="begin"/>
+      </w:r>
+      <w:r>
+        <w:instrText xml:space="preserve"> ADDIN EN.CITE &lt;EndNote&gt;&lt;Cite&gt;&lt;Author&gt;Kirby&lt;/Author&gt;&lt;Year&gt;2012&lt;/Year&gt;&lt;RecNum&gt;9&lt;/RecNum&gt;&lt;DisplayText&gt;[8]&lt;/DisplayText&gt;&lt;record&gt;&lt;rec-number&gt;9&lt;/rec-number&gt;&lt;foreign-keys&gt;&lt;key app="EN" db-id="adawp0ewfdwt06eewv75ddwxa9vs0vttxwdz" timestamp="1407949027"&gt;9&lt;/key&gt;&lt;key app="ENWeb" db-id=""&gt;0&lt;/key&gt;&lt;/foreign-keys&gt;&lt;ref-type name="Patent"&gt;25&lt;/ref-type&gt;&lt;contributors&gt;&lt;authors&gt;&lt;author&gt;Kirby, Richard&lt;/author&gt;&lt;/authors&gt;&lt;secondary-authors&gt;&lt;author&gt;USPTO&lt;/author&gt;&lt;/secondary-authors&gt;&lt;/contributors&gt;&lt;titles&gt;&lt;title&gt;Three Dimensional Surface Mapping System Using Optical Flow US2013321790A1&lt;/title&gt;&lt;/titles&gt;&lt;number&gt;US2013321790A1&lt;/number&gt;&lt;dates&gt;&lt;year&gt;2012&lt;/year&gt;&lt;/dates&gt;&lt;pub-location&gt;USA&lt;/pub-location&gt;&lt;urls&gt;&lt;/urls&gt;&lt;/record&gt;&lt;/Cite&gt;&lt;/EndNote&gt;</w:instrText>
+      </w:r>
+      <w:r>
+        <w:fldChar w:fldCharType="separate"/>
+      </w:r>
+      <w:r>
+        <w:rPr>
+          <w:noProof/>
+        </w:rPr>
+        <w:t>[8]</w:t>
+      </w:r>
+      <w:r>
+        <w:fldChar w:fldCharType="end"/>
+      </w:r>
+      <w:r>
+        <w:t xml:space="preserve"> camera rig</w:t>
+      </w:r>
+      <w:r>
+        <w:t xml:space="preserve"> which is</w:t>
+      </w:r>
+      <w:r>
+        <w:t>,</w:t>
+      </w:r>
+      <w:r>
+        <w:t xml:space="preserve"> in essence,</w:t>
+      </w:r>
+      <w:r>
+        <w:t xml:space="preserve"> simultaneous depth from zooming </w:t>
+      </w:r>
+      <w:r>
+        <w:fldChar w:fldCharType="begin"/>
+      </w:r>
+      <w:r>
+        <w:instrText xml:space="preserve"> ADDIN EN.CITE &lt;EndNote&gt;&lt;Cite&gt;&lt;Author&gt;Ma&lt;/Author&gt;&lt;Year&gt;1990&lt;/Year&gt;&lt;RecNum&gt;5&lt;/RecNum&gt;&lt;DisplayText&gt;[12]&lt;/DisplayText&gt;&lt;record&gt;&lt;rec-number&gt;5&lt;/rec-number&gt;&lt;foreign-keys&gt;&lt;key app="EN" db-id="adawp0ewfdwt06eewv75ddwxa9vs0vttxwdz" timestamp="1407848823"&gt;5&lt;/key&gt;&lt;key app="ENWeb" db-id=""&gt;0&lt;/key&gt;&lt;/foreign-keys&gt;&lt;ref-type name="Journal Article"&gt;17&lt;/ref-type&gt;&lt;contributors&gt;&lt;authors&gt;&lt;author&gt;Ma, Jun&lt;/author&gt;&lt;author&gt;Olsen, S. I.&lt;/author&gt;&lt;/authors&gt;&lt;/contributors&gt;&lt;titles&gt;&lt;title&gt;Depth from Zooming&lt;/title&gt;&lt;secondary-title&gt;J. Opt. Soc. Am. A &lt;/secondary-title&gt;&lt;/titles&gt;&lt;periodical&gt;&lt;full-title&gt;J. Opt. Soc. Am. A&lt;/full-title&gt;&lt;/periodical&gt;&lt;volume&gt;7&lt;/volume&gt;&lt;number&gt;10&lt;/number&gt;&lt;dates&gt;&lt;year&gt;1990&lt;/year&gt;&lt;pub-dates&gt;&lt;date&gt;October 1990&lt;/date&gt;&lt;/pub-dates&gt;&lt;/dates&gt;&lt;urls&gt;&lt;/urls&gt;&lt;/record&gt;&lt;/Cite&gt;&lt;/EndNote&gt;</w:instrText>
+      </w:r>
+      <w:r>
+        <w:fldChar w:fldCharType="separate"/>
+      </w:r>
+      <w:r>
+        <w:rPr>
+          <w:noProof/>
+        </w:rPr>
+        <w:t>[12]</w:t>
+      </w:r>
+      <w:r>
+        <w:fldChar w:fldCharType="end"/>
+      </w:r>
+      <w:r>
+        <w:t>.</w:t>
+      </w:r>
+      <w:r>
+        <w:t xml:space="preserve"> </w:t>
+      </w:r>
+      <w:r>
+        <w:t>In this type</w:t>
+      </w:r>
+      <w:r>
+        <w:t xml:space="preserve"> of camera rig</w:t>
+      </w:r>
+      <w:r>
+        <w:t>, images are taken at two different focal lengths</w:t>
+      </w:r>
+      <w:r>
+        <w:t xml:space="preserve"> along the same optical axis</w:t>
+      </w:r>
+      <w:r>
+        <w:t xml:space="preserve">. </w:t>
+      </w:r>
+      <w:r>
+        <w:t xml:space="preserve">This creates a disparity which is a function of both the </w:t>
+      </w:r>
+      <w:r>
+        <w:t>distance to t</w:t>
+      </w:r>
+      <w:r>
+        <w:t>h</w:t>
+      </w:r>
+      <w:r>
+        <w:t xml:space="preserve">e </w:t>
+      </w:r>
+      <w:r>
+        <w:t xml:space="preserve">point in the scene </w:t>
+      </w:r>
+      <w:r>
+        <w:t>and</w:t>
+      </w:r>
+      <w:r>
+        <w:t xml:space="preserve"> t</w:t>
+      </w:r>
+      <w:r>
+        <w:t>he dist</w:t>
+      </w:r>
+      <w:r>
+        <w:t>an</w:t>
+      </w:r>
+      <w:r>
+        <w:t xml:space="preserve">ce that the pixel under </w:t>
+      </w:r>
+      <w:r>
+        <w:t>evaluation</w:t>
+      </w:r>
+      <w:r>
+        <w:t xml:space="preserve"> is f</w:t>
       </w:r>
       <w:r>
         <w:t>r</w:t>
       </w:r>
       <w:r>
-        <w:t xml:space="preserve"> baseline</w:t>
-      </w:r>
-      <w:r>
-        <w:t>s</w:t>
-      </w:r>
-      <w:r>
-        <w:t>, however,</w:t>
-      </w:r>
-      <w:r>
-        <w:t xml:space="preserve"> create two well know problems: 1) The larger the </w:t>
-      </w:r>
-      <w:r>
-        <w:t>baseline, the greater the</w:t>
-      </w:r>
-      <w:r>
-        <w:t xml:space="preserve"> occlusions </w:t>
-      </w:r>
-      <w:r>
-        <w:t xml:space="preserve">(areas </w:t>
-      </w:r>
-      <w:r>
-        <w:t xml:space="preserve">of the scene </w:t>
-      </w:r>
-      <w:r>
-        <w:t>where one camera</w:t>
-      </w:r>
-      <w:r>
-        <w:t xml:space="preserve"> cannot see what the other camera sees</w:t>
-      </w:r>
-      <w:r>
-        <w:t>) and</w:t>
-      </w:r>
-      <w:r>
-        <w:t xml:space="preserve"> 2) the larger the </w:t>
-      </w:r>
-      <w:r>
-        <w:t xml:space="preserve">baseline, the larger the </w:t>
-      </w:r>
-      <w:r>
-        <w:t>camera rig.</w:t>
+        <w:t>o</w:t>
+      </w:r>
+      <w:r>
+        <w:t>m th</w:t>
+      </w:r>
+      <w:r>
+        <w:t>e optical center of the camera.</w:t>
+      </w:r>
+      <w:r>
+        <w:t xml:space="preserve"> This type of camera rig </w:t>
+      </w:r>
+      <w:r>
+        <w:t>produces</w:t>
+      </w:r>
+      <w:r>
+        <w:t xml:space="preserve"> results similar to a traditional binocular stereo rig near the edges of the images, but </w:t>
+      </w:r>
+      <w:r>
+        <w:t>in the center region, the dispar</w:t>
+      </w:r>
+      <w:r>
+        <w:t>ities are too small to produce accepta</w:t>
+      </w:r>
+      <w:r>
+        <w:t xml:space="preserve">ble </w:t>
+      </w:r>
+      <w:r>
+        <w:t xml:space="preserve">depth </w:t>
+      </w:r>
+      <w:r>
+        <w:t>resolution</w:t>
+      </w:r>
+      <w:r>
+        <w:t>.</w:t>
       </w:r>
     </w:p>
     <w:p>
       <w:pPr>
         <w:pStyle w:val="SPIEbodytext"/>
       </w:pPr>
-      <w:r>
-        <w:t>There are computer vision ap</w:t>
-      </w:r>
-      <w:r>
-        <w:t>plications</w:t>
-      </w:r>
-      <w:r>
-        <w:t xml:space="preserve"> where </w:t>
-      </w:r>
-      <w:r>
-        <w:t>the</w:t>
-      </w:r>
-      <w:r>
-        <w:t xml:space="preserve"> </w:t>
-      </w:r>
-      <w:r>
-        <w:t xml:space="preserve">traditional </w:t>
-      </w:r>
-      <w:r>
-        <w:t xml:space="preserve">binocular stereo baseline </w:t>
-      </w:r>
-      <w:r>
-        <w:t xml:space="preserve">is problematic, </w:t>
-      </w:r>
-      <w:r>
-        <w:t xml:space="preserve">most notably in </w:t>
-      </w:r>
-      <w:r>
-        <w:t>applications requiring that the camera rig be inserted into</w:t>
-      </w:r>
-      <w:r>
-        <w:t xml:space="preserve"> a small opening</w:t>
-      </w:r>
-      <w:r>
-        <w:t xml:space="preserve">, </w:t>
-      </w:r>
-      <w:r>
-        <w:t>like the barrel of</w:t>
-      </w:r>
-      <w:r>
-        <w:t xml:space="preserve"> an </w:t>
-      </w:r>
-      <w:r>
-        <w:t>endoscope/</w:t>
-      </w:r>
-      <w:r>
-        <w:t>borescope</w:t>
-      </w:r>
-      <w:r>
-        <w:t xml:space="preserve"> </w:t>
-      </w:r>
-      <w:r>
-        <w:t>or in applications where the surface being analyzed is so close to the cameras that sufficient overlap between images is impossible</w:t>
-      </w:r>
-      <w:r>
-        <w:t>.</w:t>
-      </w:r>
-      <w:r>
-        <w:t xml:space="preserve"> </w:t>
-      </w:r>
-      <w:r>
-        <w:t xml:space="preserve">  </w:t>
-      </w:r>
-      <w:r>
-        <w:t xml:space="preserve">Traditional binocular stereo endoscopes exist, but either the cameras are so close together </w:t>
-      </w:r>
-      <w:r>
-        <w:t>that the depth resolution is</w:t>
-      </w:r>
-      <w:r>
-        <w:t xml:space="preserve"> low, or the instrument is too large </w:t>
-      </w:r>
-      <w:r>
-        <w:t>for some</w:t>
-      </w:r>
-      <w:r>
-        <w:t xml:space="preserve"> applications</w:t>
-      </w:r>
-      <w:r>
-        <w:t>.</w:t>
-      </w:r>
     </w:p>
     <w:p>
       <w:pPr>
         <w:pStyle w:val="SPIEbodytext"/>
-      </w:pPr>
-      <w:r>
-        <w:t xml:space="preserve">One alternative to a traditional binocular stereo rig is </w:t>
-      </w:r>
-      <w:r>
-        <w:t>a</w:t>
-      </w:r>
-      <w:r>
-        <w:t xml:space="preserve"> </w:t>
-      </w:r>
-      <w:r>
-        <w:t xml:space="preserve">coaxial </w:t>
-      </w:r>
-      <w:r>
-        <w:fldChar w:fldCharType="begin"/>
-      </w:r>
-      <w:r>
-        <w:instrText xml:space="preserve"> ADDIN EN.CITE &lt;EndNote&gt;&lt;Cite&gt;&lt;Author&gt;Kirby&lt;/Author&gt;&lt;Year&gt;2012&lt;/Year&gt;&lt;RecNum&gt;9&lt;/RecNum&gt;&lt;DisplayText&gt;[7]&lt;/DisplayText&gt;&lt;record&gt;&lt;rec-number&gt;9&lt;/rec-number&gt;&lt;foreign-keys&gt;&lt;key app="EN" db-id="adawp0ewfdwt06eewv75ddwxa9vs0vttxwdz" timestamp="1407949027"&gt;9&lt;/key&gt;&lt;key app="ENWeb" db-id=""&gt;0&lt;/key&gt;&lt;/foreign-keys&gt;&lt;ref-type name="Patent"&gt;25&lt;/ref-type&gt;&lt;contributors&gt;&lt;authors&gt;&lt;author&gt;Kirby, Richard&lt;/author&gt;&lt;/authors&gt;&lt;secondary-authors&gt;&lt;author&gt;USPTO&lt;/author&gt;&lt;/secondary-authors&gt;&lt;/contributors&gt;&lt;titles&gt;&lt;title&gt;Three Dimensional Surface Mapping System Using Optical Flow US2013321790A1&lt;/title&gt;&lt;/titles&gt;&lt;number&gt;US2013321790A1&lt;/number&gt;&lt;dates&gt;&lt;year&gt;2012&lt;/year&gt;&lt;/dates&gt;&lt;pub-location&gt;USA&lt;/pub-location&gt;&lt;urls&gt;&lt;/urls&gt;&lt;/record&gt;&lt;/Cite&gt;&lt;/EndNote&gt;</w:instrText>
-      </w:r>
-      <w:r>
-        <w:fldChar w:fldCharType="separate"/>
-      </w:r>
-      <w:r>
-        <w:rPr>
-          <w:noProof/>
-        </w:rPr>
-        <w:t>[7]</w:t>
-      </w:r>
-      <w:r>
-        <w:fldChar w:fldCharType="end"/>
-      </w:r>
-      <w:r>
-        <w:t xml:space="preserve"> camera rig</w:t>
-      </w:r>
-      <w:r>
-        <w:t xml:space="preserve"> which is a way of doing simultaneous depth from zooming </w:t>
-      </w:r>
-      <w:r>
-        <w:fldChar w:fldCharType="begin"/>
-      </w:r>
-      <w:r>
-        <w:instrText xml:space="preserve"> ADDIN EN.CITE &lt;EndNote&gt;&lt;Cite&gt;&lt;Author&gt;Ma&lt;/Author&gt;&lt;Year&gt;1990&lt;/Year&gt;&lt;RecNum&gt;5&lt;/RecNum&gt;&lt;DisplayText&gt;[10]&lt;/DisplayText&gt;&lt;record&gt;&lt;rec-number&gt;5&lt;/rec-number&gt;&lt;foreign-keys&gt;&lt;key app="EN" db-id="adawp0ewfdwt06eewv75ddwxa9vs0vttxwdz" timestamp="1407848823"&gt;5&lt;/key&gt;&lt;key app="ENWeb" db-id=""&gt;0&lt;/key&gt;&lt;/foreign-keys&gt;&lt;ref-type name="Journal Article"&gt;17&lt;/ref-type&gt;&lt;contributors&gt;&lt;authors&gt;&lt;author&gt;Ma, Jun&lt;/author&gt;&lt;author&gt;Olsen, S. I.&lt;/author&gt;&lt;/authors&gt;&lt;/contributors&gt;&lt;titles&gt;&lt;title&gt;Depth from Zooming&lt;/title&gt;&lt;secondary-title&gt;J. Opt. Soc. Am. A &lt;/secondary-title&gt;&lt;/titles&gt;&lt;periodical&gt;&lt;full-title&gt;J. Opt. Soc. Am. A&lt;/full-title&gt;&lt;/periodical&gt;&lt;volume&gt;7&lt;/volume&gt;&lt;number&gt;10&lt;/number&gt;&lt;dates&gt;&lt;year&gt;1990&lt;/year&gt;&lt;pub-dates&gt;&lt;date&gt;October 1990&lt;/date&gt;&lt;/pub-dates&gt;&lt;/dates&gt;&lt;urls&gt;&lt;/urls&gt;&lt;/record&gt;&lt;/Cite&gt;&lt;/EndNote&gt;</w:instrText>
-      </w:r>
-      <w:r>
-        <w:fldChar w:fldCharType="separate"/>
-      </w:r>
-      <w:r>
-        <w:rPr>
-          <w:noProof/>
-        </w:rPr>
-        <w:t>[10]</w:t>
-      </w:r>
-      <w:r>
-        <w:fldChar w:fldCharType="end"/>
-      </w:r>
-      <w:r>
-        <w:t xml:space="preserve">.  </w:t>
-      </w:r>
-      <w:r>
-        <w:t>In this type</w:t>
-      </w:r>
-      <w:r>
-        <w:t xml:space="preserve"> of camera rig</w:t>
-      </w:r>
-      <w:r>
-        <w:t>, images are taken at two different focal lengths</w:t>
-      </w:r>
-      <w:r>
-        <w:t xml:space="preserve"> along the same optical axis</w:t>
-      </w:r>
-      <w:r>
-        <w:t xml:space="preserve">.  </w:t>
-      </w:r>
-      <w:r>
-        <w:t xml:space="preserve">This creates a disparity which is a function of both the </w:t>
-      </w:r>
-      <w:r>
-        <w:t>distance to t</w:t>
-      </w:r>
-      <w:r>
-        <w:t>h</w:t>
-      </w:r>
-      <w:r>
-        <w:t xml:space="preserve">e </w:t>
-      </w:r>
-      <w:r>
-        <w:t>point in the scene being and</w:t>
-      </w:r>
-      <w:r>
-        <w:t xml:space="preserve"> t</w:t>
-      </w:r>
-      <w:r>
-        <w:t>he dist</w:t>
-      </w:r>
-      <w:r>
-        <w:t>an</w:t>
-      </w:r>
-      <w:r>
-        <w:t xml:space="preserve">ce that the pixel under </w:t>
-      </w:r>
-      <w:r>
-        <w:t>evaluation</w:t>
-      </w:r>
-      <w:r>
-        <w:t xml:space="preserve"> is f</w:t>
-      </w:r>
-      <w:r>
-        <w:t>r</w:t>
-      </w:r>
-      <w:r>
-        <w:t>o</w:t>
-      </w:r>
-      <w:r>
-        <w:t xml:space="preserve">m the optical center of the camera.  This type of camera rig </w:t>
-      </w:r>
-      <w:r>
-        <w:t>produces</w:t>
-      </w:r>
-      <w:r>
-        <w:t xml:space="preserve"> results similar to a traditional binocular stereo rig near the edges of the images, but </w:t>
-      </w:r>
-      <w:r>
-        <w:t>in the center region, the dispar</w:t>
-      </w:r>
-      <w:r>
-        <w:t>ities are too small to produce accepta</w:t>
-      </w:r>
-      <w:r>
-        <w:t xml:space="preserve">ble </w:t>
-      </w:r>
-      <w:r>
-        <w:t xml:space="preserve">depth </w:t>
-      </w:r>
-      <w:r>
-        <w:t>resolution</w:t>
-      </w:r>
-      <w:r>
-        <w:t>.</w:t>
+        <w:rPr>
+          <w:lang w:val="fr-FR"/>
+        </w:rPr>
+      </w:pPr>
+      <w:r>
+        <w:rPr>
+          <w:lang w:val="fr-FR"/>
+        </w:rPr>
+        <w:t>*email: richard.kirby</w:t>
+      </w:r>
+      <w:r>
+        <w:rPr>
+          <w:rStyle w:val="Hyperlink"/>
+          <w:color w:val="auto"/>
+          <w:u w:val="none"/>
+          <w:lang w:val="fr-FR"/>
+        </w:rPr>
+        <w:t>@kspresearch.com;</w:t>
+      </w:r>
+      <w:r>
+        <w:rPr>
+          <w:lang w:val="fr-FR"/>
+        </w:rPr>
+        <w:t xml:space="preserve"> phone: 1-</w:t>
+      </w:r>
+      <w:r>
+        <w:rPr>
+          <w:lang w:val="fr-FR"/>
+        </w:rPr>
+        <w:t>435</w:t>
+      </w:r>
+      <w:r>
+        <w:rPr>
+          <w:lang w:val="fr-FR"/>
+        </w:rPr>
+        <w:t>-503-</w:t>
+      </w:r>
+      <w:r>
+        <w:rPr>
+          <w:lang w:val="fr-FR"/>
+        </w:rPr>
+        <w:t>2078</w:t>
+      </w:r>
+      <w:r>
+        <w:rPr>
+          <w:lang w:val="fr-FR"/>
+        </w:rPr>
+        <w:t xml:space="preserve">; </w:t>
+      </w:r>
+      <w:r>
+        <w:rPr>
+          <w:lang w:val="fr-FR"/>
+        </w:rPr>
+        <w:t>www.kspresearch.com</w:t>
+      </w:r>
+      <w:r>
+        <w:rPr>
+          <w:lang w:val="fr-FR"/>
+        </w:rPr>
+        <w:br w:type="page"/>
       </w:r>
     </w:p>
     <w:p>
@@ -670,10 +881,22 @@
         <w:t xml:space="preserve">In this paper we introduce a novel automated method for finding </w:t>
       </w:r>
       <w:r>
-        <w:t xml:space="preserve">depth in image sequences taken with a coaxial camera by </w:t>
-      </w:r>
-      <w:r>
-        <w:t xml:space="preserve">using the optical flow fields.  We apply the technique to </w:t>
+        <w:t xml:space="preserve">depth in image sequences taken with a coaxial camera </w:t>
+      </w:r>
+      <w:r>
+        <w:t xml:space="preserve">rig </w:t>
+      </w:r>
+      <w:r>
+        <w:t xml:space="preserve">by </w:t>
+      </w:r>
+      <w:r>
+        <w:t>using the optical flow</w:t>
+      </w:r>
+      <w:r>
+        <w:t xml:space="preserve"> fields. </w:t>
+      </w:r>
+      <w:r>
+        <w:t xml:space="preserve">We apply the technique to </w:t>
       </w:r>
       <w:r>
         <w:t>both synthetic optical flow fields and real images taken with an RGB-RGB coaxial camera rig</w:t>
@@ -682,7 +905,7 @@
         <w:t>.</w:t>
       </w:r>
       <w:r>
-        <w:t xml:space="preserve">  In applications where there is</w:t>
+        <w:t xml:space="preserve"> In applications where there is</w:t>
       </w:r>
       <w:r>
         <w:t xml:space="preserve"> sufficient motion between the camera rig and the scene (</w:t>
@@ -700,7 +923,10 @@
         <w:t xml:space="preserve"> estimate </w:t>
       </w:r>
       <w:r>
-        <w:t xml:space="preserve">depth.  The resulting dense depth maps are used to perform 3D reconstruction of the scene with </w:t>
+        <w:t xml:space="preserve">depth. </w:t>
+      </w:r>
+      <w:r>
+        <w:t xml:space="preserve">The resulting dense depth maps are used to perform 3D reconstruction of the scene with </w:t>
       </w:r>
       <w:r>
         <w:t>accuracies in the center region of the images (where the unrecoverable point problem prevents reconstruction using image features or pixel intensities) that are similar to</w:t>
@@ -741,7 +967,7 @@
         <w:fldChar w:fldCharType="begin"/>
       </w:r>
       <w:r>
-        <w:instrText xml:space="preserve"> ADDIN EN.CITE &lt;EndNote&gt;&lt;Cite&gt;&lt;Author&gt;Ma&lt;/Author&gt;&lt;Year&gt;1990&lt;/Year&gt;&lt;RecNum&gt;5&lt;/RecNum&gt;&lt;DisplayText&gt;[10]&lt;/DisplayText&gt;&lt;record&gt;&lt;rec-number&gt;5&lt;/rec-number&gt;&lt;foreign-keys&gt;&lt;key app="EN" db-id="adawp0ewfdwt06eewv75ddwxa9vs0vttxwdz" timestamp="1407848823"&gt;5&lt;/key&gt;&lt;key app="ENWeb" db-id=""&gt;0&lt;/key&gt;&lt;/foreign-keys&gt;&lt;ref-type name="Journal Article"&gt;17&lt;/ref-type&gt;&lt;contributors&gt;&lt;authors&gt;&lt;author&gt;Ma, Jun&lt;/author&gt;&lt;author&gt;Olsen, S. I.&lt;/author&gt;&lt;/authors&gt;&lt;/contributors&gt;&lt;titles&gt;&lt;title&gt;Depth from Zooming&lt;/title&gt;&lt;secondary-title&gt;J. Opt. Soc. Am. A &lt;/secondary-title&gt;&lt;/titles&gt;&lt;periodical&gt;&lt;full-title&gt;J. Opt. Soc. Am. A&lt;/full-title&gt;&lt;/periodical&gt;&lt;volume&gt;7&lt;/volume&gt;&lt;number&gt;10&lt;/number&gt;&lt;dates&gt;&lt;year&gt;1990&lt;/year&gt;&lt;pub-dates&gt;&lt;date&gt;October 1990&lt;/date&gt;&lt;/pub-dates&gt;&lt;/dates&gt;&lt;urls&gt;&lt;/urls&gt;&lt;/record&gt;&lt;/Cite&gt;&lt;/EndNote&gt;</w:instrText>
+        <w:instrText xml:space="preserve"> ADDIN EN.CITE &lt;EndNote&gt;&lt;Cite&gt;&lt;Author&gt;Ma&lt;/Author&gt;&lt;Year&gt;1990&lt;/Year&gt;&lt;RecNum&gt;5&lt;/RecNum&gt;&lt;DisplayText&gt;[12]&lt;/DisplayText&gt;&lt;record&gt;&lt;rec-number&gt;5&lt;/rec-number&gt;&lt;foreign-keys&gt;&lt;key app="EN" db-id="adawp0ewfdwt06eewv75ddwxa9vs0vttxwdz" timestamp="1407848823"&gt;5&lt;/key&gt;&lt;key app="ENWeb" db-id=""&gt;0&lt;/key&gt;&lt;/foreign-keys&gt;&lt;ref-type name="Journal Article"&gt;17&lt;/ref-type&gt;&lt;contributors&gt;&lt;authors&gt;&lt;author&gt;Ma, Jun&lt;/author&gt;&lt;author&gt;Olsen, S. I.&lt;/author&gt;&lt;/authors&gt;&lt;/contributors&gt;&lt;titles&gt;&lt;title&gt;Depth from Zooming&lt;/title&gt;&lt;secondary-title&gt;J. Opt. Soc. Am. A &lt;/secondary-title&gt;&lt;/titles&gt;&lt;periodical&gt;&lt;full-title&gt;J. Opt. Soc. Am. A&lt;/full-title&gt;&lt;/periodical&gt;&lt;volume&gt;7&lt;/volume&gt;&lt;number&gt;10&lt;/number&gt;&lt;dates&gt;&lt;year&gt;1990&lt;/year&gt;&lt;pub-dates&gt;&lt;date&gt;October 1990&lt;/date&gt;&lt;/pub-dates&gt;&lt;/dates&gt;&lt;urls&gt;&lt;/urls&gt;&lt;/record&gt;&lt;/Cite&gt;&lt;/EndNote&gt;</w:instrText>
       </w:r>
       <w:r>
         <w:fldChar w:fldCharType="separate"/>
@@ -750,13 +976,16 @@
         <w:rPr>
           <w:noProof/>
         </w:rPr>
-        <w:t>[10]</w:t>
+        <w:t>[12]</w:t>
       </w:r>
       <w:r>
         <w:fldChar w:fldCharType="end"/>
       </w:r>
       <w:r>
-        <w:t xml:space="preserve">.  </w:t>
+        <w:t>.</w:t>
+      </w:r>
+      <w:r>
+        <w:t xml:space="preserve"> </w:t>
       </w:r>
       <w:proofErr w:type="spellStart"/>
       <w:r>
@@ -770,7 +999,7 @@
         <w:fldChar w:fldCharType="begin"/>
       </w:r>
       <w:r>
-        <w:instrText xml:space="preserve"> ADDIN EN.CITE &lt;EndNote&gt;&lt;Cite&gt;&lt;Author&gt;Lavest&lt;/Author&gt;&lt;Year&gt;1993&lt;/Year&gt;&lt;RecNum&gt;79&lt;/RecNum&gt;&lt;DisplayText&gt;[9, 8]&lt;/DisplayText&gt;&lt;record&gt;&lt;rec-number&gt;79&lt;/rec-number&gt;&lt;foreign-keys&gt;&lt;key app="EN" db-id="adawp0ewfdwt06eewv75ddwxa9vs0vttxwdz" timestamp="1411677762"&gt;79&lt;/key&gt;&lt;key app="ENWeb" db-id=""&gt;0&lt;/key&gt;&lt;/foreign-keys&gt;&lt;ref-type name="Journal Article"&gt;17&lt;/ref-type&gt;&lt;contributors&gt;&lt;authors&gt;&lt;author&gt;Lavest, JM&lt;/author&gt;&lt;author&gt;Rives, G.&lt;/author&gt;&lt;author&gt;Dhome, Michel&lt;/author&gt;&lt;/authors&gt;&lt;/contributors&gt;&lt;titles&gt;&lt;title&gt;Three Dimensional Reconstruction by Zooming&lt;/title&gt;&lt;secondary-title&gt;IEEE Transactions on Robotics and Automation&lt;/secondary-title&gt;&lt;/titles&gt;&lt;periodical&gt;&lt;full-title&gt;IEEE Transactions on Robotics and Automation&lt;/full-title&gt;&lt;/periodical&gt;&lt;pages&gt;196-207&lt;/pages&gt;&lt;volume&gt;9&lt;/volume&gt;&lt;number&gt;2&lt;/number&gt;&lt;dates&gt;&lt;year&gt;1993&lt;/year&gt;&lt;/dates&gt;&lt;urls&gt;&lt;/urls&gt;&lt;/record&gt;&lt;/Cite&gt;&lt;Cite&gt;&lt;Author&gt;Lavest&lt;/Author&gt;&lt;Year&gt;1995&lt;/Year&gt;&lt;RecNum&gt;138&lt;/RecNum&gt;&lt;record&gt;&lt;rec-number&gt;138&lt;/rec-number&gt;&lt;foreign-keys&gt;&lt;key app="EN" db-id="adawp0ewfdwt06eewv75ddwxa9vs0vttxwdz" timestamp="1445449318"&gt;138&lt;/key&gt;&lt;key app="ENWeb" db-id=""&gt;0&lt;/key&gt;&lt;/foreign-keys&gt;&lt;ref-type name="Journal Article"&gt;17&lt;/ref-type&gt;&lt;contributors&gt;&lt;authors&gt;&lt;author&gt;Lavest, JM&lt;/author&gt;&lt;author&gt;Reves, Gerard&lt;/author&gt;&lt;author&gt;Dhome, Michel&lt;/author&gt;&lt;/authors&gt;&lt;/contributors&gt;&lt;titles&gt;&lt;title&gt;Modeling an Object of Revolution by Zooming&lt;/title&gt;&lt;secondary-title&gt;IEEE Transactions on Robotics and Automation&lt;/secondary-title&gt;&lt;/titles&gt;&lt;periodical&gt;&lt;full-title&gt;IEEE Transactions on Robotics and Automation&lt;/full-title&gt;&lt;/periodical&gt;&lt;volume&gt;VOL. II, NO. 2, April 1995&lt;/volume&gt;&lt;dates&gt;&lt;year&gt;1995&lt;/year&gt;&lt;/dates&gt;&lt;urls&gt;&lt;/urls&gt;&lt;/record&gt;&lt;/Cite&gt;&lt;/EndNote&gt;</w:instrText>
+        <w:instrText xml:space="preserve"> ADDIN EN.CITE &lt;EndNote&gt;&lt;Cite&gt;&lt;Author&gt;Lavest&lt;/Author&gt;&lt;Year&gt;1993&lt;/Year&gt;&lt;RecNum&gt;79&lt;/RecNum&gt;&lt;DisplayText&gt;[11, 10]&lt;/DisplayText&gt;&lt;record&gt;&lt;rec-number&gt;79&lt;/rec-number&gt;&lt;foreign-keys&gt;&lt;key app="EN" db-id="adawp0ewfdwt06eewv75ddwxa9vs0vttxwdz" timestamp="1411677762"&gt;79&lt;/key&gt;&lt;key app="ENWeb" db-id=""&gt;0&lt;/key&gt;&lt;/foreign-keys&gt;&lt;ref-type name="Journal Article"&gt;17&lt;/ref-type&gt;&lt;contributors&gt;&lt;authors&gt;&lt;author&gt;Lavest, JM&lt;/author&gt;&lt;author&gt;Rives, G.&lt;/author&gt;&lt;author&gt;Dhome, Michel&lt;/author&gt;&lt;/authors&gt;&lt;/contributors&gt;&lt;titles&gt;&lt;title&gt;Three Dimensional Reconstruction by Zooming&lt;/title&gt;&lt;secondary-title&gt;IEEE Transactions on Robotics and Automation&lt;/secondary-title&gt;&lt;/titles&gt;&lt;periodical&gt;&lt;full-title&gt;IEEE Transactions on Robotics and Automation&lt;/full-title&gt;&lt;/periodical&gt;&lt;pages&gt;196-207&lt;/pages&gt;&lt;volume&gt;9&lt;/volume&gt;&lt;number&gt;2&lt;/number&gt;&lt;dates&gt;&lt;year&gt;1993&lt;/year&gt;&lt;/dates&gt;&lt;urls&gt;&lt;/urls&gt;&lt;/record&gt;&lt;/Cite&gt;&lt;Cite&gt;&lt;Author&gt;Lavest&lt;/Author&gt;&lt;Year&gt;1995&lt;/Year&gt;&lt;RecNum&gt;138&lt;/RecNum&gt;&lt;record&gt;&lt;rec-number&gt;138&lt;/rec-number&gt;&lt;foreign-keys&gt;&lt;key app="EN" db-id="adawp0ewfdwt06eewv75ddwxa9vs0vttxwdz" timestamp="1445449318"&gt;138&lt;/key&gt;&lt;key app="ENWeb" db-id=""&gt;0&lt;/key&gt;&lt;/foreign-keys&gt;&lt;ref-type name="Journal Article"&gt;17&lt;/ref-type&gt;&lt;contributors&gt;&lt;authors&gt;&lt;author&gt;Lavest, JM&lt;/author&gt;&lt;author&gt;Reves, Gerard&lt;/author&gt;&lt;author&gt;Dhome, Michel&lt;/author&gt;&lt;/authors&gt;&lt;/contributors&gt;&lt;titles&gt;&lt;title&gt;Modeling an Object of Revolution by Zooming&lt;/title&gt;&lt;secondary-title&gt;IEEE Transactions on Robotics and Automation&lt;/secondary-title&gt;&lt;/titles&gt;&lt;periodical&gt;&lt;full-title&gt;IEEE Transactions on Robotics and Automation&lt;/full-title&gt;&lt;/periodical&gt;&lt;volume&gt;VOL. II, NO. 2, April 1995&lt;/volume&gt;&lt;dates&gt;&lt;year&gt;1995&lt;/year&gt;&lt;/dates&gt;&lt;urls&gt;&lt;/urls&gt;&lt;/record&gt;&lt;/Cite&gt;&lt;/EndNote&gt;</w:instrText>
       </w:r>
       <w:r>
         <w:fldChar w:fldCharType="separate"/>
@@ -779,7 +1008,7 @@
         <w:rPr>
           <w:noProof/>
         </w:rPr>
-        <w:t>[9, 8]</w:t>
+        <w:t>[11, 10]</w:t>
       </w:r>
       <w:r>
         <w:fldChar w:fldCharType="end"/>
@@ -791,7 +1020,10 @@
         <w:t xml:space="preserve"> along a common optical axis</w:t>
       </w:r>
       <w:r>
-        <w:t xml:space="preserve"> and models a revolving object.  Asada et al. </w:t>
+        <w:t xml:space="preserve"> and models a revolving object.</w:t>
+      </w:r>
+      <w:r>
+        <w:t xml:space="preserve"> Asada et al. </w:t>
       </w:r>
       <w:r>
         <w:fldChar w:fldCharType="begin"/>
@@ -833,7 +1065,13 @@
         <w:fldChar w:fldCharType="end"/>
       </w:r>
       <w:r>
-        <w:t xml:space="preserve"> present a method for doing 3D reconstruction using blur from zoom.  Gao et al. </w:t>
+        <w:t xml:space="preserve"> present a method for doing 3D recon</w:t>
+      </w:r>
+      <w:r>
+        <w:t>struction using blur from zoom.</w:t>
+      </w:r>
+      <w:r>
+        <w:t xml:space="preserve"> Gao et al. </w:t>
       </w:r>
       <w:r>
         <w:fldChar w:fldCharType="begin"/>
@@ -854,7 +1092,13 @@
         <w:fldChar w:fldCharType="end"/>
       </w:r>
       <w:r>
-        <w:t xml:space="preserve"> present a distance measurement system for mobile robots using zooming.  Most recently, Zhang and </w:t>
+        <w:t xml:space="preserve"> present a distance measurement system fo</w:t>
+      </w:r>
+      <w:r>
+        <w:t xml:space="preserve">r mobile robots using zooming. </w:t>
+      </w:r>
+      <w:r>
+        <w:t xml:space="preserve">Most recently, Zhang and </w:t>
       </w:r>
       <w:proofErr w:type="spellStart"/>
       <w:r>
@@ -868,7 +1112,7 @@
         <w:fldChar w:fldCharType="begin"/>
       </w:r>
       <w:r>
-        <w:instrText xml:space="preserve"> ADDIN EN.CITE &lt;EndNote&gt;&lt;Cite&gt;&lt;Author&gt;Zhang&lt;/Author&gt;&lt;Year&gt;2015&lt;/Year&gt;&lt;RecNum&gt;137&lt;/RecNum&gt;&lt;DisplayText&gt;[13]&lt;/DisplayText&gt;&lt;record&gt;&lt;rec-number&gt;137&lt;/rec-number&gt;&lt;foreign-keys&gt;&lt;key app="EN" db-id="adawp0ewfdwt06eewv75ddwxa9vs0vttxwdz" timestamp="1445446830"&gt;137&lt;/key&gt;&lt;key app="ENWeb" db-id=""&gt;0&lt;/key&gt;&lt;/foreign-keys&gt;&lt;ref-type name="Conference Paper"&gt;47&lt;/ref-type&gt;&lt;contributors&gt;&lt;authors&gt;&lt;author&gt;Zhang, Yang&lt;/author&gt;&lt;author&gt;Qi, Keqi&lt;/author&gt;&lt;/authors&gt;&lt;/contributors&gt;&lt;titles&gt;&lt;title&gt;Snake-Search Algorithm for Stereo Vision Reconstruction via Monocular System&lt;/title&gt;&lt;secondary-title&gt;The 5th Annual IEEE Conference on Cyber Technology in Automation, and Control, Intelligent Systems&lt;/secondary-title&gt;&lt;/titles&gt;&lt;dates&gt;&lt;year&gt;2015&lt;/year&gt;&lt;pub-dates&gt;&lt;date&gt;June 8-12, 2015&lt;/date&gt;&lt;/pub-dates&gt;&lt;/dates&gt;&lt;pub-location&gt;Shenyang, China&lt;/pub-location&gt;&lt;urls&gt;&lt;/urls&gt;&lt;/record&gt;&lt;/Cite&gt;&lt;/EndNote&gt;</w:instrText>
+        <w:instrText xml:space="preserve"> ADDIN EN.CITE &lt;EndNote&gt;&lt;Cite&gt;&lt;Author&gt;Zhang&lt;/Author&gt;&lt;Year&gt;2015&lt;/Year&gt;&lt;RecNum&gt;137&lt;/RecNum&gt;&lt;DisplayText&gt;[15]&lt;/DisplayText&gt;&lt;record&gt;&lt;rec-number&gt;137&lt;/rec-number&gt;&lt;foreign-keys&gt;&lt;key app="EN" db-id="adawp0ewfdwt06eewv75ddwxa9vs0vttxwdz" timestamp="1445446830"&gt;137&lt;/key&gt;&lt;key app="ENWeb" db-id=""&gt;0&lt;/key&gt;&lt;/foreign-keys&gt;&lt;ref-type name="Conference Paper"&gt;47&lt;/ref-type&gt;&lt;contributors&gt;&lt;authors&gt;&lt;author&gt;Zhang, Yang&lt;/author&gt;&lt;author&gt;Qi, Keqi&lt;/author&gt;&lt;/authors&gt;&lt;/contributors&gt;&lt;titles&gt;&lt;title&gt;Snake-Search Algorithm for Stereo Vision Reconstruction via Monocular System&lt;/title&gt;&lt;secondary-title&gt;The 5th Annual IEEE Conference on Cyber Technology in Automation, and Control, Intelligent Systems&lt;/secondary-title&gt;&lt;/titles&gt;&lt;dates&gt;&lt;year&gt;2015&lt;/year&gt;&lt;pub-dates&gt;&lt;date&gt;June 8-12, 2015&lt;/date&gt;&lt;/pub-dates&gt;&lt;/dates&gt;&lt;pub-location&gt;Shenyang, China&lt;/pub-location&gt;&lt;urls&gt;&lt;/urls&gt;&lt;/record&gt;&lt;/Cite&gt;&lt;/EndNote&gt;</w:instrText>
       </w:r>
       <w:r>
         <w:fldChar w:fldCharType="separate"/>
@@ -877,7 +1121,7 @@
         <w:rPr>
           <w:noProof/>
         </w:rPr>
-        <w:t>[13]</w:t>
+        <w:t>[15]</w:t>
       </w:r>
       <w:r>
         <w:fldChar w:fldCharType="end"/>
@@ -913,45 +1157,61 @@
         <w:t xml:space="preserve">were interested in </w:t>
       </w:r>
       <w:r>
-        <w:t xml:space="preserve">3D reconstruction from images taken along the same optical axis at different focal lengths was because it only requires one camera with a </w:t>
-      </w:r>
-      <w:r>
-        <w:t>zoom lens.</w:t>
+        <w:t>3D reconstruction from images taken along the same optical axi</w:t>
+      </w:r>
+      <w:r>
+        <w:t>s at different focal lengths</w:t>
+      </w:r>
+      <w:r>
+        <w:t xml:space="preserve"> because it </w:t>
+      </w:r>
+      <w:r>
+        <w:t>only requires one camera</w:t>
+      </w:r>
+      <w:r>
+        <w:t xml:space="preserve">. </w:t>
+      </w:r>
+      <w:r>
+        <w:t>However, ther</w:t>
+      </w:r>
+      <w:r>
+        <w:t>e are several other advantages.</w:t>
+      </w:r>
+      <w:r>
+        <w:t xml:space="preserve"> Ma and Olsen alluded to the fact that a depth from zoom camera exhibits substantially smaller occlusions than </w:t>
+      </w:r>
+      <w:r>
+        <w:t xml:space="preserve">a </w:t>
+      </w:r>
+      <w:r>
+        <w:t>binocular stereo camera rig</w:t>
+      </w:r>
+      <w:r>
+        <w:t xml:space="preserve"> with the same baseline</w:t>
+      </w:r>
+      <w:r>
+        <w:t>.</w:t>
+      </w:r>
+      <w:r>
+        <w:t xml:space="preserve"> Additionally, there are applications where a stereo baseline is</w:t>
+      </w:r>
+      <w:r>
+        <w:t xml:space="preserve"> prohibitive (endoscope or bore</w:t>
+      </w:r>
+      <w:r>
+        <w:t>scope) and where the known correspondence point on the optical axis is an advantage to image registration.  Finally, where image registration is the ultimate objective of the application (e.g. alignment of images from two different types of sensors without attempting 3D reconstruction), a coaxial camera produces substantially smaller disparity errors</w:t>
+      </w:r>
+      <w:r>
+        <w:t xml:space="preserve"> in the center region</w:t>
+      </w:r>
+      <w:r>
+        <w:t xml:space="preserve"> than a binocular </w:t>
+      </w:r>
+      <w:r>
+        <w:t>multimodal</w:t>
       </w:r>
       <w:r>
         <w:t xml:space="preserve"> </w:t>
-      </w:r>
-      <w:r>
-        <w:t xml:space="preserve"> </w:t>
-      </w:r>
-      <w:r>
-        <w:t xml:space="preserve">However, there are several other advantages.  Ma and Olsen alluded to the fact that a depth from zoom camera exhibits substantially smaller occlusions than </w:t>
-      </w:r>
-      <w:r>
-        <w:t xml:space="preserve">a </w:t>
-      </w:r>
-      <w:r>
-        <w:t>binocular stereo camera rig</w:t>
-      </w:r>
-      <w:r>
-        <w:t xml:space="preserve"> with the same baseline</w:t>
-      </w:r>
-      <w:r>
-        <w:t>.  Additionally, there are applications where a stereo baseline is prohibitive (endoscope or bore scope) and where the known correspondence point on the optical axis is an advantage to image registration.  Finally, where image registration is the ultimate objective of the application (e.g. alignment of images from two different types of sensors without attempting 3D reconstruction), a coaxial camera produces substantially smaller disparity errors</w:t>
-      </w:r>
-      <w:r>
-        <w:t xml:space="preserve"> in the center region</w:t>
-      </w:r>
-      <w:r>
-        <w:t xml:space="preserve"> than a binocular </w:t>
-      </w:r>
-      <w:proofErr w:type="spellStart"/>
-      <w:r>
-        <w:t>mulit</w:t>
-      </w:r>
-      <w:proofErr w:type="spellEnd"/>
-      <w:r>
-        <w:t xml:space="preserve">-modal </w:t>
       </w:r>
       <w:r>
         <w:t>stereo rig.</w:t>
@@ -974,7 +1234,7 @@
         <w:fldChar w:fldCharType="begin"/>
       </w:r>
       <w:r>
-        <w:instrText xml:space="preserve"> ADDIN EN.CITE &lt;EndNote&gt;&lt;Cite&gt;&lt;Author&gt;Kirby&lt;/Author&gt;&lt;Year&gt;2012&lt;/Year&gt;&lt;RecNum&gt;9&lt;/RecNum&gt;&lt;DisplayText&gt;[7]&lt;/DisplayText&gt;&lt;record&gt;&lt;rec-number&gt;9&lt;/rec-number&gt;&lt;foreign-keys&gt;&lt;key app="EN" db-id="adawp0ewfdwt06eewv75ddwxa9vs0vttxwdz" timestamp="1407949027"&gt;9&lt;/key&gt;&lt;key app="ENWeb" db-id=""&gt;0&lt;/key&gt;&lt;/foreign-keys&gt;&lt;ref-type name="Patent"&gt;25&lt;/ref-type&gt;&lt;contributors&gt;&lt;authors&gt;&lt;author&gt;Kirby, Richard&lt;/author&gt;&lt;/authors&gt;&lt;secondary-authors&gt;&lt;author&gt;USPTO&lt;/author&gt;&lt;/secondary-authors&gt;&lt;/contributors&gt;&lt;titles&gt;&lt;title&gt;Three Dimensional Surface Mapping System Using Optical Flow US2013321790A1&lt;/title&gt;&lt;/titles&gt;&lt;number&gt;US2013321790A1&lt;/number&gt;&lt;dates&gt;&lt;year&gt;2012&lt;/year&gt;&lt;/dates&gt;&lt;pub-location&gt;USA&lt;/pub-location&gt;&lt;urls&gt;&lt;/urls&gt;&lt;/record&gt;&lt;/Cite&gt;&lt;/EndNote&gt;</w:instrText>
+        <w:instrText xml:space="preserve"> ADDIN EN.CITE &lt;EndNote&gt;&lt;Cite&gt;&lt;Author&gt;Kirby&lt;/Author&gt;&lt;Year&gt;2012&lt;/Year&gt;&lt;RecNum&gt;9&lt;/RecNum&gt;&lt;DisplayText&gt;[8]&lt;/DisplayText&gt;&lt;record&gt;&lt;rec-number&gt;9&lt;/rec-number&gt;&lt;foreign-keys&gt;&lt;key app="EN" db-id="adawp0ewfdwt06eewv75ddwxa9vs0vttxwdz" timestamp="1407949027"&gt;9&lt;/key&gt;&lt;key app="ENWeb" db-id=""&gt;0&lt;/key&gt;&lt;/foreign-keys&gt;&lt;ref-type name="Patent"&gt;25&lt;/ref-type&gt;&lt;contributors&gt;&lt;authors&gt;&lt;author&gt;Kirby, Richard&lt;/author&gt;&lt;/authors&gt;&lt;secondary-authors&gt;&lt;author&gt;USPTO&lt;/author&gt;&lt;/secondary-authors&gt;&lt;/contributors&gt;&lt;titles&gt;&lt;title&gt;Three Dimensional Surface Mapping System Using Optical Flow US2013321790A1&lt;/title&gt;&lt;/titles&gt;&lt;number&gt;US2013321790A1&lt;/number&gt;&lt;dates&gt;&lt;year&gt;2012&lt;/year&gt;&lt;/dates&gt;&lt;pub-location&gt;USA&lt;/pub-location&gt;&lt;urls&gt;&lt;/urls&gt;&lt;/record&gt;&lt;/Cite&gt;&lt;/EndNote&gt;</w:instrText>
       </w:r>
       <w:r>
         <w:fldChar w:fldCharType="separate"/>
@@ -983,25 +1243,105 @@
         <w:rPr>
           <w:noProof/>
         </w:rPr>
-        <w:t>[7]</w:t>
+        <w:t>[8]</w:t>
       </w:r>
       <w:r>
         <w:fldChar w:fldCharType="end"/>
       </w:r>
       <w:r>
-        <w:t xml:space="preserve"> is equivalent to simultaneous depth from zooming, but instead of changing the focal length of a single fixed camera, two cameras are arranged such that the cameras form images along the same optical axis.  This is done by splitting the optical path with a beam splitter and aligning the two cameras such that their optical centers image the same point in the 3D scene.  The coaxial camera rig combined with image correspondences derived from perceived motion overcomes the two main problems of depth from zooming.  First, simultaneous images taken at two different focal lengths overcomes the stationary scene constraint of depth from zooming.  Second, using the flow field to align image pairs overcomes the unrecoverable point problem in the center region </w:t>
+        <w:t xml:space="preserve"> is equivalent to simultaneous depth from zooming, but instead of changing the focal length of a single fixed camera, two cameras are arranged such that the cameras form images along the</w:t>
+      </w:r>
+      <w:r>
+        <w:t xml:space="preserve"> same optical axis.</w:t>
+      </w:r>
+      <w:r>
+        <w:t xml:space="preserve"> This is done by splitting the optical path with a beam splitter and aligning the two cameras such that their optical centers image </w:t>
+      </w:r>
+      <w:r>
+        <w:t>the same point in the 3D scene.</w:t>
+      </w:r>
+      <w:r>
+        <w:t xml:space="preserve"> The coaxial camera rig combined with image correspondences derived from perceived motion overcomes the two main </w:t>
+      </w:r>
+      <w:r>
+        <w:t>problems of depth from zooming.</w:t>
+      </w:r>
+      <w:r>
+        <w:t xml:space="preserve"> First, simultaneous images taken at two different focal lengths overcomes the stationary scene co</w:t>
+      </w:r>
+      <w:r>
+        <w:t>nstraint of depth from zooming.</w:t>
+      </w:r>
+      <w:r>
+        <w:t xml:space="preserve"> Second, using the flow field to align image pairs overcomes the unrecoverable point problem in the center region </w:t>
       </w:r>
       <w:r>
         <w:t xml:space="preserve">that was </w:t>
       </w:r>
       <w:r>
-        <w:t xml:space="preserve">described by Ma and Olsen.  This later advantage is due to the depth estimate being derived from the ratio of the flow fields taken at different focal lengths as opposed to </w:t>
-      </w:r>
-      <w:r>
-        <w:t xml:space="preserve">using </w:t>
-      </w:r>
-      <w:r>
-        <w:t>the extremely small disparities found in the center region of a coaxial camera rig.</w:t>
+        <w:t xml:space="preserve">described by Ma and Olsen.  </w:t>
+      </w:r>
+    </w:p>
+    <w:p>
+      <w:pPr>
+        <w:pStyle w:val="SPIEbodytext"/>
+      </w:pPr>
+      <w:r>
+        <w:t>T</w:t>
+      </w:r>
+      <w:r>
+        <w:t>he use of optical flow instead of image intensities or features</w:t>
+      </w:r>
+      <w:r>
+        <w:t xml:space="preserve"> to align image pair</w:t>
+      </w:r>
+      <w:r>
+        <w:t>s has an additional benefit, it</w:t>
+      </w:r>
+      <w:r>
+        <w:t xml:space="preserve"> </w:t>
+      </w:r>
+      <w:r>
+        <w:t xml:space="preserve">permits the alignment of images from different types of image sensors (e.g. RGB and IR). This is because optical flow fields are generally invariant to the wavelength </w:t>
+      </w:r>
+      <w:r>
+        <w:t xml:space="preserve">of light </w:t>
+      </w:r>
+      <w:r>
+        <w:t>being image</w:t>
+      </w:r>
+      <w:r>
+        <w:t xml:space="preserve">d. </w:t>
+      </w:r>
+      <w:r>
+        <w:t>We explore this capability using a traditional stereo baseline camera r</w:t>
+      </w:r>
+      <w:r>
+        <w:t>ig using multi</w:t>
+      </w:r>
+      <w:r>
+        <w:t xml:space="preserve">modal sensors and report our results in a paper submitted concurrently to this one </w:t>
+      </w:r>
+      <w:r>
+        <w:fldChar w:fldCharType="begin"/>
+      </w:r>
+      <w:r>
+        <w:instrText xml:space="preserve"> ADDIN EN.CITE &lt;EndNote&gt;&lt;Cite&gt;&lt;Author&gt;Kirby&lt;/Author&gt;&lt;Year&gt;2016&lt;/Year&gt;&lt;RecNum&gt;155&lt;/RecNum&gt;&lt;DisplayText&gt;[9]&lt;/DisplayText&gt;&lt;record&gt;&lt;rec-number&gt;155&lt;/rec-number&gt;&lt;foreign-keys&gt;&lt;key app="EN" db-id="adawp0ewfdwt06eewv75ddwxa9vs0vttxwdz" timestamp="1469897160"&gt;155&lt;/key&gt;&lt;/foreign-keys&gt;&lt;ref-type name="Conference Proceedings"&gt;10&lt;/ref-type&gt;&lt;contributors&gt;&lt;authors&gt;&lt;author&gt;Kirby, Richard&lt;/author&gt;&lt;author&gt;Whitaker, Ross&lt;/author&gt;&lt;/authors&gt;&lt;/contributors&gt;&lt;titles&gt;&lt;title&gt;A novel automated method for doing revistration and 3D reconstruction from multi-modal RGB/IR image sequences&lt;/title&gt;&lt;secondary-title&gt;SPIE Optics + Photonics&lt;/secondary-title&gt;&lt;/titles&gt;&lt;dates&gt;&lt;year&gt;2016&lt;/year&gt;&lt;/dates&gt;&lt;pub-location&gt;San Diego&lt;/pub-location&gt;&lt;urls&gt;&lt;/urls&gt;&lt;custom3&gt;Proceedings of SPIE&lt;/custom3&gt;&lt;/record&gt;&lt;/Cite&gt;&lt;/EndNote&gt;</w:instrText>
+      </w:r>
+      <w:r>
+        <w:fldChar w:fldCharType="separate"/>
+      </w:r>
+      <w:r>
+        <w:rPr>
+          <w:noProof/>
+        </w:rPr>
+        <w:t>[9]</w:t>
+      </w:r>
+      <w:r>
+        <w:fldChar w:fldCharType="end"/>
+      </w:r>
+      <w:r>
+        <w:t>.</w:t>
       </w:r>
     </w:p>
     <w:p>
@@ -4344,7 +4684,7 @@
             <v:path o:extrusionok="f" gradientshapeok="t" o:connecttype="rect"/>
             <o:lock v:ext="edit" aspectratio="t"/>
           </v:shapetype>
-          <v:shape id="_x0000_i1025" type="#_x0000_t75" style="width:2.15pt;height:11.4pt" equationxml="&lt;?xml version=&quot;1.0&quot; encoding=&quot;UTF-8&quot; standalone=&quot;yes&quot;?&gt;&#10;&lt;?mso-application progid=&quot;Word.Document&quot;?&gt;&#10;&lt;w:wordDocument xmlns:aml=&quot;http://schemas.microsoft.com/aml/2001/core&quot; xmlns:dt=&quot;uuid:C2F41010-65B3-11d1-A29F-00AA00C14882&quot; xmlns:ve=&quot;http://schemas.openxmlformats.org/markup-compatibility/2006&quot; xmlns:o=&quot;urn:schemas-microsoft-com:office:office&quot; xmlns:m=&quot;http://schemas.openxmlformats.org/officeDocument/2006/math&quot; xmlns:v=&quot;urn:schemas-microsoft-com:vml&quot; xmlns:w10=&quot;urn:schemas-microsoft-com:office:word&quot; xmlns:w=&quot;http://schemas.microsoft.com/office/word/2003/wordml&quot; xmlns:wx=&quot;http://schemas.microsoft.com/office/word/2003/auxHint&quot; xmlns:wsp=&quot;http://schemas.microsoft.com/office/word/2003/wordml/sp2&quot; xmlns:sl=&quot;http://schemas.microsoft.com/schemaLibrary/2003/core&quot; w:macrosPresent=&quot;no&quot; w:embeddedObjPresent=&quot;no&quot; w:ocxPresent=&quot;no&quot; xml:space=&quot;preserve&quot;&gt;&lt;w:ignoreSubtree w:val=&quot;http://schemas.microsoft.com/office/word/2003/wordml/sp2&quot;/&gt;&lt;o:DocumentProperties&gt;&lt;o:Version&gt;12&lt;/o:Version&gt;&lt;/o:DocumentProperties&gt;&lt;w:docPr&gt;&lt;w:view w:val=&quot;print&quot;/&gt;&lt;w:zoom w:percent=&quot;120&quot;/&gt;&lt;w:displayBackgroundShape/&gt;&lt;w:doNotEmbedSystemFonts/&gt;&lt;w:gutterAtTop/&gt;&lt;w:stylePaneFormatFilter w:val=&quot;1F08&quot;/&gt;&lt;w:defaultTabStop w:val=&quot;720&quot;/&gt;&lt;w:drawingGridHorizontalSpacing w:val=&quot;120&quot;/&gt;&lt;w:displayHorizontalDrawingGridEvery w:val=&quot;2&quot;/&gt;&lt;w:characterSpacingControl w:val=&quot;DontCompress&quot;/&gt;&lt;w:optimizeForBrowser/&gt;&lt;w:targetScreenSz w:val=&quot;1024x768&quot;/&gt;&lt;w:validateAgainstSchema/&gt;&lt;w:saveInvalidXML w:val=&quot;off&quot;/&gt;&lt;w:ignoreMixedContent w:val=&quot;off&quot;/&gt;&lt;w:alwaysShowPlaceholderText w:val=&quot;off&quot;/&gt;&lt;w:compat&gt;&lt;w:dontAllowFieldEndSelect/&gt;&lt;w:useWord2002TableStyleRules/&gt;&lt;/w:compat&gt;&lt;wsp:rsids&gt;&lt;wsp:rsidRoot wsp:val=&quot;00BD1F9F&quot;/&gt;&lt;wsp:rsid wsp:val=&quot;000005B8&quot;/&gt;&lt;wsp:rsid wsp:val=&quot;00013ED5&quot;/&gt;&lt;wsp:rsid wsp:val=&quot;000154D2&quot;/&gt;&lt;wsp:rsid wsp:val=&quot;000166EA&quot;/&gt;&lt;wsp:rsid wsp:val=&quot;000309E9&quot;/&gt;&lt;wsp:rsid wsp:val=&quot;00045337&quot;/&gt;&lt;wsp:rsid wsp:val=&quot;000574C6&quot;/&gt;&lt;wsp:rsid wsp:val=&quot;00067A0C&quot;/&gt;&lt;wsp:rsid wsp:val=&quot;00077CAD&quot;/&gt;&lt;wsp:rsid wsp:val=&quot;0008279D&quot;/&gt;&lt;wsp:rsid wsp:val=&quot;0009035E&quot;/&gt;&lt;wsp:rsid wsp:val=&quot;0009087B&quot;/&gt;&lt;wsp:rsid wsp:val=&quot;000A1FAF&quot;/&gt;&lt;wsp:rsid wsp:val=&quot;000A7915&quot;/&gt;&lt;wsp:rsid wsp:val=&quot;000B259F&quot;/&gt;&lt;wsp:rsid wsp:val=&quot;000C04F5&quot;/&gt;&lt;wsp:rsid wsp:val=&quot;000C578F&quot;/&gt;&lt;wsp:rsid wsp:val=&quot;000D2EB7&quot;/&gt;&lt;wsp:rsid wsp:val=&quot;000E3BA1&quot;/&gt;&lt;wsp:rsid wsp:val=&quot;000E3E61&quot;/&gt;&lt;wsp:rsid wsp:val=&quot;000E716F&quot;/&gt;&lt;wsp:rsid wsp:val=&quot;000F41BA&quot;/&gt;&lt;wsp:rsid wsp:val=&quot;00101E0B&quot;/&gt;&lt;wsp:rsid wsp:val=&quot;00102F7A&quot;/&gt;&lt;wsp:rsid wsp:val=&quot;00116F27&quot;/&gt;&lt;wsp:rsid wsp:val=&quot;00125A02&quot;/&gt;&lt;wsp:rsid wsp:val=&quot;00127CE9&quot;/&gt;&lt;wsp:rsid wsp:val=&quot;00135445&quot;/&gt;&lt;wsp:rsid wsp:val=&quot;00155A95&quot;/&gt;&lt;wsp:rsid wsp:val=&quot;00165F8F&quot;/&gt;&lt;wsp:rsid wsp:val=&quot;00166583&quot;/&gt;&lt;wsp:rsid wsp:val=&quot;00166772&quot;/&gt;&lt;wsp:rsid wsp:val=&quot;00175687&quot;/&gt;&lt;wsp:rsid wsp:val=&quot;001775F5&quot;/&gt;&lt;wsp:rsid wsp:val=&quot;00183FC3&quot;/&gt;&lt;wsp:rsid wsp:val=&quot;0019055E&quot;/&gt;&lt;wsp:rsid wsp:val=&quot;001A2FB8&quot;/&gt;&lt;wsp:rsid wsp:val=&quot;001A5B4E&quot;/&gt;&lt;wsp:rsid wsp:val=&quot;001B269C&quot;/&gt;&lt;wsp:rsid wsp:val=&quot;001C006B&quot;/&gt;&lt;wsp:rsid wsp:val=&quot;001C12BC&quot;/&gt;&lt;wsp:rsid wsp:val=&quot;001C698B&quot;/&gt;&lt;wsp:rsid wsp:val=&quot;00211431&quot;/&gt;&lt;wsp:rsid wsp:val=&quot;00215486&quot;/&gt;&lt;wsp:rsid wsp:val=&quot;00221DC7&quot;/&gt;&lt;wsp:rsid wsp:val=&quot;002246C9&quot;/&gt;&lt;wsp:rsid wsp:val=&quot;00226010&quot;/&gt;&lt;wsp:rsid wsp:val=&quot;002455BD&quot;/&gt;&lt;wsp:rsid wsp:val=&quot;00255E0C&quot;/&gt;&lt;wsp:rsid wsp:val=&quot;00262961&quot;/&gt;&lt;wsp:rsid wsp:val=&quot;00266386&quot;/&gt;&lt;wsp:rsid wsp:val=&quot;00276A8E&quot;/&gt;&lt;wsp:rsid wsp:val=&quot;00276D7F&quot;/&gt;&lt;wsp:rsid wsp:val=&quot;00286D22&quot;/&gt;&lt;wsp:rsid wsp:val=&quot;00290E0B&quot;/&gt;&lt;wsp:rsid wsp:val=&quot;002920EB&quot;/&gt;&lt;wsp:rsid wsp:val=&quot;00294FFD&quot;/&gt;&lt;wsp:rsid wsp:val=&quot;002A07C8&quot;/&gt;&lt;wsp:rsid wsp:val=&quot;002A7216&quot;/&gt;&lt;wsp:rsid wsp:val=&quot;002B61BF&quot;/&gt;&lt;wsp:rsid wsp:val=&quot;002C6B56&quot;/&gt;&lt;wsp:rsid wsp:val=&quot;002C6D9B&quot;/&gt;&lt;wsp:rsid wsp:val=&quot;002C7E24&quot;/&gt;&lt;wsp:rsid wsp:val=&quot;002E3A59&quot;/&gt;&lt;wsp:rsid wsp:val=&quot;002F0122&quot;/&gt;&lt;wsp:rsid wsp:val=&quot;002F082D&quot;/&gt;&lt;wsp:rsid wsp:val=&quot;003103C1&quot;/&gt;&lt;wsp:rsid wsp:val=&quot;00312E78&quot;/&gt;&lt;wsp:rsid wsp:val=&quot;0031785E&quot;/&gt;&lt;wsp:rsid wsp:val=&quot;00323119&quot;/&gt;&lt;wsp:rsid wsp:val=&quot;00323D2E&quot;/&gt;&lt;wsp:rsid wsp:val=&quot;003268CF&quot;/&gt;&lt;wsp:rsid wsp:val=&quot;003579F2&quot;/&gt;&lt;wsp:rsid wsp:val=&quot;003611D5&quot;/&gt;&lt;wsp:rsid wsp:val=&quot;00361FA0&quot;/&gt;&lt;wsp:rsid wsp:val=&quot;00376189&quot;/&gt;&lt;wsp:rsid wsp:val=&quot;00387004&quot;/&gt;&lt;wsp:rsid wsp:val=&quot;003A38C8&quot;/&gt;&lt;wsp:rsid wsp:val=&quot;003C1F74&quot;/&gt;&lt;wsp:rsid wsp:val=&quot;003C31FD&quot;/&gt;&lt;wsp:rsid wsp:val=&quot;003E3B19&quot;/&gt;&lt;wsp:rsid wsp:val=&quot;003F33A2&quot;/&gt;&lt;wsp:rsid wsp:val=&quot;004007DB&quot;/&gt;&lt;wsp:rsid wsp:val=&quot;0040108D&quot;/&gt;&lt;wsp:rsid wsp:val=&quot;00412323&quot;/&gt;&lt;wsp:rsid wsp:val=&quot;004175E2&quot;/&gt;&lt;wsp:rsid wsp:val=&quot;004310C0&quot;/&gt;&lt;wsp:rsid wsp:val=&quot;00432884&quot;/&gt;&lt;wsp:rsid wsp:val=&quot;004409E8&quot;/&gt;&lt;wsp:rsid wsp:val=&quot;00441145&quot;/&gt;&lt;wsp:rsid wsp:val=&quot;00456068&quot;/&gt;&lt;wsp:rsid wsp:val=&quot;00463170&quot;/&gt;&lt;wsp:rsid wsp:val=&quot;00464C36&quot;/&gt;&lt;wsp:rsid wsp:val=&quot;00480128&quot;/&gt;&lt;wsp:rsid wsp:val=&quot;004830EA&quot;/&gt;&lt;wsp:rsid wsp:val=&quot;00484424&quot;/&gt;&lt;wsp:rsid wsp:val=&quot;004A0F91&quot;/&gt;&lt;wsp:rsid wsp:val=&quot;004A400F&quot;/&gt;&lt;wsp:rsid wsp:val=&quot;004B4274&quot;/&gt;&lt;wsp:rsid wsp:val=&quot;004E1F48&quot;/&gt;&lt;wsp:rsid wsp:val=&quot;004F1B51&quot;/&gt;&lt;wsp:rsid wsp:val=&quot;00500A32&quot;/&gt;&lt;wsp:rsid wsp:val=&quot;00502979&quot;/&gt;&lt;wsp:rsid wsp:val=&quot;0052407F&quot;/&gt;&lt;wsp:rsid wsp:val=&quot;00531D22&quot;/&gt;&lt;wsp:rsid wsp:val=&quot;00533BC3&quot;/&gt;&lt;wsp:rsid wsp:val=&quot;00534CD8&quot;/&gt;&lt;wsp:rsid wsp:val=&quot;00535EF6&quot;/&gt;&lt;wsp:rsid wsp:val=&quot;0053683B&quot;/&gt;&lt;wsp:rsid wsp:val=&quot;00540271&quot;/&gt;&lt;wsp:rsid wsp:val=&quot;005516E9&quot;/&gt;&lt;wsp:rsid wsp:val=&quot;005803BE&quot;/&gt;&lt;wsp:rsid wsp:val=&quot;005A16A7&quot;/&gt;&lt;wsp:rsid wsp:val=&quot;005A5261&quot;/&gt;&lt;wsp:rsid wsp:val=&quot;005B6D78&quot;/&gt;&lt;wsp:rsid wsp:val=&quot;005C07A2&quot;/&gt;&lt;wsp:rsid wsp:val=&quot;005D1CB5&quot;/&gt;&lt;wsp:rsid wsp:val=&quot;005D7D0A&quot;/&gt;&lt;wsp:rsid wsp:val=&quot;005E37B0&quot;/&gt;&lt;wsp:rsid wsp:val=&quot;005F34F3&quot;/&gt;&lt;wsp:rsid wsp:val=&quot;00612A47&quot;/&gt;&lt;wsp:rsid wsp:val=&quot;00616B12&quot;/&gt;&lt;wsp:rsid wsp:val=&quot;00621A86&quot;/&gt;&lt;wsp:rsid wsp:val=&quot;0062393F&quot;/&gt;&lt;wsp:rsid wsp:val=&quot;00623A3A&quot;/&gt;&lt;wsp:rsid wsp:val=&quot;00631274&quot;/&gt;&lt;wsp:rsid wsp:val=&quot;00640796&quot;/&gt;&lt;wsp:rsid wsp:val=&quot;00643626&quot;/&gt;&lt;wsp:rsid wsp:val=&quot;00645DE7&quot;/&gt;&lt;wsp:rsid wsp:val=&quot;00664B0B&quot;/&gt;&lt;wsp:rsid wsp:val=&quot;00672CEA&quot;/&gt;&lt;wsp:rsid wsp:val=&quot;00682B0E&quot;/&gt;&lt;wsp:rsid wsp:val=&quot;00685DB5&quot;/&gt;&lt;wsp:rsid wsp:val=&quot;0069010E&quot;/&gt;&lt;wsp:rsid wsp:val=&quot;00695D27&quot;/&gt;&lt;wsp:rsid wsp:val=&quot;006A266D&quot;/&gt;&lt;wsp:rsid wsp:val=&quot;006A5DD6&quot;/&gt;&lt;wsp:rsid wsp:val=&quot;006B5673&quot;/&gt;&lt;wsp:rsid wsp:val=&quot;006B5DA8&quot;/&gt;&lt;wsp:rsid wsp:val=&quot;006C1669&quot;/&gt;&lt;wsp:rsid wsp:val=&quot;006E05B7&quot;/&gt;&lt;wsp:rsid wsp:val=&quot;006E1B5E&quot;/&gt;&lt;wsp:rsid wsp:val=&quot;006E1F69&quot;/&gt;&lt;wsp:rsid wsp:val=&quot;006E2DED&quot;/&gt;&lt;wsp:rsid wsp:val=&quot;006F2AFA&quot;/&gt;&lt;wsp:rsid wsp:val=&quot;006F50DB&quot;/&gt;&lt;wsp:rsid wsp:val=&quot;00705C45&quot;/&gt;&lt;wsp:rsid wsp:val=&quot;00705FF0&quot;/&gt;&lt;wsp:rsid wsp:val=&quot;00714837&quot;/&gt;&lt;wsp:rsid wsp:val=&quot;00715772&quot;/&gt;&lt;wsp:rsid wsp:val=&quot;00722799&quot;/&gt;&lt;wsp:rsid wsp:val=&quot;00732FB6&quot;/&gt;&lt;wsp:rsid wsp:val=&quot;00733D0E&quot;/&gt;&lt;wsp:rsid wsp:val=&quot;0074602A&quot;/&gt;&lt;wsp:rsid wsp:val=&quot;00751C64&quot;/&gt;&lt;wsp:rsid wsp:val=&quot;00753D5A&quot;/&gt;&lt;wsp:rsid wsp:val=&quot;007612CA&quot;/&gt;&lt;wsp:rsid wsp:val=&quot;00764F0E&quot;/&gt;&lt;wsp:rsid wsp:val=&quot;00770397&quot;/&gt;&lt;wsp:rsid wsp:val=&quot;00775E9C&quot;/&gt;&lt;wsp:rsid wsp:val=&quot;00782503&quot;/&gt;&lt;wsp:rsid wsp:val=&quot;00790A5B&quot;/&gt;&lt;wsp:rsid wsp:val=&quot;007925CC&quot;/&gt;&lt;wsp:rsid wsp:val=&quot;007957FB&quot;/&gt;&lt;wsp:rsid wsp:val=&quot;00797858&quot;/&gt;&lt;wsp:rsid wsp:val=&quot;007A23FE&quot;/&gt;&lt;wsp:rsid wsp:val=&quot;007B24D6&quot;/&gt;&lt;wsp:rsid wsp:val=&quot;007B61EF&quot;/&gt;&lt;wsp:rsid wsp:val=&quot;007D1267&quot;/&gt;&lt;wsp:rsid wsp:val=&quot;007E1D00&quot;/&gt;&lt;wsp:rsid wsp:val=&quot;007E4CF7&quot;/&gt;&lt;wsp:rsid wsp:val=&quot;007E6440&quot;/&gt;&lt;wsp:rsid wsp:val=&quot;00804168&quot;/&gt;&lt;wsp:rsid wsp:val=&quot;00804A50&quot;/&gt;&lt;wsp:rsid wsp:val=&quot;00813F2C&quot;/&gt;&lt;wsp:rsid wsp:val=&quot;00820166&quot;/&gt;&lt;wsp:rsid wsp:val=&quot;008254BD&quot;/&gt;&lt;wsp:rsid wsp:val=&quot;0082736F&quot;/&gt;&lt;wsp:rsid wsp:val=&quot;00832AD7&quot;/&gt;&lt;wsp:rsid wsp:val=&quot;0084290D&quot;/&gt;&lt;wsp:rsid wsp:val=&quot;00845D4C&quot;/&gt;&lt;wsp:rsid wsp:val=&quot;008556A2&quot;/&gt;&lt;wsp:rsid wsp:val=&quot;00865E20&quot;/&gt;&lt;wsp:rsid wsp:val=&quot;00866776&quot;/&gt;&lt;wsp:rsid wsp:val=&quot;00870B98&quot;/&gt;&lt;wsp:rsid wsp:val=&quot;00886D33&quot;/&gt;&lt;wsp:rsid wsp:val=&quot;008937E3&quot;/&gt;&lt;wsp:rsid wsp:val=&quot;008B37BC&quot;/&gt;&lt;wsp:rsid wsp:val=&quot;008C3631&quot;/&gt;&lt;wsp:rsid wsp:val=&quot;008F20CB&quot;/&gt;&lt;wsp:rsid wsp:val=&quot;008F22DA&quot;/&gt;&lt;wsp:rsid wsp:val=&quot;009052BC&quot;/&gt;&lt;wsp:rsid wsp:val=&quot;00913520&quot;/&gt;&lt;wsp:rsid wsp:val=&quot;00917BAC&quot;/&gt;&lt;wsp:rsid wsp:val=&quot;0092557D&quot;/&gt;&lt;wsp:rsid wsp:val=&quot;00925763&quot;/&gt;&lt;wsp:rsid wsp:val=&quot;0093152D&quot;/&gt;&lt;wsp:rsid wsp:val=&quot;00960BF7&quot;/&gt;&lt;wsp:rsid wsp:val=&quot;00961277&quot;/&gt;&lt;wsp:rsid wsp:val=&quot;009635D3&quot;/&gt;&lt;wsp:rsid wsp:val=&quot;00965965&quot;/&gt;&lt;wsp:rsid wsp:val=&quot;009666EC&quot;/&gt;&lt;wsp:rsid wsp:val=&quot;009755B6&quot;/&gt;&lt;wsp:rsid wsp:val=&quot;0097780A&quot;/&gt;&lt;wsp:rsid wsp:val=&quot;00980F28&quot;/&gt;&lt;wsp:rsid wsp:val=&quot;0098225F&quot;/&gt;&lt;wsp:rsid wsp:val=&quot;00985837&quot;/&gt;&lt;wsp:rsid wsp:val=&quot;00993584&quot;/&gt;&lt;wsp:rsid wsp:val=&quot;009A3A73&quot;/&gt;&lt;wsp:rsid wsp:val=&quot;009A61A9&quot;/&gt;&lt;wsp:rsid wsp:val=&quot;009B1F35&quot;/&gt;&lt;wsp:rsid wsp:val=&quot;009C0C3A&quot;/&gt;&lt;wsp:rsid wsp:val=&quot;009C5F3F&quot;/&gt;&lt;wsp:rsid wsp:val=&quot;009D2A57&quot;/&gt;&lt;wsp:rsid wsp:val=&quot;009F1839&quot;/&gt;&lt;wsp:rsid wsp:val=&quot;00A032EC&quot;/&gt;&lt;wsp:rsid wsp:val=&quot;00A07E79&quot;/&gt;&lt;wsp:rsid wsp:val=&quot;00A14CA7&quot;/&gt;&lt;wsp:rsid wsp:val=&quot;00A205BE&quot;/&gt;&lt;wsp:rsid wsp:val=&quot;00A22B7A&quot;/&gt;&lt;wsp:rsid wsp:val=&quot;00A30DED&quot;/&gt;&lt;wsp:rsid wsp:val=&quot;00A349BF&quot;/&gt;&lt;wsp:rsid wsp:val=&quot;00A35710&quot;/&gt;&lt;wsp:rsid wsp:val=&quot;00A40E6B&quot;/&gt;&lt;wsp:rsid wsp:val=&quot;00A41428&quot;/&gt;&lt;wsp:rsid wsp:val=&quot;00A437B6&quot;/&gt;&lt;wsp:rsid wsp:val=&quot;00A77F9E&quot;/&gt;&lt;wsp:rsid wsp:val=&quot;00A84D89&quot;/&gt;&lt;wsp:rsid wsp:val=&quot;00A85AAD&quot;/&gt;&lt;wsp:rsid wsp:val=&quot;00A86BC9&quot;/&gt;&lt;wsp:rsid wsp:val=&quot;00A9257C&quot;/&gt;&lt;wsp:rsid wsp:val=&quot;00AA112B&quot;/&gt;&lt;wsp:rsid wsp:val=&quot;00AA233D&quot;/&gt;&lt;wsp:rsid wsp:val=&quot;00AA3C3A&quot;/&gt;&lt;wsp:rsid wsp:val=&quot;00AB1234&quot;/&gt;&lt;wsp:rsid wsp:val=&quot;00AB3AA3&quot;/&gt;&lt;wsp:rsid wsp:val=&quot;00AB5E41&quot;/&gt;&lt;wsp:rsid wsp:val=&quot;00AB5FDF&quot;/&gt;&lt;wsp:rsid wsp:val=&quot;00AB7AC2&quot;/&gt;&lt;wsp:rsid wsp:val=&quot;00AB7D1C&quot;/&gt;&lt;wsp:rsid wsp:val=&quot;00AC4194&quot;/&gt;&lt;wsp:rsid wsp:val=&quot;00AC5E76&quot;/&gt;&lt;wsp:rsid wsp:val=&quot;00AD4606&quot;/&gt;&lt;wsp:rsid wsp:val=&quot;00AD62E5&quot;/&gt;&lt;wsp:rsid wsp:val=&quot;00AD7DDC&quot;/&gt;&lt;wsp:rsid wsp:val=&quot;00AF48C7&quot;/&gt;&lt;wsp:rsid wsp:val=&quot;00B1790A&quot;/&gt;&lt;wsp:rsid wsp:val=&quot;00B30486&quot;/&gt;&lt;wsp:rsid wsp:val=&quot;00B30922&quot;/&gt;&lt;wsp:rsid wsp:val=&quot;00B52BA8&quot;/&gt;&lt;wsp:rsid wsp:val=&quot;00B54385&quot;/&gt;&lt;wsp:rsid wsp:val=&quot;00B54B1D&quot;/&gt;&lt;wsp:rsid wsp:val=&quot;00B755AE&quot;/&gt;&lt;wsp:rsid wsp:val=&quot;00B80B60&quot;/&gt;&lt;wsp:rsid wsp:val=&quot;00B86841&quot;/&gt;&lt;wsp:rsid wsp:val=&quot;00B96DCE&quot;/&gt;&lt;wsp:rsid wsp:val=&quot;00BA3437&quot;/&gt;&lt;wsp:rsid wsp:val=&quot;00BA6124&quot;/&gt;&lt;wsp:rsid wsp:val=&quot;00BB0736&quot;/&gt;&lt;wsp:rsid wsp:val=&quot;00BB4590&quot;/&gt;&lt;wsp:rsid wsp:val=&quot;00BC00F5&quot;/&gt;&lt;wsp:rsid wsp:val=&quot;00BC27E2&quot;/&gt;&lt;wsp:rsid wsp:val=&quot;00BC6BE6&quot;/&gt;&lt;wsp:rsid wsp:val=&quot;00BD0B74&quot;/&gt;&lt;wsp:rsid wsp:val=&quot;00BD1F9F&quot;/&gt;&lt;wsp:rsid wsp:val=&quot;00BD557D&quot;/&gt;&lt;wsp:rsid wsp:val=&quot;00BE133D&quot;/&gt;&lt;wsp:rsid wsp:val=&quot;00BE1CEC&quot;/&gt;&lt;wsp:rsid wsp:val=&quot;00BE7858&quot;/&gt;&lt;wsp:rsid wsp:val=&quot;00BF0F49&quot;/&gt;&lt;wsp:rsid wsp:val=&quot;00BF336E&quot;/&gt;&lt;wsp:rsid wsp:val=&quot;00BF3993&quot;/&gt;&lt;wsp:rsid wsp:val=&quot;00C06AF5&quot;/&gt;&lt;wsp:rsid wsp:val=&quot;00C07AEF&quot;/&gt;&lt;wsp:rsid wsp:val=&quot;00C11564&quot;/&gt;&lt;wsp:rsid wsp:val=&quot;00C379FA&quot;/&gt;&lt;wsp:rsid wsp:val=&quot;00C4358E&quot;/&gt;&lt;wsp:rsid wsp:val=&quot;00C438AD&quot;/&gt;&lt;wsp:rsid wsp:val=&quot;00C5011B&quot;/&gt;&lt;wsp:rsid wsp:val=&quot;00C52269&quot;/&gt;&lt;wsp:rsid wsp:val=&quot;00C56DA2&quot;/&gt;&lt;wsp:rsid wsp:val=&quot;00C72375&quot;/&gt;&lt;wsp:rsid wsp:val=&quot;00C72890&quot;/&gt;&lt;wsp:rsid wsp:val=&quot;00C83076&quot;/&gt;&lt;wsp:rsid wsp:val=&quot;00CA3864&quot;/&gt;&lt;wsp:rsid wsp:val=&quot;00CB19BE&quot;/&gt;&lt;wsp:rsid wsp:val=&quot;00CB5CD7&quot;/&gt;&lt;wsp:rsid wsp:val=&quot;00CB79D8&quot;/&gt;&lt;wsp:rsid wsp:val=&quot;00CC712C&quot;/&gt;&lt;wsp:rsid wsp:val=&quot;00CD3464&quot;/&gt;&lt;wsp:rsid wsp:val=&quot;00CD4EFF&quot;/&gt;&lt;wsp:rsid wsp:val=&quot;00CD7BC2&quot;/&gt;&lt;wsp:rsid wsp:val=&quot;00CD7E69&quot;/&gt;&lt;wsp:rsid wsp:val=&quot;00D001DF&quot;/&gt;&lt;wsp:rsid wsp:val=&quot;00D01E5E&quot;/&gt;&lt;wsp:rsid wsp:val=&quot;00D044C2&quot;/&gt;&lt;wsp:rsid wsp:val=&quot;00D15DB6&quot;/&gt;&lt;wsp:rsid wsp:val=&quot;00D27F94&quot;/&gt;&lt;wsp:rsid wsp:val=&quot;00D40472&quot;/&gt;&lt;wsp:rsid wsp:val=&quot;00D43F0D&quot;/&gt;&lt;wsp:rsid wsp:val=&quot;00D5092F&quot;/&gt;&lt;wsp:rsid wsp:val=&quot;00D53571&quot;/&gt;&lt;wsp:rsid wsp:val=&quot;00D560B1&quot;/&gt;&lt;wsp:rsid wsp:val=&quot;00D61806&quot;/&gt;&lt;wsp:rsid wsp:val=&quot;00D709B1&quot;/&gt;&lt;wsp:rsid wsp:val=&quot;00D712EF&quot;/&gt;&lt;wsp:rsid wsp:val=&quot;00D80959&quot;/&gt;&lt;wsp:rsid wsp:val=&quot;00D87495&quot;/&gt;&lt;wsp:rsid wsp:val=&quot;00DA51FB&quot;/&gt;&lt;wsp:rsid wsp:val=&quot;00DA775F&quot;/&gt;&lt;wsp:rsid wsp:val=&quot;00DA7C8C&quot;/&gt;&lt;wsp:rsid wsp:val=&quot;00DB007B&quot;/&gt;&lt;wsp:rsid wsp:val=&quot;00DB10EA&quot;/&gt;&lt;wsp:rsid wsp:val=&quot;00DB382F&quot;/&gt;&lt;wsp:rsid wsp:val=&quot;00DC1836&quot;/&gt;&lt;wsp:rsid wsp:val=&quot;00DC5C97&quot;/&gt;&lt;wsp:rsid wsp:val=&quot;00DC797C&quot;/&gt;&lt;wsp:rsid wsp:val=&quot;00DD0758&quot;/&gt;&lt;wsp:rsid wsp:val=&quot;00E00703&quot;/&gt;&lt;wsp:rsid wsp:val=&quot;00E14BFF&quot;/&gt;&lt;wsp:rsid wsp:val=&quot;00E16052&quot;/&gt;&lt;wsp:rsid wsp:val=&quot;00E270E5&quot;/&gt;&lt;wsp:rsid wsp:val=&quot;00E31880&quot;/&gt;&lt;wsp:rsid wsp:val=&quot;00E4590A&quot;/&gt;&lt;wsp:rsid wsp:val=&quot;00E54A3F&quot;/&gt;&lt;wsp:rsid wsp:val=&quot;00E62777&quot;/&gt;&lt;wsp:rsid wsp:val=&quot;00E66821&quot;/&gt;&lt;wsp:rsid wsp:val=&quot;00E745E1&quot;/&gt;&lt;wsp:rsid wsp:val=&quot;00EA7B21&quot;/&gt;&lt;wsp:rsid wsp:val=&quot;00EB06A9&quot;/&gt;&lt;wsp:rsid wsp:val=&quot;00EB0B56&quot;/&gt;&lt;wsp:rsid wsp:val=&quot;00EB3B29&quot;/&gt;&lt;wsp:rsid wsp:val=&quot;00EB7D91&quot;/&gt;&lt;wsp:rsid wsp:val=&quot;00EE0924&quot;/&gt;&lt;wsp:rsid wsp:val=&quot;00EE0CA0&quot;/&gt;&lt;wsp:rsid wsp:val=&quot;00EE4C66&quot;/&gt;&lt;wsp:rsid wsp:val=&quot;00EE6C14&quot;/&gt;&lt;wsp:rsid wsp:val=&quot;00F07C14&quot;/&gt;&lt;wsp:rsid wsp:val=&quot;00F11915&quot;/&gt;&lt;wsp:rsid wsp:val=&quot;00F178F6&quot;/&gt;&lt;wsp:rsid wsp:val=&quot;00F32815&quot;/&gt;&lt;wsp:rsid wsp:val=&quot;00F44100&quot;/&gt;&lt;wsp:rsid wsp:val=&quot;00F5674C&quot;/&gt;&lt;wsp:rsid wsp:val=&quot;00F600DE&quot;/&gt;&lt;wsp:rsid wsp:val=&quot;00F61D21&quot;/&gt;&lt;wsp:rsid wsp:val=&quot;00F948B1&quot;/&gt;&lt;wsp:rsid wsp:val=&quot;00F978E9&quot;/&gt;&lt;wsp:rsid wsp:val=&quot;00FA04DC&quot;/&gt;&lt;wsp:rsid wsp:val=&quot;00FB0C0B&quot;/&gt;&lt;wsp:rsid wsp:val=&quot;00FB0F2D&quot;/&gt;&lt;wsp:rsid wsp:val=&quot;00FC379F&quot;/&gt;&lt;wsp:rsid wsp:val=&quot;00FC531F&quot;/&gt;&lt;wsp:rsid wsp:val=&quot;00FC6B83&quot;/&gt;&lt;wsp:rsid wsp:val=&quot;00FD4A8E&quot;/&gt;&lt;wsp:rsid wsp:val=&quot;00FE1ED5&quot;/&gt;&lt;wsp:rsid wsp:val=&quot;00FE4D03&quot;/&gt;&lt;wsp:rsid wsp:val=&quot;00FF2B09&quot;/&gt;&lt;wsp:rsid wsp:val=&quot;00FF6A71&quot;/&gt;&lt;/wsp:rsids&gt;&lt;/w:docPr&gt;&lt;w:body&gt;&lt;w:p wsp:rsidR=&quot;00000000&quot; wsp:rsidRDefault=&quot;00412323&quot;&gt;&lt;m:oMathPara&gt;&lt;m:oMath&gt;&lt;m:r&gt;&lt;w:rPr&gt;&lt;w:rFonts w:ascii=&quot;Cambria Math&quot; w:h-ansi=&quot;Cambria Math&quot; w:cs=&quot;Arial&quot;/&gt;&lt;wx:font wx:val=&quot;Cambria Math&quot;/&gt;&lt;w:i/&gt;&lt;/w:rPr&gt;&lt;m:t&gt; &lt;/m:t&gt;&lt;/m:r&gt;&lt;/m:oMath&gt;&lt;/m:oMathPara&gt;&lt;/w:p&gt;&lt;w:sectPr wsp:rsidR=&quot;00000000&quot;&gt;&lt;w:pgSz w:w=&quot;12240&quot; w:h=&quot;15840&quot;/&gt;&lt;w:pgMar w:top=&quot;1440&quot; w:right=&quot;1440&quot; w:bottom=&quot;1440&quot; w:left=&quot;1440&quot; w:header=&quot;720&quot; w:footer=&quot;720&quot; w:gutter=&quot;0&quot;/&gt;&lt;w:cols w:space=&quot;720&quot;/&gt;&lt;/w:sectPr&gt;&lt;/w:body&gt;&lt;/w:wordDocument&gt;">
+          <v:shape id="_x0000_i1025" type="#_x0000_t75" style="width:2.1pt;height:11.25pt" equationxml="&lt;?xml version=&quot;1.0&quot; encoding=&quot;UTF-8&quot; standalone=&quot;yes&quot;?&gt;&#10;&lt;?mso-application progid=&quot;Word.Document&quot;?&gt;&#10;&lt;w:wordDocument xmlns:aml=&quot;http://schemas.microsoft.com/aml/2001/core&quot; xmlns:dt=&quot;uuid:C2F41010-65B3-11d1-A29F-00AA00C14882&quot; xmlns:ve=&quot;http://schemas.openxmlformats.org/markup-compatibility/2006&quot; xmlns:o=&quot;urn:schemas-microsoft-com:office:office&quot; xmlns:m=&quot;http://schemas.openxmlformats.org/officeDocument/2006/math&quot; xmlns:v=&quot;urn:schemas-microsoft-com:vml&quot; xmlns:w10=&quot;urn:schemas-microsoft-com:office:word&quot; xmlns:w=&quot;http://schemas.microsoft.com/office/word/2003/wordml&quot; xmlns:wx=&quot;http://schemas.microsoft.com/office/word/2003/auxHint&quot; xmlns:wsp=&quot;http://schemas.microsoft.com/office/word/2003/wordml/sp2&quot; xmlns:sl=&quot;http://schemas.microsoft.com/schemaLibrary/2003/core&quot; w:macrosPresent=&quot;no&quot; w:embeddedObjPresent=&quot;no&quot; w:ocxPresent=&quot;no&quot; xml:space=&quot;preserve&quot;&gt;&lt;w:ignoreSubtree w:val=&quot;http://schemas.microsoft.com/office/word/2003/wordml/sp2&quot;/&gt;&lt;o:DocumentProperties&gt;&lt;o:Version&gt;12&lt;/o:Version&gt;&lt;/o:DocumentProperties&gt;&lt;w:docPr&gt;&lt;w:view w:val=&quot;print&quot;/&gt;&lt;w:zoom w:percent=&quot;120&quot;/&gt;&lt;w:displayBackgroundShape/&gt;&lt;w:doNotEmbedSystemFonts/&gt;&lt;w:gutterAtTop/&gt;&lt;w:stylePaneFormatFilter w:val=&quot;1F08&quot;/&gt;&lt;w:defaultTabStop w:val=&quot;720&quot;/&gt;&lt;w:drawingGridHorizontalSpacing w:val=&quot;120&quot;/&gt;&lt;w:displayHorizontalDrawingGridEvery w:val=&quot;2&quot;/&gt;&lt;w:characterSpacingControl w:val=&quot;DontCompress&quot;/&gt;&lt;w:optimizeForBrowser/&gt;&lt;w:targetScreenSz w:val=&quot;1024x768&quot;/&gt;&lt;w:validateAgainstSchema/&gt;&lt;w:saveInvalidXML w:val=&quot;off&quot;/&gt;&lt;w:ignoreMixedContent w:val=&quot;off&quot;/&gt;&lt;w:alwaysShowPlaceholderText w:val=&quot;off&quot;/&gt;&lt;w:compat&gt;&lt;w:dontAllowFieldEndSelect/&gt;&lt;w:useWord2002TableStyleRules/&gt;&lt;/w:compat&gt;&lt;wsp:rsids&gt;&lt;wsp:rsidRoot wsp:val=&quot;00BD1F9F&quot;/&gt;&lt;wsp:rsid wsp:val=&quot;000005B8&quot;/&gt;&lt;wsp:rsid wsp:val=&quot;00013ED5&quot;/&gt;&lt;wsp:rsid wsp:val=&quot;000154D2&quot;/&gt;&lt;wsp:rsid wsp:val=&quot;000166EA&quot;/&gt;&lt;wsp:rsid wsp:val=&quot;000309E9&quot;/&gt;&lt;wsp:rsid wsp:val=&quot;00045337&quot;/&gt;&lt;wsp:rsid wsp:val=&quot;000574C6&quot;/&gt;&lt;wsp:rsid wsp:val=&quot;00067A0C&quot;/&gt;&lt;wsp:rsid wsp:val=&quot;00077CAD&quot;/&gt;&lt;wsp:rsid wsp:val=&quot;0008279D&quot;/&gt;&lt;wsp:rsid wsp:val=&quot;0009035E&quot;/&gt;&lt;wsp:rsid wsp:val=&quot;0009087B&quot;/&gt;&lt;wsp:rsid wsp:val=&quot;000A1FAF&quot;/&gt;&lt;wsp:rsid wsp:val=&quot;000A7915&quot;/&gt;&lt;wsp:rsid wsp:val=&quot;000B259F&quot;/&gt;&lt;wsp:rsid wsp:val=&quot;000C04F5&quot;/&gt;&lt;wsp:rsid wsp:val=&quot;000C578F&quot;/&gt;&lt;wsp:rsid wsp:val=&quot;000D2EB7&quot;/&gt;&lt;wsp:rsid wsp:val=&quot;000E3BA1&quot;/&gt;&lt;wsp:rsid wsp:val=&quot;000E3E61&quot;/&gt;&lt;wsp:rsid wsp:val=&quot;000E716F&quot;/&gt;&lt;wsp:rsid wsp:val=&quot;000F41BA&quot;/&gt;&lt;wsp:rsid wsp:val=&quot;00101E0B&quot;/&gt;&lt;wsp:rsid wsp:val=&quot;00102F7A&quot;/&gt;&lt;wsp:rsid wsp:val=&quot;00116F27&quot;/&gt;&lt;wsp:rsid wsp:val=&quot;00125A02&quot;/&gt;&lt;wsp:rsid wsp:val=&quot;00127CE9&quot;/&gt;&lt;wsp:rsid wsp:val=&quot;00135445&quot;/&gt;&lt;wsp:rsid wsp:val=&quot;00155A95&quot;/&gt;&lt;wsp:rsid wsp:val=&quot;00165F8F&quot;/&gt;&lt;wsp:rsid wsp:val=&quot;00166583&quot;/&gt;&lt;wsp:rsid wsp:val=&quot;00166772&quot;/&gt;&lt;wsp:rsid wsp:val=&quot;00175687&quot;/&gt;&lt;wsp:rsid wsp:val=&quot;001775F5&quot;/&gt;&lt;wsp:rsid wsp:val=&quot;00183FC3&quot;/&gt;&lt;wsp:rsid wsp:val=&quot;0019055E&quot;/&gt;&lt;wsp:rsid wsp:val=&quot;001A2FB8&quot;/&gt;&lt;wsp:rsid wsp:val=&quot;001A5B4E&quot;/&gt;&lt;wsp:rsid wsp:val=&quot;001B269C&quot;/&gt;&lt;wsp:rsid wsp:val=&quot;001C006B&quot;/&gt;&lt;wsp:rsid wsp:val=&quot;001C12BC&quot;/&gt;&lt;wsp:rsid wsp:val=&quot;001C698B&quot;/&gt;&lt;wsp:rsid wsp:val=&quot;00211431&quot;/&gt;&lt;wsp:rsid wsp:val=&quot;00215486&quot;/&gt;&lt;wsp:rsid wsp:val=&quot;00221DC7&quot;/&gt;&lt;wsp:rsid wsp:val=&quot;002246C9&quot;/&gt;&lt;wsp:rsid wsp:val=&quot;00226010&quot;/&gt;&lt;wsp:rsid wsp:val=&quot;002455BD&quot;/&gt;&lt;wsp:rsid wsp:val=&quot;00255E0C&quot;/&gt;&lt;wsp:rsid wsp:val=&quot;00262961&quot;/&gt;&lt;wsp:rsid wsp:val=&quot;00266386&quot;/&gt;&lt;wsp:rsid wsp:val=&quot;00276A8E&quot;/&gt;&lt;wsp:rsid wsp:val=&quot;00276D7F&quot;/&gt;&lt;wsp:rsid wsp:val=&quot;00286D22&quot;/&gt;&lt;wsp:rsid wsp:val=&quot;00290E0B&quot;/&gt;&lt;wsp:rsid wsp:val=&quot;002920EB&quot;/&gt;&lt;wsp:rsid wsp:val=&quot;00294FFD&quot;/&gt;&lt;wsp:rsid wsp:val=&quot;002A07C8&quot;/&gt;&lt;wsp:rsid wsp:val=&quot;002A7216&quot;/&gt;&lt;wsp:rsid wsp:val=&quot;002B61BF&quot;/&gt;&lt;wsp:rsid wsp:val=&quot;002C6B56&quot;/&gt;&lt;wsp:rsid wsp:val=&quot;002C6D9B&quot;/&gt;&lt;wsp:rsid wsp:val=&quot;002C7E24&quot;/&gt;&lt;wsp:rsid wsp:val=&quot;002E3A59&quot;/&gt;&lt;wsp:rsid wsp:val=&quot;002F0122&quot;/&gt;&lt;wsp:rsid wsp:val=&quot;002F082D&quot;/&gt;&lt;wsp:rsid wsp:val=&quot;003103C1&quot;/&gt;&lt;wsp:rsid wsp:val=&quot;00312E78&quot;/&gt;&lt;wsp:rsid wsp:val=&quot;0031785E&quot;/&gt;&lt;wsp:rsid wsp:val=&quot;00323119&quot;/&gt;&lt;wsp:rsid wsp:val=&quot;00323D2E&quot;/&gt;&lt;wsp:rsid wsp:val=&quot;003268CF&quot;/&gt;&lt;wsp:rsid wsp:val=&quot;003579F2&quot;/&gt;&lt;wsp:rsid wsp:val=&quot;003611D5&quot;/&gt;&lt;wsp:rsid wsp:val=&quot;00361FA0&quot;/&gt;&lt;wsp:rsid wsp:val=&quot;00376189&quot;/&gt;&lt;wsp:rsid wsp:val=&quot;00387004&quot;/&gt;&lt;wsp:rsid wsp:val=&quot;003A38C8&quot;/&gt;&lt;wsp:rsid wsp:val=&quot;003C1F74&quot;/&gt;&lt;wsp:rsid wsp:val=&quot;003C31FD&quot;/&gt;&lt;wsp:rsid wsp:val=&quot;003E3B19&quot;/&gt;&lt;wsp:rsid wsp:val=&quot;003F33A2&quot;/&gt;&lt;wsp:rsid wsp:val=&quot;004007DB&quot;/&gt;&lt;wsp:rsid wsp:val=&quot;0040108D&quot;/&gt;&lt;wsp:rsid wsp:val=&quot;00412323&quot;/&gt;&lt;wsp:rsid wsp:val=&quot;004175E2&quot;/&gt;&lt;wsp:rsid wsp:val=&quot;004310C0&quot;/&gt;&lt;wsp:rsid wsp:val=&quot;00432884&quot;/&gt;&lt;wsp:rsid wsp:val=&quot;004409E8&quot;/&gt;&lt;wsp:rsid wsp:val=&quot;00441145&quot;/&gt;&lt;wsp:rsid wsp:val=&quot;00456068&quot;/&gt;&lt;wsp:rsid wsp:val=&quot;00463170&quot;/&gt;&lt;wsp:rsid wsp:val=&quot;00464C36&quot;/&gt;&lt;wsp:rsid wsp:val=&quot;00480128&quot;/&gt;&lt;wsp:rsid wsp:val=&quot;004830EA&quot;/&gt;&lt;wsp:rsid wsp:val=&quot;00484424&quot;/&gt;&lt;wsp:rsid wsp:val=&quot;004A0F91&quot;/&gt;&lt;wsp:rsid wsp:val=&quot;004A400F&quot;/&gt;&lt;wsp:rsid wsp:val=&quot;004B4274&quot;/&gt;&lt;wsp:rsid wsp:val=&quot;004E1F48&quot;/&gt;&lt;wsp:rsid wsp:val=&quot;004F1B51&quot;/&gt;&lt;wsp:rsid wsp:val=&quot;00500A32&quot;/&gt;&lt;wsp:rsid wsp:val=&quot;00502979&quot;/&gt;&lt;wsp:rsid wsp:val=&quot;0052407F&quot;/&gt;&lt;wsp:rsid wsp:val=&quot;00531D22&quot;/&gt;&lt;wsp:rsid wsp:val=&quot;00533BC3&quot;/&gt;&lt;wsp:rsid wsp:val=&quot;00534CD8&quot;/&gt;&lt;wsp:rsid wsp:val=&quot;00535EF6&quot;/&gt;&lt;wsp:rsid wsp:val=&quot;0053683B&quot;/&gt;&lt;wsp:rsid wsp:val=&quot;00540271&quot;/&gt;&lt;wsp:rsid wsp:val=&quot;005516E9&quot;/&gt;&lt;wsp:rsid wsp:val=&quot;005803BE&quot;/&gt;&lt;wsp:rsid wsp:val=&quot;005A16A7&quot;/&gt;&lt;wsp:rsid wsp:val=&quot;005A5261&quot;/&gt;&lt;wsp:rsid wsp:val=&quot;005B6D78&quot;/&gt;&lt;wsp:rsid wsp:val=&quot;005C07A2&quot;/&gt;&lt;wsp:rsid wsp:val=&quot;005D1CB5&quot;/&gt;&lt;wsp:rsid wsp:val=&quot;005D7D0A&quot;/&gt;&lt;wsp:rsid wsp:val=&quot;005E37B0&quot;/&gt;&lt;wsp:rsid wsp:val=&quot;005F34F3&quot;/&gt;&lt;wsp:rsid wsp:val=&quot;00612A47&quot;/&gt;&lt;wsp:rsid wsp:val=&quot;00616B12&quot;/&gt;&lt;wsp:rsid wsp:val=&quot;00621A86&quot;/&gt;&lt;wsp:rsid wsp:val=&quot;0062393F&quot;/&gt;&lt;wsp:rsid wsp:val=&quot;00623A3A&quot;/&gt;&lt;wsp:rsid wsp:val=&quot;00631274&quot;/&gt;&lt;wsp:rsid wsp:val=&quot;00640796&quot;/&gt;&lt;wsp:rsid wsp:val=&quot;00643626&quot;/&gt;&lt;wsp:rsid wsp:val=&quot;00645DE7&quot;/&gt;&lt;wsp:rsid wsp:val=&quot;00664B0B&quot;/&gt;&lt;wsp:rsid wsp:val=&quot;00672CEA&quot;/&gt;&lt;wsp:rsid wsp:val=&quot;00682B0E&quot;/&gt;&lt;wsp:rsid wsp:val=&quot;00685DB5&quot;/&gt;&lt;wsp:rsid wsp:val=&quot;0069010E&quot;/&gt;&lt;wsp:rsid wsp:val=&quot;00695D27&quot;/&gt;&lt;wsp:rsid wsp:val=&quot;006A266D&quot;/&gt;&lt;wsp:rsid wsp:val=&quot;006A5DD6&quot;/&gt;&lt;wsp:rsid wsp:val=&quot;006B5673&quot;/&gt;&lt;wsp:rsid wsp:val=&quot;006B5DA8&quot;/&gt;&lt;wsp:rsid wsp:val=&quot;006C1669&quot;/&gt;&lt;wsp:rsid wsp:val=&quot;006E05B7&quot;/&gt;&lt;wsp:rsid wsp:val=&quot;006E1B5E&quot;/&gt;&lt;wsp:rsid wsp:val=&quot;006E1F69&quot;/&gt;&lt;wsp:rsid wsp:val=&quot;006E2DED&quot;/&gt;&lt;wsp:rsid wsp:val=&quot;006F2AFA&quot;/&gt;&lt;wsp:rsid wsp:val=&quot;006F50DB&quot;/&gt;&lt;wsp:rsid wsp:val=&quot;00705C45&quot;/&gt;&lt;wsp:rsid wsp:val=&quot;00705FF0&quot;/&gt;&lt;wsp:rsid wsp:val=&quot;00714837&quot;/&gt;&lt;wsp:rsid wsp:val=&quot;00715772&quot;/&gt;&lt;wsp:rsid wsp:val=&quot;00722799&quot;/&gt;&lt;wsp:rsid wsp:val=&quot;00732FB6&quot;/&gt;&lt;wsp:rsid wsp:val=&quot;00733D0E&quot;/&gt;&lt;wsp:rsid wsp:val=&quot;0074602A&quot;/&gt;&lt;wsp:rsid wsp:val=&quot;00751C64&quot;/&gt;&lt;wsp:rsid wsp:val=&quot;00753D5A&quot;/&gt;&lt;wsp:rsid wsp:val=&quot;007612CA&quot;/&gt;&lt;wsp:rsid wsp:val=&quot;00764F0E&quot;/&gt;&lt;wsp:rsid wsp:val=&quot;00770397&quot;/&gt;&lt;wsp:rsid wsp:val=&quot;00775E9C&quot;/&gt;&lt;wsp:rsid wsp:val=&quot;00782503&quot;/&gt;&lt;wsp:rsid wsp:val=&quot;00790A5B&quot;/&gt;&lt;wsp:rsid wsp:val=&quot;007925CC&quot;/&gt;&lt;wsp:rsid wsp:val=&quot;007957FB&quot;/&gt;&lt;wsp:rsid wsp:val=&quot;00797858&quot;/&gt;&lt;wsp:rsid wsp:val=&quot;007A23FE&quot;/&gt;&lt;wsp:rsid wsp:val=&quot;007B24D6&quot;/&gt;&lt;wsp:rsid wsp:val=&quot;007B61EF&quot;/&gt;&lt;wsp:rsid wsp:val=&quot;007D1267&quot;/&gt;&lt;wsp:rsid wsp:val=&quot;007E1D00&quot;/&gt;&lt;wsp:rsid wsp:val=&quot;007E4CF7&quot;/&gt;&lt;wsp:rsid wsp:val=&quot;007E6440&quot;/&gt;&lt;wsp:rsid wsp:val=&quot;00804168&quot;/&gt;&lt;wsp:rsid wsp:val=&quot;00804A50&quot;/&gt;&lt;wsp:rsid wsp:val=&quot;00813F2C&quot;/&gt;&lt;wsp:rsid wsp:val=&quot;00820166&quot;/&gt;&lt;wsp:rsid wsp:val=&quot;008254BD&quot;/&gt;&lt;wsp:rsid wsp:val=&quot;0082736F&quot;/&gt;&lt;wsp:rsid wsp:val=&quot;00832AD7&quot;/&gt;&lt;wsp:rsid wsp:val=&quot;0084290D&quot;/&gt;&lt;wsp:rsid wsp:val=&quot;00845D4C&quot;/&gt;&lt;wsp:rsid wsp:val=&quot;008556A2&quot;/&gt;&lt;wsp:rsid wsp:val=&quot;00865E20&quot;/&gt;&lt;wsp:rsid wsp:val=&quot;00866776&quot;/&gt;&lt;wsp:rsid wsp:val=&quot;00870B98&quot;/&gt;&lt;wsp:rsid wsp:val=&quot;00886D33&quot;/&gt;&lt;wsp:rsid wsp:val=&quot;008937E3&quot;/&gt;&lt;wsp:rsid wsp:val=&quot;008B37BC&quot;/&gt;&lt;wsp:rsid wsp:val=&quot;008C3631&quot;/&gt;&lt;wsp:rsid wsp:val=&quot;008F20CB&quot;/&gt;&lt;wsp:rsid wsp:val=&quot;008F22DA&quot;/&gt;&lt;wsp:rsid wsp:val=&quot;009052BC&quot;/&gt;&lt;wsp:rsid wsp:val=&quot;00913520&quot;/&gt;&lt;wsp:rsid wsp:val=&quot;00917BAC&quot;/&gt;&lt;wsp:rsid wsp:val=&quot;0092557D&quot;/&gt;&lt;wsp:rsid wsp:val=&quot;00925763&quot;/&gt;&lt;wsp:rsid wsp:val=&quot;0093152D&quot;/&gt;&lt;wsp:rsid wsp:val=&quot;00960BF7&quot;/&gt;&lt;wsp:rsid wsp:val=&quot;00961277&quot;/&gt;&lt;wsp:rsid wsp:val=&quot;009635D3&quot;/&gt;&lt;wsp:rsid wsp:val=&quot;00965965&quot;/&gt;&lt;wsp:rsid wsp:val=&quot;009666EC&quot;/&gt;&lt;wsp:rsid wsp:val=&quot;009755B6&quot;/&gt;&lt;wsp:rsid wsp:val=&quot;0097780A&quot;/&gt;&lt;wsp:rsid wsp:val=&quot;00980F28&quot;/&gt;&lt;wsp:rsid wsp:val=&quot;0098225F&quot;/&gt;&lt;wsp:rsid wsp:val=&quot;00985837&quot;/&gt;&lt;wsp:rsid wsp:val=&quot;00993584&quot;/&gt;&lt;wsp:rsid wsp:val=&quot;009A3A73&quot;/&gt;&lt;wsp:rsid wsp:val=&quot;009A61A9&quot;/&gt;&lt;wsp:rsid wsp:val=&quot;009B1F35&quot;/&gt;&lt;wsp:rsid wsp:val=&quot;009C0C3A&quot;/&gt;&lt;wsp:rsid wsp:val=&quot;009C5F3F&quot;/&gt;&lt;wsp:rsid wsp:val=&quot;009D2A57&quot;/&gt;&lt;wsp:rsid wsp:val=&quot;009F1839&quot;/&gt;&lt;wsp:rsid wsp:val=&quot;00A032EC&quot;/&gt;&lt;wsp:rsid wsp:val=&quot;00A07E79&quot;/&gt;&lt;wsp:rsid wsp:val=&quot;00A14CA7&quot;/&gt;&lt;wsp:rsid wsp:val=&quot;00A205BE&quot;/&gt;&lt;wsp:rsid wsp:val=&quot;00A22B7A&quot;/&gt;&lt;wsp:rsid wsp:val=&quot;00A30DED&quot;/&gt;&lt;wsp:rsid wsp:val=&quot;00A349BF&quot;/&gt;&lt;wsp:rsid wsp:val=&quot;00A35710&quot;/&gt;&lt;wsp:rsid wsp:val=&quot;00A40E6B&quot;/&gt;&lt;wsp:rsid wsp:val=&quot;00A41428&quot;/&gt;&lt;wsp:rsid wsp:val=&quot;00A437B6&quot;/&gt;&lt;wsp:rsid wsp:val=&quot;00A77F9E&quot;/&gt;&lt;wsp:rsid wsp:val=&quot;00A84D89&quot;/&gt;&lt;wsp:rsid wsp:val=&quot;00A85AAD&quot;/&gt;&lt;wsp:rsid wsp:val=&quot;00A86BC9&quot;/&gt;&lt;wsp:rsid wsp:val=&quot;00A9257C&quot;/&gt;&lt;wsp:rsid wsp:val=&quot;00AA112B&quot;/&gt;&lt;wsp:rsid wsp:val=&quot;00AA233D&quot;/&gt;&lt;wsp:rsid wsp:val=&quot;00AA3C3A&quot;/&gt;&lt;wsp:rsid wsp:val=&quot;00AB1234&quot;/&gt;&lt;wsp:rsid wsp:val=&quot;00AB3AA3&quot;/&gt;&lt;wsp:rsid wsp:val=&quot;00AB5E41&quot;/&gt;&lt;wsp:rsid wsp:val=&quot;00AB5FDF&quot;/&gt;&lt;wsp:rsid wsp:val=&quot;00AB7AC2&quot;/&gt;&lt;wsp:rsid wsp:val=&quot;00AB7D1C&quot;/&gt;&lt;wsp:rsid wsp:val=&quot;00AC4194&quot;/&gt;&lt;wsp:rsid wsp:val=&quot;00AC5E76&quot;/&gt;&lt;wsp:rsid wsp:val=&quot;00AD4606&quot;/&gt;&lt;wsp:rsid wsp:val=&quot;00AD62E5&quot;/&gt;&lt;wsp:rsid wsp:val=&quot;00AD7DDC&quot;/&gt;&lt;wsp:rsid wsp:val=&quot;00AF48C7&quot;/&gt;&lt;wsp:rsid wsp:val=&quot;00B1790A&quot;/&gt;&lt;wsp:rsid wsp:val=&quot;00B30486&quot;/&gt;&lt;wsp:rsid wsp:val=&quot;00B30922&quot;/&gt;&lt;wsp:rsid wsp:val=&quot;00B52BA8&quot;/&gt;&lt;wsp:rsid wsp:val=&quot;00B54385&quot;/&gt;&lt;wsp:rsid wsp:val=&quot;00B54B1D&quot;/&gt;&lt;wsp:rsid wsp:val=&quot;00B755AE&quot;/&gt;&lt;wsp:rsid wsp:val=&quot;00B80B60&quot;/&gt;&lt;wsp:rsid wsp:val=&quot;00B86841&quot;/&gt;&lt;wsp:rsid wsp:val=&quot;00B96DCE&quot;/&gt;&lt;wsp:rsid wsp:val=&quot;00BA3437&quot;/&gt;&lt;wsp:rsid wsp:val=&quot;00BA6124&quot;/&gt;&lt;wsp:rsid wsp:val=&quot;00BB0736&quot;/&gt;&lt;wsp:rsid wsp:val=&quot;00BB4590&quot;/&gt;&lt;wsp:rsid wsp:val=&quot;00BC00F5&quot;/&gt;&lt;wsp:rsid wsp:val=&quot;00BC27E2&quot;/&gt;&lt;wsp:rsid wsp:val=&quot;00BC6BE6&quot;/&gt;&lt;wsp:rsid wsp:val=&quot;00BD0B74&quot;/&gt;&lt;wsp:rsid wsp:val=&quot;00BD1F9F&quot;/&gt;&lt;wsp:rsid wsp:val=&quot;00BD557D&quot;/&gt;&lt;wsp:rsid wsp:val=&quot;00BE133D&quot;/&gt;&lt;wsp:rsid wsp:val=&quot;00BE1CEC&quot;/&gt;&lt;wsp:rsid wsp:val=&quot;00BE7858&quot;/&gt;&lt;wsp:rsid wsp:val=&quot;00BF0F49&quot;/&gt;&lt;wsp:rsid wsp:val=&quot;00BF336E&quot;/&gt;&lt;wsp:rsid wsp:val=&quot;00BF3993&quot;/&gt;&lt;wsp:rsid wsp:val=&quot;00C06AF5&quot;/&gt;&lt;wsp:rsid wsp:val=&quot;00C07AEF&quot;/&gt;&lt;wsp:rsid wsp:val=&quot;00C11564&quot;/&gt;&lt;wsp:rsid wsp:val=&quot;00C379FA&quot;/&gt;&lt;wsp:rsid wsp:val=&quot;00C4358E&quot;/&gt;&lt;wsp:rsid wsp:val=&quot;00C438AD&quot;/&gt;&lt;wsp:rsid wsp:val=&quot;00C5011B&quot;/&gt;&lt;wsp:rsid wsp:val=&quot;00C52269&quot;/&gt;&lt;wsp:rsid wsp:val=&quot;00C56DA2&quot;/&gt;&lt;wsp:rsid wsp:val=&quot;00C72375&quot;/&gt;&lt;wsp:rsid wsp:val=&quot;00C72890&quot;/&gt;&lt;wsp:rsid wsp:val=&quot;00C83076&quot;/&gt;&lt;wsp:rsid wsp:val=&quot;00CA3864&quot;/&gt;&lt;wsp:rsid wsp:val=&quot;00CB19BE&quot;/&gt;&lt;wsp:rsid wsp:val=&quot;00CB5CD7&quot;/&gt;&lt;wsp:rsid wsp:val=&quot;00CB79D8&quot;/&gt;&lt;wsp:rsid wsp:val=&quot;00CC712C&quot;/&gt;&lt;wsp:rsid wsp:val=&quot;00CD3464&quot;/&gt;&lt;wsp:rsid wsp:val=&quot;00CD4EFF&quot;/&gt;&lt;wsp:rsid wsp:val=&quot;00CD7BC2&quot;/&gt;&lt;wsp:rsid wsp:val=&quot;00CD7E69&quot;/&gt;&lt;wsp:rsid wsp:val=&quot;00D001DF&quot;/&gt;&lt;wsp:rsid wsp:val=&quot;00D01E5E&quot;/&gt;&lt;wsp:rsid wsp:val=&quot;00D044C2&quot;/&gt;&lt;wsp:rsid wsp:val=&quot;00D15DB6&quot;/&gt;&lt;wsp:rsid wsp:val=&quot;00D27F94&quot;/&gt;&lt;wsp:rsid wsp:val=&quot;00D40472&quot;/&gt;&lt;wsp:rsid wsp:val=&quot;00D43F0D&quot;/&gt;&lt;wsp:rsid wsp:val=&quot;00D5092F&quot;/&gt;&lt;wsp:rsid wsp:val=&quot;00D53571&quot;/&gt;&lt;wsp:rsid wsp:val=&quot;00D560B1&quot;/&gt;&lt;wsp:rsid wsp:val=&quot;00D61806&quot;/&gt;&lt;wsp:rsid wsp:val=&quot;00D709B1&quot;/&gt;&lt;wsp:rsid wsp:val=&quot;00D712EF&quot;/&gt;&lt;wsp:rsid wsp:val=&quot;00D80959&quot;/&gt;&lt;wsp:rsid wsp:val=&quot;00D87495&quot;/&gt;&lt;wsp:rsid wsp:val=&quot;00DA51FB&quot;/&gt;&lt;wsp:rsid wsp:val=&quot;00DA775F&quot;/&gt;&lt;wsp:rsid wsp:val=&quot;00DA7C8C&quot;/&gt;&lt;wsp:rsid wsp:val=&quot;00DB007B&quot;/&gt;&lt;wsp:rsid wsp:val=&quot;00DB10EA&quot;/&gt;&lt;wsp:rsid wsp:val=&quot;00DB382F&quot;/&gt;&lt;wsp:rsid wsp:val=&quot;00DC1836&quot;/&gt;&lt;wsp:rsid wsp:val=&quot;00DC5C97&quot;/&gt;&lt;wsp:rsid wsp:val=&quot;00DC797C&quot;/&gt;&lt;wsp:rsid wsp:val=&quot;00DD0758&quot;/&gt;&lt;wsp:rsid wsp:val=&quot;00E00703&quot;/&gt;&lt;wsp:rsid wsp:val=&quot;00E14BFF&quot;/&gt;&lt;wsp:rsid wsp:val=&quot;00E16052&quot;/&gt;&lt;wsp:rsid wsp:val=&quot;00E270E5&quot;/&gt;&lt;wsp:rsid wsp:val=&quot;00E31880&quot;/&gt;&lt;wsp:rsid wsp:val=&quot;00E4590A&quot;/&gt;&lt;wsp:rsid wsp:val=&quot;00E54A3F&quot;/&gt;&lt;wsp:rsid wsp:val=&quot;00E62777&quot;/&gt;&lt;wsp:rsid wsp:val=&quot;00E66821&quot;/&gt;&lt;wsp:rsid wsp:val=&quot;00E745E1&quot;/&gt;&lt;wsp:rsid wsp:val=&quot;00EA7B21&quot;/&gt;&lt;wsp:rsid wsp:val=&quot;00EB06A9&quot;/&gt;&lt;wsp:rsid wsp:val=&quot;00EB0B56&quot;/&gt;&lt;wsp:rsid wsp:val=&quot;00EB3B29&quot;/&gt;&lt;wsp:rsid wsp:val=&quot;00EB7D91&quot;/&gt;&lt;wsp:rsid wsp:val=&quot;00EE0924&quot;/&gt;&lt;wsp:rsid wsp:val=&quot;00EE0CA0&quot;/&gt;&lt;wsp:rsid wsp:val=&quot;00EE4C66&quot;/&gt;&lt;wsp:rsid wsp:val=&quot;00EE6C14&quot;/&gt;&lt;wsp:rsid wsp:val=&quot;00F07C14&quot;/&gt;&lt;wsp:rsid wsp:val=&quot;00F11915&quot;/&gt;&lt;wsp:rsid wsp:val=&quot;00F178F6&quot;/&gt;&lt;wsp:rsid wsp:val=&quot;00F32815&quot;/&gt;&lt;wsp:rsid wsp:val=&quot;00F44100&quot;/&gt;&lt;wsp:rsid wsp:val=&quot;00F5674C&quot;/&gt;&lt;wsp:rsid wsp:val=&quot;00F600DE&quot;/&gt;&lt;wsp:rsid wsp:val=&quot;00F61D21&quot;/&gt;&lt;wsp:rsid wsp:val=&quot;00F948B1&quot;/&gt;&lt;wsp:rsid wsp:val=&quot;00F978E9&quot;/&gt;&lt;wsp:rsid wsp:val=&quot;00FA04DC&quot;/&gt;&lt;wsp:rsid wsp:val=&quot;00FB0C0B&quot;/&gt;&lt;wsp:rsid wsp:val=&quot;00FB0F2D&quot;/&gt;&lt;wsp:rsid wsp:val=&quot;00FC379F&quot;/&gt;&lt;wsp:rsid wsp:val=&quot;00FC531F&quot;/&gt;&lt;wsp:rsid wsp:val=&quot;00FC6B83&quot;/&gt;&lt;wsp:rsid wsp:val=&quot;00FD4A8E&quot;/&gt;&lt;wsp:rsid wsp:val=&quot;00FE1ED5&quot;/&gt;&lt;wsp:rsid wsp:val=&quot;00FE4D03&quot;/&gt;&lt;wsp:rsid wsp:val=&quot;00FF2B09&quot;/&gt;&lt;wsp:rsid wsp:val=&quot;00FF6A71&quot;/&gt;&lt;/wsp:rsids&gt;&lt;/w:docPr&gt;&lt;w:body&gt;&lt;w:p wsp:rsidR=&quot;00000000&quot; wsp:rsidRDefault=&quot;00412323&quot;&gt;&lt;m:oMathPara&gt;&lt;m:oMath&gt;&lt;m:r&gt;&lt;w:rPr&gt;&lt;w:rFonts w:ascii=&quot;Cambria Math&quot; w:h-ansi=&quot;Cambria Math&quot; w:cs=&quot;Arial&quot;/&gt;&lt;wx:font wx:val=&quot;Cambria Math&quot;/&gt;&lt;w:i/&gt;&lt;/w:rPr&gt;&lt;m:t&gt; &lt;/m:t&gt;&lt;/m:r&gt;&lt;/m:oMath&gt;&lt;/m:oMathPara&gt;&lt;/w:p&gt;&lt;w:sectPr wsp:rsidR=&quot;00000000&quot;&gt;&lt;w:pgSz w:w=&quot;12240&quot; w:h=&quot;15840&quot;/&gt;&lt;w:pgMar w:top=&quot;1440&quot; w:right=&quot;1440&quot; w:bottom=&quot;1440&quot; w:left=&quot;1440&quot; w:header=&quot;720&quot; w:footer=&quot;720&quot; w:gutter=&quot;0&quot;/&gt;&lt;w:cols w:space=&quot;720&quot;/&gt;&lt;/w:sectPr&gt;&lt;/w:body&gt;&lt;/w:wordDocument&gt;">
             <v:imagedata r:id="rId9" o:title="" chromakey="white"/>
           </v:shape>
         </w:pict>
@@ -5378,7 +5718,7 @@
           <w:position w:val="-4"/>
         </w:rPr>
         <w:pict>
-          <v:shape id="_x0000_i1026" type="#_x0000_t75" style="width:2.15pt;height:11.4pt" equationxml="&lt;?xml version=&quot;1.0&quot; encoding=&quot;UTF-8&quot; standalone=&quot;yes&quot;?&gt;&#10;&lt;?mso-application progid=&quot;Word.Document&quot;?&gt;&#10;&lt;w:wordDocument xmlns:aml=&quot;http://schemas.microsoft.com/aml/2001/core&quot; xmlns:dt=&quot;uuid:C2F41010-65B3-11d1-A29F-00AA00C14882&quot; xmlns:ve=&quot;http://schemas.openxmlformats.org/markup-compatibility/2006&quot; xmlns:o=&quot;urn:schemas-microsoft-com:office:office&quot; xmlns:m=&quot;http://schemas.openxmlformats.org/officeDocument/2006/math&quot; xmlns:v=&quot;urn:schemas-microsoft-com:vml&quot; xmlns:w10=&quot;urn:schemas-microsoft-com:office:word&quot; xmlns:w=&quot;http://schemas.microsoft.com/office/word/2003/wordml&quot; xmlns:wx=&quot;http://schemas.microsoft.com/office/word/2003/auxHint&quot; xmlns:wsp=&quot;http://schemas.microsoft.com/office/word/2003/wordml/sp2&quot; xmlns:sl=&quot;http://schemas.microsoft.com/schemaLibrary/2003/core&quot; w:macrosPresent=&quot;no&quot; w:embeddedObjPresent=&quot;no&quot; w:ocxPresent=&quot;no&quot; xml:space=&quot;preserve&quot;&gt;&lt;w:ignoreSubtree w:val=&quot;http://schemas.microsoft.com/office/word/2003/wordml/sp2&quot;/&gt;&lt;o:DocumentProperties&gt;&lt;o:Version&gt;12&lt;/o:Version&gt;&lt;/o:DocumentProperties&gt;&lt;w:docPr&gt;&lt;w:view w:val=&quot;print&quot;/&gt;&lt;w:zoom w:percent=&quot;120&quot;/&gt;&lt;w:displayBackgroundShape/&gt;&lt;w:doNotEmbedSystemFonts/&gt;&lt;w:gutterAtTop/&gt;&lt;w:stylePaneFormatFilter w:val=&quot;1F08&quot;/&gt;&lt;w:defaultTabStop w:val=&quot;720&quot;/&gt;&lt;w:drawingGridHorizontalSpacing w:val=&quot;120&quot;/&gt;&lt;w:displayHorizontalDrawingGridEvery w:val=&quot;2&quot;/&gt;&lt;w:characterSpacingControl w:val=&quot;DontCompress&quot;/&gt;&lt;w:optimizeForBrowser/&gt;&lt;w:targetScreenSz w:val=&quot;1024x768&quot;/&gt;&lt;w:validateAgainstSchema/&gt;&lt;w:saveInvalidXML w:val=&quot;off&quot;/&gt;&lt;w:ignoreMixedContent w:val=&quot;off&quot;/&gt;&lt;w:alwaysShowPlaceholderText w:val=&quot;off&quot;/&gt;&lt;w:compat&gt;&lt;w:dontAllowFieldEndSelect/&gt;&lt;w:useWord2002TableStyleRules/&gt;&lt;/w:compat&gt;&lt;wsp:rsids&gt;&lt;wsp:rsidRoot wsp:val=&quot;00BD1F9F&quot;/&gt;&lt;wsp:rsid wsp:val=&quot;000005B8&quot;/&gt;&lt;wsp:rsid wsp:val=&quot;00013ED5&quot;/&gt;&lt;wsp:rsid wsp:val=&quot;000154D2&quot;/&gt;&lt;wsp:rsid wsp:val=&quot;000166EA&quot;/&gt;&lt;wsp:rsid wsp:val=&quot;000309E9&quot;/&gt;&lt;wsp:rsid wsp:val=&quot;00045337&quot;/&gt;&lt;wsp:rsid wsp:val=&quot;000574C6&quot;/&gt;&lt;wsp:rsid wsp:val=&quot;00067A0C&quot;/&gt;&lt;wsp:rsid wsp:val=&quot;00077CAD&quot;/&gt;&lt;wsp:rsid wsp:val=&quot;0008279D&quot;/&gt;&lt;wsp:rsid wsp:val=&quot;0009035E&quot;/&gt;&lt;wsp:rsid wsp:val=&quot;0009087B&quot;/&gt;&lt;wsp:rsid wsp:val=&quot;000A1FAF&quot;/&gt;&lt;wsp:rsid wsp:val=&quot;000A7915&quot;/&gt;&lt;wsp:rsid wsp:val=&quot;000B259F&quot;/&gt;&lt;wsp:rsid wsp:val=&quot;000C04F5&quot;/&gt;&lt;wsp:rsid wsp:val=&quot;000C578F&quot;/&gt;&lt;wsp:rsid wsp:val=&quot;000D2EB7&quot;/&gt;&lt;wsp:rsid wsp:val=&quot;000E3BA1&quot;/&gt;&lt;wsp:rsid wsp:val=&quot;000E3E61&quot;/&gt;&lt;wsp:rsid wsp:val=&quot;000E716F&quot;/&gt;&lt;wsp:rsid wsp:val=&quot;000F41BA&quot;/&gt;&lt;wsp:rsid wsp:val=&quot;00101E0B&quot;/&gt;&lt;wsp:rsid wsp:val=&quot;00102F7A&quot;/&gt;&lt;wsp:rsid wsp:val=&quot;00116F27&quot;/&gt;&lt;wsp:rsid wsp:val=&quot;00125A02&quot;/&gt;&lt;wsp:rsid wsp:val=&quot;00127CE9&quot;/&gt;&lt;wsp:rsid wsp:val=&quot;00135445&quot;/&gt;&lt;wsp:rsid wsp:val=&quot;00155A95&quot;/&gt;&lt;wsp:rsid wsp:val=&quot;00165F8F&quot;/&gt;&lt;wsp:rsid wsp:val=&quot;00166583&quot;/&gt;&lt;wsp:rsid wsp:val=&quot;00166772&quot;/&gt;&lt;wsp:rsid wsp:val=&quot;00175687&quot;/&gt;&lt;wsp:rsid wsp:val=&quot;001775F5&quot;/&gt;&lt;wsp:rsid wsp:val=&quot;00183FC3&quot;/&gt;&lt;wsp:rsid wsp:val=&quot;0019055E&quot;/&gt;&lt;wsp:rsid wsp:val=&quot;001A2FB8&quot;/&gt;&lt;wsp:rsid wsp:val=&quot;001A5B4E&quot;/&gt;&lt;wsp:rsid wsp:val=&quot;001B269C&quot;/&gt;&lt;wsp:rsid wsp:val=&quot;001C006B&quot;/&gt;&lt;wsp:rsid wsp:val=&quot;001C12BC&quot;/&gt;&lt;wsp:rsid wsp:val=&quot;001C698B&quot;/&gt;&lt;wsp:rsid wsp:val=&quot;00211431&quot;/&gt;&lt;wsp:rsid wsp:val=&quot;00215486&quot;/&gt;&lt;wsp:rsid wsp:val=&quot;00221DC7&quot;/&gt;&lt;wsp:rsid wsp:val=&quot;002246C9&quot;/&gt;&lt;wsp:rsid wsp:val=&quot;00226010&quot;/&gt;&lt;wsp:rsid wsp:val=&quot;002455BD&quot;/&gt;&lt;wsp:rsid wsp:val=&quot;00255E0C&quot;/&gt;&lt;wsp:rsid wsp:val=&quot;00262961&quot;/&gt;&lt;wsp:rsid wsp:val=&quot;00266386&quot;/&gt;&lt;wsp:rsid wsp:val=&quot;00276A8E&quot;/&gt;&lt;wsp:rsid wsp:val=&quot;00276D7F&quot;/&gt;&lt;wsp:rsid wsp:val=&quot;00286D22&quot;/&gt;&lt;wsp:rsid wsp:val=&quot;00290E0B&quot;/&gt;&lt;wsp:rsid wsp:val=&quot;002920EB&quot;/&gt;&lt;wsp:rsid wsp:val=&quot;00294FFD&quot;/&gt;&lt;wsp:rsid wsp:val=&quot;002A07C8&quot;/&gt;&lt;wsp:rsid wsp:val=&quot;002A7216&quot;/&gt;&lt;wsp:rsid wsp:val=&quot;002B61BF&quot;/&gt;&lt;wsp:rsid wsp:val=&quot;002C6B56&quot;/&gt;&lt;wsp:rsid wsp:val=&quot;002C6D9B&quot;/&gt;&lt;wsp:rsid wsp:val=&quot;002C7E24&quot;/&gt;&lt;wsp:rsid wsp:val=&quot;002E3A59&quot;/&gt;&lt;wsp:rsid wsp:val=&quot;002F0122&quot;/&gt;&lt;wsp:rsid wsp:val=&quot;002F082D&quot;/&gt;&lt;wsp:rsid wsp:val=&quot;003103C1&quot;/&gt;&lt;wsp:rsid wsp:val=&quot;00312E78&quot;/&gt;&lt;wsp:rsid wsp:val=&quot;0031785E&quot;/&gt;&lt;wsp:rsid wsp:val=&quot;00323119&quot;/&gt;&lt;wsp:rsid wsp:val=&quot;00323D2E&quot;/&gt;&lt;wsp:rsid wsp:val=&quot;003268CF&quot;/&gt;&lt;wsp:rsid wsp:val=&quot;003579F2&quot;/&gt;&lt;wsp:rsid wsp:val=&quot;003611D5&quot;/&gt;&lt;wsp:rsid wsp:val=&quot;00361FA0&quot;/&gt;&lt;wsp:rsid wsp:val=&quot;00376189&quot;/&gt;&lt;wsp:rsid wsp:val=&quot;00387004&quot;/&gt;&lt;wsp:rsid wsp:val=&quot;003A38C8&quot;/&gt;&lt;wsp:rsid wsp:val=&quot;003C1F74&quot;/&gt;&lt;wsp:rsid wsp:val=&quot;003C31FD&quot;/&gt;&lt;wsp:rsid wsp:val=&quot;003E3B19&quot;/&gt;&lt;wsp:rsid wsp:val=&quot;003F33A2&quot;/&gt;&lt;wsp:rsid wsp:val=&quot;004007DB&quot;/&gt;&lt;wsp:rsid wsp:val=&quot;0040108D&quot;/&gt;&lt;wsp:rsid wsp:val=&quot;00412323&quot;/&gt;&lt;wsp:rsid wsp:val=&quot;004175E2&quot;/&gt;&lt;wsp:rsid wsp:val=&quot;004310C0&quot;/&gt;&lt;wsp:rsid wsp:val=&quot;00432884&quot;/&gt;&lt;wsp:rsid wsp:val=&quot;004409E8&quot;/&gt;&lt;wsp:rsid wsp:val=&quot;00441145&quot;/&gt;&lt;wsp:rsid wsp:val=&quot;00456068&quot;/&gt;&lt;wsp:rsid wsp:val=&quot;00463170&quot;/&gt;&lt;wsp:rsid wsp:val=&quot;00464C36&quot;/&gt;&lt;wsp:rsid wsp:val=&quot;00480128&quot;/&gt;&lt;wsp:rsid wsp:val=&quot;004830EA&quot;/&gt;&lt;wsp:rsid wsp:val=&quot;00484424&quot;/&gt;&lt;wsp:rsid wsp:val=&quot;004A0F91&quot;/&gt;&lt;wsp:rsid wsp:val=&quot;004A400F&quot;/&gt;&lt;wsp:rsid wsp:val=&quot;004B4274&quot;/&gt;&lt;wsp:rsid wsp:val=&quot;004E1F48&quot;/&gt;&lt;wsp:rsid wsp:val=&quot;004F1B51&quot;/&gt;&lt;wsp:rsid wsp:val=&quot;00500A32&quot;/&gt;&lt;wsp:rsid wsp:val=&quot;00502979&quot;/&gt;&lt;wsp:rsid wsp:val=&quot;0052407F&quot;/&gt;&lt;wsp:rsid wsp:val=&quot;00531D22&quot;/&gt;&lt;wsp:rsid wsp:val=&quot;00533BC3&quot;/&gt;&lt;wsp:rsid wsp:val=&quot;00534CD8&quot;/&gt;&lt;wsp:rsid wsp:val=&quot;00535EF6&quot;/&gt;&lt;wsp:rsid wsp:val=&quot;0053683B&quot;/&gt;&lt;wsp:rsid wsp:val=&quot;00540271&quot;/&gt;&lt;wsp:rsid wsp:val=&quot;005516E9&quot;/&gt;&lt;wsp:rsid wsp:val=&quot;005803BE&quot;/&gt;&lt;wsp:rsid wsp:val=&quot;005A16A7&quot;/&gt;&lt;wsp:rsid wsp:val=&quot;005A5261&quot;/&gt;&lt;wsp:rsid wsp:val=&quot;005B6D78&quot;/&gt;&lt;wsp:rsid wsp:val=&quot;005C07A2&quot;/&gt;&lt;wsp:rsid wsp:val=&quot;005D1CB5&quot;/&gt;&lt;wsp:rsid wsp:val=&quot;005D7D0A&quot;/&gt;&lt;wsp:rsid wsp:val=&quot;005E37B0&quot;/&gt;&lt;wsp:rsid wsp:val=&quot;005F34F3&quot;/&gt;&lt;wsp:rsid wsp:val=&quot;00612A47&quot;/&gt;&lt;wsp:rsid wsp:val=&quot;00616B12&quot;/&gt;&lt;wsp:rsid wsp:val=&quot;00621A86&quot;/&gt;&lt;wsp:rsid wsp:val=&quot;0062393F&quot;/&gt;&lt;wsp:rsid wsp:val=&quot;00623A3A&quot;/&gt;&lt;wsp:rsid wsp:val=&quot;00631274&quot;/&gt;&lt;wsp:rsid wsp:val=&quot;00640796&quot;/&gt;&lt;wsp:rsid wsp:val=&quot;00643626&quot;/&gt;&lt;wsp:rsid wsp:val=&quot;00645DE7&quot;/&gt;&lt;wsp:rsid wsp:val=&quot;00664B0B&quot;/&gt;&lt;wsp:rsid wsp:val=&quot;00672CEA&quot;/&gt;&lt;wsp:rsid wsp:val=&quot;00682B0E&quot;/&gt;&lt;wsp:rsid wsp:val=&quot;00685DB5&quot;/&gt;&lt;wsp:rsid wsp:val=&quot;0069010E&quot;/&gt;&lt;wsp:rsid wsp:val=&quot;00695D27&quot;/&gt;&lt;wsp:rsid wsp:val=&quot;006A266D&quot;/&gt;&lt;wsp:rsid wsp:val=&quot;006A5DD6&quot;/&gt;&lt;wsp:rsid wsp:val=&quot;006B5673&quot;/&gt;&lt;wsp:rsid wsp:val=&quot;006B5DA8&quot;/&gt;&lt;wsp:rsid wsp:val=&quot;006C1669&quot;/&gt;&lt;wsp:rsid wsp:val=&quot;006E05B7&quot;/&gt;&lt;wsp:rsid wsp:val=&quot;006E1B5E&quot;/&gt;&lt;wsp:rsid wsp:val=&quot;006E1F69&quot;/&gt;&lt;wsp:rsid wsp:val=&quot;006E2DED&quot;/&gt;&lt;wsp:rsid wsp:val=&quot;006F2AFA&quot;/&gt;&lt;wsp:rsid wsp:val=&quot;006F50DB&quot;/&gt;&lt;wsp:rsid wsp:val=&quot;00705C45&quot;/&gt;&lt;wsp:rsid wsp:val=&quot;00705FF0&quot;/&gt;&lt;wsp:rsid wsp:val=&quot;00714837&quot;/&gt;&lt;wsp:rsid wsp:val=&quot;00715772&quot;/&gt;&lt;wsp:rsid wsp:val=&quot;00722799&quot;/&gt;&lt;wsp:rsid wsp:val=&quot;00732FB6&quot;/&gt;&lt;wsp:rsid wsp:val=&quot;00733D0E&quot;/&gt;&lt;wsp:rsid wsp:val=&quot;0074602A&quot;/&gt;&lt;wsp:rsid wsp:val=&quot;00751C64&quot;/&gt;&lt;wsp:rsid wsp:val=&quot;00753D5A&quot;/&gt;&lt;wsp:rsid wsp:val=&quot;007612CA&quot;/&gt;&lt;wsp:rsid wsp:val=&quot;00764F0E&quot;/&gt;&lt;wsp:rsid wsp:val=&quot;00770397&quot;/&gt;&lt;wsp:rsid wsp:val=&quot;00775E9C&quot;/&gt;&lt;wsp:rsid wsp:val=&quot;00782503&quot;/&gt;&lt;wsp:rsid wsp:val=&quot;00790A5B&quot;/&gt;&lt;wsp:rsid wsp:val=&quot;007925CC&quot;/&gt;&lt;wsp:rsid wsp:val=&quot;007957FB&quot;/&gt;&lt;wsp:rsid wsp:val=&quot;00797858&quot;/&gt;&lt;wsp:rsid wsp:val=&quot;007A23FE&quot;/&gt;&lt;wsp:rsid wsp:val=&quot;007B24D6&quot;/&gt;&lt;wsp:rsid wsp:val=&quot;007B61EF&quot;/&gt;&lt;wsp:rsid wsp:val=&quot;007D1267&quot;/&gt;&lt;wsp:rsid wsp:val=&quot;007E1D00&quot;/&gt;&lt;wsp:rsid wsp:val=&quot;007E4CF7&quot;/&gt;&lt;wsp:rsid wsp:val=&quot;007E6440&quot;/&gt;&lt;wsp:rsid wsp:val=&quot;00804168&quot;/&gt;&lt;wsp:rsid wsp:val=&quot;00804A50&quot;/&gt;&lt;wsp:rsid wsp:val=&quot;00813F2C&quot;/&gt;&lt;wsp:rsid wsp:val=&quot;00820166&quot;/&gt;&lt;wsp:rsid wsp:val=&quot;008254BD&quot;/&gt;&lt;wsp:rsid wsp:val=&quot;0082736F&quot;/&gt;&lt;wsp:rsid wsp:val=&quot;00832AD7&quot;/&gt;&lt;wsp:rsid wsp:val=&quot;0084290D&quot;/&gt;&lt;wsp:rsid wsp:val=&quot;00845D4C&quot;/&gt;&lt;wsp:rsid wsp:val=&quot;008556A2&quot;/&gt;&lt;wsp:rsid wsp:val=&quot;00865E20&quot;/&gt;&lt;wsp:rsid wsp:val=&quot;00866776&quot;/&gt;&lt;wsp:rsid wsp:val=&quot;00870B98&quot;/&gt;&lt;wsp:rsid wsp:val=&quot;00886D33&quot;/&gt;&lt;wsp:rsid wsp:val=&quot;008937E3&quot;/&gt;&lt;wsp:rsid wsp:val=&quot;008B37BC&quot;/&gt;&lt;wsp:rsid wsp:val=&quot;008C3631&quot;/&gt;&lt;wsp:rsid wsp:val=&quot;008F20CB&quot;/&gt;&lt;wsp:rsid wsp:val=&quot;008F22DA&quot;/&gt;&lt;wsp:rsid wsp:val=&quot;009052BC&quot;/&gt;&lt;wsp:rsid wsp:val=&quot;00913520&quot;/&gt;&lt;wsp:rsid wsp:val=&quot;00917BAC&quot;/&gt;&lt;wsp:rsid wsp:val=&quot;0092557D&quot;/&gt;&lt;wsp:rsid wsp:val=&quot;00925763&quot;/&gt;&lt;wsp:rsid wsp:val=&quot;0093152D&quot;/&gt;&lt;wsp:rsid wsp:val=&quot;00960BF7&quot;/&gt;&lt;wsp:rsid wsp:val=&quot;00961277&quot;/&gt;&lt;wsp:rsid wsp:val=&quot;009635D3&quot;/&gt;&lt;wsp:rsid wsp:val=&quot;00965965&quot;/&gt;&lt;wsp:rsid wsp:val=&quot;009666EC&quot;/&gt;&lt;wsp:rsid wsp:val=&quot;009755B6&quot;/&gt;&lt;wsp:rsid wsp:val=&quot;0097780A&quot;/&gt;&lt;wsp:rsid wsp:val=&quot;00980F28&quot;/&gt;&lt;wsp:rsid wsp:val=&quot;0098225F&quot;/&gt;&lt;wsp:rsid wsp:val=&quot;00985837&quot;/&gt;&lt;wsp:rsid wsp:val=&quot;00993584&quot;/&gt;&lt;wsp:rsid wsp:val=&quot;009A3A73&quot;/&gt;&lt;wsp:rsid wsp:val=&quot;009A61A9&quot;/&gt;&lt;wsp:rsid wsp:val=&quot;009B1F35&quot;/&gt;&lt;wsp:rsid wsp:val=&quot;009C0C3A&quot;/&gt;&lt;wsp:rsid wsp:val=&quot;009C5F3F&quot;/&gt;&lt;wsp:rsid wsp:val=&quot;009D2A57&quot;/&gt;&lt;wsp:rsid wsp:val=&quot;009F1839&quot;/&gt;&lt;wsp:rsid wsp:val=&quot;00A032EC&quot;/&gt;&lt;wsp:rsid wsp:val=&quot;00A07E79&quot;/&gt;&lt;wsp:rsid wsp:val=&quot;00A14CA7&quot;/&gt;&lt;wsp:rsid wsp:val=&quot;00A205BE&quot;/&gt;&lt;wsp:rsid wsp:val=&quot;00A22B7A&quot;/&gt;&lt;wsp:rsid wsp:val=&quot;00A30DED&quot;/&gt;&lt;wsp:rsid wsp:val=&quot;00A349BF&quot;/&gt;&lt;wsp:rsid wsp:val=&quot;00A35710&quot;/&gt;&lt;wsp:rsid wsp:val=&quot;00A40E6B&quot;/&gt;&lt;wsp:rsid wsp:val=&quot;00A41428&quot;/&gt;&lt;wsp:rsid wsp:val=&quot;00A437B6&quot;/&gt;&lt;wsp:rsid wsp:val=&quot;00A77F9E&quot;/&gt;&lt;wsp:rsid wsp:val=&quot;00A84D89&quot;/&gt;&lt;wsp:rsid wsp:val=&quot;00A85AAD&quot;/&gt;&lt;wsp:rsid wsp:val=&quot;00A86BC9&quot;/&gt;&lt;wsp:rsid wsp:val=&quot;00A9257C&quot;/&gt;&lt;wsp:rsid wsp:val=&quot;00AA112B&quot;/&gt;&lt;wsp:rsid wsp:val=&quot;00AA233D&quot;/&gt;&lt;wsp:rsid wsp:val=&quot;00AA3C3A&quot;/&gt;&lt;wsp:rsid wsp:val=&quot;00AB1234&quot;/&gt;&lt;wsp:rsid wsp:val=&quot;00AB3AA3&quot;/&gt;&lt;wsp:rsid wsp:val=&quot;00AB5E41&quot;/&gt;&lt;wsp:rsid wsp:val=&quot;00AB5FDF&quot;/&gt;&lt;wsp:rsid wsp:val=&quot;00AB7AC2&quot;/&gt;&lt;wsp:rsid wsp:val=&quot;00AB7D1C&quot;/&gt;&lt;wsp:rsid wsp:val=&quot;00AC4194&quot;/&gt;&lt;wsp:rsid wsp:val=&quot;00AC5E76&quot;/&gt;&lt;wsp:rsid wsp:val=&quot;00AD4606&quot;/&gt;&lt;wsp:rsid wsp:val=&quot;00AD62E5&quot;/&gt;&lt;wsp:rsid wsp:val=&quot;00AD7DDC&quot;/&gt;&lt;wsp:rsid wsp:val=&quot;00AF48C7&quot;/&gt;&lt;wsp:rsid wsp:val=&quot;00B1790A&quot;/&gt;&lt;wsp:rsid wsp:val=&quot;00B30486&quot;/&gt;&lt;wsp:rsid wsp:val=&quot;00B30922&quot;/&gt;&lt;wsp:rsid wsp:val=&quot;00B52BA8&quot;/&gt;&lt;wsp:rsid wsp:val=&quot;00B54385&quot;/&gt;&lt;wsp:rsid wsp:val=&quot;00B54B1D&quot;/&gt;&lt;wsp:rsid wsp:val=&quot;00B755AE&quot;/&gt;&lt;wsp:rsid wsp:val=&quot;00B80B60&quot;/&gt;&lt;wsp:rsid wsp:val=&quot;00B86841&quot;/&gt;&lt;wsp:rsid wsp:val=&quot;00B96DCE&quot;/&gt;&lt;wsp:rsid wsp:val=&quot;00BA3437&quot;/&gt;&lt;wsp:rsid wsp:val=&quot;00BA6124&quot;/&gt;&lt;wsp:rsid wsp:val=&quot;00BB0736&quot;/&gt;&lt;wsp:rsid wsp:val=&quot;00BB4590&quot;/&gt;&lt;wsp:rsid wsp:val=&quot;00BC00F5&quot;/&gt;&lt;wsp:rsid wsp:val=&quot;00BC27E2&quot;/&gt;&lt;wsp:rsid wsp:val=&quot;00BC6BE6&quot;/&gt;&lt;wsp:rsid wsp:val=&quot;00BD0B74&quot;/&gt;&lt;wsp:rsid wsp:val=&quot;00BD1F9F&quot;/&gt;&lt;wsp:rsid wsp:val=&quot;00BD557D&quot;/&gt;&lt;wsp:rsid wsp:val=&quot;00BE133D&quot;/&gt;&lt;wsp:rsid wsp:val=&quot;00BE1CEC&quot;/&gt;&lt;wsp:rsid wsp:val=&quot;00BE7858&quot;/&gt;&lt;wsp:rsid wsp:val=&quot;00BF0F49&quot;/&gt;&lt;wsp:rsid wsp:val=&quot;00BF336E&quot;/&gt;&lt;wsp:rsid wsp:val=&quot;00BF3993&quot;/&gt;&lt;wsp:rsid wsp:val=&quot;00C06AF5&quot;/&gt;&lt;wsp:rsid wsp:val=&quot;00C07AEF&quot;/&gt;&lt;wsp:rsid wsp:val=&quot;00C11564&quot;/&gt;&lt;wsp:rsid wsp:val=&quot;00C379FA&quot;/&gt;&lt;wsp:rsid wsp:val=&quot;00C4358E&quot;/&gt;&lt;wsp:rsid wsp:val=&quot;00C438AD&quot;/&gt;&lt;wsp:rsid wsp:val=&quot;00C5011B&quot;/&gt;&lt;wsp:rsid wsp:val=&quot;00C52269&quot;/&gt;&lt;wsp:rsid wsp:val=&quot;00C56DA2&quot;/&gt;&lt;wsp:rsid wsp:val=&quot;00C72375&quot;/&gt;&lt;wsp:rsid wsp:val=&quot;00C72890&quot;/&gt;&lt;wsp:rsid wsp:val=&quot;00C83076&quot;/&gt;&lt;wsp:rsid wsp:val=&quot;00CA3864&quot;/&gt;&lt;wsp:rsid wsp:val=&quot;00CB19BE&quot;/&gt;&lt;wsp:rsid wsp:val=&quot;00CB5CD7&quot;/&gt;&lt;wsp:rsid wsp:val=&quot;00CB79D8&quot;/&gt;&lt;wsp:rsid wsp:val=&quot;00CC712C&quot;/&gt;&lt;wsp:rsid wsp:val=&quot;00CD3464&quot;/&gt;&lt;wsp:rsid wsp:val=&quot;00CD4EFF&quot;/&gt;&lt;wsp:rsid wsp:val=&quot;00CD7BC2&quot;/&gt;&lt;wsp:rsid wsp:val=&quot;00CD7E69&quot;/&gt;&lt;wsp:rsid wsp:val=&quot;00D001DF&quot;/&gt;&lt;wsp:rsid wsp:val=&quot;00D01E5E&quot;/&gt;&lt;wsp:rsid wsp:val=&quot;00D044C2&quot;/&gt;&lt;wsp:rsid wsp:val=&quot;00D15DB6&quot;/&gt;&lt;wsp:rsid wsp:val=&quot;00D27F94&quot;/&gt;&lt;wsp:rsid wsp:val=&quot;00D40472&quot;/&gt;&lt;wsp:rsid wsp:val=&quot;00D43F0D&quot;/&gt;&lt;wsp:rsid wsp:val=&quot;00D5092F&quot;/&gt;&lt;wsp:rsid wsp:val=&quot;00D53571&quot;/&gt;&lt;wsp:rsid wsp:val=&quot;00D560B1&quot;/&gt;&lt;wsp:rsid wsp:val=&quot;00D61806&quot;/&gt;&lt;wsp:rsid wsp:val=&quot;00D709B1&quot;/&gt;&lt;wsp:rsid wsp:val=&quot;00D712EF&quot;/&gt;&lt;wsp:rsid wsp:val=&quot;00D80959&quot;/&gt;&lt;wsp:rsid wsp:val=&quot;00D87495&quot;/&gt;&lt;wsp:rsid wsp:val=&quot;00DA51FB&quot;/&gt;&lt;wsp:rsid wsp:val=&quot;00DA775F&quot;/&gt;&lt;wsp:rsid wsp:val=&quot;00DA7C8C&quot;/&gt;&lt;wsp:rsid wsp:val=&quot;00DB007B&quot;/&gt;&lt;wsp:rsid wsp:val=&quot;00DB10EA&quot;/&gt;&lt;wsp:rsid wsp:val=&quot;00DB382F&quot;/&gt;&lt;wsp:rsid wsp:val=&quot;00DC1836&quot;/&gt;&lt;wsp:rsid wsp:val=&quot;00DC5C97&quot;/&gt;&lt;wsp:rsid wsp:val=&quot;00DC797C&quot;/&gt;&lt;wsp:rsid wsp:val=&quot;00DD0758&quot;/&gt;&lt;wsp:rsid wsp:val=&quot;00E00703&quot;/&gt;&lt;wsp:rsid wsp:val=&quot;00E14BFF&quot;/&gt;&lt;wsp:rsid wsp:val=&quot;00E16052&quot;/&gt;&lt;wsp:rsid wsp:val=&quot;00E270E5&quot;/&gt;&lt;wsp:rsid wsp:val=&quot;00E31880&quot;/&gt;&lt;wsp:rsid wsp:val=&quot;00E4590A&quot;/&gt;&lt;wsp:rsid wsp:val=&quot;00E54A3F&quot;/&gt;&lt;wsp:rsid wsp:val=&quot;00E62777&quot;/&gt;&lt;wsp:rsid wsp:val=&quot;00E66821&quot;/&gt;&lt;wsp:rsid wsp:val=&quot;00E745E1&quot;/&gt;&lt;wsp:rsid wsp:val=&quot;00EA7B21&quot;/&gt;&lt;wsp:rsid wsp:val=&quot;00EB06A9&quot;/&gt;&lt;wsp:rsid wsp:val=&quot;00EB0B56&quot;/&gt;&lt;wsp:rsid wsp:val=&quot;00EB3B29&quot;/&gt;&lt;wsp:rsid wsp:val=&quot;00EB7D91&quot;/&gt;&lt;wsp:rsid wsp:val=&quot;00EE0924&quot;/&gt;&lt;wsp:rsid wsp:val=&quot;00EE0CA0&quot;/&gt;&lt;wsp:rsid wsp:val=&quot;00EE4C66&quot;/&gt;&lt;wsp:rsid wsp:val=&quot;00EE6C14&quot;/&gt;&lt;wsp:rsid wsp:val=&quot;00F07C14&quot;/&gt;&lt;wsp:rsid wsp:val=&quot;00F11915&quot;/&gt;&lt;wsp:rsid wsp:val=&quot;00F178F6&quot;/&gt;&lt;wsp:rsid wsp:val=&quot;00F32815&quot;/&gt;&lt;wsp:rsid wsp:val=&quot;00F44100&quot;/&gt;&lt;wsp:rsid wsp:val=&quot;00F5674C&quot;/&gt;&lt;wsp:rsid wsp:val=&quot;00F600DE&quot;/&gt;&lt;wsp:rsid wsp:val=&quot;00F61D21&quot;/&gt;&lt;wsp:rsid wsp:val=&quot;00F948B1&quot;/&gt;&lt;wsp:rsid wsp:val=&quot;00F978E9&quot;/&gt;&lt;wsp:rsid wsp:val=&quot;00FA04DC&quot;/&gt;&lt;wsp:rsid wsp:val=&quot;00FB0C0B&quot;/&gt;&lt;wsp:rsid wsp:val=&quot;00FB0F2D&quot;/&gt;&lt;wsp:rsid wsp:val=&quot;00FC379F&quot;/&gt;&lt;wsp:rsid wsp:val=&quot;00FC531F&quot;/&gt;&lt;wsp:rsid wsp:val=&quot;00FC6B83&quot;/&gt;&lt;wsp:rsid wsp:val=&quot;00FD4A8E&quot;/&gt;&lt;wsp:rsid wsp:val=&quot;00FE1ED5&quot;/&gt;&lt;wsp:rsid wsp:val=&quot;00FE4D03&quot;/&gt;&lt;wsp:rsid wsp:val=&quot;00FF2B09&quot;/&gt;&lt;wsp:rsid wsp:val=&quot;00FF6A71&quot;/&gt;&lt;/wsp:rsids&gt;&lt;/w:docPr&gt;&lt;w:body&gt;&lt;w:p wsp:rsidR=&quot;00000000&quot; wsp:rsidRDefault=&quot;00412323&quot;&gt;&lt;m:oMathPara&gt;&lt;m:oMath&gt;&lt;m:r&gt;&lt;w:rPr&gt;&lt;w:rFonts w:ascii=&quot;Cambria Math&quot; w:h-ansi=&quot;Cambria Math&quot; w:cs=&quot;Arial&quot;/&gt;&lt;wx:font wx:val=&quot;Cambria Math&quot;/&gt;&lt;w:i/&gt;&lt;/w:rPr&gt;&lt;m:t&gt; &lt;/m:t&gt;&lt;/m:r&gt;&lt;/m:oMath&gt;&lt;/m:oMathPara&gt;&lt;/w:p&gt;&lt;w:sectPr wsp:rsidR=&quot;00000000&quot;&gt;&lt;w:pgSz w:w=&quot;12240&quot; w:h=&quot;15840&quot;/&gt;&lt;w:pgMar w:top=&quot;1440&quot; w:right=&quot;1440&quot; w:bottom=&quot;1440&quot; w:left=&quot;1440&quot; w:header=&quot;720&quot; w:footer=&quot;720&quot; w:gutter=&quot;0&quot;/&gt;&lt;w:cols w:space=&quot;720&quot;/&gt;&lt;/w:sectPr&gt;&lt;/w:body&gt;&lt;/w:wordDocument&gt;">
+          <v:shape id="_x0000_i1026" type="#_x0000_t75" style="width:2.1pt;height:11.25pt" equationxml="&lt;?xml version=&quot;1.0&quot; encoding=&quot;UTF-8&quot; standalone=&quot;yes&quot;?&gt;&#10;&lt;?mso-application progid=&quot;Word.Document&quot;?&gt;&#10;&lt;w:wordDocument xmlns:aml=&quot;http://schemas.microsoft.com/aml/2001/core&quot; xmlns:dt=&quot;uuid:C2F41010-65B3-11d1-A29F-00AA00C14882&quot; xmlns:ve=&quot;http://schemas.openxmlformats.org/markup-compatibility/2006&quot; xmlns:o=&quot;urn:schemas-microsoft-com:office:office&quot; xmlns:m=&quot;http://schemas.openxmlformats.org/officeDocument/2006/math&quot; xmlns:v=&quot;urn:schemas-microsoft-com:vml&quot; xmlns:w10=&quot;urn:schemas-microsoft-com:office:word&quot; xmlns:w=&quot;http://schemas.microsoft.com/office/word/2003/wordml&quot; xmlns:wx=&quot;http://schemas.microsoft.com/office/word/2003/auxHint&quot; xmlns:wsp=&quot;http://schemas.microsoft.com/office/word/2003/wordml/sp2&quot; xmlns:sl=&quot;http://schemas.microsoft.com/schemaLibrary/2003/core&quot; w:macrosPresent=&quot;no&quot; w:embeddedObjPresent=&quot;no&quot; w:ocxPresent=&quot;no&quot; xml:space=&quot;preserve&quot;&gt;&lt;w:ignoreSubtree w:val=&quot;http://schemas.microsoft.com/office/word/2003/wordml/sp2&quot;/&gt;&lt;o:DocumentProperties&gt;&lt;o:Version&gt;12&lt;/o:Version&gt;&lt;/o:DocumentProperties&gt;&lt;w:docPr&gt;&lt;w:view w:val=&quot;print&quot;/&gt;&lt;w:zoom w:percent=&quot;120&quot;/&gt;&lt;w:displayBackgroundShape/&gt;&lt;w:doNotEmbedSystemFonts/&gt;&lt;w:gutterAtTop/&gt;&lt;w:stylePaneFormatFilter w:val=&quot;1F08&quot;/&gt;&lt;w:defaultTabStop w:val=&quot;720&quot;/&gt;&lt;w:drawingGridHorizontalSpacing w:val=&quot;120&quot;/&gt;&lt;w:displayHorizontalDrawingGridEvery w:val=&quot;2&quot;/&gt;&lt;w:characterSpacingControl w:val=&quot;DontCompress&quot;/&gt;&lt;w:optimizeForBrowser/&gt;&lt;w:targetScreenSz w:val=&quot;1024x768&quot;/&gt;&lt;w:validateAgainstSchema/&gt;&lt;w:saveInvalidXML w:val=&quot;off&quot;/&gt;&lt;w:ignoreMixedContent w:val=&quot;off&quot;/&gt;&lt;w:alwaysShowPlaceholderText w:val=&quot;off&quot;/&gt;&lt;w:compat&gt;&lt;w:dontAllowFieldEndSelect/&gt;&lt;w:useWord2002TableStyleRules/&gt;&lt;/w:compat&gt;&lt;wsp:rsids&gt;&lt;wsp:rsidRoot wsp:val=&quot;00BD1F9F&quot;/&gt;&lt;wsp:rsid wsp:val=&quot;000005B8&quot;/&gt;&lt;wsp:rsid wsp:val=&quot;00013ED5&quot;/&gt;&lt;wsp:rsid wsp:val=&quot;000154D2&quot;/&gt;&lt;wsp:rsid wsp:val=&quot;000166EA&quot;/&gt;&lt;wsp:rsid wsp:val=&quot;000309E9&quot;/&gt;&lt;wsp:rsid wsp:val=&quot;00045337&quot;/&gt;&lt;wsp:rsid wsp:val=&quot;000574C6&quot;/&gt;&lt;wsp:rsid wsp:val=&quot;00067A0C&quot;/&gt;&lt;wsp:rsid wsp:val=&quot;00077CAD&quot;/&gt;&lt;wsp:rsid wsp:val=&quot;0008279D&quot;/&gt;&lt;wsp:rsid wsp:val=&quot;0009035E&quot;/&gt;&lt;wsp:rsid wsp:val=&quot;0009087B&quot;/&gt;&lt;wsp:rsid wsp:val=&quot;000A1FAF&quot;/&gt;&lt;wsp:rsid wsp:val=&quot;000A7915&quot;/&gt;&lt;wsp:rsid wsp:val=&quot;000B259F&quot;/&gt;&lt;wsp:rsid wsp:val=&quot;000C04F5&quot;/&gt;&lt;wsp:rsid wsp:val=&quot;000C578F&quot;/&gt;&lt;wsp:rsid wsp:val=&quot;000D2EB7&quot;/&gt;&lt;wsp:rsid wsp:val=&quot;000E3BA1&quot;/&gt;&lt;wsp:rsid wsp:val=&quot;000E3E61&quot;/&gt;&lt;wsp:rsid wsp:val=&quot;000E716F&quot;/&gt;&lt;wsp:rsid wsp:val=&quot;000F41BA&quot;/&gt;&lt;wsp:rsid wsp:val=&quot;00101E0B&quot;/&gt;&lt;wsp:rsid wsp:val=&quot;00102F7A&quot;/&gt;&lt;wsp:rsid wsp:val=&quot;00116F27&quot;/&gt;&lt;wsp:rsid wsp:val=&quot;00125A02&quot;/&gt;&lt;wsp:rsid wsp:val=&quot;00127CE9&quot;/&gt;&lt;wsp:rsid wsp:val=&quot;00135445&quot;/&gt;&lt;wsp:rsid wsp:val=&quot;00155A95&quot;/&gt;&lt;wsp:rsid wsp:val=&quot;00165F8F&quot;/&gt;&lt;wsp:rsid wsp:val=&quot;00166583&quot;/&gt;&lt;wsp:rsid wsp:val=&quot;00166772&quot;/&gt;&lt;wsp:rsid wsp:val=&quot;00175687&quot;/&gt;&lt;wsp:rsid wsp:val=&quot;001775F5&quot;/&gt;&lt;wsp:rsid wsp:val=&quot;00183FC3&quot;/&gt;&lt;wsp:rsid wsp:val=&quot;0019055E&quot;/&gt;&lt;wsp:rsid wsp:val=&quot;001A2FB8&quot;/&gt;&lt;wsp:rsid wsp:val=&quot;001A5B4E&quot;/&gt;&lt;wsp:rsid wsp:val=&quot;001B269C&quot;/&gt;&lt;wsp:rsid wsp:val=&quot;001C006B&quot;/&gt;&lt;wsp:rsid wsp:val=&quot;001C12BC&quot;/&gt;&lt;wsp:rsid wsp:val=&quot;001C698B&quot;/&gt;&lt;wsp:rsid wsp:val=&quot;00211431&quot;/&gt;&lt;wsp:rsid wsp:val=&quot;00215486&quot;/&gt;&lt;wsp:rsid wsp:val=&quot;00221DC7&quot;/&gt;&lt;wsp:rsid wsp:val=&quot;002246C9&quot;/&gt;&lt;wsp:rsid wsp:val=&quot;00226010&quot;/&gt;&lt;wsp:rsid wsp:val=&quot;002455BD&quot;/&gt;&lt;wsp:rsid wsp:val=&quot;00255E0C&quot;/&gt;&lt;wsp:rsid wsp:val=&quot;00262961&quot;/&gt;&lt;wsp:rsid wsp:val=&quot;00266386&quot;/&gt;&lt;wsp:rsid wsp:val=&quot;00276A8E&quot;/&gt;&lt;wsp:rsid wsp:val=&quot;00276D7F&quot;/&gt;&lt;wsp:rsid wsp:val=&quot;00286D22&quot;/&gt;&lt;wsp:rsid wsp:val=&quot;00290E0B&quot;/&gt;&lt;wsp:rsid wsp:val=&quot;002920EB&quot;/&gt;&lt;wsp:rsid wsp:val=&quot;00294FFD&quot;/&gt;&lt;wsp:rsid wsp:val=&quot;002A07C8&quot;/&gt;&lt;wsp:rsid wsp:val=&quot;002A7216&quot;/&gt;&lt;wsp:rsid wsp:val=&quot;002B61BF&quot;/&gt;&lt;wsp:rsid wsp:val=&quot;002C6B56&quot;/&gt;&lt;wsp:rsid wsp:val=&quot;002C6D9B&quot;/&gt;&lt;wsp:rsid wsp:val=&quot;002C7E24&quot;/&gt;&lt;wsp:rsid wsp:val=&quot;002E3A59&quot;/&gt;&lt;wsp:rsid wsp:val=&quot;002F0122&quot;/&gt;&lt;wsp:rsid wsp:val=&quot;002F082D&quot;/&gt;&lt;wsp:rsid wsp:val=&quot;003103C1&quot;/&gt;&lt;wsp:rsid wsp:val=&quot;00312E78&quot;/&gt;&lt;wsp:rsid wsp:val=&quot;0031785E&quot;/&gt;&lt;wsp:rsid wsp:val=&quot;00323119&quot;/&gt;&lt;wsp:rsid wsp:val=&quot;00323D2E&quot;/&gt;&lt;wsp:rsid wsp:val=&quot;003268CF&quot;/&gt;&lt;wsp:rsid wsp:val=&quot;003579F2&quot;/&gt;&lt;wsp:rsid wsp:val=&quot;003611D5&quot;/&gt;&lt;wsp:rsid wsp:val=&quot;00361FA0&quot;/&gt;&lt;wsp:rsid wsp:val=&quot;00376189&quot;/&gt;&lt;wsp:rsid wsp:val=&quot;00387004&quot;/&gt;&lt;wsp:rsid wsp:val=&quot;003A38C8&quot;/&gt;&lt;wsp:rsid wsp:val=&quot;003C1F74&quot;/&gt;&lt;wsp:rsid wsp:val=&quot;003C31FD&quot;/&gt;&lt;wsp:rsid wsp:val=&quot;003E3B19&quot;/&gt;&lt;wsp:rsid wsp:val=&quot;003F33A2&quot;/&gt;&lt;wsp:rsid wsp:val=&quot;004007DB&quot;/&gt;&lt;wsp:rsid wsp:val=&quot;0040108D&quot;/&gt;&lt;wsp:rsid wsp:val=&quot;00412323&quot;/&gt;&lt;wsp:rsid wsp:val=&quot;004175E2&quot;/&gt;&lt;wsp:rsid wsp:val=&quot;004310C0&quot;/&gt;&lt;wsp:rsid wsp:val=&quot;00432884&quot;/&gt;&lt;wsp:rsid wsp:val=&quot;004409E8&quot;/&gt;&lt;wsp:rsid wsp:val=&quot;00441145&quot;/&gt;&lt;wsp:rsid wsp:val=&quot;00456068&quot;/&gt;&lt;wsp:rsid wsp:val=&quot;00463170&quot;/&gt;&lt;wsp:rsid wsp:val=&quot;00464C36&quot;/&gt;&lt;wsp:rsid wsp:val=&quot;00480128&quot;/&gt;&lt;wsp:rsid wsp:val=&quot;004830EA&quot;/&gt;&lt;wsp:rsid wsp:val=&quot;00484424&quot;/&gt;&lt;wsp:rsid wsp:val=&quot;004A0F91&quot;/&gt;&lt;wsp:rsid wsp:val=&quot;004A400F&quot;/&gt;&lt;wsp:rsid wsp:val=&quot;004B4274&quot;/&gt;&lt;wsp:rsid wsp:val=&quot;004E1F48&quot;/&gt;&lt;wsp:rsid wsp:val=&quot;004F1B51&quot;/&gt;&lt;wsp:rsid wsp:val=&quot;00500A32&quot;/&gt;&lt;wsp:rsid wsp:val=&quot;00502979&quot;/&gt;&lt;wsp:rsid wsp:val=&quot;0052407F&quot;/&gt;&lt;wsp:rsid wsp:val=&quot;00531D22&quot;/&gt;&lt;wsp:rsid wsp:val=&quot;00533BC3&quot;/&gt;&lt;wsp:rsid wsp:val=&quot;00534CD8&quot;/&gt;&lt;wsp:rsid wsp:val=&quot;00535EF6&quot;/&gt;&lt;wsp:rsid wsp:val=&quot;0053683B&quot;/&gt;&lt;wsp:rsid wsp:val=&quot;00540271&quot;/&gt;&lt;wsp:rsid wsp:val=&quot;005516E9&quot;/&gt;&lt;wsp:rsid wsp:val=&quot;005803BE&quot;/&gt;&lt;wsp:rsid wsp:val=&quot;005A16A7&quot;/&gt;&lt;wsp:rsid wsp:val=&quot;005A5261&quot;/&gt;&lt;wsp:rsid wsp:val=&quot;005B6D78&quot;/&gt;&lt;wsp:rsid wsp:val=&quot;005C07A2&quot;/&gt;&lt;wsp:rsid wsp:val=&quot;005D1CB5&quot;/&gt;&lt;wsp:rsid wsp:val=&quot;005D7D0A&quot;/&gt;&lt;wsp:rsid wsp:val=&quot;005E37B0&quot;/&gt;&lt;wsp:rsid wsp:val=&quot;005F34F3&quot;/&gt;&lt;wsp:rsid wsp:val=&quot;00612A47&quot;/&gt;&lt;wsp:rsid wsp:val=&quot;00616B12&quot;/&gt;&lt;wsp:rsid wsp:val=&quot;00621A86&quot;/&gt;&lt;wsp:rsid wsp:val=&quot;0062393F&quot;/&gt;&lt;wsp:rsid wsp:val=&quot;00623A3A&quot;/&gt;&lt;wsp:rsid wsp:val=&quot;00631274&quot;/&gt;&lt;wsp:rsid wsp:val=&quot;00640796&quot;/&gt;&lt;wsp:rsid wsp:val=&quot;00643626&quot;/&gt;&lt;wsp:rsid wsp:val=&quot;00645DE7&quot;/&gt;&lt;wsp:rsid wsp:val=&quot;00664B0B&quot;/&gt;&lt;wsp:rsid wsp:val=&quot;00672CEA&quot;/&gt;&lt;wsp:rsid wsp:val=&quot;00682B0E&quot;/&gt;&lt;wsp:rsid wsp:val=&quot;00685DB5&quot;/&gt;&lt;wsp:rsid wsp:val=&quot;0069010E&quot;/&gt;&lt;wsp:rsid wsp:val=&quot;00695D27&quot;/&gt;&lt;wsp:rsid wsp:val=&quot;006A266D&quot;/&gt;&lt;wsp:rsid wsp:val=&quot;006A5DD6&quot;/&gt;&lt;wsp:rsid wsp:val=&quot;006B5673&quot;/&gt;&lt;wsp:rsid wsp:val=&quot;006B5DA8&quot;/&gt;&lt;wsp:rsid wsp:val=&quot;006C1669&quot;/&gt;&lt;wsp:rsid wsp:val=&quot;006E05B7&quot;/&gt;&lt;wsp:rsid wsp:val=&quot;006E1B5E&quot;/&gt;&lt;wsp:rsid wsp:val=&quot;006E1F69&quot;/&gt;&lt;wsp:rsid wsp:val=&quot;006E2DED&quot;/&gt;&lt;wsp:rsid wsp:val=&quot;006F2AFA&quot;/&gt;&lt;wsp:rsid wsp:val=&quot;006F50DB&quot;/&gt;&lt;wsp:rsid wsp:val=&quot;00705C45&quot;/&gt;&lt;wsp:rsid wsp:val=&quot;00705FF0&quot;/&gt;&lt;wsp:rsid wsp:val=&quot;00714837&quot;/&gt;&lt;wsp:rsid wsp:val=&quot;00715772&quot;/&gt;&lt;wsp:rsid wsp:val=&quot;00722799&quot;/&gt;&lt;wsp:rsid wsp:val=&quot;00732FB6&quot;/&gt;&lt;wsp:rsid wsp:val=&quot;00733D0E&quot;/&gt;&lt;wsp:rsid wsp:val=&quot;0074602A&quot;/&gt;&lt;wsp:rsid wsp:val=&quot;00751C64&quot;/&gt;&lt;wsp:rsid wsp:val=&quot;00753D5A&quot;/&gt;&lt;wsp:rsid wsp:val=&quot;007612CA&quot;/&gt;&lt;wsp:rsid wsp:val=&quot;00764F0E&quot;/&gt;&lt;wsp:rsid wsp:val=&quot;00770397&quot;/&gt;&lt;wsp:rsid wsp:val=&quot;00775E9C&quot;/&gt;&lt;wsp:rsid wsp:val=&quot;00782503&quot;/&gt;&lt;wsp:rsid wsp:val=&quot;00790A5B&quot;/&gt;&lt;wsp:rsid wsp:val=&quot;007925CC&quot;/&gt;&lt;wsp:rsid wsp:val=&quot;007957FB&quot;/&gt;&lt;wsp:rsid wsp:val=&quot;00797858&quot;/&gt;&lt;wsp:rsid wsp:val=&quot;007A23FE&quot;/&gt;&lt;wsp:rsid wsp:val=&quot;007B24D6&quot;/&gt;&lt;wsp:rsid wsp:val=&quot;007B61EF&quot;/&gt;&lt;wsp:rsid wsp:val=&quot;007D1267&quot;/&gt;&lt;wsp:rsid wsp:val=&quot;007E1D00&quot;/&gt;&lt;wsp:rsid wsp:val=&quot;007E4CF7&quot;/&gt;&lt;wsp:rsid wsp:val=&quot;007E6440&quot;/&gt;&lt;wsp:rsid wsp:val=&quot;00804168&quot;/&gt;&lt;wsp:rsid wsp:val=&quot;00804A50&quot;/&gt;&lt;wsp:rsid wsp:val=&quot;00813F2C&quot;/&gt;&lt;wsp:rsid wsp:val=&quot;00820166&quot;/&gt;&lt;wsp:rsid wsp:val=&quot;008254BD&quot;/&gt;&lt;wsp:rsid wsp:val=&quot;0082736F&quot;/&gt;&lt;wsp:rsid wsp:val=&quot;00832AD7&quot;/&gt;&lt;wsp:rsid wsp:val=&quot;0084290D&quot;/&gt;&lt;wsp:rsid wsp:val=&quot;00845D4C&quot;/&gt;&lt;wsp:rsid wsp:val=&quot;008556A2&quot;/&gt;&lt;wsp:rsid wsp:val=&quot;00865E20&quot;/&gt;&lt;wsp:rsid wsp:val=&quot;00866776&quot;/&gt;&lt;wsp:rsid wsp:val=&quot;00870B98&quot;/&gt;&lt;wsp:rsid wsp:val=&quot;00886D33&quot;/&gt;&lt;wsp:rsid wsp:val=&quot;008937E3&quot;/&gt;&lt;wsp:rsid wsp:val=&quot;008B37BC&quot;/&gt;&lt;wsp:rsid wsp:val=&quot;008C3631&quot;/&gt;&lt;wsp:rsid wsp:val=&quot;008F20CB&quot;/&gt;&lt;wsp:rsid wsp:val=&quot;008F22DA&quot;/&gt;&lt;wsp:rsid wsp:val=&quot;009052BC&quot;/&gt;&lt;wsp:rsid wsp:val=&quot;00913520&quot;/&gt;&lt;wsp:rsid wsp:val=&quot;00917BAC&quot;/&gt;&lt;wsp:rsid wsp:val=&quot;0092557D&quot;/&gt;&lt;wsp:rsid wsp:val=&quot;00925763&quot;/&gt;&lt;wsp:rsid wsp:val=&quot;0093152D&quot;/&gt;&lt;wsp:rsid wsp:val=&quot;00960BF7&quot;/&gt;&lt;wsp:rsid wsp:val=&quot;00961277&quot;/&gt;&lt;wsp:rsid wsp:val=&quot;009635D3&quot;/&gt;&lt;wsp:rsid wsp:val=&quot;00965965&quot;/&gt;&lt;wsp:rsid wsp:val=&quot;009666EC&quot;/&gt;&lt;wsp:rsid wsp:val=&quot;009755B6&quot;/&gt;&lt;wsp:rsid wsp:val=&quot;0097780A&quot;/&gt;&lt;wsp:rsid wsp:val=&quot;00980F28&quot;/&gt;&lt;wsp:rsid wsp:val=&quot;0098225F&quot;/&gt;&lt;wsp:rsid wsp:val=&quot;00985837&quot;/&gt;&lt;wsp:rsid wsp:val=&quot;00993584&quot;/&gt;&lt;wsp:rsid wsp:val=&quot;009A3A73&quot;/&gt;&lt;wsp:rsid wsp:val=&quot;009A61A9&quot;/&gt;&lt;wsp:rsid wsp:val=&quot;009B1F35&quot;/&gt;&lt;wsp:rsid wsp:val=&quot;009C0C3A&quot;/&gt;&lt;wsp:rsid wsp:val=&quot;009C5F3F&quot;/&gt;&lt;wsp:rsid wsp:val=&quot;009D2A57&quot;/&gt;&lt;wsp:rsid wsp:val=&quot;009F1839&quot;/&gt;&lt;wsp:rsid wsp:val=&quot;00A032EC&quot;/&gt;&lt;wsp:rsid wsp:val=&quot;00A07E79&quot;/&gt;&lt;wsp:rsid wsp:val=&quot;00A14CA7&quot;/&gt;&lt;wsp:rsid wsp:val=&quot;00A205BE&quot;/&gt;&lt;wsp:rsid wsp:val=&quot;00A22B7A&quot;/&gt;&lt;wsp:rsid wsp:val=&quot;00A30DED&quot;/&gt;&lt;wsp:rsid wsp:val=&quot;00A349BF&quot;/&gt;&lt;wsp:rsid wsp:val=&quot;00A35710&quot;/&gt;&lt;wsp:rsid wsp:val=&quot;00A40E6B&quot;/&gt;&lt;wsp:rsid wsp:val=&quot;00A41428&quot;/&gt;&lt;wsp:rsid wsp:val=&quot;00A437B6&quot;/&gt;&lt;wsp:rsid wsp:val=&quot;00A77F9E&quot;/&gt;&lt;wsp:rsid wsp:val=&quot;00A84D89&quot;/&gt;&lt;wsp:rsid wsp:val=&quot;00A85AAD&quot;/&gt;&lt;wsp:rsid wsp:val=&quot;00A86BC9&quot;/&gt;&lt;wsp:rsid wsp:val=&quot;00A9257C&quot;/&gt;&lt;wsp:rsid wsp:val=&quot;00AA112B&quot;/&gt;&lt;wsp:rsid wsp:val=&quot;00AA233D&quot;/&gt;&lt;wsp:rsid wsp:val=&quot;00AA3C3A&quot;/&gt;&lt;wsp:rsid wsp:val=&quot;00AB1234&quot;/&gt;&lt;wsp:rsid wsp:val=&quot;00AB3AA3&quot;/&gt;&lt;wsp:rsid wsp:val=&quot;00AB5E41&quot;/&gt;&lt;wsp:rsid wsp:val=&quot;00AB5FDF&quot;/&gt;&lt;wsp:rsid wsp:val=&quot;00AB7AC2&quot;/&gt;&lt;wsp:rsid wsp:val=&quot;00AB7D1C&quot;/&gt;&lt;wsp:rsid wsp:val=&quot;00AC4194&quot;/&gt;&lt;wsp:rsid wsp:val=&quot;00AC5E76&quot;/&gt;&lt;wsp:rsid wsp:val=&quot;00AD4606&quot;/&gt;&lt;wsp:rsid wsp:val=&quot;00AD62E5&quot;/&gt;&lt;wsp:rsid wsp:val=&quot;00AD7DDC&quot;/&gt;&lt;wsp:rsid wsp:val=&quot;00AF48C7&quot;/&gt;&lt;wsp:rsid wsp:val=&quot;00B1790A&quot;/&gt;&lt;wsp:rsid wsp:val=&quot;00B30486&quot;/&gt;&lt;wsp:rsid wsp:val=&quot;00B30922&quot;/&gt;&lt;wsp:rsid wsp:val=&quot;00B52BA8&quot;/&gt;&lt;wsp:rsid wsp:val=&quot;00B54385&quot;/&gt;&lt;wsp:rsid wsp:val=&quot;00B54B1D&quot;/&gt;&lt;wsp:rsid wsp:val=&quot;00B755AE&quot;/&gt;&lt;wsp:rsid wsp:val=&quot;00B80B60&quot;/&gt;&lt;wsp:rsid wsp:val=&quot;00B86841&quot;/&gt;&lt;wsp:rsid wsp:val=&quot;00B96DCE&quot;/&gt;&lt;wsp:rsid wsp:val=&quot;00BA3437&quot;/&gt;&lt;wsp:rsid wsp:val=&quot;00BA6124&quot;/&gt;&lt;wsp:rsid wsp:val=&quot;00BB0736&quot;/&gt;&lt;wsp:rsid wsp:val=&quot;00BB4590&quot;/&gt;&lt;wsp:rsid wsp:val=&quot;00BC00F5&quot;/&gt;&lt;wsp:rsid wsp:val=&quot;00BC27E2&quot;/&gt;&lt;wsp:rsid wsp:val=&quot;00BC6BE6&quot;/&gt;&lt;wsp:rsid wsp:val=&quot;00BD0B74&quot;/&gt;&lt;wsp:rsid wsp:val=&quot;00BD1F9F&quot;/&gt;&lt;wsp:rsid wsp:val=&quot;00BD557D&quot;/&gt;&lt;wsp:rsid wsp:val=&quot;00BE133D&quot;/&gt;&lt;wsp:rsid wsp:val=&quot;00BE1CEC&quot;/&gt;&lt;wsp:rsid wsp:val=&quot;00BE7858&quot;/&gt;&lt;wsp:rsid wsp:val=&quot;00BF0F49&quot;/&gt;&lt;wsp:rsid wsp:val=&quot;00BF336E&quot;/&gt;&lt;wsp:rsid wsp:val=&quot;00BF3993&quot;/&gt;&lt;wsp:rsid wsp:val=&quot;00C06AF5&quot;/&gt;&lt;wsp:rsid wsp:val=&quot;00C07AEF&quot;/&gt;&lt;wsp:rsid wsp:val=&quot;00C11564&quot;/&gt;&lt;wsp:rsid wsp:val=&quot;00C379FA&quot;/&gt;&lt;wsp:rsid wsp:val=&quot;00C4358E&quot;/&gt;&lt;wsp:rsid wsp:val=&quot;00C438AD&quot;/&gt;&lt;wsp:rsid wsp:val=&quot;00C5011B&quot;/&gt;&lt;wsp:rsid wsp:val=&quot;00C52269&quot;/&gt;&lt;wsp:rsid wsp:val=&quot;00C56DA2&quot;/&gt;&lt;wsp:rsid wsp:val=&quot;00C72375&quot;/&gt;&lt;wsp:rsid wsp:val=&quot;00C72890&quot;/&gt;&lt;wsp:rsid wsp:val=&quot;00C83076&quot;/&gt;&lt;wsp:rsid wsp:val=&quot;00CA3864&quot;/&gt;&lt;wsp:rsid wsp:val=&quot;00CB19BE&quot;/&gt;&lt;wsp:rsid wsp:val=&quot;00CB5CD7&quot;/&gt;&lt;wsp:rsid wsp:val=&quot;00CB79D8&quot;/&gt;&lt;wsp:rsid wsp:val=&quot;00CC712C&quot;/&gt;&lt;wsp:rsid wsp:val=&quot;00CD3464&quot;/&gt;&lt;wsp:rsid wsp:val=&quot;00CD4EFF&quot;/&gt;&lt;wsp:rsid wsp:val=&quot;00CD7BC2&quot;/&gt;&lt;wsp:rsid wsp:val=&quot;00CD7E69&quot;/&gt;&lt;wsp:rsid wsp:val=&quot;00D001DF&quot;/&gt;&lt;wsp:rsid wsp:val=&quot;00D01E5E&quot;/&gt;&lt;wsp:rsid wsp:val=&quot;00D044C2&quot;/&gt;&lt;wsp:rsid wsp:val=&quot;00D15DB6&quot;/&gt;&lt;wsp:rsid wsp:val=&quot;00D27F94&quot;/&gt;&lt;wsp:rsid wsp:val=&quot;00D40472&quot;/&gt;&lt;wsp:rsid wsp:val=&quot;00D43F0D&quot;/&gt;&lt;wsp:rsid wsp:val=&quot;00D5092F&quot;/&gt;&lt;wsp:rsid wsp:val=&quot;00D53571&quot;/&gt;&lt;wsp:rsid wsp:val=&quot;00D560B1&quot;/&gt;&lt;wsp:rsid wsp:val=&quot;00D61806&quot;/&gt;&lt;wsp:rsid wsp:val=&quot;00D709B1&quot;/&gt;&lt;wsp:rsid wsp:val=&quot;00D712EF&quot;/&gt;&lt;wsp:rsid wsp:val=&quot;00D80959&quot;/&gt;&lt;wsp:rsid wsp:val=&quot;00D87495&quot;/&gt;&lt;wsp:rsid wsp:val=&quot;00DA51FB&quot;/&gt;&lt;wsp:rsid wsp:val=&quot;00DA775F&quot;/&gt;&lt;wsp:rsid wsp:val=&quot;00DA7C8C&quot;/&gt;&lt;wsp:rsid wsp:val=&quot;00DB007B&quot;/&gt;&lt;wsp:rsid wsp:val=&quot;00DB10EA&quot;/&gt;&lt;wsp:rsid wsp:val=&quot;00DB382F&quot;/&gt;&lt;wsp:rsid wsp:val=&quot;00DC1836&quot;/&gt;&lt;wsp:rsid wsp:val=&quot;00DC5C97&quot;/&gt;&lt;wsp:rsid wsp:val=&quot;00DC797C&quot;/&gt;&lt;wsp:rsid wsp:val=&quot;00DD0758&quot;/&gt;&lt;wsp:rsid wsp:val=&quot;00E00703&quot;/&gt;&lt;wsp:rsid wsp:val=&quot;00E14BFF&quot;/&gt;&lt;wsp:rsid wsp:val=&quot;00E16052&quot;/&gt;&lt;wsp:rsid wsp:val=&quot;00E270E5&quot;/&gt;&lt;wsp:rsid wsp:val=&quot;00E31880&quot;/&gt;&lt;wsp:rsid wsp:val=&quot;00E4590A&quot;/&gt;&lt;wsp:rsid wsp:val=&quot;00E54A3F&quot;/&gt;&lt;wsp:rsid wsp:val=&quot;00E62777&quot;/&gt;&lt;wsp:rsid wsp:val=&quot;00E66821&quot;/&gt;&lt;wsp:rsid wsp:val=&quot;00E745E1&quot;/&gt;&lt;wsp:rsid wsp:val=&quot;00EA7B21&quot;/&gt;&lt;wsp:rsid wsp:val=&quot;00EB06A9&quot;/&gt;&lt;wsp:rsid wsp:val=&quot;00EB0B56&quot;/&gt;&lt;wsp:rsid wsp:val=&quot;00EB3B29&quot;/&gt;&lt;wsp:rsid wsp:val=&quot;00EB7D91&quot;/&gt;&lt;wsp:rsid wsp:val=&quot;00EE0924&quot;/&gt;&lt;wsp:rsid wsp:val=&quot;00EE0CA0&quot;/&gt;&lt;wsp:rsid wsp:val=&quot;00EE4C66&quot;/&gt;&lt;wsp:rsid wsp:val=&quot;00EE6C14&quot;/&gt;&lt;wsp:rsid wsp:val=&quot;00F07C14&quot;/&gt;&lt;wsp:rsid wsp:val=&quot;00F11915&quot;/&gt;&lt;wsp:rsid wsp:val=&quot;00F178F6&quot;/&gt;&lt;wsp:rsid wsp:val=&quot;00F32815&quot;/&gt;&lt;wsp:rsid wsp:val=&quot;00F44100&quot;/&gt;&lt;wsp:rsid wsp:val=&quot;00F5674C&quot;/&gt;&lt;wsp:rsid wsp:val=&quot;00F600DE&quot;/&gt;&lt;wsp:rsid wsp:val=&quot;00F61D21&quot;/&gt;&lt;wsp:rsid wsp:val=&quot;00F948B1&quot;/&gt;&lt;wsp:rsid wsp:val=&quot;00F978E9&quot;/&gt;&lt;wsp:rsid wsp:val=&quot;00FA04DC&quot;/&gt;&lt;wsp:rsid wsp:val=&quot;00FB0C0B&quot;/&gt;&lt;wsp:rsid wsp:val=&quot;00FB0F2D&quot;/&gt;&lt;wsp:rsid wsp:val=&quot;00FC379F&quot;/&gt;&lt;wsp:rsid wsp:val=&quot;00FC531F&quot;/&gt;&lt;wsp:rsid wsp:val=&quot;00FC6B83&quot;/&gt;&lt;wsp:rsid wsp:val=&quot;00FD4A8E&quot;/&gt;&lt;wsp:rsid wsp:val=&quot;00FE1ED5&quot;/&gt;&lt;wsp:rsid wsp:val=&quot;00FE4D03&quot;/&gt;&lt;wsp:rsid wsp:val=&quot;00FF2B09&quot;/&gt;&lt;wsp:rsid wsp:val=&quot;00FF6A71&quot;/&gt;&lt;/wsp:rsids&gt;&lt;/w:docPr&gt;&lt;w:body&gt;&lt;w:p wsp:rsidR=&quot;00000000&quot; wsp:rsidRDefault=&quot;00412323&quot;&gt;&lt;m:oMathPara&gt;&lt;m:oMath&gt;&lt;m:r&gt;&lt;w:rPr&gt;&lt;w:rFonts w:ascii=&quot;Cambria Math&quot; w:h-ansi=&quot;Cambria Math&quot; w:cs=&quot;Arial&quot;/&gt;&lt;wx:font wx:val=&quot;Cambria Math&quot;/&gt;&lt;w:i/&gt;&lt;/w:rPr&gt;&lt;m:t&gt; &lt;/m:t&gt;&lt;/m:r&gt;&lt;/m:oMath&gt;&lt;/m:oMathPara&gt;&lt;/w:p&gt;&lt;w:sectPr wsp:rsidR=&quot;00000000&quot;&gt;&lt;w:pgSz w:w=&quot;12240&quot; w:h=&quot;15840&quot;/&gt;&lt;w:pgMar w:top=&quot;1440&quot; w:right=&quot;1440&quot; w:bottom=&quot;1440&quot; w:left=&quot;1440&quot; w:header=&quot;720&quot; w:footer=&quot;720&quot; w:gutter=&quot;0&quot;/&gt;&lt;w:cols w:space=&quot;720&quot;/&gt;&lt;/w:sectPr&gt;&lt;/w:body&gt;&lt;/w:wordDocument&gt;">
             <v:imagedata r:id="rId9" o:title="" chromakey="white"/>
           </v:shape>
         </w:pict>
@@ -5721,7 +6061,7 @@
           <w:position w:val="-4"/>
         </w:rPr>
         <w:pict>
-          <v:shape id="_x0000_i1027" type="#_x0000_t75" style="width:2.15pt;height:11.4pt" equationxml="&lt;?xml version=&quot;1.0&quot; encoding=&quot;UTF-8&quot; standalone=&quot;yes&quot;?&gt;&#10;&lt;?mso-application progid=&quot;Word.Document&quot;?&gt;&#10;&lt;w:wordDocument xmlns:aml=&quot;http://schemas.microsoft.com/aml/2001/core&quot; xmlns:dt=&quot;uuid:C2F41010-65B3-11d1-A29F-00AA00C14882&quot; xmlns:ve=&quot;http://schemas.openxmlformats.org/markup-compatibility/2006&quot; xmlns:o=&quot;urn:schemas-microsoft-com:office:office&quot; xmlns:m=&quot;http://schemas.openxmlformats.org/officeDocument/2006/math&quot; xmlns:v=&quot;urn:schemas-microsoft-com:vml&quot; xmlns:w10=&quot;urn:schemas-microsoft-com:office:word&quot; xmlns:w=&quot;http://schemas.microsoft.com/office/word/2003/wordml&quot; xmlns:wx=&quot;http://schemas.microsoft.com/office/word/2003/auxHint&quot; xmlns:wsp=&quot;http://schemas.microsoft.com/office/word/2003/wordml/sp2&quot; xmlns:sl=&quot;http://schemas.microsoft.com/schemaLibrary/2003/core&quot; w:macrosPresent=&quot;no&quot; w:embeddedObjPresent=&quot;no&quot; w:ocxPresent=&quot;no&quot; xml:space=&quot;preserve&quot;&gt;&lt;w:ignoreSubtree w:val=&quot;http://schemas.microsoft.com/office/word/2003/wordml/sp2&quot;/&gt;&lt;o:DocumentProperties&gt;&lt;o:Version&gt;12&lt;/o:Version&gt;&lt;/o:DocumentProperties&gt;&lt;w:docPr&gt;&lt;w:view w:val=&quot;print&quot;/&gt;&lt;w:zoom w:percent=&quot;120&quot;/&gt;&lt;w:displayBackgroundShape/&gt;&lt;w:doNotEmbedSystemFonts/&gt;&lt;w:gutterAtTop/&gt;&lt;w:stylePaneFormatFilter w:val=&quot;1F08&quot;/&gt;&lt;w:defaultTabStop w:val=&quot;720&quot;/&gt;&lt;w:drawingGridHorizontalSpacing w:val=&quot;120&quot;/&gt;&lt;w:displayHorizontalDrawingGridEvery w:val=&quot;2&quot;/&gt;&lt;w:characterSpacingControl w:val=&quot;DontCompress&quot;/&gt;&lt;w:optimizeForBrowser/&gt;&lt;w:targetScreenSz w:val=&quot;1024x768&quot;/&gt;&lt;w:validateAgainstSchema/&gt;&lt;w:saveInvalidXML w:val=&quot;off&quot;/&gt;&lt;w:ignoreMixedContent w:val=&quot;off&quot;/&gt;&lt;w:alwaysShowPlaceholderText w:val=&quot;off&quot;/&gt;&lt;w:compat&gt;&lt;w:dontAllowFieldEndSelect/&gt;&lt;w:useWord2002TableStyleRules/&gt;&lt;/w:compat&gt;&lt;wsp:rsids&gt;&lt;wsp:rsidRoot wsp:val=&quot;00BD1F9F&quot;/&gt;&lt;wsp:rsid wsp:val=&quot;000005B8&quot;/&gt;&lt;wsp:rsid wsp:val=&quot;00013ED5&quot;/&gt;&lt;wsp:rsid wsp:val=&quot;000154D2&quot;/&gt;&lt;wsp:rsid wsp:val=&quot;000166EA&quot;/&gt;&lt;wsp:rsid wsp:val=&quot;000309E9&quot;/&gt;&lt;wsp:rsid wsp:val=&quot;00045337&quot;/&gt;&lt;wsp:rsid wsp:val=&quot;000574C6&quot;/&gt;&lt;wsp:rsid wsp:val=&quot;00067A0C&quot;/&gt;&lt;wsp:rsid wsp:val=&quot;00077CAD&quot;/&gt;&lt;wsp:rsid wsp:val=&quot;0008279D&quot;/&gt;&lt;wsp:rsid wsp:val=&quot;0009035E&quot;/&gt;&lt;wsp:rsid wsp:val=&quot;0009087B&quot;/&gt;&lt;wsp:rsid wsp:val=&quot;000A1FAF&quot;/&gt;&lt;wsp:rsid wsp:val=&quot;000A7915&quot;/&gt;&lt;wsp:rsid wsp:val=&quot;000B259F&quot;/&gt;&lt;wsp:rsid wsp:val=&quot;000C04F5&quot;/&gt;&lt;wsp:rsid wsp:val=&quot;000C578F&quot;/&gt;&lt;wsp:rsid wsp:val=&quot;000D2EB7&quot;/&gt;&lt;wsp:rsid wsp:val=&quot;000E3BA1&quot;/&gt;&lt;wsp:rsid wsp:val=&quot;000E3E61&quot;/&gt;&lt;wsp:rsid wsp:val=&quot;000E716F&quot;/&gt;&lt;wsp:rsid wsp:val=&quot;000F41BA&quot;/&gt;&lt;wsp:rsid wsp:val=&quot;00101E0B&quot;/&gt;&lt;wsp:rsid wsp:val=&quot;00102F7A&quot;/&gt;&lt;wsp:rsid wsp:val=&quot;00116F27&quot;/&gt;&lt;wsp:rsid wsp:val=&quot;00125A02&quot;/&gt;&lt;wsp:rsid wsp:val=&quot;00127CE9&quot;/&gt;&lt;wsp:rsid wsp:val=&quot;00135445&quot;/&gt;&lt;wsp:rsid wsp:val=&quot;00155A95&quot;/&gt;&lt;wsp:rsid wsp:val=&quot;00165F8F&quot;/&gt;&lt;wsp:rsid wsp:val=&quot;00166583&quot;/&gt;&lt;wsp:rsid wsp:val=&quot;00166772&quot;/&gt;&lt;wsp:rsid wsp:val=&quot;00175687&quot;/&gt;&lt;wsp:rsid wsp:val=&quot;001775F5&quot;/&gt;&lt;wsp:rsid wsp:val=&quot;00183FC3&quot;/&gt;&lt;wsp:rsid wsp:val=&quot;0019055E&quot;/&gt;&lt;wsp:rsid wsp:val=&quot;001A2FB8&quot;/&gt;&lt;wsp:rsid wsp:val=&quot;001A5B4E&quot;/&gt;&lt;wsp:rsid wsp:val=&quot;001B269C&quot;/&gt;&lt;wsp:rsid wsp:val=&quot;001C006B&quot;/&gt;&lt;wsp:rsid wsp:val=&quot;001C12BC&quot;/&gt;&lt;wsp:rsid wsp:val=&quot;001C698B&quot;/&gt;&lt;wsp:rsid wsp:val=&quot;00211431&quot;/&gt;&lt;wsp:rsid wsp:val=&quot;00215486&quot;/&gt;&lt;wsp:rsid wsp:val=&quot;00221DC7&quot;/&gt;&lt;wsp:rsid wsp:val=&quot;002246C9&quot;/&gt;&lt;wsp:rsid wsp:val=&quot;00226010&quot;/&gt;&lt;wsp:rsid wsp:val=&quot;002455BD&quot;/&gt;&lt;wsp:rsid wsp:val=&quot;00255E0C&quot;/&gt;&lt;wsp:rsid wsp:val=&quot;00262961&quot;/&gt;&lt;wsp:rsid wsp:val=&quot;00266386&quot;/&gt;&lt;wsp:rsid wsp:val=&quot;00276A8E&quot;/&gt;&lt;wsp:rsid wsp:val=&quot;00276D7F&quot;/&gt;&lt;wsp:rsid wsp:val=&quot;00286D22&quot;/&gt;&lt;wsp:rsid wsp:val=&quot;00290E0B&quot;/&gt;&lt;wsp:rsid wsp:val=&quot;002920EB&quot;/&gt;&lt;wsp:rsid wsp:val=&quot;00294FFD&quot;/&gt;&lt;wsp:rsid wsp:val=&quot;002A07C8&quot;/&gt;&lt;wsp:rsid wsp:val=&quot;002A7216&quot;/&gt;&lt;wsp:rsid wsp:val=&quot;002B61BF&quot;/&gt;&lt;wsp:rsid wsp:val=&quot;002C6B56&quot;/&gt;&lt;wsp:rsid wsp:val=&quot;002C6D9B&quot;/&gt;&lt;wsp:rsid wsp:val=&quot;002C7E24&quot;/&gt;&lt;wsp:rsid wsp:val=&quot;002E3A59&quot;/&gt;&lt;wsp:rsid wsp:val=&quot;002F0122&quot;/&gt;&lt;wsp:rsid wsp:val=&quot;002F082D&quot;/&gt;&lt;wsp:rsid wsp:val=&quot;003103C1&quot;/&gt;&lt;wsp:rsid wsp:val=&quot;00312E78&quot;/&gt;&lt;wsp:rsid wsp:val=&quot;0031785E&quot;/&gt;&lt;wsp:rsid wsp:val=&quot;00323119&quot;/&gt;&lt;wsp:rsid wsp:val=&quot;00323D2E&quot;/&gt;&lt;wsp:rsid wsp:val=&quot;003268CF&quot;/&gt;&lt;wsp:rsid wsp:val=&quot;003579F2&quot;/&gt;&lt;wsp:rsid wsp:val=&quot;003611D5&quot;/&gt;&lt;wsp:rsid wsp:val=&quot;00361FA0&quot;/&gt;&lt;wsp:rsid wsp:val=&quot;00376189&quot;/&gt;&lt;wsp:rsid wsp:val=&quot;00387004&quot;/&gt;&lt;wsp:rsid wsp:val=&quot;003A38C8&quot;/&gt;&lt;wsp:rsid wsp:val=&quot;003C1F74&quot;/&gt;&lt;wsp:rsid wsp:val=&quot;003C31FD&quot;/&gt;&lt;wsp:rsid wsp:val=&quot;003E3B19&quot;/&gt;&lt;wsp:rsid wsp:val=&quot;003F33A2&quot;/&gt;&lt;wsp:rsid wsp:val=&quot;004007DB&quot;/&gt;&lt;wsp:rsid wsp:val=&quot;0040108D&quot;/&gt;&lt;wsp:rsid wsp:val=&quot;004175E2&quot;/&gt;&lt;wsp:rsid wsp:val=&quot;004310C0&quot;/&gt;&lt;wsp:rsid wsp:val=&quot;00432884&quot;/&gt;&lt;wsp:rsid wsp:val=&quot;004409E8&quot;/&gt;&lt;wsp:rsid wsp:val=&quot;00441145&quot;/&gt;&lt;wsp:rsid wsp:val=&quot;00456068&quot;/&gt;&lt;wsp:rsid wsp:val=&quot;00463170&quot;/&gt;&lt;wsp:rsid wsp:val=&quot;00464C36&quot;/&gt;&lt;wsp:rsid wsp:val=&quot;00480128&quot;/&gt;&lt;wsp:rsid wsp:val=&quot;004830EA&quot;/&gt;&lt;wsp:rsid wsp:val=&quot;00484424&quot;/&gt;&lt;wsp:rsid wsp:val=&quot;004A0F91&quot;/&gt;&lt;wsp:rsid wsp:val=&quot;004A400F&quot;/&gt;&lt;wsp:rsid wsp:val=&quot;004B4274&quot;/&gt;&lt;wsp:rsid wsp:val=&quot;004E1F48&quot;/&gt;&lt;wsp:rsid wsp:val=&quot;004F1B51&quot;/&gt;&lt;wsp:rsid wsp:val=&quot;00500A32&quot;/&gt;&lt;wsp:rsid wsp:val=&quot;00502979&quot;/&gt;&lt;wsp:rsid wsp:val=&quot;0052407F&quot;/&gt;&lt;wsp:rsid wsp:val=&quot;00531D22&quot;/&gt;&lt;wsp:rsid wsp:val=&quot;00533BC3&quot;/&gt;&lt;wsp:rsid wsp:val=&quot;00534CD8&quot;/&gt;&lt;wsp:rsid wsp:val=&quot;00535EF6&quot;/&gt;&lt;wsp:rsid wsp:val=&quot;0053683B&quot;/&gt;&lt;wsp:rsid wsp:val=&quot;00540271&quot;/&gt;&lt;wsp:rsid wsp:val=&quot;005516E9&quot;/&gt;&lt;wsp:rsid wsp:val=&quot;00575BAA&quot;/&gt;&lt;wsp:rsid wsp:val=&quot;005803BE&quot;/&gt;&lt;wsp:rsid wsp:val=&quot;005A16A7&quot;/&gt;&lt;wsp:rsid wsp:val=&quot;005A5261&quot;/&gt;&lt;wsp:rsid wsp:val=&quot;005B6D78&quot;/&gt;&lt;wsp:rsid wsp:val=&quot;005C07A2&quot;/&gt;&lt;wsp:rsid wsp:val=&quot;005D1CB5&quot;/&gt;&lt;wsp:rsid wsp:val=&quot;005D7D0A&quot;/&gt;&lt;wsp:rsid wsp:val=&quot;005E37B0&quot;/&gt;&lt;wsp:rsid wsp:val=&quot;005F34F3&quot;/&gt;&lt;wsp:rsid wsp:val=&quot;00612A47&quot;/&gt;&lt;wsp:rsid wsp:val=&quot;00616B12&quot;/&gt;&lt;wsp:rsid wsp:val=&quot;00621A86&quot;/&gt;&lt;wsp:rsid wsp:val=&quot;0062393F&quot;/&gt;&lt;wsp:rsid wsp:val=&quot;00623A3A&quot;/&gt;&lt;wsp:rsid wsp:val=&quot;00631274&quot;/&gt;&lt;wsp:rsid wsp:val=&quot;00640796&quot;/&gt;&lt;wsp:rsid wsp:val=&quot;00643626&quot;/&gt;&lt;wsp:rsid wsp:val=&quot;00645DE7&quot;/&gt;&lt;wsp:rsid wsp:val=&quot;00664B0B&quot;/&gt;&lt;wsp:rsid wsp:val=&quot;00672CEA&quot;/&gt;&lt;wsp:rsid wsp:val=&quot;00682B0E&quot;/&gt;&lt;wsp:rsid wsp:val=&quot;00685DB5&quot;/&gt;&lt;wsp:rsid wsp:val=&quot;0069010E&quot;/&gt;&lt;wsp:rsid wsp:val=&quot;00695D27&quot;/&gt;&lt;wsp:rsid wsp:val=&quot;006A266D&quot;/&gt;&lt;wsp:rsid wsp:val=&quot;006A5DD6&quot;/&gt;&lt;wsp:rsid wsp:val=&quot;006B5673&quot;/&gt;&lt;wsp:rsid wsp:val=&quot;006B5DA8&quot;/&gt;&lt;wsp:rsid wsp:val=&quot;006C1669&quot;/&gt;&lt;wsp:rsid wsp:val=&quot;006E05B7&quot;/&gt;&lt;wsp:rsid wsp:val=&quot;006E1B5E&quot;/&gt;&lt;wsp:rsid wsp:val=&quot;006E1F69&quot;/&gt;&lt;wsp:rsid wsp:val=&quot;006E2DED&quot;/&gt;&lt;wsp:rsid wsp:val=&quot;006F2AFA&quot;/&gt;&lt;wsp:rsid wsp:val=&quot;006F50DB&quot;/&gt;&lt;wsp:rsid wsp:val=&quot;00705C45&quot;/&gt;&lt;wsp:rsid wsp:val=&quot;00705FF0&quot;/&gt;&lt;wsp:rsid wsp:val=&quot;00714837&quot;/&gt;&lt;wsp:rsid wsp:val=&quot;00715772&quot;/&gt;&lt;wsp:rsid wsp:val=&quot;00722799&quot;/&gt;&lt;wsp:rsid wsp:val=&quot;00732FB6&quot;/&gt;&lt;wsp:rsid wsp:val=&quot;00733D0E&quot;/&gt;&lt;wsp:rsid wsp:val=&quot;0074602A&quot;/&gt;&lt;wsp:rsid wsp:val=&quot;00751C64&quot;/&gt;&lt;wsp:rsid wsp:val=&quot;00753D5A&quot;/&gt;&lt;wsp:rsid wsp:val=&quot;007612CA&quot;/&gt;&lt;wsp:rsid wsp:val=&quot;00764F0E&quot;/&gt;&lt;wsp:rsid wsp:val=&quot;00770397&quot;/&gt;&lt;wsp:rsid wsp:val=&quot;00775E9C&quot;/&gt;&lt;wsp:rsid wsp:val=&quot;00782503&quot;/&gt;&lt;wsp:rsid wsp:val=&quot;00790A5B&quot;/&gt;&lt;wsp:rsid wsp:val=&quot;007925CC&quot;/&gt;&lt;wsp:rsid wsp:val=&quot;007957FB&quot;/&gt;&lt;wsp:rsid wsp:val=&quot;00797858&quot;/&gt;&lt;wsp:rsid wsp:val=&quot;007A23FE&quot;/&gt;&lt;wsp:rsid wsp:val=&quot;007B24D6&quot;/&gt;&lt;wsp:rsid wsp:val=&quot;007B61EF&quot;/&gt;&lt;wsp:rsid wsp:val=&quot;007D1267&quot;/&gt;&lt;wsp:rsid wsp:val=&quot;007E1D00&quot;/&gt;&lt;wsp:rsid wsp:val=&quot;007E4CF7&quot;/&gt;&lt;wsp:rsid wsp:val=&quot;007E6440&quot;/&gt;&lt;wsp:rsid wsp:val=&quot;00804168&quot;/&gt;&lt;wsp:rsid wsp:val=&quot;00804A50&quot;/&gt;&lt;wsp:rsid wsp:val=&quot;00813F2C&quot;/&gt;&lt;wsp:rsid wsp:val=&quot;00820166&quot;/&gt;&lt;wsp:rsid wsp:val=&quot;008254BD&quot;/&gt;&lt;wsp:rsid wsp:val=&quot;0082736F&quot;/&gt;&lt;wsp:rsid wsp:val=&quot;00832AD7&quot;/&gt;&lt;wsp:rsid wsp:val=&quot;0084290D&quot;/&gt;&lt;wsp:rsid wsp:val=&quot;00845D4C&quot;/&gt;&lt;wsp:rsid wsp:val=&quot;008556A2&quot;/&gt;&lt;wsp:rsid wsp:val=&quot;00865E20&quot;/&gt;&lt;wsp:rsid wsp:val=&quot;00866776&quot;/&gt;&lt;wsp:rsid wsp:val=&quot;00870B98&quot;/&gt;&lt;wsp:rsid wsp:val=&quot;00886D33&quot;/&gt;&lt;wsp:rsid wsp:val=&quot;008937E3&quot;/&gt;&lt;wsp:rsid wsp:val=&quot;008B37BC&quot;/&gt;&lt;wsp:rsid wsp:val=&quot;008C3631&quot;/&gt;&lt;wsp:rsid wsp:val=&quot;008F20CB&quot;/&gt;&lt;wsp:rsid wsp:val=&quot;008F22DA&quot;/&gt;&lt;wsp:rsid wsp:val=&quot;009052BC&quot;/&gt;&lt;wsp:rsid wsp:val=&quot;00913520&quot;/&gt;&lt;wsp:rsid wsp:val=&quot;00917BAC&quot;/&gt;&lt;wsp:rsid wsp:val=&quot;0092557D&quot;/&gt;&lt;wsp:rsid wsp:val=&quot;00925763&quot;/&gt;&lt;wsp:rsid wsp:val=&quot;0093152D&quot;/&gt;&lt;wsp:rsid wsp:val=&quot;00960BF7&quot;/&gt;&lt;wsp:rsid wsp:val=&quot;00961277&quot;/&gt;&lt;wsp:rsid wsp:val=&quot;009635D3&quot;/&gt;&lt;wsp:rsid wsp:val=&quot;00965965&quot;/&gt;&lt;wsp:rsid wsp:val=&quot;009666EC&quot;/&gt;&lt;wsp:rsid wsp:val=&quot;009755B6&quot;/&gt;&lt;wsp:rsid wsp:val=&quot;0097780A&quot;/&gt;&lt;wsp:rsid wsp:val=&quot;00980F28&quot;/&gt;&lt;wsp:rsid wsp:val=&quot;0098225F&quot;/&gt;&lt;wsp:rsid wsp:val=&quot;00985837&quot;/&gt;&lt;wsp:rsid wsp:val=&quot;00993584&quot;/&gt;&lt;wsp:rsid wsp:val=&quot;009A3A73&quot;/&gt;&lt;wsp:rsid wsp:val=&quot;009A61A9&quot;/&gt;&lt;wsp:rsid wsp:val=&quot;009B1F35&quot;/&gt;&lt;wsp:rsid wsp:val=&quot;009C0C3A&quot;/&gt;&lt;wsp:rsid wsp:val=&quot;009C5F3F&quot;/&gt;&lt;wsp:rsid wsp:val=&quot;009D2A57&quot;/&gt;&lt;wsp:rsid wsp:val=&quot;009F1839&quot;/&gt;&lt;wsp:rsid wsp:val=&quot;00A032EC&quot;/&gt;&lt;wsp:rsid wsp:val=&quot;00A07E79&quot;/&gt;&lt;wsp:rsid wsp:val=&quot;00A14CA7&quot;/&gt;&lt;wsp:rsid wsp:val=&quot;00A205BE&quot;/&gt;&lt;wsp:rsid wsp:val=&quot;00A22B7A&quot;/&gt;&lt;wsp:rsid wsp:val=&quot;00A30DED&quot;/&gt;&lt;wsp:rsid wsp:val=&quot;00A349BF&quot;/&gt;&lt;wsp:rsid wsp:val=&quot;00A35710&quot;/&gt;&lt;wsp:rsid wsp:val=&quot;00A40E6B&quot;/&gt;&lt;wsp:rsid wsp:val=&quot;00A41428&quot;/&gt;&lt;wsp:rsid wsp:val=&quot;00A437B6&quot;/&gt;&lt;wsp:rsid wsp:val=&quot;00A77F9E&quot;/&gt;&lt;wsp:rsid wsp:val=&quot;00A84D89&quot;/&gt;&lt;wsp:rsid wsp:val=&quot;00A85AAD&quot;/&gt;&lt;wsp:rsid wsp:val=&quot;00A86BC9&quot;/&gt;&lt;wsp:rsid wsp:val=&quot;00A9257C&quot;/&gt;&lt;wsp:rsid wsp:val=&quot;00AA112B&quot;/&gt;&lt;wsp:rsid wsp:val=&quot;00AA233D&quot;/&gt;&lt;wsp:rsid wsp:val=&quot;00AA3C3A&quot;/&gt;&lt;wsp:rsid wsp:val=&quot;00AB1234&quot;/&gt;&lt;wsp:rsid wsp:val=&quot;00AB3AA3&quot;/&gt;&lt;wsp:rsid wsp:val=&quot;00AB5E41&quot;/&gt;&lt;wsp:rsid wsp:val=&quot;00AB5FDF&quot;/&gt;&lt;wsp:rsid wsp:val=&quot;00AB7AC2&quot;/&gt;&lt;wsp:rsid wsp:val=&quot;00AB7D1C&quot;/&gt;&lt;wsp:rsid wsp:val=&quot;00AC4194&quot;/&gt;&lt;wsp:rsid wsp:val=&quot;00AC5E76&quot;/&gt;&lt;wsp:rsid wsp:val=&quot;00AD4606&quot;/&gt;&lt;wsp:rsid wsp:val=&quot;00AD62E5&quot;/&gt;&lt;wsp:rsid wsp:val=&quot;00AD7DDC&quot;/&gt;&lt;wsp:rsid wsp:val=&quot;00AF48C7&quot;/&gt;&lt;wsp:rsid wsp:val=&quot;00B1790A&quot;/&gt;&lt;wsp:rsid wsp:val=&quot;00B30486&quot;/&gt;&lt;wsp:rsid wsp:val=&quot;00B30922&quot;/&gt;&lt;wsp:rsid wsp:val=&quot;00B52BA8&quot;/&gt;&lt;wsp:rsid wsp:val=&quot;00B54385&quot;/&gt;&lt;wsp:rsid wsp:val=&quot;00B54B1D&quot;/&gt;&lt;wsp:rsid wsp:val=&quot;00B755AE&quot;/&gt;&lt;wsp:rsid wsp:val=&quot;00B80B60&quot;/&gt;&lt;wsp:rsid wsp:val=&quot;00B86841&quot;/&gt;&lt;wsp:rsid wsp:val=&quot;00B96DCE&quot;/&gt;&lt;wsp:rsid wsp:val=&quot;00BA3437&quot;/&gt;&lt;wsp:rsid wsp:val=&quot;00BA6124&quot;/&gt;&lt;wsp:rsid wsp:val=&quot;00BB0736&quot;/&gt;&lt;wsp:rsid wsp:val=&quot;00BB4590&quot;/&gt;&lt;wsp:rsid wsp:val=&quot;00BC00F5&quot;/&gt;&lt;wsp:rsid wsp:val=&quot;00BC27E2&quot;/&gt;&lt;wsp:rsid wsp:val=&quot;00BC6BE6&quot;/&gt;&lt;wsp:rsid wsp:val=&quot;00BD0B74&quot;/&gt;&lt;wsp:rsid wsp:val=&quot;00BD1F9F&quot;/&gt;&lt;wsp:rsid wsp:val=&quot;00BD557D&quot;/&gt;&lt;wsp:rsid wsp:val=&quot;00BE133D&quot;/&gt;&lt;wsp:rsid wsp:val=&quot;00BE1CEC&quot;/&gt;&lt;wsp:rsid wsp:val=&quot;00BE7858&quot;/&gt;&lt;wsp:rsid wsp:val=&quot;00BF0F49&quot;/&gt;&lt;wsp:rsid wsp:val=&quot;00BF336E&quot;/&gt;&lt;wsp:rsid wsp:val=&quot;00BF3993&quot;/&gt;&lt;wsp:rsid wsp:val=&quot;00C06AF5&quot;/&gt;&lt;wsp:rsid wsp:val=&quot;00C07AEF&quot;/&gt;&lt;wsp:rsid wsp:val=&quot;00C11564&quot;/&gt;&lt;wsp:rsid wsp:val=&quot;00C379FA&quot;/&gt;&lt;wsp:rsid wsp:val=&quot;00C4358E&quot;/&gt;&lt;wsp:rsid wsp:val=&quot;00C438AD&quot;/&gt;&lt;wsp:rsid wsp:val=&quot;00C5011B&quot;/&gt;&lt;wsp:rsid wsp:val=&quot;00C52269&quot;/&gt;&lt;wsp:rsid wsp:val=&quot;00C56DA2&quot;/&gt;&lt;wsp:rsid wsp:val=&quot;00C72375&quot;/&gt;&lt;wsp:rsid wsp:val=&quot;00C72890&quot;/&gt;&lt;wsp:rsid wsp:val=&quot;00C83076&quot;/&gt;&lt;wsp:rsid wsp:val=&quot;00CA3864&quot;/&gt;&lt;wsp:rsid wsp:val=&quot;00CB19BE&quot;/&gt;&lt;wsp:rsid wsp:val=&quot;00CB5CD7&quot;/&gt;&lt;wsp:rsid wsp:val=&quot;00CB79D8&quot;/&gt;&lt;wsp:rsid wsp:val=&quot;00CC712C&quot;/&gt;&lt;wsp:rsid wsp:val=&quot;00CD3464&quot;/&gt;&lt;wsp:rsid wsp:val=&quot;00CD4EFF&quot;/&gt;&lt;wsp:rsid wsp:val=&quot;00CD7BC2&quot;/&gt;&lt;wsp:rsid wsp:val=&quot;00CD7E69&quot;/&gt;&lt;wsp:rsid wsp:val=&quot;00D001DF&quot;/&gt;&lt;wsp:rsid wsp:val=&quot;00D01E5E&quot;/&gt;&lt;wsp:rsid wsp:val=&quot;00D044C2&quot;/&gt;&lt;wsp:rsid wsp:val=&quot;00D15DB6&quot;/&gt;&lt;wsp:rsid wsp:val=&quot;00D27F94&quot;/&gt;&lt;wsp:rsid wsp:val=&quot;00D40472&quot;/&gt;&lt;wsp:rsid wsp:val=&quot;00D43F0D&quot;/&gt;&lt;wsp:rsid wsp:val=&quot;00D5092F&quot;/&gt;&lt;wsp:rsid wsp:val=&quot;00D53571&quot;/&gt;&lt;wsp:rsid wsp:val=&quot;00D560B1&quot;/&gt;&lt;wsp:rsid wsp:val=&quot;00D61806&quot;/&gt;&lt;wsp:rsid wsp:val=&quot;00D709B1&quot;/&gt;&lt;wsp:rsid wsp:val=&quot;00D712EF&quot;/&gt;&lt;wsp:rsid wsp:val=&quot;00D80959&quot;/&gt;&lt;wsp:rsid wsp:val=&quot;00D87495&quot;/&gt;&lt;wsp:rsid wsp:val=&quot;00DA51FB&quot;/&gt;&lt;wsp:rsid wsp:val=&quot;00DA775F&quot;/&gt;&lt;wsp:rsid wsp:val=&quot;00DA7C8C&quot;/&gt;&lt;wsp:rsid wsp:val=&quot;00DB007B&quot;/&gt;&lt;wsp:rsid wsp:val=&quot;00DB10EA&quot;/&gt;&lt;wsp:rsid wsp:val=&quot;00DB382F&quot;/&gt;&lt;wsp:rsid wsp:val=&quot;00DC1836&quot;/&gt;&lt;wsp:rsid wsp:val=&quot;00DC5C97&quot;/&gt;&lt;wsp:rsid wsp:val=&quot;00DC797C&quot;/&gt;&lt;wsp:rsid wsp:val=&quot;00DD0758&quot;/&gt;&lt;wsp:rsid wsp:val=&quot;00E00703&quot;/&gt;&lt;wsp:rsid wsp:val=&quot;00E14BFF&quot;/&gt;&lt;wsp:rsid wsp:val=&quot;00E16052&quot;/&gt;&lt;wsp:rsid wsp:val=&quot;00E270E5&quot;/&gt;&lt;wsp:rsid wsp:val=&quot;00E31880&quot;/&gt;&lt;wsp:rsid wsp:val=&quot;00E4590A&quot;/&gt;&lt;wsp:rsid wsp:val=&quot;00E54A3F&quot;/&gt;&lt;wsp:rsid wsp:val=&quot;00E62777&quot;/&gt;&lt;wsp:rsid wsp:val=&quot;00E66821&quot;/&gt;&lt;wsp:rsid wsp:val=&quot;00E745E1&quot;/&gt;&lt;wsp:rsid wsp:val=&quot;00EA7B21&quot;/&gt;&lt;wsp:rsid wsp:val=&quot;00EB06A9&quot;/&gt;&lt;wsp:rsid wsp:val=&quot;00EB0B56&quot;/&gt;&lt;wsp:rsid wsp:val=&quot;00EB3B29&quot;/&gt;&lt;wsp:rsid wsp:val=&quot;00EB7D91&quot;/&gt;&lt;wsp:rsid wsp:val=&quot;00EE0924&quot;/&gt;&lt;wsp:rsid wsp:val=&quot;00EE0CA0&quot;/&gt;&lt;wsp:rsid wsp:val=&quot;00EE4C66&quot;/&gt;&lt;wsp:rsid wsp:val=&quot;00EE6C14&quot;/&gt;&lt;wsp:rsid wsp:val=&quot;00F07C14&quot;/&gt;&lt;wsp:rsid wsp:val=&quot;00F11915&quot;/&gt;&lt;wsp:rsid wsp:val=&quot;00F178F6&quot;/&gt;&lt;wsp:rsid wsp:val=&quot;00F32815&quot;/&gt;&lt;wsp:rsid wsp:val=&quot;00F44100&quot;/&gt;&lt;wsp:rsid wsp:val=&quot;00F5674C&quot;/&gt;&lt;wsp:rsid wsp:val=&quot;00F600DE&quot;/&gt;&lt;wsp:rsid wsp:val=&quot;00F61D21&quot;/&gt;&lt;wsp:rsid wsp:val=&quot;00F948B1&quot;/&gt;&lt;wsp:rsid wsp:val=&quot;00F978E9&quot;/&gt;&lt;wsp:rsid wsp:val=&quot;00FA04DC&quot;/&gt;&lt;wsp:rsid wsp:val=&quot;00FB0C0B&quot;/&gt;&lt;wsp:rsid wsp:val=&quot;00FB0F2D&quot;/&gt;&lt;wsp:rsid wsp:val=&quot;00FC379F&quot;/&gt;&lt;wsp:rsid wsp:val=&quot;00FC531F&quot;/&gt;&lt;wsp:rsid wsp:val=&quot;00FC6B83&quot;/&gt;&lt;wsp:rsid wsp:val=&quot;00FD4A8E&quot;/&gt;&lt;wsp:rsid wsp:val=&quot;00FE1ED5&quot;/&gt;&lt;wsp:rsid wsp:val=&quot;00FE4D03&quot;/&gt;&lt;wsp:rsid wsp:val=&quot;00FF2B09&quot;/&gt;&lt;wsp:rsid wsp:val=&quot;00FF6A71&quot;/&gt;&lt;/wsp:rsids&gt;&lt;/w:docPr&gt;&lt;w:body&gt;&lt;w:p wsp:rsidR=&quot;00000000&quot; wsp:rsidRDefault=&quot;00575BAA&quot;&gt;&lt;m:oMathPara&gt;&lt;m:oMath&gt;&lt;m:r&gt;&lt;w:rPr&gt;&lt;w:rFonts w:ascii=&quot;Cambria Math&quot; w:h-ansi=&quot;Cambria Math&quot; w:cs=&quot;Arial&quot;/&gt;&lt;wx:font wx:val=&quot;Cambria Math&quot;/&gt;&lt;w:i/&gt;&lt;/w:rPr&gt;&lt;m:t&gt; &lt;/m:t&gt;&lt;/m:r&gt;&lt;/m:oMath&gt;&lt;/m:oMathPara&gt;&lt;/w:p&gt;&lt;w:sectPr wsp:rsidR=&quot;00000000&quot;&gt;&lt;w:pgSz w:w=&quot;12240&quot; w:h=&quot;15840&quot;/&gt;&lt;w:pgMar w:top=&quot;1440&quot; w:right=&quot;1440&quot; w:bottom=&quot;1440&quot; w:left=&quot;1440&quot; w:header=&quot;720&quot; w:footer=&quot;720&quot; w:gutter=&quot;0&quot;/&gt;&lt;w:cols w:space=&quot;720&quot;/&gt;&lt;/w:sectPr&gt;&lt;/w:body&gt;&lt;/w:wordDocument&gt;">
+          <v:shape id="_x0000_i1027" type="#_x0000_t75" style="width:2.1pt;height:11.65pt" equationxml="&lt;?xml version=&quot;1.0&quot; encoding=&quot;UTF-8&quot; standalone=&quot;yes&quot;?&gt;&#10;&lt;?mso-application progid=&quot;Word.Document&quot;?&gt;&#10;&lt;w:wordDocument xmlns:aml=&quot;http://schemas.microsoft.com/aml/2001/core&quot; xmlns:dt=&quot;uuid:C2F41010-65B3-11d1-A29F-00AA00C14882&quot; xmlns:ve=&quot;http://schemas.openxmlformats.org/markup-compatibility/2006&quot; xmlns:o=&quot;urn:schemas-microsoft-com:office:office&quot; xmlns:m=&quot;http://schemas.openxmlformats.org/officeDocument/2006/math&quot; xmlns:v=&quot;urn:schemas-microsoft-com:vml&quot; xmlns:w10=&quot;urn:schemas-microsoft-com:office:word&quot; xmlns:w=&quot;http://schemas.microsoft.com/office/word/2003/wordml&quot; xmlns:wx=&quot;http://schemas.microsoft.com/office/word/2003/auxHint&quot; xmlns:wsp=&quot;http://schemas.microsoft.com/office/word/2003/wordml/sp2&quot; xmlns:sl=&quot;http://schemas.microsoft.com/schemaLibrary/2003/core&quot; w:macrosPresent=&quot;no&quot; w:embeddedObjPresent=&quot;no&quot; w:ocxPresent=&quot;no&quot; xml:space=&quot;preserve&quot;&gt;&lt;w:ignoreSubtree w:val=&quot;http://schemas.microsoft.com/office/word/2003/wordml/sp2&quot;/&gt;&lt;o:DocumentProperties&gt;&lt;o:Version&gt;12&lt;/o:Version&gt;&lt;/o:DocumentProperties&gt;&lt;w:docPr&gt;&lt;w:view w:val=&quot;print&quot;/&gt;&lt;w:zoom w:percent=&quot;120&quot;/&gt;&lt;w:displayBackgroundShape/&gt;&lt;w:doNotEmbedSystemFonts/&gt;&lt;w:gutterAtTop/&gt;&lt;w:stylePaneFormatFilter w:val=&quot;1F08&quot;/&gt;&lt;w:defaultTabStop w:val=&quot;720&quot;/&gt;&lt;w:drawingGridHorizontalSpacing w:val=&quot;120&quot;/&gt;&lt;w:displayHorizontalDrawingGridEvery w:val=&quot;2&quot;/&gt;&lt;w:characterSpacingControl w:val=&quot;DontCompress&quot;/&gt;&lt;w:optimizeForBrowser/&gt;&lt;w:targetScreenSz w:val=&quot;1024x768&quot;/&gt;&lt;w:validateAgainstSchema/&gt;&lt;w:saveInvalidXML w:val=&quot;off&quot;/&gt;&lt;w:ignoreMixedContent w:val=&quot;off&quot;/&gt;&lt;w:alwaysShowPlaceholderText w:val=&quot;off&quot;/&gt;&lt;w:compat&gt;&lt;w:dontAllowFieldEndSelect/&gt;&lt;w:useWord2002TableStyleRules/&gt;&lt;/w:compat&gt;&lt;wsp:rsids&gt;&lt;wsp:rsidRoot wsp:val=&quot;00BD1F9F&quot;/&gt;&lt;wsp:rsid wsp:val=&quot;000005B8&quot;/&gt;&lt;wsp:rsid wsp:val=&quot;00013ED5&quot;/&gt;&lt;wsp:rsid wsp:val=&quot;000154D2&quot;/&gt;&lt;wsp:rsid wsp:val=&quot;000166EA&quot;/&gt;&lt;wsp:rsid wsp:val=&quot;000309E9&quot;/&gt;&lt;wsp:rsid wsp:val=&quot;00045337&quot;/&gt;&lt;wsp:rsid wsp:val=&quot;000574C6&quot;/&gt;&lt;wsp:rsid wsp:val=&quot;00067A0C&quot;/&gt;&lt;wsp:rsid wsp:val=&quot;00077CAD&quot;/&gt;&lt;wsp:rsid wsp:val=&quot;0008279D&quot;/&gt;&lt;wsp:rsid wsp:val=&quot;0009035E&quot;/&gt;&lt;wsp:rsid wsp:val=&quot;0009087B&quot;/&gt;&lt;wsp:rsid wsp:val=&quot;000A1FAF&quot;/&gt;&lt;wsp:rsid wsp:val=&quot;000A7915&quot;/&gt;&lt;wsp:rsid wsp:val=&quot;000B259F&quot;/&gt;&lt;wsp:rsid wsp:val=&quot;000C04F5&quot;/&gt;&lt;wsp:rsid wsp:val=&quot;000C578F&quot;/&gt;&lt;wsp:rsid wsp:val=&quot;000D2EB7&quot;/&gt;&lt;wsp:rsid wsp:val=&quot;000E3BA1&quot;/&gt;&lt;wsp:rsid wsp:val=&quot;000E3E61&quot;/&gt;&lt;wsp:rsid wsp:val=&quot;000E716F&quot;/&gt;&lt;wsp:rsid wsp:val=&quot;000F41BA&quot;/&gt;&lt;wsp:rsid wsp:val=&quot;00101E0B&quot;/&gt;&lt;wsp:rsid wsp:val=&quot;00102F7A&quot;/&gt;&lt;wsp:rsid wsp:val=&quot;00116F27&quot;/&gt;&lt;wsp:rsid wsp:val=&quot;00125A02&quot;/&gt;&lt;wsp:rsid wsp:val=&quot;00127CE9&quot;/&gt;&lt;wsp:rsid wsp:val=&quot;00135445&quot;/&gt;&lt;wsp:rsid wsp:val=&quot;00155A95&quot;/&gt;&lt;wsp:rsid wsp:val=&quot;00165F8F&quot;/&gt;&lt;wsp:rsid wsp:val=&quot;00166583&quot;/&gt;&lt;wsp:rsid wsp:val=&quot;00166772&quot;/&gt;&lt;wsp:rsid wsp:val=&quot;00175687&quot;/&gt;&lt;wsp:rsid wsp:val=&quot;001775F5&quot;/&gt;&lt;wsp:rsid wsp:val=&quot;00183FC3&quot;/&gt;&lt;wsp:rsid wsp:val=&quot;0019055E&quot;/&gt;&lt;wsp:rsid wsp:val=&quot;001A2FB8&quot;/&gt;&lt;wsp:rsid wsp:val=&quot;001A5B4E&quot;/&gt;&lt;wsp:rsid wsp:val=&quot;001B269C&quot;/&gt;&lt;wsp:rsid wsp:val=&quot;001C006B&quot;/&gt;&lt;wsp:rsid wsp:val=&quot;001C12BC&quot;/&gt;&lt;wsp:rsid wsp:val=&quot;001C698B&quot;/&gt;&lt;wsp:rsid wsp:val=&quot;00211431&quot;/&gt;&lt;wsp:rsid wsp:val=&quot;00215486&quot;/&gt;&lt;wsp:rsid wsp:val=&quot;00221DC7&quot;/&gt;&lt;wsp:rsid wsp:val=&quot;002246C9&quot;/&gt;&lt;wsp:rsid wsp:val=&quot;00226010&quot;/&gt;&lt;wsp:rsid wsp:val=&quot;002455BD&quot;/&gt;&lt;wsp:rsid wsp:val=&quot;00255E0C&quot;/&gt;&lt;wsp:rsid wsp:val=&quot;00262961&quot;/&gt;&lt;wsp:rsid wsp:val=&quot;00266386&quot;/&gt;&lt;wsp:rsid wsp:val=&quot;00276A8E&quot;/&gt;&lt;wsp:rsid wsp:val=&quot;00276D7F&quot;/&gt;&lt;wsp:rsid wsp:val=&quot;00286D22&quot;/&gt;&lt;wsp:rsid wsp:val=&quot;00290E0B&quot;/&gt;&lt;wsp:rsid wsp:val=&quot;002920EB&quot;/&gt;&lt;wsp:rsid wsp:val=&quot;00294FFD&quot;/&gt;&lt;wsp:rsid wsp:val=&quot;002A07C8&quot;/&gt;&lt;wsp:rsid wsp:val=&quot;002A7216&quot;/&gt;&lt;wsp:rsid wsp:val=&quot;002B61BF&quot;/&gt;&lt;wsp:rsid wsp:val=&quot;002C6B56&quot;/&gt;&lt;wsp:rsid wsp:val=&quot;002C6D9B&quot;/&gt;&lt;wsp:rsid wsp:val=&quot;002C7E24&quot;/&gt;&lt;wsp:rsid wsp:val=&quot;002E3A59&quot;/&gt;&lt;wsp:rsid wsp:val=&quot;002F0122&quot;/&gt;&lt;wsp:rsid wsp:val=&quot;002F082D&quot;/&gt;&lt;wsp:rsid wsp:val=&quot;003103C1&quot;/&gt;&lt;wsp:rsid wsp:val=&quot;00312E78&quot;/&gt;&lt;wsp:rsid wsp:val=&quot;0031785E&quot;/&gt;&lt;wsp:rsid wsp:val=&quot;00323119&quot;/&gt;&lt;wsp:rsid wsp:val=&quot;00323D2E&quot;/&gt;&lt;wsp:rsid wsp:val=&quot;003268CF&quot;/&gt;&lt;wsp:rsid wsp:val=&quot;003579F2&quot;/&gt;&lt;wsp:rsid wsp:val=&quot;003611D5&quot;/&gt;&lt;wsp:rsid wsp:val=&quot;00361FA0&quot;/&gt;&lt;wsp:rsid wsp:val=&quot;00376189&quot;/&gt;&lt;wsp:rsid wsp:val=&quot;00387004&quot;/&gt;&lt;wsp:rsid wsp:val=&quot;003A38C8&quot;/&gt;&lt;wsp:rsid wsp:val=&quot;003C1F74&quot;/&gt;&lt;wsp:rsid wsp:val=&quot;003C31FD&quot;/&gt;&lt;wsp:rsid wsp:val=&quot;003E3B19&quot;/&gt;&lt;wsp:rsid wsp:val=&quot;003F33A2&quot;/&gt;&lt;wsp:rsid wsp:val=&quot;004007DB&quot;/&gt;&lt;wsp:rsid wsp:val=&quot;0040108D&quot;/&gt;&lt;wsp:rsid wsp:val=&quot;004175E2&quot;/&gt;&lt;wsp:rsid wsp:val=&quot;004310C0&quot;/&gt;&lt;wsp:rsid wsp:val=&quot;00432884&quot;/&gt;&lt;wsp:rsid wsp:val=&quot;004409E8&quot;/&gt;&lt;wsp:rsid wsp:val=&quot;00441145&quot;/&gt;&lt;wsp:rsid wsp:val=&quot;00456068&quot;/&gt;&lt;wsp:rsid wsp:val=&quot;00463170&quot;/&gt;&lt;wsp:rsid wsp:val=&quot;00464C36&quot;/&gt;&lt;wsp:rsid wsp:val=&quot;00480128&quot;/&gt;&lt;wsp:rsid wsp:val=&quot;004830EA&quot;/&gt;&lt;wsp:rsid wsp:val=&quot;00484424&quot;/&gt;&lt;wsp:rsid wsp:val=&quot;004A0F91&quot;/&gt;&lt;wsp:rsid wsp:val=&quot;004A400F&quot;/&gt;&lt;wsp:rsid wsp:val=&quot;004B4274&quot;/&gt;&lt;wsp:rsid wsp:val=&quot;004E1F48&quot;/&gt;&lt;wsp:rsid wsp:val=&quot;004F1B51&quot;/&gt;&lt;wsp:rsid wsp:val=&quot;00500A32&quot;/&gt;&lt;wsp:rsid wsp:val=&quot;00502979&quot;/&gt;&lt;wsp:rsid wsp:val=&quot;0052407F&quot;/&gt;&lt;wsp:rsid wsp:val=&quot;00531D22&quot;/&gt;&lt;wsp:rsid wsp:val=&quot;00533BC3&quot;/&gt;&lt;wsp:rsid wsp:val=&quot;00534CD8&quot;/&gt;&lt;wsp:rsid wsp:val=&quot;00535EF6&quot;/&gt;&lt;wsp:rsid wsp:val=&quot;0053683B&quot;/&gt;&lt;wsp:rsid wsp:val=&quot;00540271&quot;/&gt;&lt;wsp:rsid wsp:val=&quot;005516E9&quot;/&gt;&lt;wsp:rsid wsp:val=&quot;00575BAA&quot;/&gt;&lt;wsp:rsid wsp:val=&quot;005803BE&quot;/&gt;&lt;wsp:rsid wsp:val=&quot;005A16A7&quot;/&gt;&lt;wsp:rsid wsp:val=&quot;005A5261&quot;/&gt;&lt;wsp:rsid wsp:val=&quot;005B6D78&quot;/&gt;&lt;wsp:rsid wsp:val=&quot;005C07A2&quot;/&gt;&lt;wsp:rsid wsp:val=&quot;005D1CB5&quot;/&gt;&lt;wsp:rsid wsp:val=&quot;005D7D0A&quot;/&gt;&lt;wsp:rsid wsp:val=&quot;005E37B0&quot;/&gt;&lt;wsp:rsid wsp:val=&quot;005F34F3&quot;/&gt;&lt;wsp:rsid wsp:val=&quot;00612A47&quot;/&gt;&lt;wsp:rsid wsp:val=&quot;00616B12&quot;/&gt;&lt;wsp:rsid wsp:val=&quot;00621A86&quot;/&gt;&lt;wsp:rsid wsp:val=&quot;0062393F&quot;/&gt;&lt;wsp:rsid wsp:val=&quot;00623A3A&quot;/&gt;&lt;wsp:rsid wsp:val=&quot;00631274&quot;/&gt;&lt;wsp:rsid wsp:val=&quot;00640796&quot;/&gt;&lt;wsp:rsid wsp:val=&quot;00643626&quot;/&gt;&lt;wsp:rsid wsp:val=&quot;00645DE7&quot;/&gt;&lt;wsp:rsid wsp:val=&quot;00664B0B&quot;/&gt;&lt;wsp:rsid wsp:val=&quot;00672CEA&quot;/&gt;&lt;wsp:rsid wsp:val=&quot;00682B0E&quot;/&gt;&lt;wsp:rsid wsp:val=&quot;00685DB5&quot;/&gt;&lt;wsp:rsid wsp:val=&quot;0069010E&quot;/&gt;&lt;wsp:rsid wsp:val=&quot;00695D27&quot;/&gt;&lt;wsp:rsid wsp:val=&quot;006A266D&quot;/&gt;&lt;wsp:rsid wsp:val=&quot;006A5DD6&quot;/&gt;&lt;wsp:rsid wsp:val=&quot;006B5673&quot;/&gt;&lt;wsp:rsid wsp:val=&quot;006B5DA8&quot;/&gt;&lt;wsp:rsid wsp:val=&quot;006C1669&quot;/&gt;&lt;wsp:rsid wsp:val=&quot;006E05B7&quot;/&gt;&lt;wsp:rsid wsp:val=&quot;006E1B5E&quot;/&gt;&lt;wsp:rsid wsp:val=&quot;006E1F69&quot;/&gt;&lt;wsp:rsid wsp:val=&quot;006E2DED&quot;/&gt;&lt;wsp:rsid wsp:val=&quot;006F2AFA&quot;/&gt;&lt;wsp:rsid wsp:val=&quot;006F50DB&quot;/&gt;&lt;wsp:rsid wsp:val=&quot;00705C45&quot;/&gt;&lt;wsp:rsid wsp:val=&quot;00705FF0&quot;/&gt;&lt;wsp:rsid wsp:val=&quot;00714837&quot;/&gt;&lt;wsp:rsid wsp:val=&quot;00715772&quot;/&gt;&lt;wsp:rsid wsp:val=&quot;00722799&quot;/&gt;&lt;wsp:rsid wsp:val=&quot;00732FB6&quot;/&gt;&lt;wsp:rsid wsp:val=&quot;00733D0E&quot;/&gt;&lt;wsp:rsid wsp:val=&quot;0074602A&quot;/&gt;&lt;wsp:rsid wsp:val=&quot;00751C64&quot;/&gt;&lt;wsp:rsid wsp:val=&quot;00753D5A&quot;/&gt;&lt;wsp:rsid wsp:val=&quot;007612CA&quot;/&gt;&lt;wsp:rsid wsp:val=&quot;00764F0E&quot;/&gt;&lt;wsp:rsid wsp:val=&quot;00770397&quot;/&gt;&lt;wsp:rsid wsp:val=&quot;00775E9C&quot;/&gt;&lt;wsp:rsid wsp:val=&quot;00782503&quot;/&gt;&lt;wsp:rsid wsp:val=&quot;00790A5B&quot;/&gt;&lt;wsp:rsid wsp:val=&quot;007925CC&quot;/&gt;&lt;wsp:rsid wsp:val=&quot;007957FB&quot;/&gt;&lt;wsp:rsid wsp:val=&quot;00797858&quot;/&gt;&lt;wsp:rsid wsp:val=&quot;007A23FE&quot;/&gt;&lt;wsp:rsid wsp:val=&quot;007B24D6&quot;/&gt;&lt;wsp:rsid wsp:val=&quot;007B61EF&quot;/&gt;&lt;wsp:rsid wsp:val=&quot;007D1267&quot;/&gt;&lt;wsp:rsid wsp:val=&quot;007E1D00&quot;/&gt;&lt;wsp:rsid wsp:val=&quot;007E4CF7&quot;/&gt;&lt;wsp:rsid wsp:val=&quot;007E6440&quot;/&gt;&lt;wsp:rsid wsp:val=&quot;00804168&quot;/&gt;&lt;wsp:rsid wsp:val=&quot;00804A50&quot;/&gt;&lt;wsp:rsid wsp:val=&quot;00813F2C&quot;/&gt;&lt;wsp:rsid wsp:val=&quot;00820166&quot;/&gt;&lt;wsp:rsid wsp:val=&quot;008254BD&quot;/&gt;&lt;wsp:rsid wsp:val=&quot;0082736F&quot;/&gt;&lt;wsp:rsid wsp:val=&quot;00832AD7&quot;/&gt;&lt;wsp:rsid wsp:val=&quot;0084290D&quot;/&gt;&lt;wsp:rsid wsp:val=&quot;00845D4C&quot;/&gt;&lt;wsp:rsid wsp:val=&quot;008556A2&quot;/&gt;&lt;wsp:rsid wsp:val=&quot;00865E20&quot;/&gt;&lt;wsp:rsid wsp:val=&quot;00866776&quot;/&gt;&lt;wsp:rsid wsp:val=&quot;00870B98&quot;/&gt;&lt;wsp:rsid wsp:val=&quot;00886D33&quot;/&gt;&lt;wsp:rsid wsp:val=&quot;008937E3&quot;/&gt;&lt;wsp:rsid wsp:val=&quot;008B37BC&quot;/&gt;&lt;wsp:rsid wsp:val=&quot;008C3631&quot;/&gt;&lt;wsp:rsid wsp:val=&quot;008F20CB&quot;/&gt;&lt;wsp:rsid wsp:val=&quot;008F22DA&quot;/&gt;&lt;wsp:rsid wsp:val=&quot;009052BC&quot;/&gt;&lt;wsp:rsid wsp:val=&quot;00913520&quot;/&gt;&lt;wsp:rsid wsp:val=&quot;00917BAC&quot;/&gt;&lt;wsp:rsid wsp:val=&quot;0092557D&quot;/&gt;&lt;wsp:rsid wsp:val=&quot;00925763&quot;/&gt;&lt;wsp:rsid wsp:val=&quot;0093152D&quot;/&gt;&lt;wsp:rsid wsp:val=&quot;00960BF7&quot;/&gt;&lt;wsp:rsid wsp:val=&quot;00961277&quot;/&gt;&lt;wsp:rsid wsp:val=&quot;009635D3&quot;/&gt;&lt;wsp:rsid wsp:val=&quot;00965965&quot;/&gt;&lt;wsp:rsid wsp:val=&quot;009666EC&quot;/&gt;&lt;wsp:rsid wsp:val=&quot;009755B6&quot;/&gt;&lt;wsp:rsid wsp:val=&quot;0097780A&quot;/&gt;&lt;wsp:rsid wsp:val=&quot;00980F28&quot;/&gt;&lt;wsp:rsid wsp:val=&quot;0098225F&quot;/&gt;&lt;wsp:rsid wsp:val=&quot;00985837&quot;/&gt;&lt;wsp:rsid wsp:val=&quot;00993584&quot;/&gt;&lt;wsp:rsid wsp:val=&quot;009A3A73&quot;/&gt;&lt;wsp:rsid wsp:val=&quot;009A61A9&quot;/&gt;&lt;wsp:rsid wsp:val=&quot;009B1F35&quot;/&gt;&lt;wsp:rsid wsp:val=&quot;009C0C3A&quot;/&gt;&lt;wsp:rsid wsp:val=&quot;009C5F3F&quot;/&gt;&lt;wsp:rsid wsp:val=&quot;009D2A57&quot;/&gt;&lt;wsp:rsid wsp:val=&quot;009F1839&quot;/&gt;&lt;wsp:rsid wsp:val=&quot;00A032EC&quot;/&gt;&lt;wsp:rsid wsp:val=&quot;00A07E79&quot;/&gt;&lt;wsp:rsid wsp:val=&quot;00A14CA7&quot;/&gt;&lt;wsp:rsid wsp:val=&quot;00A205BE&quot;/&gt;&lt;wsp:rsid wsp:val=&quot;00A22B7A&quot;/&gt;&lt;wsp:rsid wsp:val=&quot;00A30DED&quot;/&gt;&lt;wsp:rsid wsp:val=&quot;00A349BF&quot;/&gt;&lt;wsp:rsid wsp:val=&quot;00A35710&quot;/&gt;&lt;wsp:rsid wsp:val=&quot;00A40E6B&quot;/&gt;&lt;wsp:rsid wsp:val=&quot;00A41428&quot;/&gt;&lt;wsp:rsid wsp:val=&quot;00A437B6&quot;/&gt;&lt;wsp:rsid wsp:val=&quot;00A77F9E&quot;/&gt;&lt;wsp:rsid wsp:val=&quot;00A84D89&quot;/&gt;&lt;wsp:rsid wsp:val=&quot;00A85AAD&quot;/&gt;&lt;wsp:rsid wsp:val=&quot;00A86BC9&quot;/&gt;&lt;wsp:rsid wsp:val=&quot;00A9257C&quot;/&gt;&lt;wsp:rsid wsp:val=&quot;00AA112B&quot;/&gt;&lt;wsp:rsid wsp:val=&quot;00AA233D&quot;/&gt;&lt;wsp:rsid wsp:val=&quot;00AA3C3A&quot;/&gt;&lt;wsp:rsid wsp:val=&quot;00AB1234&quot;/&gt;&lt;wsp:rsid wsp:val=&quot;00AB3AA3&quot;/&gt;&lt;wsp:rsid wsp:val=&quot;00AB5E41&quot;/&gt;&lt;wsp:rsid wsp:val=&quot;00AB5FDF&quot;/&gt;&lt;wsp:rsid wsp:val=&quot;00AB7AC2&quot;/&gt;&lt;wsp:rsid wsp:val=&quot;00AB7D1C&quot;/&gt;&lt;wsp:rsid wsp:val=&quot;00AC4194&quot;/&gt;&lt;wsp:rsid wsp:val=&quot;00AC5E76&quot;/&gt;&lt;wsp:rsid wsp:val=&quot;00AD4606&quot;/&gt;&lt;wsp:rsid wsp:val=&quot;00AD62E5&quot;/&gt;&lt;wsp:rsid wsp:val=&quot;00AD7DDC&quot;/&gt;&lt;wsp:rsid wsp:val=&quot;00AF48C7&quot;/&gt;&lt;wsp:rsid wsp:val=&quot;00B1790A&quot;/&gt;&lt;wsp:rsid wsp:val=&quot;00B30486&quot;/&gt;&lt;wsp:rsid wsp:val=&quot;00B30922&quot;/&gt;&lt;wsp:rsid wsp:val=&quot;00B52BA8&quot;/&gt;&lt;wsp:rsid wsp:val=&quot;00B54385&quot;/&gt;&lt;wsp:rsid wsp:val=&quot;00B54B1D&quot;/&gt;&lt;wsp:rsid wsp:val=&quot;00B755AE&quot;/&gt;&lt;wsp:rsid wsp:val=&quot;00B80B60&quot;/&gt;&lt;wsp:rsid wsp:val=&quot;00B86841&quot;/&gt;&lt;wsp:rsid wsp:val=&quot;00B96DCE&quot;/&gt;&lt;wsp:rsid wsp:val=&quot;00BA3437&quot;/&gt;&lt;wsp:rsid wsp:val=&quot;00BA6124&quot;/&gt;&lt;wsp:rsid wsp:val=&quot;00BB0736&quot;/&gt;&lt;wsp:rsid wsp:val=&quot;00BB4590&quot;/&gt;&lt;wsp:rsid wsp:val=&quot;00BC00F5&quot;/&gt;&lt;wsp:rsid wsp:val=&quot;00BC27E2&quot;/&gt;&lt;wsp:rsid wsp:val=&quot;00BC6BE6&quot;/&gt;&lt;wsp:rsid wsp:val=&quot;00BD0B74&quot;/&gt;&lt;wsp:rsid wsp:val=&quot;00BD1F9F&quot;/&gt;&lt;wsp:rsid wsp:val=&quot;00BD557D&quot;/&gt;&lt;wsp:rsid wsp:val=&quot;00BE133D&quot;/&gt;&lt;wsp:rsid wsp:val=&quot;00BE1CEC&quot;/&gt;&lt;wsp:rsid wsp:val=&quot;00BE7858&quot;/&gt;&lt;wsp:rsid wsp:val=&quot;00BF0F49&quot;/&gt;&lt;wsp:rsid wsp:val=&quot;00BF336E&quot;/&gt;&lt;wsp:rsid wsp:val=&quot;00BF3993&quot;/&gt;&lt;wsp:rsid wsp:val=&quot;00C06AF5&quot;/&gt;&lt;wsp:rsid wsp:val=&quot;00C07AEF&quot;/&gt;&lt;wsp:rsid wsp:val=&quot;00C11564&quot;/&gt;&lt;wsp:rsid wsp:val=&quot;00C379FA&quot;/&gt;&lt;wsp:rsid wsp:val=&quot;00C4358E&quot;/&gt;&lt;wsp:rsid wsp:val=&quot;00C438AD&quot;/&gt;&lt;wsp:rsid wsp:val=&quot;00C5011B&quot;/&gt;&lt;wsp:rsid wsp:val=&quot;00C52269&quot;/&gt;&lt;wsp:rsid wsp:val=&quot;00C56DA2&quot;/&gt;&lt;wsp:rsid wsp:val=&quot;00C72375&quot;/&gt;&lt;wsp:rsid wsp:val=&quot;00C72890&quot;/&gt;&lt;wsp:rsid wsp:val=&quot;00C83076&quot;/&gt;&lt;wsp:rsid wsp:val=&quot;00CA3864&quot;/&gt;&lt;wsp:rsid wsp:val=&quot;00CB19BE&quot;/&gt;&lt;wsp:rsid wsp:val=&quot;00CB5CD7&quot;/&gt;&lt;wsp:rsid wsp:val=&quot;00CB79D8&quot;/&gt;&lt;wsp:rsid wsp:val=&quot;00CC712C&quot;/&gt;&lt;wsp:rsid wsp:val=&quot;00CD3464&quot;/&gt;&lt;wsp:rsid wsp:val=&quot;00CD4EFF&quot;/&gt;&lt;wsp:rsid wsp:val=&quot;00CD7BC2&quot;/&gt;&lt;wsp:rsid wsp:val=&quot;00CD7E69&quot;/&gt;&lt;wsp:rsid wsp:val=&quot;00D001DF&quot;/&gt;&lt;wsp:rsid wsp:val=&quot;00D01E5E&quot;/&gt;&lt;wsp:rsid wsp:val=&quot;00D044C2&quot;/&gt;&lt;wsp:rsid wsp:val=&quot;00D15DB6&quot;/&gt;&lt;wsp:rsid wsp:val=&quot;00D27F94&quot;/&gt;&lt;wsp:rsid wsp:val=&quot;00D40472&quot;/&gt;&lt;wsp:rsid wsp:val=&quot;00D43F0D&quot;/&gt;&lt;wsp:rsid wsp:val=&quot;00D5092F&quot;/&gt;&lt;wsp:rsid wsp:val=&quot;00D53571&quot;/&gt;&lt;wsp:rsid wsp:val=&quot;00D560B1&quot;/&gt;&lt;wsp:rsid wsp:val=&quot;00D61806&quot;/&gt;&lt;wsp:rsid wsp:val=&quot;00D709B1&quot;/&gt;&lt;wsp:rsid wsp:val=&quot;00D712EF&quot;/&gt;&lt;wsp:rsid wsp:val=&quot;00D80959&quot;/&gt;&lt;wsp:rsid wsp:val=&quot;00D87495&quot;/&gt;&lt;wsp:rsid wsp:val=&quot;00DA51FB&quot;/&gt;&lt;wsp:rsid wsp:val=&quot;00DA775F&quot;/&gt;&lt;wsp:rsid wsp:val=&quot;00DA7C8C&quot;/&gt;&lt;wsp:rsid wsp:val=&quot;00DB007B&quot;/&gt;&lt;wsp:rsid wsp:val=&quot;00DB10EA&quot;/&gt;&lt;wsp:rsid wsp:val=&quot;00DB382F&quot;/&gt;&lt;wsp:rsid wsp:val=&quot;00DC1836&quot;/&gt;&lt;wsp:rsid wsp:val=&quot;00DC5C97&quot;/&gt;&lt;wsp:rsid wsp:val=&quot;00DC797C&quot;/&gt;&lt;wsp:rsid wsp:val=&quot;00DD0758&quot;/&gt;&lt;wsp:rsid wsp:val=&quot;00E00703&quot;/&gt;&lt;wsp:rsid wsp:val=&quot;00E14BFF&quot;/&gt;&lt;wsp:rsid wsp:val=&quot;00E16052&quot;/&gt;&lt;wsp:rsid wsp:val=&quot;00E270E5&quot;/&gt;&lt;wsp:rsid wsp:val=&quot;00E31880&quot;/&gt;&lt;wsp:rsid wsp:val=&quot;00E4590A&quot;/&gt;&lt;wsp:rsid wsp:val=&quot;00E54A3F&quot;/&gt;&lt;wsp:rsid wsp:val=&quot;00E62777&quot;/&gt;&lt;wsp:rsid wsp:val=&quot;00E66821&quot;/&gt;&lt;wsp:rsid wsp:val=&quot;00E745E1&quot;/&gt;&lt;wsp:rsid wsp:val=&quot;00EA7B21&quot;/&gt;&lt;wsp:rsid wsp:val=&quot;00EB06A9&quot;/&gt;&lt;wsp:rsid wsp:val=&quot;00EB0B56&quot;/&gt;&lt;wsp:rsid wsp:val=&quot;00EB3B29&quot;/&gt;&lt;wsp:rsid wsp:val=&quot;00EB7D91&quot;/&gt;&lt;wsp:rsid wsp:val=&quot;00EE0924&quot;/&gt;&lt;wsp:rsid wsp:val=&quot;00EE0CA0&quot;/&gt;&lt;wsp:rsid wsp:val=&quot;00EE4C66&quot;/&gt;&lt;wsp:rsid wsp:val=&quot;00EE6C14&quot;/&gt;&lt;wsp:rsid wsp:val=&quot;00F07C14&quot;/&gt;&lt;wsp:rsid wsp:val=&quot;00F11915&quot;/&gt;&lt;wsp:rsid wsp:val=&quot;00F178F6&quot;/&gt;&lt;wsp:rsid wsp:val=&quot;00F32815&quot;/&gt;&lt;wsp:rsid wsp:val=&quot;00F44100&quot;/&gt;&lt;wsp:rsid wsp:val=&quot;00F5674C&quot;/&gt;&lt;wsp:rsid wsp:val=&quot;00F600DE&quot;/&gt;&lt;wsp:rsid wsp:val=&quot;00F61D21&quot;/&gt;&lt;wsp:rsid wsp:val=&quot;00F948B1&quot;/&gt;&lt;wsp:rsid wsp:val=&quot;00F978E9&quot;/&gt;&lt;wsp:rsid wsp:val=&quot;00FA04DC&quot;/&gt;&lt;wsp:rsid wsp:val=&quot;00FB0C0B&quot;/&gt;&lt;wsp:rsid wsp:val=&quot;00FB0F2D&quot;/&gt;&lt;wsp:rsid wsp:val=&quot;00FC379F&quot;/&gt;&lt;wsp:rsid wsp:val=&quot;00FC531F&quot;/&gt;&lt;wsp:rsid wsp:val=&quot;00FC6B83&quot;/&gt;&lt;wsp:rsid wsp:val=&quot;00FD4A8E&quot;/&gt;&lt;wsp:rsid wsp:val=&quot;00FE1ED5&quot;/&gt;&lt;wsp:rsid wsp:val=&quot;00FE4D03&quot;/&gt;&lt;wsp:rsid wsp:val=&quot;00FF2B09&quot;/&gt;&lt;wsp:rsid wsp:val=&quot;00FF6A71&quot;/&gt;&lt;/wsp:rsids&gt;&lt;/w:docPr&gt;&lt;w:body&gt;&lt;w:p wsp:rsidR=&quot;00000000&quot; wsp:rsidRDefault=&quot;00575BAA&quot;&gt;&lt;m:oMathPara&gt;&lt;m:oMath&gt;&lt;m:r&gt;&lt;w:rPr&gt;&lt;w:rFonts w:ascii=&quot;Cambria Math&quot; w:h-ansi=&quot;Cambria Math&quot; w:cs=&quot;Arial&quot;/&gt;&lt;wx:font wx:val=&quot;Cambria Math&quot;/&gt;&lt;w:i/&gt;&lt;/w:rPr&gt;&lt;m:t&gt; &lt;/m:t&gt;&lt;/m:r&gt;&lt;/m:oMath&gt;&lt;/m:oMathPara&gt;&lt;/w:p&gt;&lt;w:sectPr wsp:rsidR=&quot;00000000&quot;&gt;&lt;w:pgSz w:w=&quot;12240&quot; w:h=&quot;15840&quot;/&gt;&lt;w:pgMar w:top=&quot;1440&quot; w:right=&quot;1440&quot; w:bottom=&quot;1440&quot; w:left=&quot;1440&quot; w:header=&quot;720&quot; w:footer=&quot;720&quot; w:gutter=&quot;0&quot;/&gt;&lt;w:cols w:space=&quot;720&quot;/&gt;&lt;/w:sectPr&gt;&lt;/w:body&gt;&lt;/w:wordDocument&gt;">
             <v:imagedata r:id="rId9" o:title="" chromakey="white"/>
           </v:shape>
         </w:pict>
@@ -7810,7 +8150,17 @@
       </w:r>
     </w:p>
     <w:p>
-      <w:r>
+      <w:pPr>
+        <w:rPr>
+          <w:sz w:val="20"/>
+          <w:szCs w:val="20"/>
+        </w:rPr>
+      </w:pPr>
+      <w:r>
+        <w:rPr>
+          <w:sz w:val="20"/>
+          <w:szCs w:val="20"/>
+        </w:rPr>
         <w:t>The second term is a smoothness term:</w:t>
       </w:r>
     </w:p>
@@ -8187,7 +8537,10 @@
         <w:tab/>
       </w:r>
       <w:r>
-        <w:t>(6)</w:t>
+        <w:t>(8</w:t>
+      </w:r>
+      <w:r>
+        <w:t>)</w:t>
       </w:r>
     </w:p>
     <w:p>
@@ -8908,7 +9261,7 @@
       </m:oMath>
       <w:r>
         <w:tab/>
-        <w:t>(8</w:t>
+        <w:t>(9</w:t>
       </w:r>
       <w:r>
         <w:t>)</w:t>
@@ -9364,7 +9717,7 @@
       </w:r>
       <w:r>
         <w:tab/>
-        <w:t>(9</w:t>
+        <w:t>(10</w:t>
       </w:r>
       <w:r>
         <w:t>)</w:t>
@@ -10210,7 +10563,10 @@
       </w:r>
       <w:r>
         <w:tab/>
-        <w:t>(8)</w:t>
+        <w:t>(11</w:t>
+      </w:r>
+      <w:r>
+        <w:t>)</w:t>
       </w:r>
     </w:p>
     <w:p>
@@ -10313,13 +10669,25 @@
         </m:d>
       </m:oMath>
       <w:r>
-        <w:t xml:space="preserve">, assuming ΔZ is small relative to Z and that the scene is rigid, we use the optical flow to estimate Z for all pixels in the images.  For rigid scenes with no Z translation, this is identical to the </w:t>
+        <w:t>, assuming ΔZ is small relative to Z and that the scene is rigid, we use the optical flow to estimate Z</w:t>
+      </w:r>
+      <w:r>
+        <w:t xml:space="preserve"> for all pixels in the images. </w:t>
+      </w:r>
+      <w:r>
+        <w:t xml:space="preserve">For rigid scenes with no Z translation, this is identical to the </w:t>
       </w:r>
       <w:r>
         <w:t>optimal solution to the Euler-La</w:t>
       </w:r>
       <w:r>
-        <w:t xml:space="preserve">grange equations if the optical flow fields are equivalent to the motion fields.  Where there is ΔZ and/or where the scene is not rigid, this produces a good starting point for the </w:t>
+        <w:t>grange equations if the optical flow fields are e</w:t>
+      </w:r>
+      <w:r>
+        <w:t>quivalent to the motion fields.</w:t>
+      </w:r>
+      <w:r>
+        <w:t xml:space="preserve"> Where there is ΔZ and/or where the scene is not rigid, this produces a good starting point for the </w:t>
       </w:r>
       <w:r>
         <w:t>gradient descent</w:t>
@@ -10369,7 +10737,19 @@
         <w:t xml:space="preserve"> after each step</w:t>
       </w:r>
       <w:r>
-        <w:t xml:space="preserve">, which is offset spatially in the image domain from the previous estimate of Z by the optical flow.  Since optical flow algorithms produces sub-pixel flow values, the new Z values are rarely on integer pixel locations.  This requires </w:t>
+        <w:t>, which is offset spatially in the image domain from the previous esti</w:t>
+      </w:r>
+      <w:r>
+        <w:t xml:space="preserve">mate of Z by the optical flow. </w:t>
+      </w:r>
+      <w:r>
+        <w:t>Since optical flow algorithms produces sub-pixel flow values, the new Z values are rare</w:t>
+      </w:r>
+      <w:r>
+        <w:t xml:space="preserve">ly on integer pixel locations. </w:t>
+      </w:r>
+      <w:r>
+        <w:t xml:space="preserve">This requires </w:t>
       </w:r>
       <w:proofErr w:type="spellStart"/>
       <w:r>
@@ -10403,13 +10783,28 @@
         <w:ind w:firstLine="0"/>
       </w:pPr>
       <w:r>
-        <w:t xml:space="preserve">We used one of two stopping criteria depending on the quality of the flow fields and the value chosen for α.  When the flow fields closely represent the motion fields and α is small (minimal </w:t>
-      </w:r>
-      <w:r>
-        <w:t>Z smoothing), we use equation (9</w:t>
-      </w:r>
-      <w:r>
-        <w:t xml:space="preserve">), which represents the mismatch in registration of the two flow fields, and stop when this number becomes suitably small.  </w:t>
+        <w:t>We used one of two stopping criteria depending on the quality of the flow fie</w:t>
+      </w:r>
+      <w:r>
+        <w:t>lds and the value chosen for α.</w:t>
+      </w:r>
+      <w:r>
+        <w:t xml:space="preserve"> When the flow fields closely represent the motion fields and α is small (minimal </w:t>
+      </w:r>
+      <w:r>
+        <w:t xml:space="preserve">Z smoothing), we use </w:t>
+      </w:r>
+      <w:r>
+        <w:t>(10</w:t>
+      </w:r>
+      <w:r>
+        <w:t xml:space="preserve">), which represents the mismatch in registration of the two flow fields, and stop when this number </w:t>
+      </w:r>
+      <w:r>
+        <w:t xml:space="preserve">falls to </w:t>
+      </w:r>
+      <w:r>
+        <w:t xml:space="preserve">the sub-pixel resolution of the optical flow algorithm being used.  </w:t>
       </w:r>
     </w:p>
     <w:p>
@@ -10424,16 +10819,34 @@
         <w:ind w:firstLine="0"/>
       </w:pPr>
       <w:r>
-        <w:t>Where the flow fields are noisy and not as good a representation of the motion field we need to increase α to get good results.  With more substantial smoothing,</w:t>
+        <w:t>Where the flow fields are noisy and not as good a representation of the motion field we need</w:t>
+      </w:r>
+      <w:r>
+        <w:t>ed</w:t>
+      </w:r>
+      <w:r>
+        <w:t xml:space="preserve"> to i</w:t>
+      </w:r>
+      <w:r>
+        <w:t xml:space="preserve">ncrease α to get good results. </w:t>
+      </w:r>
+      <w:r>
+        <w:t>With more substantial smoothing,</w:t>
       </w:r>
       <w:r>
         <w:t xml:space="preserve"> the smoothing term (</w:t>
       </w:r>
       <w:r>
-        <w:t>7), can pull the Z estimate away from the correct value if γ is large and/or if many iterations are performed.  In this case we stopped the iterations when the smoothing term</w:t>
-      </w:r>
-      <w:r>
-        <w:t xml:space="preserve"> (6)</w:t>
+        <w:t>7), appears to</w:t>
+      </w:r>
+      <w:r>
+        <w:t xml:space="preserve"> pull the Z estimate away from the correct value if γ is large and/or if many iterations are performed.  In this case we stopped the iterations when the smoothing term</w:t>
+      </w:r>
+      <w:r>
+        <w:t xml:space="preserve"> (7</w:t>
+      </w:r>
+      <w:r>
+        <w:t>)</w:t>
       </w:r>
       <w:r>
         <w:t xml:space="preserve"> was approximately equal to, but of opposite sign to the match</w:t>
@@ -10445,10 +10858,73 @@
         <w:t xml:space="preserve"> term</w:t>
       </w:r>
       <w:r>
-        <w:t xml:space="preserve"> (7)</w:t>
-      </w:r>
-      <w:r>
-        <w:t>.  This later approach often results in a larger error between the flow fields vs. the first approach, but our experiments show that it results in more accurate alignment because we stop iterating before the smoothness term pulls Z too far from its correct position.</w:t>
+        <w:t xml:space="preserve"> (6</w:t>
+      </w:r>
+      <w:r>
+        <w:t>)</w:t>
+      </w:r>
+      <w:r>
+        <w:t>.</w:t>
+      </w:r>
+      <w:r>
+        <w:t xml:space="preserve"> This later approach</w:t>
+      </w:r>
+      <w:r>
+        <w:t xml:space="preserve"> </w:t>
+      </w:r>
+      <w:proofErr w:type="spellStart"/>
+      <w:r>
+        <w:t>produed</w:t>
+      </w:r>
+      <w:proofErr w:type="spellEnd"/>
+      <w:r>
+        <w:t xml:space="preserve"> larger </w:t>
+      </w:r>
+      <w:r>
+        <w:t>residual value</w:t>
+      </w:r>
+      <w:r>
+        <w:t>s</w:t>
+      </w:r>
+      <w:r>
+        <w:t xml:space="preserve"> of </w:t>
+      </w:r>
+      <m:oMath>
+        <m:sSub>
+          <m:sSubPr>
+            <m:ctrlPr>
+              <w:rPr>
+                <w:rFonts w:ascii="Cambria Math" w:hAnsi="Cambria Math" w:cs="Arial"/>
+                <w:i/>
+              </w:rPr>
+            </m:ctrlPr>
+          </m:sSubPr>
+          <m:e>
+            <m:r>
+              <w:rPr>
+                <w:rFonts w:ascii="Cambria Math" w:hAnsi="Cambria Math" w:cs="Arial"/>
+              </w:rPr>
+              <m:t>w</m:t>
+            </m:r>
+          </m:e>
+          <m:sub>
+            <m:r>
+              <w:rPr>
+                <w:rFonts w:ascii="Cambria Math" w:hAnsi="Cambria Math" w:cs="Arial"/>
+              </w:rPr>
+              <m:t>z</m:t>
+            </m:r>
+          </m:sub>
+        </m:sSub>
+      </m:oMath>
+      <w:r>
+        <w:t xml:space="preserve">, but our experiments show that it results in more accurate </w:t>
+      </w:r>
+      <w:r>
+        <w:t>depth estimations</w:t>
+      </w:r>
+      <w:r>
+        <w:t>.</w:t>
       </w:r>
     </w:p>
     <w:p>
@@ -10806,15 +11282,31 @@
         <w:pStyle w:val="SPIEbodytext"/>
       </w:pPr>
       <w:r>
-        <w:t xml:space="preserve">For the synthetic optical flow fields we defined the geometry of a 3D scene and project the 3D motion of that scene onto a virtual image plane via an ideal pinhole camera model.  This results in a simulated optical flow field that is exactly equal to the motion field.  The simulated flow field experiments provide an estimate of the upper boundary of accuracy for our methodology and expose limitations on the 3D velocity with respect to the camera geometry.  We determine the accuracy of the resulting image alignment by estimating the depth map along </w:t>
-      </w:r>
-      <w:proofErr w:type="spellStart"/>
-      <w:r>
-        <w:t>radial</w:t>
-      </w:r>
-      <w:proofErr w:type="spellEnd"/>
-      <w:r>
-        <w:t xml:space="preserve"> lines and comparing that to the original scene geometry by computing the RMS depth and disparity error.  </w:t>
+        <w:t xml:space="preserve">For the synthetic optical flow fields we defined the geometry of a 3D scene and project the 3D motion of that scene onto a virtual image plane via </w:t>
+      </w:r>
+      <w:r>
+        <w:t xml:space="preserve">an ideal pinhole camera model. </w:t>
+      </w:r>
+      <w:r>
+        <w:t>This results in a simulated optical flow field that is exac</w:t>
+      </w:r>
+      <w:r>
+        <w:t xml:space="preserve">tly equal to the motion field. </w:t>
+      </w:r>
+      <w:r>
+        <w:t>The simulated flow field experiments provide an estimate of the upper boundary of accuracy for our methodology</w:t>
+      </w:r>
+      <w:r>
+        <w:t>.</w:t>
+      </w:r>
+      <w:r>
+        <w:t xml:space="preserve"> We determine the accuracy of the resulting image alignment by estimating the depth map along radial </w:t>
+      </w:r>
+      <w:r>
+        <w:t xml:space="preserve">epipolar </w:t>
+      </w:r>
+      <w:r>
+        <w:t xml:space="preserve">lines and comparing that to the original scene geometry by computing the RMS depth and disparity error.  </w:t>
       </w:r>
     </w:p>
     <w:p>
@@ -10846,11 +11338,20 @@
       </w:r>
       <w:proofErr w:type="spellEnd"/>
       <w:r>
-        <w:t xml:space="preserve"> = 4.0 mm, the camera has .002 mm square pixels, velocity in the XY plane </w:t>
+        <w:t xml:space="preserve"> = 4.0 mm, the camera has .002 mm square pixels, velocity in the XY plane was varied from 0.5 m/s to 3.5 m/s and velocity along the Z-axis ranged from 2.5 m/s toward the camera to 2.5 m/s away </w:t>
       </w:r>
       <w:r>
         <w:lastRenderedPageBreak/>
-        <w:t xml:space="preserve">was varied from 0.5 m/s to 3.5 m/s and velocity along the Z-axis ranged from 2.5 m/s toward the camera to 2.5 m/s away from the camera.  The camera frame rate was set to 30fps.  </w:t>
+        <w:t xml:space="preserve">from the camera. </w:t>
+      </w:r>
+      <w:r>
+        <w:t>The came</w:t>
+      </w:r>
+      <w:r>
+        <w:t>ra frame rate was set to 30fps.</w:t>
+      </w:r>
+      <w:r>
+        <w:t xml:space="preserve"> </w:t>
       </w:r>
       <w:r>
         <w:t xml:space="preserve">We set </w:t>
@@ -10948,10 +11449,49 @@
         <w:t>Figures 3 and 4</w:t>
       </w:r>
       <w:r>
-        <w:t xml:space="preserve"> show the results for a smooth scene for a horizontal line.  With the exception of the slowest XY displacement (0.5 m/s) and highest Z displacements, RMS depth error is &lt; 0.15%.  The shape of the curves suggest that there may be limitation on how large the Z displacement can be relative to the camera geometry and the XY displacement and still produce good results.  We believe that this limitation may be due to cancellation which can occur between optical flow produced by lateral translation and the flow produced by forward translation.  Flow due to forward translation results in radial flow and where a radial line is parallel to the direction of translational motion the flows are summed.</w:t>
-      </w:r>
-      <w:r>
-        <w:t xml:space="preserve">  This occurs only on one radial line and the smoothing term reduces the impact.</w:t>
+        <w:t xml:space="preserve"> show the results for a smoo</w:t>
+      </w:r>
+      <w:r>
+        <w:t>th scene for a horizontal line.</w:t>
+      </w:r>
+      <w:r>
+        <w:t xml:space="preserve"> With the exception of the slowest XY displacement (0.5 m/s) and highest Z displacemen</w:t>
+      </w:r>
+      <w:r>
+        <w:t>ts, RMS depth error is &lt; 0.15%.</w:t>
+      </w:r>
+      <w:r>
+        <w:t xml:space="preserve"> The shape of the curves suggest that there may be limitation on how large the Z displacement can be relative to the camera geometry and the XY displacement </w:t>
+      </w:r>
+      <w:r>
+        <w:t>and still produce good results.</w:t>
+      </w:r>
+      <w:r>
+        <w:t xml:space="preserve"> We believe that this limitation may be due to cancellation which can occur between optical flow produced by lateral translation and the flow p</w:t>
+      </w:r>
+      <w:r>
+        <w:t>roduced by forward translation.</w:t>
+      </w:r>
+      <w:r>
+        <w:t xml:space="preserve"> Flow due to forward translation results in radial flow and where a radial line is parallel to the direction of translational motion the flows are summed.</w:t>
+      </w:r>
+      <w:r>
+        <w:t xml:space="preserve"> </w:t>
+      </w:r>
+      <w:r>
+        <w:t>This occurs only on one radial line and the smoothing term</w:t>
+      </w:r>
+      <w:r>
+        <w:t xml:space="preserve">, which </w:t>
+      </w:r>
+      <w:r>
+        <w:t>smoothes</w:t>
+      </w:r>
+      <w:r>
+        <w:t xml:space="preserve"> both along and between radial lines,</w:t>
+      </w:r>
+      <w:r>
+        <w:t xml:space="preserve"> reduces the impact.</w:t>
       </w:r>
     </w:p>
     <w:p>
@@ -11276,20 +11816,44 @@
     </w:p>
     <w:p>
       <w:pPr>
+        <w:rPr>
+          <w:sz w:val="20"/>
+          <w:szCs w:val="20"/>
+        </w:rPr>
+      </w:pPr>
+      <w:r>
+        <w:br w:type="page"/>
+      </w:r>
+    </w:p>
+    <w:p>
+      <w:pPr>
         <w:pStyle w:val="Normalparagrah"/>
         <w:ind w:firstLine="0"/>
       </w:pPr>
       <w:r>
+        <w:lastRenderedPageBreak/>
         <w:t>Figures 5 and 6</w:t>
       </w:r>
       <w:r>
-        <w:t xml:space="preserve"> show the results for a scene with a large (8 m) discontinuity.  The RMS error increases, but is still </w:t>
-      </w:r>
-      <w:r>
-        <w:t xml:space="preserve">well </w:t>
-      </w:r>
-      <w:r>
-        <w:t xml:space="preserve">within acceptable levels for a wide range of applications.  </w:t>
+        <w:t xml:space="preserve"> show the results for a scene wi</w:t>
+      </w:r>
+      <w:r>
+        <w:t>th a large (8 m) discontinuity.</w:t>
+      </w:r>
+      <w:r>
+        <w:t xml:space="preserve"> </w:t>
+      </w:r>
+      <w:r>
+        <w:t>As expected, t</w:t>
+      </w:r>
+      <w:r>
+        <w:t xml:space="preserve">he RMS error increases, but </w:t>
+      </w:r>
+      <w:r>
+        <w:t>the increase is relatively minor and one would expect it to be smaller than the RMS error from comparable binocular stereo camera rig</w:t>
+      </w:r>
+      <w:r>
+        <w:t xml:space="preserve">.  </w:t>
       </w:r>
     </w:p>
     <w:p>
@@ -11647,7 +12211,10 @@
         <w:ind w:firstLine="0"/>
       </w:pPr>
       <w:r>
-        <w:t xml:space="preserve">The coaxial camera rig consists of a pair of cameras with RGB sensors </w:t>
+        <w:t>Our</w:t>
+      </w:r>
+      <w:r>
+        <w:t xml:space="preserve"> coaxial camera rig consists of a pair of cameras with RGB sensors </w:t>
       </w:r>
       <w:r>
         <w:t xml:space="preserve">mounted on a precision </w:t>
@@ -11656,13 +12223,28 @@
         <w:t>XY table</w:t>
       </w:r>
       <w:r>
-        <w:t xml:space="preserve"> and the camera rig was translated a known distance between frames.  Accuracy was determined by comparing the estimated camera rig displacement to the known camera rig displacement and converting to disparity.  </w:t>
-      </w:r>
-      <w:r>
-        <w:t>The camera a</w:t>
-      </w:r>
-      <w:r>
-        <w:t>rrangement is shown in Figure 7</w:t>
+        <w:t xml:space="preserve"> and the camera rig was translated a</w:t>
+      </w:r>
+      <w:r>
+        <w:t xml:space="preserve"> known distance between frames.</w:t>
+      </w:r>
+      <w:r>
+        <w:t xml:space="preserve"> Accuracy was determined by comparing the estimated camera rig displacement to the known camera rig displacemen</w:t>
+      </w:r>
+      <w:r>
+        <w:t>t and converting to disparity</w:t>
+      </w:r>
+      <w:r>
+        <w:t>. A schematic representation of t</w:t>
+      </w:r>
+      <w:r>
+        <w:t xml:space="preserve">he camera </w:t>
+      </w:r>
+      <w:r>
+        <w:t>configuration</w:t>
+      </w:r>
+      <w:r>
+        <w:t xml:space="preserve"> is shown in Figure 7</w:t>
       </w:r>
       <w:r>
         <w:t xml:space="preserve">. </w:t>
@@ -11680,14 +12262,53 @@
         <w:ind w:firstLine="0"/>
       </w:pPr>
       <w:r>
-        <w:t>Our scene (Figure 8</w:t>
-      </w:r>
-      <w:r>
-        <w:t xml:space="preserve">) consisted of a 10 cm diameter by 17 cm tall cylinder located 75 cm from the optical center of the front camera in the camera rig and a planar background located 115 cm from the optical center of the front camera.  There is a relatively large discontinuity between the cylinder and the planar background similar in scale to that of our second set of synthetic experiments.  Velocity in the XY plane was 0.3 m/s, which when scaled to match our synthetic </w:t>
+        <w:t>Our scene</w:t>
+      </w:r>
+      <w:r>
+        <w:t xml:space="preserve">, shown in </w:t>
+      </w:r>
+      <w:r>
+        <w:t>Figure 8</w:t>
+      </w:r>
+      <w:r>
+        <w:t>,</w:t>
+      </w:r>
+      <w:r>
+        <w:t xml:space="preserve"> consisted of a 10 cm diameter by 17 cm tall cylinder located 75 cm from the optical center </w:t>
       </w:r>
       <w:r>
         <w:lastRenderedPageBreak/>
-        <w:t xml:space="preserve">images would be 4 m/s.  The cameras have 0.006 mm square pixels, focal lengths of 7.7 mm and 5.8 mm (front and back respectively), and b = 143.3 mm.  </w:t>
+        <w:t>of the front camera in the camera rig and a planar background located 115 cm from the opti</w:t>
+      </w:r>
+      <w:r>
+        <w:t>cal center of the front camera.</w:t>
+      </w:r>
+      <w:r>
+        <w:t xml:space="preserve"> </w:t>
+      </w:r>
+      <w:r>
+        <w:t xml:space="preserve"> </w:t>
+      </w:r>
+      <w:r>
+        <w:t>There is a relatively large discontinuity between the cylinder and the planar background simil</w:t>
+      </w:r>
+      <w:r>
+        <w:t>ar in scale to that of our synthetic optical flow experiments.</w:t>
+      </w:r>
+      <w:r>
+        <w:t xml:space="preserve"> Velocity in the XY plane was 0.3 m/s, which when scaled to match our synthetic </w:t>
+      </w:r>
+      <w:r>
+        <w:t>optical flow fields would be 4 m/s.</w:t>
+      </w:r>
+      <w:r>
+        <w:t xml:space="preserve"> The cameras have 0.006 mm square pixels, focal lengths of 7.7 mm and 5.8 mm (front and back r</w:t>
+      </w:r>
+      <w:r>
+        <w:t>espectively), and b = 143.3 mm.</w:t>
+      </w:r>
+      <w:r>
+        <w:t xml:space="preserve"> </w:t>
       </w:r>
       <w:r>
         <w:t xml:space="preserve">We set </w:t>
@@ -11741,50 +12362,59 @@
         <w:t>.</w:t>
       </w:r>
       <w:r>
+        <w:t xml:space="preserve"> </w:t>
+      </w:r>
+      <w:r>
+        <w:t>We</w:t>
+      </w:r>
+      <w:r>
+        <w:t xml:space="preserve"> used the large scale optical flow algorithm from </w:t>
+      </w:r>
+      <w:proofErr w:type="spellStart"/>
+      <w:r>
+        <w:t>Brox</w:t>
+      </w:r>
+      <w:proofErr w:type="spellEnd"/>
+      <w:r>
+        <w:t xml:space="preserve"> and </w:t>
+      </w:r>
+      <w:proofErr w:type="spellStart"/>
+      <w:r>
+        <w:t>Malik</w:t>
+      </w:r>
+      <w:proofErr w:type="spellEnd"/>
+      <w:r>
+        <w:t xml:space="preserve"> </w:t>
+      </w:r>
+      <w:r>
+        <w:fldChar w:fldCharType="begin"/>
+      </w:r>
+      <w:r>
+        <w:instrText xml:space="preserve"> ADDIN EN.CITE &lt;EndNote&gt;&lt;Cite&gt;&lt;Author&gt;Brox&lt;/Author&gt;&lt;Year&gt;2010&lt;/Year&gt;&lt;RecNum&gt;1&lt;/RecNum&gt;&lt;DisplayText&gt;[3]&lt;/DisplayText&gt;&lt;record&gt;&lt;rec-number&gt;1&lt;/rec-number&gt;&lt;foreign-keys&gt;&lt;key app="EN" db-id="adawp0ewfdwt06eewv75ddwxa9vs0vttxwdz" timestamp="1407774506"&gt;1&lt;/key&gt;&lt;key app="ENWeb" db-id=""&gt;0&lt;/key&gt;&lt;/foreign-keys&gt;&lt;ref-type name="Journal Article"&gt;17&lt;/ref-type&gt;&lt;contributors&gt;&lt;authors&gt;&lt;author&gt;Brox, T. &lt;/author&gt;&lt;author&gt;Malik, J.&lt;/author&gt;&lt;/authors&gt;&lt;/contributors&gt;&lt;titles&gt;&lt;title&gt;Large Displacement Optical Flow Desriptor Matching in Variational Motion Estimation&lt;/title&gt;&lt;secondary-title&gt;IEEE Transactions on Pattern Analysis and Machine Intelligence&lt;/secondary-title&gt;&lt;/titles&gt;&lt;periodical&gt;&lt;full-title&gt;IEEE Transactions on Pattern Analysis and Machine Intelligence&lt;/full-title&gt;&lt;/periodical&gt;&lt;dates&gt;&lt;year&gt;2010&lt;/year&gt;&lt;/dates&gt;&lt;urls&gt;&lt;/urls&gt;&lt;/record&gt;&lt;/Cite&gt;&lt;/EndNote&gt;</w:instrText>
+      </w:r>
+      <w:r>
+        <w:fldChar w:fldCharType="separate"/>
+      </w:r>
+      <w:r>
+        <w:rPr>
+          <w:noProof/>
+        </w:rPr>
+        <w:t>[3]</w:t>
+      </w:r>
+      <w:r>
+        <w:fldChar w:fldCharType="end"/>
+      </w:r>
+      <w:r>
+        <w:t xml:space="preserve">. </w:t>
+      </w:r>
+      <w:r>
+        <w:t>The flow in the x and y directions were converted to radial epipolar lines at one degree increments, which provides dense reconstruction near the center of the image, but leaves some gaps near the edges of the images which we approximated by interpolation between epipolar lines</w:t>
+      </w:r>
+      <w:r>
+        <w:t xml:space="preserve"> when converting the depth along epipolar lines back to an XY grid.</w:t>
+      </w:r>
+      <w:r>
         <w:t xml:space="preserve">  </w:t>
-      </w:r>
-      <w:r>
-        <w:t>We</w:t>
-      </w:r>
-      <w:r>
-        <w:t xml:space="preserve"> used the large scale optical flow algorithm from </w:t>
-      </w:r>
-      <w:proofErr w:type="spellStart"/>
-      <w:r>
-        <w:t>Brox</w:t>
-      </w:r>
-      <w:proofErr w:type="spellEnd"/>
-      <w:r>
-        <w:t xml:space="preserve"> and </w:t>
-      </w:r>
-      <w:proofErr w:type="spellStart"/>
-      <w:r>
-        <w:t>Malik</w:t>
-      </w:r>
-      <w:proofErr w:type="spellEnd"/>
-      <w:r>
-        <w:t xml:space="preserve"> </w:t>
-      </w:r>
-      <w:r>
-        <w:fldChar w:fldCharType="begin"/>
-      </w:r>
-      <w:r>
-        <w:instrText xml:space="preserve"> ADDIN EN.CITE &lt;EndNote&gt;&lt;Cite&gt;&lt;Author&gt;Brox&lt;/Author&gt;&lt;Year&gt;2010&lt;/Year&gt;&lt;RecNum&gt;1&lt;/RecNum&gt;&lt;DisplayText&gt;[3]&lt;/DisplayText&gt;&lt;record&gt;&lt;rec-number&gt;1&lt;/rec-number&gt;&lt;foreign-keys&gt;&lt;key app="EN" db-id="adawp0ewfdwt06eewv75ddwxa9vs0vttxwdz" timestamp="1407774506"&gt;1&lt;/key&gt;&lt;key app="ENWeb" db-id=""&gt;0&lt;/key&gt;&lt;/foreign-keys&gt;&lt;ref-type name="Journal Article"&gt;17&lt;/ref-type&gt;&lt;contributors&gt;&lt;authors&gt;&lt;author&gt;Brox, T. &lt;/author&gt;&lt;author&gt;Malik, J.&lt;/author&gt;&lt;/authors&gt;&lt;/contributors&gt;&lt;titles&gt;&lt;title&gt;Large Displacement Optical Flow Desriptor Matching in Variational Motion Estimation&lt;/title&gt;&lt;secondary-title&gt;IEEE Transactions on Pattern Analysis and Machine Intelligence&lt;/secondary-title&gt;&lt;/titles&gt;&lt;periodical&gt;&lt;full-title&gt;IEEE Transactions on Pattern Analysis and Machine Intelligence&lt;/full-title&gt;&lt;/periodical&gt;&lt;dates&gt;&lt;year&gt;2010&lt;/year&gt;&lt;/dates&gt;&lt;urls&gt;&lt;/urls&gt;&lt;/record&gt;&lt;/Cite&gt;&lt;/EndNote&gt;</w:instrText>
-      </w:r>
-      <w:r>
-        <w:fldChar w:fldCharType="separate"/>
-      </w:r>
-      <w:r>
-        <w:rPr>
-          <w:noProof/>
-        </w:rPr>
-        <w:t>[3]</w:t>
-      </w:r>
-      <w:r>
-        <w:fldChar w:fldCharType="end"/>
-      </w:r>
-      <w:r>
-        <w:t xml:space="preserve">. </w:t>
       </w:r>
     </w:p>
     <w:p>
@@ -11799,7 +12429,78 @@
         <w:ind w:firstLine="0"/>
       </w:pPr>
       <w:r>
-        <w:t>Figure 9 shows the disparity errors.  The RMS disparity error is typically less than 1% except where we get the cancellation in the flow fields between the forward translation and the lateral translation.</w:t>
+        <w:t>Figur</w:t>
+      </w:r>
+      <w:r>
+        <w:t>e 9 shows the disparity errors.</w:t>
+      </w:r>
+      <w:r>
+        <w:t xml:space="preserve"> </w:t>
+      </w:r>
+      <w:r>
+        <w:t xml:space="preserve">The RMS disparity error is less than 1% </w:t>
+      </w:r>
+      <w:r>
+        <w:t xml:space="preserve">in the center region of the image, but at higher Z velocities and near the edges of the image where </w:t>
+      </w:r>
+      <w:r>
+        <w:t xml:space="preserve">the distance between the radial lines </w:t>
+      </w:r>
+      <w:r>
+        <w:t xml:space="preserve">is greatest the error increases.  We believe that the increased error is primarily due to the interpolation that is required to convert the radial depth map back to an XY gird. </w:t>
+      </w:r>
+      <w:r>
+        <w:t xml:space="preserve"> Figure 10 </w:t>
+      </w:r>
+      <w:r>
+        <w:t xml:space="preserve">shows the dense depth map after </w:t>
+      </w:r>
+      <w:proofErr w:type="spellStart"/>
+      <w:r>
+        <w:t>resampling</w:t>
+      </w:r>
+      <w:proofErr w:type="spellEnd"/>
+      <w:r>
+        <w:t xml:space="preserve"> onto the</w:t>
+      </w:r>
+      <w:r>
+        <w:t xml:space="preserve"> XY grid.  </w:t>
+      </w:r>
+      <w:r>
+        <w:t>In addition to the errors near the edges of the image, s</w:t>
+      </w:r>
+      <w:r>
+        <w:t>ome anomalies due to the balance between the smoothing term along radial epipolar lines versu</w:t>
+      </w:r>
+      <w:r>
+        <w:t>s the smoothing term between adjacent radial epipolar lines can be seen where the horizontal support surface passes underneath the cylinder.</w:t>
+      </w:r>
+      <w:r>
+        <w:t xml:space="preserve"> </w:t>
+      </w:r>
+      <w:r>
+        <w:t xml:space="preserve">  The horizontal support surface disappears entirely from the depth map near the two bottom corners</w:t>
+      </w:r>
+      <w:r>
+        <w:t xml:space="preserve">.  We believe this is due partly </w:t>
+      </w:r>
+      <w:r>
+        <w:t>to the large</w:t>
+      </w:r>
+      <w:r>
+        <w:t>r</w:t>
+      </w:r>
+      <w:r>
+        <w:t xml:space="preserve"> spacing betw</w:t>
+      </w:r>
+      <w:r>
+        <w:t>een epipolar lines in this area</w:t>
+      </w:r>
+      <w:r>
+        <w:t xml:space="preserve"> and partly due to the lower accuracy of the </w:t>
+      </w:r>
+      <w:r>
+        <w:t>optical flow near the edges of the image.</w:t>
       </w:r>
     </w:p>
     <w:p>
@@ -11965,7 +12666,13 @@
         <w:t>Provided that there is sufficient motion between the camera and the scene and that the scene has sufficient texture to produce optical flow, o</w:t>
       </w:r>
       <w:r>
-        <w:t xml:space="preserve">ur results provide solid evidence that </w:t>
+        <w:t xml:space="preserve">ur results </w:t>
+      </w:r>
+      <w:r>
+        <w:t>demonstrate</w:t>
+      </w:r>
+      <w:r>
+        <w:t xml:space="preserve"> that </w:t>
       </w:r>
       <w:r>
         <w:t>depth can be estimated in the center region of a coaxial camera by aligning</w:t>
@@ -11974,7 +12681,19 @@
         <w:t xml:space="preserve"> the optical flow fields </w:t>
       </w:r>
       <w:r>
-        <w:t>produced by the two cameras using a variational methods approach and then estimating depth using the ratio of the flow fields.  This approach overcomes the unrecoverable point problem first reported by Ma and Olsen over 25 years ago.</w:t>
+        <w:t>produced by the two cameras using a variational methods approach and then estimating depth usin</w:t>
+      </w:r>
+      <w:r>
+        <w:t>g the ratio of the flow fields.</w:t>
+      </w:r>
+      <w:r>
+        <w:t xml:space="preserve"> This approach overcomes the unrecoverable point problem first reported by</w:t>
+      </w:r>
+      <w:r>
+        <w:t xml:space="preserve"> Ma and Olsen over 25 years ago and in fact produces the most accurate results in the center of the </w:t>
+      </w:r>
+      <w:r>
+        <w:t>image.</w:t>
       </w:r>
     </w:p>
     <w:p>
@@ -11989,7 +12708,16 @@
         <w:ind w:firstLine="0"/>
       </w:pPr>
       <w:r>
-        <w:t xml:space="preserve">Our technique appears to be robust to flow fields that are not a good representation of the motion field as long as the flow fields in the two cameras reflect the same errors (e.g. the aperture problem and variation in illumination).  This suggests that the intra-camera images might be used as an additional term in the optical flow computation (e.g. intra-camera image smoothing) to improve both the optical flow computation and the results intra-camera image alignment. </w:t>
+        <w:t>Our technique appears to be robust to flow fields that are not a good representation of the motion field as long as the flow fields in the two cameras reflect the same errors (e.g. the aperture problem and var</w:t>
+      </w:r>
+      <w:r>
+        <w:t>iation in illumination).</w:t>
+      </w:r>
+      <w:r>
+        <w:t xml:space="preserve"> This suggests that the intra-camera images might be used as an additional term in the optical flow computation (e.g. intra-camera image smoothing) to improve both the optical flow computation and the results intra-camera image ali</w:t>
+      </w:r>
+      <w:r>
+        <w:t>gnment.</w:t>
       </w:r>
     </w:p>
     <w:p>
@@ -11997,6 +12725,12 @@
         <w:pStyle w:val="Normalparagrah"/>
         <w:ind w:firstLine="0"/>
       </w:pPr>
+    </w:p>
+    <w:p>
+      <w:pPr>
+        <w:pStyle w:val="Normalparagrah"/>
+        <w:ind w:firstLine="0"/>
+      </w:pPr>
       <w:r>
         <w:t xml:space="preserve">Our results </w:t>
       </w:r>
@@ -12019,19 +12753,10 @@
         <w:t>multimodal camera rig</w:t>
       </w:r>
       <w:r>
-        <w:t xml:space="preserve"> (a camera rig where the two cameras image different frequency li</w:t>
-      </w:r>
-      <w:r>
-        <w:t>ght</w:t>
-      </w:r>
-      <w:r>
-        <w:t>) because optical</w:t>
-      </w:r>
-      <w:r>
-        <w:t xml:space="preserve"> should</w:t>
-      </w:r>
-      <w:r>
-        <w:t xml:space="preserve"> should be </w:t>
+        <w:t xml:space="preserve"> because optical</w:t>
+      </w:r>
+      <w:r>
+        <w:t xml:space="preserve"> is generally </w:t>
       </w:r>
       <w:r>
         <w:t>invariant</w:t>
@@ -12059,12 +12784,11 @@
         <w:rPr>
           <w:noProof/>
         </w:rPr>
-        <w:lastRenderedPageBreak/>
         <w:drawing>
           <wp:inline distT="0" distB="0" distL="0" distR="0">
-            <wp:extent cx="3557016" cy="2665744"/>
+            <wp:extent cx="3557016" cy="2667569"/>
             <wp:effectExtent l="19050" t="0" r="5334" b="0"/>
-            <wp:docPr id="13" name="Picture 160" descr="fc08"/>
+            <wp:docPr id="4" name="Picture 4"/>
             <wp:cNvGraphicFramePr>
               <a:graphicFrameLocks xmlns:a="http://schemas.openxmlformats.org/drawingml/2006/main" noChangeAspect="1"/>
             </wp:cNvGraphicFramePr>
@@ -12072,7 +12796,7 @@
               <a:graphicData uri="http://schemas.openxmlformats.org/drawingml/2006/picture">
                 <pic:pic xmlns:pic="http://schemas.openxmlformats.org/drawingml/2006/picture">
                   <pic:nvPicPr>
-                    <pic:cNvPr id="0" name="Picture 160" descr="fc08"/>
+                    <pic:cNvPr id="0" name="Picture 4"/>
                     <pic:cNvPicPr>
                       <a:picLocks noChangeAspect="1" noChangeArrowheads="1"/>
                     </pic:cNvPicPr>
@@ -12087,7 +12811,7 @@
                   <pic:spPr bwMode="auto">
                     <a:xfrm>
                       <a:off x="0" y="0"/>
-                      <a:ext cx="3557016" cy="2665744"/>
+                      <a:ext cx="3557016" cy="2667569"/>
                     </a:xfrm>
                     <a:prstGeom prst="rect">
                       <a:avLst/>
@@ -12225,22 +12949,19 @@
       <w:pPr>
         <w:pStyle w:val="Caption"/>
         <w:jc w:val="both"/>
-      </w:pPr>
-      <w:r>
         <w:rPr>
           <w:b w:val="0"/>
           <w:sz w:val="18"/>
           <w:szCs w:val="18"/>
         </w:rPr>
-        <w:t xml:space="preserve">     </w:t>
-      </w:r>
+      </w:pPr>
       <w:r>
         <w:rPr>
           <w:b w:val="0"/>
           <w:sz w:val="18"/>
           <w:szCs w:val="18"/>
         </w:rPr>
-        <w:t>Figure</w:t>
+        <w:t xml:space="preserve">     </w:t>
       </w:r>
       <w:r>
         <w:rPr>
@@ -12248,7 +12969,7 @@
           <w:sz w:val="18"/>
           <w:szCs w:val="18"/>
         </w:rPr>
-        <w:t xml:space="preserve"> </w:t>
+        <w:t>Figure</w:t>
       </w:r>
       <w:r>
         <w:rPr>
@@ -12256,7 +12977,7 @@
           <w:sz w:val="18"/>
           <w:szCs w:val="18"/>
         </w:rPr>
-        <w:t>9</w:t>
+        <w:t xml:space="preserve"> </w:t>
       </w:r>
       <w:r>
         <w:rPr>
@@ -12264,7 +12985,7 @@
           <w:sz w:val="18"/>
           <w:szCs w:val="18"/>
         </w:rPr>
-        <w:t xml:space="preserve">.  </w:t>
+        <w:t>9</w:t>
       </w:r>
       <w:r>
         <w:rPr>
@@ -12272,13 +12993,130 @@
           <w:sz w:val="18"/>
           <w:szCs w:val="18"/>
         </w:rPr>
+        <w:t xml:space="preserve">.  </w:t>
+      </w:r>
+      <w:r>
+        <w:rPr>
+          <w:b w:val="0"/>
+          <w:sz w:val="18"/>
+          <w:szCs w:val="18"/>
+        </w:rPr>
         <w:t>Disparity errors, real images, multimodal stereo camera rig.</w:t>
       </w:r>
     </w:p>
     <w:p>
       <w:pPr>
+        <w:jc w:val="center"/>
+      </w:pPr>
+      <w:bookmarkStart w:id="0" w:name="_GoBack"/>
+      <w:r>
+        <w:rPr>
+          <w:noProof/>
+        </w:rPr>
+        <w:lastRenderedPageBreak/>
+        <w:drawing>
+          <wp:inline distT="0" distB="0" distL="0" distR="0">
+            <wp:extent cx="3557016" cy="2761918"/>
+            <wp:effectExtent l="19050" t="19050" r="24384" b="19382"/>
+            <wp:docPr id="1" name="Picture 1"/>
+            <wp:cNvGraphicFramePr>
+              <a:graphicFrameLocks xmlns:a="http://schemas.openxmlformats.org/drawingml/2006/main" noChangeAspect="1"/>
+            </wp:cNvGraphicFramePr>
+            <a:graphic xmlns:a="http://schemas.openxmlformats.org/drawingml/2006/main">
+              <a:graphicData uri="http://schemas.openxmlformats.org/drawingml/2006/picture">
+                <pic:pic xmlns:pic="http://schemas.openxmlformats.org/drawingml/2006/picture">
+                  <pic:nvPicPr>
+                    <pic:cNvPr id="0" name="Picture 1"/>
+                    <pic:cNvPicPr>
+                      <a:picLocks noChangeAspect="1" noChangeArrowheads="1"/>
+                    </pic:cNvPicPr>
+                  </pic:nvPicPr>
+                  <pic:blipFill rotWithShape="1">
+                    <a:blip r:embed="rId18" cstate="print">
+                      <a:extLst>
+                        <a:ext uri="{28A0092B-C50C-407E-A947-70E740481C1C}">
+                          <a14:useLocalDpi xmlns="" xmlns:wpc="http://schemas.microsoft.com/office/word/2010/wordprocessingCanvas" xmlns:cx="http://schemas.microsoft.com/office/drawing/2014/chartex" xmlns:cx1="http://schemas.microsoft.com/office/drawing/2015/9/8/chartex" xmlns:cx2="http://schemas.microsoft.com/office/drawing/2015/10/21/chartex" xmlns:mc="http://schemas.openxmlformats.org/markup-compatibility/2006" xmlns:o="urn:schemas-microsoft-com:office:office" xmlns:v="urn:schemas-microsoft-com:vml" xmlns:wp14="http://schemas.microsoft.com/office/word/2010/wordprocessingDrawing" xmlns:w10="urn:schemas-microsoft-com:office:word" xmlns:w="http://schemas.openxmlformats.org/wordprocessingml/2006/main" xmlns:w14="http://schemas.microsoft.com/office/word/2010/wordml" xmlns:w15="http://schemas.microsoft.com/office/word/2012/wordml" xmlns:w16se="http://schemas.microsoft.com/office/word/2015/wordml/symex" xmlns:wpg="http://schemas.microsoft.com/office/word/2010/wordprocessingGroup" xmlns:wpi="http://schemas.microsoft.com/office/word/2010/wordprocessingInk" xmlns:wps="http://schemas.microsoft.com/office/word/2010/wordprocessingShape" xmlns:a14="http://schemas.microsoft.com/office/drawing/2010/main" val="0"/>
+                        </a:ext>
+                      </a:extLst>
+                    </a:blip>
+                    <a:srcRect l="4968" t="5356" r="13292" b="9798"/>
+                    <a:stretch/>
+                  </pic:blipFill>
+                  <pic:spPr bwMode="auto">
+                    <a:xfrm>
+                      <a:off x="0" y="0"/>
+                      <a:ext cx="3557016" cy="2761918"/>
+                    </a:xfrm>
+                    <a:prstGeom prst="rect">
+                      <a:avLst/>
+                    </a:prstGeom>
+                    <a:noFill/>
+                    <a:ln>
+                      <a:solidFill>
+                        <a:schemeClr val="tx1"/>
+                      </a:solidFill>
+                    </a:ln>
+                    <a:extLst>
+                      <a:ext uri="{53640926-AAD7-44D8-BBD7-CCE9431645EC}">
+                        <a14:shadowObscured xmlns="" xmlns:wpc="http://schemas.microsoft.com/office/word/2010/wordprocessingCanvas" xmlns:cx="http://schemas.microsoft.com/office/drawing/2014/chartex" xmlns:cx1="http://schemas.microsoft.com/office/drawing/2015/9/8/chartex" xmlns:cx2="http://schemas.microsoft.com/office/drawing/2015/10/21/chartex" xmlns:mc="http://schemas.openxmlformats.org/markup-compatibility/2006" xmlns:o="urn:schemas-microsoft-com:office:office" xmlns:v="urn:schemas-microsoft-com:vml" xmlns:wp14="http://schemas.microsoft.com/office/word/2010/wordprocessingDrawing" xmlns:w10="urn:schemas-microsoft-com:office:word" xmlns:w="http://schemas.openxmlformats.org/wordprocessingml/2006/main" xmlns:w14="http://schemas.microsoft.com/office/word/2010/wordml" xmlns:w15="http://schemas.microsoft.com/office/word/2012/wordml" xmlns:w16se="http://schemas.microsoft.com/office/word/2015/wordml/symex" xmlns:wpg="http://schemas.microsoft.com/office/word/2010/wordprocessingGroup" xmlns:wpi="http://schemas.microsoft.com/office/word/2010/wordprocessingInk" xmlns:wps="http://schemas.microsoft.com/office/word/2010/wordprocessingShape" xmlns:a14="http://schemas.microsoft.com/office/drawing/2010/main"/>
+                      </a:ext>
+                    </a:extLst>
+                  </pic:spPr>
+                </pic:pic>
+              </a:graphicData>
+            </a:graphic>
+          </wp:inline>
+        </w:drawing>
+      </w:r>
+      <w:bookmarkEnd w:id="0"/>
+    </w:p>
+    <w:p>
+      <w:pPr>
         <w:pStyle w:val="Normalparagrah"/>
       </w:pPr>
+      <w:r>
+        <w:rPr>
+          <w:b/>
+          <w:sz w:val="18"/>
+          <w:szCs w:val="18"/>
+        </w:rPr>
+        <w:t xml:space="preserve">     </w:t>
+      </w:r>
+      <w:r>
+        <w:rPr>
+          <w:sz w:val="18"/>
+          <w:szCs w:val="18"/>
+        </w:rPr>
+        <w:t>Figure</w:t>
+      </w:r>
+      <w:r>
+        <w:rPr>
+          <w:sz w:val="18"/>
+          <w:szCs w:val="18"/>
+        </w:rPr>
+        <w:t xml:space="preserve"> 10</w:t>
+      </w:r>
+      <w:r>
+        <w:rPr>
+          <w:sz w:val="18"/>
+          <w:szCs w:val="18"/>
+        </w:rPr>
+        <w:t xml:space="preserve">.  </w:t>
+      </w:r>
+      <w:r>
+        <w:rPr>
+          <w:sz w:val="18"/>
+          <w:szCs w:val="18"/>
+        </w:rPr>
+        <w:t>Dense depth map from 3D reconstruction</w:t>
+      </w:r>
+      <w:r>
+        <w:rPr>
+          <w:sz w:val="18"/>
+          <w:szCs w:val="18"/>
+        </w:rPr>
+        <w:t>.</w:t>
+      </w:r>
     </w:p>
     <w:p>
       <w:pPr>
@@ -12301,19 +13139,31 @@
       <w:pPr>
         <w:pStyle w:val="EndNoteBibliography"/>
         <w:ind w:left="720" w:hanging="720"/>
-        <w:jc w:val="left"/>
+        <w:jc w:val="both"/>
         <w:rPr>
           <w:sz w:val="20"/>
           <w:szCs w:val="20"/>
         </w:rPr>
       </w:pPr>
       <w:r>
+        <w:rPr>
+          <w:sz w:val="18"/>
+          <w:szCs w:val="18"/>
+        </w:rPr>
         <w:fldChar w:fldCharType="begin"/>
       </w:r>
       <w:r>
+        <w:rPr>
+          <w:sz w:val="18"/>
+          <w:szCs w:val="18"/>
+        </w:rPr>
         <w:instrText xml:space="preserve"> ADDIN EN.REFLIST </w:instrText>
       </w:r>
       <w:r>
+        <w:rPr>
+          <w:sz w:val="18"/>
+          <w:szCs w:val="18"/>
+        </w:rPr>
         <w:fldChar w:fldCharType="separate"/>
       </w:r>
       <w:r>
@@ -12321,14 +13171,13 @@
       </w:r>
       <w:r>
         <w:tab/>
-        <w:t>N. Asada, m. Bab</w:t>
       </w:r>
       <w:r>
         <w:rPr>
           <w:sz w:val="20"/>
           <w:szCs w:val="20"/>
         </w:rPr>
-        <w:t xml:space="preserve">a, and A. Oda, "Depth from Blur by Zooming," in </w:t>
+        <w:t xml:space="preserve">N. Asada, m. Baba, and A. Oda, "Depth from Blur by Zooming," in </w:t>
       </w:r>
       <w:r>
         <w:rPr>
@@ -12350,7 +13199,7 @@
       <w:pPr>
         <w:pStyle w:val="EndNoteBibliography"/>
         <w:ind w:left="720" w:hanging="720"/>
-        <w:jc w:val="left"/>
+        <w:jc w:val="both"/>
         <w:rPr>
           <w:sz w:val="20"/>
           <w:szCs w:val="20"/>
@@ -12391,7 +13240,7 @@
       <w:pPr>
         <w:pStyle w:val="EndNoteBibliography"/>
         <w:ind w:left="720" w:hanging="720"/>
-        <w:jc w:val="left"/>
+        <w:jc w:val="both"/>
         <w:rPr>
           <w:sz w:val="20"/>
           <w:szCs w:val="20"/>
@@ -12432,7 +13281,7 @@
       <w:pPr>
         <w:pStyle w:val="EndNoteBibliography"/>
         <w:ind w:left="720" w:hanging="720"/>
-        <w:jc w:val="left"/>
+        <w:jc w:val="both"/>
         <w:rPr>
           <w:sz w:val="20"/>
           <w:szCs w:val="20"/>
@@ -12473,7 +13322,7 @@
       <w:pPr>
         <w:pStyle w:val="EndNoteBibliography"/>
         <w:ind w:left="720" w:hanging="720"/>
-        <w:jc w:val="left"/>
+        <w:jc w:val="both"/>
         <w:rPr>
           <w:sz w:val="20"/>
           <w:szCs w:val="20"/>
@@ -12514,7 +13363,7 @@
       <w:pPr>
         <w:pStyle w:val="EndNoteBibliography"/>
         <w:ind w:left="720" w:hanging="720"/>
-        <w:jc w:val="left"/>
+        <w:jc w:val="both"/>
         <w:rPr>
           <w:sz w:val="20"/>
           <w:szCs w:val="20"/>
@@ -12555,7 +13404,7 @@
       <w:pPr>
         <w:pStyle w:val="EndNoteBibliography"/>
         <w:ind w:left="720" w:hanging="720"/>
-        <w:jc w:val="left"/>
+        <w:jc w:val="both"/>
         <w:rPr>
           <w:sz w:val="20"/>
           <w:szCs w:val="20"/>
@@ -12566,7 +13415,6 @@
           <w:sz w:val="20"/>
           <w:szCs w:val="20"/>
         </w:rPr>
-        <w:lastRenderedPageBreak/>
         <w:t>[7]</w:t>
       </w:r>
       <w:r>
@@ -12575,33 +13423,7 @@
           <w:szCs w:val="20"/>
         </w:rPr>
         <w:tab/>
-        <w:t>R. Kirby, "Three Dimensional Surface Mapping System Using Optical Flow US2013321790A1," USA Patent, 2012.</w:t>
-      </w:r>
-    </w:p>
-    <w:p>
-      <w:pPr>
-        <w:pStyle w:val="EndNoteBibliography"/>
-        <w:ind w:left="720" w:hanging="720"/>
-        <w:jc w:val="left"/>
-        <w:rPr>
-          <w:sz w:val="20"/>
-          <w:szCs w:val="20"/>
-        </w:rPr>
-      </w:pPr>
-      <w:r>
-        <w:rPr>
-          <w:sz w:val="20"/>
-          <w:szCs w:val="20"/>
-        </w:rPr>
-        <w:t>[8]</w:t>
-      </w:r>
-      <w:r>
-        <w:rPr>
-          <w:sz w:val="20"/>
-          <w:szCs w:val="20"/>
-        </w:rPr>
-        <w:tab/>
-        <w:t xml:space="preserve">J. Lavest, G. Rives, and M. Dhome, "Three Dimensional Reconstruction by Zooming," </w:t>
+        <w:t xml:space="preserve">R. Kirby, "Development of a Real-Time Performance Measurement and Feedback System for Alpine Skiers," </w:t>
       </w:r>
       <w:r>
         <w:rPr>
@@ -12609,21 +13431,21 @@
           <w:sz w:val="20"/>
           <w:szCs w:val="20"/>
         </w:rPr>
-        <w:t xml:space="preserve">IEEE Transactions on Robotics and Automation, </w:t>
+        <w:t xml:space="preserve">Sports Technology, </w:t>
       </w:r>
       <w:r>
         <w:rPr>
           <w:sz w:val="20"/>
           <w:szCs w:val="20"/>
         </w:rPr>
-        <w:t>vol. 9, pp. 196-207, 1993.</w:t>
+        <w:t>vol. 2, pp. 43-52, 2009a.</w:t>
       </w:r>
     </w:p>
     <w:p>
       <w:pPr>
         <w:pStyle w:val="EndNoteBibliography"/>
         <w:ind w:left="720" w:hanging="720"/>
-        <w:jc w:val="left"/>
+        <w:jc w:val="both"/>
         <w:rPr>
           <w:sz w:val="20"/>
           <w:szCs w:val="20"/>
@@ -12634,7 +13456,7 @@
           <w:sz w:val="20"/>
           <w:szCs w:val="20"/>
         </w:rPr>
-        <w:t>[9]</w:t>
+        <w:t>[8]</w:t>
       </w:r>
       <w:r>
         <w:rPr>
@@ -12642,7 +13464,33 @@
           <w:szCs w:val="20"/>
         </w:rPr>
         <w:tab/>
-        <w:t xml:space="preserve">J. Lavest, G. Reves, and M. Dhome, "Modeling an Object of Revolution by Zooming," </w:t>
+        <w:t>R. Kirby, "Three Dimensional Surface Mapping System Using Optical Flow US2013321790A1," USA Patent, 2012.</w:t>
+      </w:r>
+    </w:p>
+    <w:p>
+      <w:pPr>
+        <w:pStyle w:val="EndNoteBibliography"/>
+        <w:ind w:left="720" w:hanging="720"/>
+        <w:jc w:val="both"/>
+        <w:rPr>
+          <w:sz w:val="20"/>
+          <w:szCs w:val="20"/>
+        </w:rPr>
+      </w:pPr>
+      <w:r>
+        <w:rPr>
+          <w:sz w:val="20"/>
+          <w:szCs w:val="20"/>
+        </w:rPr>
+        <w:t>[9]</w:t>
+      </w:r>
+      <w:r>
+        <w:rPr>
+          <w:sz w:val="20"/>
+          <w:szCs w:val="20"/>
+        </w:rPr>
+        <w:tab/>
+        <w:t xml:space="preserve">R. Kirby and R. Whitaker, "A novel automated method for doing revistration and 3D reconstruction from multi-modal RGB/IR image sequences," in </w:t>
       </w:r>
       <w:r>
         <w:rPr>
@@ -12650,21 +13498,21 @@
           <w:sz w:val="20"/>
           <w:szCs w:val="20"/>
         </w:rPr>
-        <w:t xml:space="preserve">IEEE Transactions on Robotics and Automation, </w:t>
+        <w:t>SPIE Optics + Photonics</w:t>
       </w:r>
       <w:r>
         <w:rPr>
           <w:sz w:val="20"/>
           <w:szCs w:val="20"/>
         </w:rPr>
-        <w:t>vol. VOL. II, NO. 2, April 1995, 1995.</w:t>
+        <w:t>, San Diego, 2016.</w:t>
       </w:r>
     </w:p>
     <w:p>
       <w:pPr>
         <w:pStyle w:val="EndNoteBibliography"/>
         <w:ind w:left="720" w:hanging="720"/>
-        <w:jc w:val="left"/>
+        <w:jc w:val="both"/>
         <w:rPr>
           <w:sz w:val="20"/>
           <w:szCs w:val="20"/>
@@ -12683,7 +13531,7 @@
           <w:szCs w:val="20"/>
         </w:rPr>
         <w:tab/>
-        <w:t xml:space="preserve">J. Ma and S. I. Olsen, "Depth from Zooming," </w:t>
+        <w:t xml:space="preserve">J. Lavest, G. Rives, and M. Dhome, "Three Dimensional Reconstruction by Zooming," </w:t>
       </w:r>
       <w:r>
         <w:rPr>
@@ -12691,21 +13539,21 @@
           <w:sz w:val="20"/>
           <w:szCs w:val="20"/>
         </w:rPr>
-        <w:t xml:space="preserve">J. Opt. Soc. Am. A </w:t>
+        <w:t xml:space="preserve">IEEE Transactions on Robotics and Automation, </w:t>
       </w:r>
       <w:r>
         <w:rPr>
           <w:sz w:val="20"/>
           <w:szCs w:val="20"/>
         </w:rPr>
-        <w:t>vol. 7, October 1990 1990.</w:t>
+        <w:t>vol. 9, pp. 196-207, 1993.</w:t>
       </w:r>
     </w:p>
     <w:p>
       <w:pPr>
         <w:pStyle w:val="EndNoteBibliography"/>
         <w:ind w:left="720" w:hanging="720"/>
-        <w:jc w:val="left"/>
+        <w:jc w:val="both"/>
         <w:rPr>
           <w:sz w:val="20"/>
           <w:szCs w:val="20"/>
@@ -12724,7 +13572,7 @@
           <w:szCs w:val="20"/>
         </w:rPr>
         <w:tab/>
-        <w:t xml:space="preserve">D. Scharstein and R. Szeliski, "A taxonomy and evaluation of dense two frame stereo correspondance agorithms," in </w:t>
+        <w:t xml:space="preserve">J. Lavest, G. Reves, and M. Dhome, "Modeling an Object of Revolution by Zooming," </w:t>
       </w:r>
       <w:r>
         <w:rPr>
@@ -12732,21 +13580,21 @@
           <w:sz w:val="20"/>
           <w:szCs w:val="20"/>
         </w:rPr>
-        <w:t>IJCV</w:t>
+        <w:t xml:space="preserve">IEEE Transactions on Robotics and Automation, </w:t>
       </w:r>
       <w:r>
         <w:rPr>
           <w:sz w:val="20"/>
           <w:szCs w:val="20"/>
         </w:rPr>
-        <w:t>, 2001.</w:t>
+        <w:t>vol. VOL. II, NO. 2, April 1995, 1995.</w:t>
       </w:r>
     </w:p>
     <w:p>
       <w:pPr>
         <w:pStyle w:val="EndNoteBibliography"/>
         <w:ind w:left="720" w:hanging="720"/>
-        <w:jc w:val="left"/>
+        <w:jc w:val="both"/>
         <w:rPr>
           <w:sz w:val="20"/>
           <w:szCs w:val="20"/>
@@ -12765,7 +13613,7 @@
           <w:szCs w:val="20"/>
         </w:rPr>
         <w:tab/>
-        <w:t xml:space="preserve">R. Szeliski, </w:t>
+        <w:t xml:space="preserve">J. Ma and S. I. Olsen, "Depth from Zooming," </w:t>
       </w:r>
       <w:r>
         <w:rPr>
@@ -12773,21 +13621,21 @@
           <w:sz w:val="20"/>
           <w:szCs w:val="20"/>
         </w:rPr>
-        <w:t>Computer Vision.  Algorithms and Applications</w:t>
+        <w:t xml:space="preserve">J. Opt. Soc. Am. A </w:t>
       </w:r>
       <w:r>
         <w:rPr>
           <w:sz w:val="20"/>
           <w:szCs w:val="20"/>
         </w:rPr>
-        <w:t>. New York: Springer, 2011.</w:t>
+        <w:t>vol. 7, October 1990 1990.</w:t>
       </w:r>
     </w:p>
     <w:p>
       <w:pPr>
         <w:pStyle w:val="EndNoteBibliography"/>
         <w:ind w:left="720" w:hanging="720"/>
-        <w:jc w:val="left"/>
+        <w:jc w:val="both"/>
         <w:rPr>
           <w:sz w:val="20"/>
           <w:szCs w:val="20"/>
@@ -12806,33 +13654,7 @@
           <w:szCs w:val="20"/>
         </w:rPr>
         <w:tab/>
-        <w:t>Y. Zhang and K. Qi, "Snake-Search Algorithm for Stereo Vision Reconstruction via Monocular System," presented at the The 5th Annual IEEE Conference on Cyber Technology in Automation, and Control, Intelligent Systems, Shenyang, China, 2015.</w:t>
-      </w:r>
-    </w:p>
-    <w:p>
-      <w:pPr>
-        <w:pStyle w:val="EndNoteBibliography"/>
-        <w:ind w:left="720" w:hanging="720"/>
-        <w:jc w:val="left"/>
-        <w:rPr>
-          <w:sz w:val="20"/>
-          <w:szCs w:val="20"/>
-        </w:rPr>
-      </w:pPr>
-      <w:r>
-        <w:rPr>
-          <w:sz w:val="20"/>
-          <w:szCs w:val="20"/>
-        </w:rPr>
-        <w:t>[14]</w:t>
-      </w:r>
-      <w:r>
-        <w:rPr>
-          <w:sz w:val="20"/>
-          <w:szCs w:val="20"/>
-        </w:rPr>
-        <w:tab/>
-        <w:t xml:space="preserve">B. Zitová and J. Flusser, "Image registration methods: a survey," </w:t>
+        <w:t xml:space="preserve">D. Scharstein and R. Szeliski, "A taxonomy and evaluation of dense two frame stereo correspondance agorithms," in </w:t>
       </w:r>
       <w:r>
         <w:rPr>
@@ -12840,32 +13662,134 @@
           <w:sz w:val="20"/>
           <w:szCs w:val="20"/>
         </w:rPr>
-        <w:t xml:space="preserve">Image and Vision Computing, </w:t>
+        <w:t>IJCV</w:t>
       </w:r>
       <w:r>
         <w:rPr>
           <w:sz w:val="20"/>
           <w:szCs w:val="20"/>
         </w:rPr>
+        <w:t>, 2001.</w:t>
+      </w:r>
+    </w:p>
+    <w:p>
+      <w:pPr>
+        <w:pStyle w:val="EndNoteBibliography"/>
+        <w:ind w:left="720" w:hanging="720"/>
+        <w:jc w:val="both"/>
+        <w:rPr>
+          <w:sz w:val="20"/>
+          <w:szCs w:val="20"/>
+        </w:rPr>
+      </w:pPr>
+      <w:r>
+        <w:rPr>
+          <w:sz w:val="20"/>
+          <w:szCs w:val="20"/>
+        </w:rPr>
+        <w:t>[14]</w:t>
+      </w:r>
+      <w:r>
+        <w:rPr>
+          <w:sz w:val="20"/>
+          <w:szCs w:val="20"/>
+        </w:rPr>
+        <w:tab/>
+        <w:t xml:space="preserve">R. Szeliski, </w:t>
+      </w:r>
+      <w:r>
+        <w:rPr>
+          <w:i/>
+          <w:sz w:val="20"/>
+          <w:szCs w:val="20"/>
+        </w:rPr>
+        <w:t>Computer Vision.  Algorithms and Applications</w:t>
+      </w:r>
+      <w:r>
+        <w:rPr>
+          <w:sz w:val="20"/>
+          <w:szCs w:val="20"/>
+        </w:rPr>
+        <w:t>. New York: Springer, 2011.</w:t>
+      </w:r>
+    </w:p>
+    <w:p>
+      <w:pPr>
+        <w:pStyle w:val="EndNoteBibliography"/>
+        <w:ind w:left="720" w:hanging="720"/>
+        <w:jc w:val="both"/>
+        <w:rPr>
+          <w:sz w:val="20"/>
+          <w:szCs w:val="20"/>
+        </w:rPr>
+      </w:pPr>
+      <w:r>
+        <w:rPr>
+          <w:sz w:val="20"/>
+          <w:szCs w:val="20"/>
+        </w:rPr>
+        <w:t>[15]</w:t>
+      </w:r>
+      <w:r>
+        <w:rPr>
+          <w:sz w:val="20"/>
+          <w:szCs w:val="20"/>
+        </w:rPr>
+        <w:tab/>
+        <w:t>Y. Zhang and K. Qi, "Snake-Search Algorithm for Stereo Vision Reconstruction via Monocular System," presented at the The 5th Annual IEEE Conference on Cyber Technology in Automation, and Control, Intelligent Systems, Shenyang, China, 2015.</w:t>
+      </w:r>
+    </w:p>
+    <w:p>
+      <w:pPr>
+        <w:pStyle w:val="EndNoteBibliography"/>
+        <w:ind w:left="720" w:hanging="720"/>
+        <w:jc w:val="both"/>
+        <w:rPr>
+          <w:sz w:val="18"/>
+          <w:szCs w:val="18"/>
+        </w:rPr>
+      </w:pPr>
+      <w:r>
+        <w:rPr>
+          <w:sz w:val="20"/>
+          <w:szCs w:val="20"/>
+        </w:rPr>
+        <w:t>[16]</w:t>
+      </w:r>
+      <w:r>
+        <w:rPr>
+          <w:sz w:val="20"/>
+          <w:szCs w:val="20"/>
+        </w:rPr>
+        <w:tab/>
+        <w:t xml:space="preserve">B. Zitová and J. Flusser, "Image registration methods: a survey," </w:t>
+      </w:r>
+      <w:r>
+        <w:rPr>
+          <w:i/>
+          <w:sz w:val="20"/>
+          <w:szCs w:val="20"/>
+        </w:rPr>
+        <w:t xml:space="preserve">Image and Vision Computing, </w:t>
+      </w:r>
+      <w:r>
+        <w:rPr>
+          <w:sz w:val="20"/>
+          <w:szCs w:val="20"/>
+        </w:rPr>
         <w:t>vol. 21, pp. 977-1000, 2003.</w:t>
       </w:r>
-    </w:p>
-    <w:p>
-      <w:pPr>
-        <w:pStyle w:val="Heading1"/>
-        <w:numPr>
-          <w:ilvl w:val="0"/>
-          <w:numId w:val="0"/>
-        </w:numPr>
-        <w:jc w:val="left"/>
-      </w:pPr>
-      <w:r>
+      <w:r>
+        <w:rPr>
+          <w:sz w:val="18"/>
+          <w:szCs w:val="18"/>
+        </w:rPr>
         <w:fldChar w:fldCharType="end"/>
       </w:r>
     </w:p>
     <w:sectPr>
-      <w:headerReference w:type="default" r:id="rId18"/>
-      <w:footerReference w:type="first" r:id="rId19"/>
+      <w:headerReference w:type="default" r:id="rId19"/>
+      <w:footerReference w:type="first" r:id="rId20"/>
       <w:pgSz w:w="12240" w:h="15840" w:code="1"/>
       <w:pgMar w:top="1440" w:right="1267" w:bottom="1800" w:left="1267" w:header="0" w:footer="806" w:gutter="0"/>
       <w:paperSrc w:first="15" w:other="15"/>
@@ -12912,7 +13836,7 @@
         <w:sz w:val="16"/>
         <w:szCs w:val="16"/>
       </w:rPr>
-      <w:t>Updated 3/20/14</w:t>
+      <w:t>Updated 7/20/16</w:t>
     </w:r>
   </w:p>
 </w:ftr>
@@ -14174,6 +15098,7 @@
   <w:style w:type="character" w:default="1" w:styleId="DefaultParagraphFont">
     <w:name w:val="Default Paragraph Font"/>
     <w:uiPriority w:val="1"/>
+    <w:semiHidden/>
     <w:unhideWhenUsed/>
   </w:style>
   <w:style w:type="table" w:default="1" w:styleId="TableNormal">
@@ -15130,7 +16055,7 @@
 </file>
 
 <file path=customXml/itemProps1.xml><?xml version="1.0" encoding="utf-8"?>
-<ds:datastoreItem xmlns:ds="http://schemas.openxmlformats.org/officeDocument/2006/customXml" ds:itemID="{1BB4D033-83AE-479B-99A4-3F05503E86F5}">
+<ds:datastoreItem xmlns:ds="http://schemas.openxmlformats.org/officeDocument/2006/customXml" ds:itemID="{CFFD71CA-9C85-41F4-AC0B-B01FCE8A4084}">
   <ds:schemaRefs>
     <ds:schemaRef ds:uri="http://schemas.openxmlformats.org/officeDocument/2006/bibliography"/>
   </ds:schemaRefs>

</xml_diff>